<commit_message>
nmv 22 03 2023
</commit_message>
<xml_diff>
--- a/TS Jatai Ghanam Project/TS 1.7/TS 1.7 Jatai Malayalam Corrections.docx
+++ b/TS Jatai Ghanam Project/TS 1.7/TS 1.7 Jatai Malayalam Corrections.docx
@@ -2493,256 +2493,6 @@
                 <w:color w:val="000000"/>
                 <w:szCs w:val="40"/>
               </w:rPr>
-              <w:t>74</w:t>
-            </w:r>
-            <w:r>
-              <w:rPr>
-                <w:rFonts w:ascii="BRH Malayalam Extra" w:hAnsi="BRH Malayalam Extra" w:cs="BRH Malayalam Extra"/>
-                <w:color w:val="000000"/>
-                <w:sz w:val="32"/>
-                <w:szCs w:val="40"/>
-              </w:rPr>
-              <w:t>)</w:t>
-            </w:r>
-            <w:r>
-              <w:rPr>
-                <w:rFonts w:ascii="BRH Malayalam Extra" w:hAnsi="BRH Malayalam Extra" w:cs="BRH Malayalam Extra"/>
-                <w:color w:val="000000"/>
-                <w:sz w:val="32"/>
-                <w:szCs w:val="40"/>
-              </w:rPr>
-              <w:tab/>
-            </w:r>
-            <w:r>
-              <w:rPr>
-                <w:rFonts w:cs="BRH Malayalam Extra"/>
-                <w:color w:val="000000"/>
-                <w:szCs w:val="40"/>
-              </w:rPr>
-              <w:t>1</w:t>
-            </w:r>
-            <w:r>
-              <w:rPr>
-                <w:rFonts w:ascii="BRH Malayalam Extra" w:hAnsi="BRH Malayalam Extra" w:cs="BRH Malayalam Extra"/>
-                <w:color w:val="000000"/>
-                <w:sz w:val="32"/>
-                <w:szCs w:val="40"/>
-              </w:rPr>
-              <w:t>.</w:t>
-            </w:r>
-            <w:r>
-              <w:rPr>
-                <w:rFonts w:cs="BRH Malayalam Extra"/>
-                <w:color w:val="000000"/>
-                <w:szCs w:val="40"/>
-              </w:rPr>
-              <w:t>7</w:t>
-            </w:r>
-            <w:r>
-              <w:rPr>
-                <w:rFonts w:ascii="BRH Malayalam Extra" w:hAnsi="BRH Malayalam Extra" w:cs="BRH Malayalam Extra"/>
-                <w:color w:val="000000"/>
-                <w:sz w:val="32"/>
-                <w:szCs w:val="40"/>
-              </w:rPr>
-              <w:t>.</w:t>
-            </w:r>
-            <w:r>
-              <w:rPr>
-                <w:rFonts w:cs="BRH Malayalam Extra"/>
-                <w:color w:val="000000"/>
-                <w:szCs w:val="40"/>
-              </w:rPr>
-              <w:t>7</w:t>
-            </w:r>
-            <w:r>
-              <w:rPr>
-                <w:rFonts w:ascii="BRH Malayalam Extra" w:hAnsi="BRH Malayalam Extra" w:cs="BRH Malayalam Extra"/>
-                <w:color w:val="000000"/>
-                <w:sz w:val="32"/>
-                <w:szCs w:val="40"/>
-              </w:rPr>
-              <w:t>.</w:t>
-            </w:r>
-            <w:r>
-              <w:rPr>
-                <w:rFonts w:cs="BRH Malayalam Extra"/>
-                <w:color w:val="000000"/>
-                <w:szCs w:val="40"/>
-              </w:rPr>
-              <w:t>2</w:t>
-            </w:r>
-            <w:r>
-              <w:rPr>
-                <w:rFonts w:ascii="BRH Malayalam Extra" w:hAnsi="BRH Malayalam Extra" w:cs="BRH Malayalam Extra"/>
-                <w:color w:val="000000"/>
-                <w:sz w:val="32"/>
-                <w:szCs w:val="40"/>
-              </w:rPr>
-              <w:t>(</w:t>
-            </w:r>
-            <w:r>
-              <w:rPr>
-                <w:rFonts w:cs="BRH Malayalam Extra"/>
-                <w:color w:val="000000"/>
-                <w:szCs w:val="40"/>
-              </w:rPr>
-              <w:t>62</w:t>
-            </w:r>
-            <w:r>
-              <w:rPr>
-                <w:rFonts w:ascii="BRH Malayalam Extra" w:hAnsi="BRH Malayalam Extra" w:cs="BRH Malayalam Extra"/>
-                <w:color w:val="000000"/>
-                <w:sz w:val="32"/>
-                <w:szCs w:val="40"/>
-              </w:rPr>
-              <w:t>)-  d</w:t>
-            </w:r>
-            <w:r>
-              <w:rPr>
-                <w:rFonts w:ascii="BRH Malayalam Extra" w:hAnsi="BRH Malayalam Extra" w:cs="BRH Malayalam Extra"/>
-                <w:color w:val="000000"/>
-                <w:sz w:val="26"/>
-                <w:szCs w:val="40"/>
-              </w:rPr>
-              <w:t>–</w:t>
-            </w:r>
-            <w:r>
-              <w:rPr>
-                <w:rFonts w:ascii="BRH Malayalam Extra" w:hAnsi="BRH Malayalam Extra" w:cs="BRH Malayalam Extra"/>
-                <w:color w:val="000000"/>
-                <w:sz w:val="32"/>
-                <w:szCs w:val="40"/>
-              </w:rPr>
-              <w:t>J | A</w:t>
-            </w:r>
-            <w:r>
-              <w:rPr>
-                <w:rFonts w:ascii="BRH Malayalam Extra" w:hAnsi="BRH Malayalam Extra" w:cs="BRH Malayalam Extra"/>
-                <w:color w:val="000000"/>
-                <w:sz w:val="26"/>
-                <w:szCs w:val="40"/>
-              </w:rPr>
-              <w:t>–</w:t>
-            </w:r>
-            <w:r>
-              <w:rPr>
-                <w:rFonts w:ascii="BRH Malayalam Extra" w:hAnsi="BRH Malayalam Extra" w:cs="BRH Malayalam Extra"/>
-                <w:color w:val="000000"/>
-                <w:sz w:val="32"/>
-                <w:szCs w:val="40"/>
-              </w:rPr>
-              <w:t xml:space="preserve">²j—J | </w:t>
-            </w:r>
-          </w:p>
-          <w:p>
-            <w:pPr>
-              <w:widowControl w:val="0"/>
-              <w:autoSpaceDE w:val="0"/>
-              <w:autoSpaceDN w:val="0"/>
-              <w:adjustRightInd w:val="0"/>
-              <w:spacing w:before="0" w:line="240" w:lineRule="auto"/>
-              <w:rPr>
-                <w:rFonts w:ascii="BRH Malayalam Extra" w:hAnsi="BRH Malayalam Extra" w:cs="BRH Malayalam Extra"/>
-                <w:color w:val="000000"/>
-                <w:sz w:val="32"/>
-                <w:szCs w:val="40"/>
-              </w:rPr>
-            </w:pPr>
-            <w:r>
-              <w:rPr>
-                <w:rFonts w:ascii="BRH Malayalam Extra" w:hAnsi="BRH Malayalam Extra" w:cs="BRH Malayalam Extra"/>
-                <w:color w:val="000000"/>
-                <w:sz w:val="32"/>
-                <w:szCs w:val="40"/>
-              </w:rPr>
-              <w:t>¥dx</w:t>
-            </w:r>
-            <w:r>
-              <w:rPr>
-                <w:rFonts w:ascii="BRH Malayalam Extra" w:hAnsi="BRH Malayalam Extra" w:cs="BRH Malayalam Extra"/>
-                <w:color w:val="000000"/>
-                <w:sz w:val="26"/>
-                <w:szCs w:val="40"/>
-              </w:rPr>
-              <w:t>–</w:t>
-            </w:r>
-            <w:r>
-              <w:rPr>
-                <w:rFonts w:ascii="BRH Malayalam Extra" w:hAnsi="BRH Malayalam Extra" w:cs="BRH Malayalam Extra"/>
-                <w:color w:val="000000"/>
-                <w:sz w:val="32"/>
-                <w:szCs w:val="40"/>
-              </w:rPr>
-              <w:t xml:space="preserve"> „²</w:t>
-            </w:r>
-            <w:r>
-              <w:rPr>
-                <w:rFonts w:ascii="BRH Malayalam Extra" w:hAnsi="BRH Malayalam Extra" w:cs="BRH Malayalam Extra"/>
-                <w:color w:val="000000"/>
-                <w:sz w:val="32"/>
-                <w:szCs w:val="40"/>
-                <w:highlight w:val="yellow"/>
-              </w:rPr>
-              <w:t>¥jx— A</w:t>
-            </w:r>
-            <w:r>
-              <w:rPr>
-                <w:rFonts w:ascii="BRH Malayalam Extra" w:hAnsi="BRH Malayalam Extra" w:cs="BRH Malayalam Extra"/>
-                <w:color w:val="000000"/>
-                <w:sz w:val="26"/>
-                <w:szCs w:val="40"/>
-              </w:rPr>
-              <w:t>–</w:t>
-            </w:r>
-            <w:r>
-              <w:rPr>
-                <w:rFonts w:ascii="BRH Malayalam Extra" w:hAnsi="BRH Malayalam Extra" w:cs="BRH Malayalam Extra"/>
-                <w:color w:val="000000"/>
-                <w:sz w:val="32"/>
-                <w:szCs w:val="40"/>
-              </w:rPr>
-              <w:t>²¥jx— ¥dx ¥dx</w:t>
-            </w:r>
-            <w:r>
-              <w:rPr>
-                <w:rFonts w:ascii="BRH Malayalam Extra" w:hAnsi="BRH Malayalam Extra" w:cs="BRH Malayalam Extra"/>
-                <w:color w:val="000000"/>
-                <w:sz w:val="26"/>
-                <w:szCs w:val="40"/>
-              </w:rPr>
-              <w:t>–</w:t>
-            </w:r>
-            <w:r>
-              <w:rPr>
-                <w:rFonts w:ascii="BRH Malayalam Extra" w:hAnsi="BRH Malayalam Extra" w:cs="BRH Malayalam Extra"/>
-                <w:color w:val="000000"/>
-                <w:sz w:val="32"/>
-                <w:szCs w:val="40"/>
-              </w:rPr>
-              <w:t xml:space="preserve"> „²j—J | </w:t>
-            </w:r>
-          </w:p>
-          <w:p>
-            <w:pPr>
-              <w:widowControl w:val="0"/>
-              <w:autoSpaceDE w:val="0"/>
-              <w:autoSpaceDN w:val="0"/>
-              <w:adjustRightInd w:val="0"/>
-              <w:spacing w:before="0" w:line="240" w:lineRule="auto"/>
-              <w:rPr>
-                <w:rFonts w:ascii="BRH Malayalam Extra" w:hAnsi="BRH Malayalam Extra" w:cs="BRH Malayalam Extra"/>
-                <w:color w:val="000000"/>
-                <w:sz w:val="32"/>
-                <w:szCs w:val="40"/>
-              </w:rPr>
-            </w:pPr>
-            <w:r>
-              <w:rPr>
-                <w:rFonts w:cs="BRH Malayalam Extra"/>
-                <w:color w:val="000000"/>
-                <w:szCs w:val="40"/>
-              </w:rPr>
               <w:t>75</w:t>
             </w:r>
             <w:r>
@@ -3019,267 +2769,6 @@
               <w:right w:val="single" w:sz="4" w:space="0" w:color="000000"/>
             </w:tcBorders>
           </w:tcPr>
-          <w:p>
-            <w:pPr>
-              <w:widowControl w:val="0"/>
-              <w:autoSpaceDE w:val="0"/>
-              <w:autoSpaceDN w:val="0"/>
-              <w:adjustRightInd w:val="0"/>
-              <w:spacing w:before="0" w:line="240" w:lineRule="auto"/>
-              <w:rPr>
-                <w:rFonts w:ascii="BRH Malayalam Extra" w:hAnsi="BRH Malayalam Extra" w:cs="BRH Malayalam Extra"/>
-                <w:color w:val="000000"/>
-                <w:sz w:val="32"/>
-                <w:szCs w:val="40"/>
-              </w:rPr>
-            </w:pPr>
-            <w:r>
-              <w:rPr>
-                <w:rFonts w:cs="BRH Malayalam Extra"/>
-                <w:color w:val="000000"/>
-                <w:szCs w:val="40"/>
-              </w:rPr>
-              <w:t>74</w:t>
-            </w:r>
-            <w:r>
-              <w:rPr>
-                <w:rFonts w:ascii="BRH Malayalam Extra" w:hAnsi="BRH Malayalam Extra" w:cs="BRH Malayalam Extra"/>
-                <w:color w:val="000000"/>
-                <w:sz w:val="32"/>
-                <w:szCs w:val="40"/>
-              </w:rPr>
-              <w:t>)</w:t>
-            </w:r>
-            <w:r>
-              <w:rPr>
-                <w:rFonts w:ascii="BRH Malayalam Extra" w:hAnsi="BRH Malayalam Extra" w:cs="BRH Malayalam Extra"/>
-                <w:color w:val="000000"/>
-                <w:sz w:val="32"/>
-                <w:szCs w:val="40"/>
-              </w:rPr>
-              <w:tab/>
-            </w:r>
-            <w:r>
-              <w:rPr>
-                <w:rFonts w:cs="BRH Malayalam Extra"/>
-                <w:color w:val="000000"/>
-                <w:szCs w:val="40"/>
-              </w:rPr>
-              <w:t>1</w:t>
-            </w:r>
-            <w:r>
-              <w:rPr>
-                <w:rFonts w:ascii="BRH Malayalam Extra" w:hAnsi="BRH Malayalam Extra" w:cs="BRH Malayalam Extra"/>
-                <w:color w:val="000000"/>
-                <w:sz w:val="32"/>
-                <w:szCs w:val="40"/>
-              </w:rPr>
-              <w:t>.</w:t>
-            </w:r>
-            <w:r>
-              <w:rPr>
-                <w:rFonts w:cs="BRH Malayalam Extra"/>
-                <w:color w:val="000000"/>
-                <w:szCs w:val="40"/>
-              </w:rPr>
-              <w:t>7</w:t>
-            </w:r>
-            <w:r>
-              <w:rPr>
-                <w:rFonts w:ascii="BRH Malayalam Extra" w:hAnsi="BRH Malayalam Extra" w:cs="BRH Malayalam Extra"/>
-                <w:color w:val="000000"/>
-                <w:sz w:val="32"/>
-                <w:szCs w:val="40"/>
-              </w:rPr>
-              <w:t>.</w:t>
-            </w:r>
-            <w:r>
-              <w:rPr>
-                <w:rFonts w:cs="BRH Malayalam Extra"/>
-                <w:color w:val="000000"/>
-                <w:szCs w:val="40"/>
-              </w:rPr>
-              <w:t>7</w:t>
-            </w:r>
-            <w:r>
-              <w:rPr>
-                <w:rFonts w:ascii="BRH Malayalam Extra" w:hAnsi="BRH Malayalam Extra" w:cs="BRH Malayalam Extra"/>
-                <w:color w:val="000000"/>
-                <w:sz w:val="32"/>
-                <w:szCs w:val="40"/>
-              </w:rPr>
-              <w:t>.</w:t>
-            </w:r>
-            <w:r>
-              <w:rPr>
-                <w:rFonts w:cs="BRH Malayalam Extra"/>
-                <w:color w:val="000000"/>
-                <w:szCs w:val="40"/>
-              </w:rPr>
-              <w:t>2</w:t>
-            </w:r>
-            <w:r>
-              <w:rPr>
-                <w:rFonts w:ascii="BRH Malayalam Extra" w:hAnsi="BRH Malayalam Extra" w:cs="BRH Malayalam Extra"/>
-                <w:color w:val="000000"/>
-                <w:sz w:val="32"/>
-                <w:szCs w:val="40"/>
-              </w:rPr>
-              <w:t>(</w:t>
-            </w:r>
-            <w:r>
-              <w:rPr>
-                <w:rFonts w:cs="BRH Malayalam Extra"/>
-                <w:color w:val="000000"/>
-                <w:szCs w:val="40"/>
-              </w:rPr>
-              <w:t>62</w:t>
-            </w:r>
-            <w:r>
-              <w:rPr>
-                <w:rFonts w:ascii="BRH Malayalam Extra" w:hAnsi="BRH Malayalam Extra" w:cs="BRH Malayalam Extra"/>
-                <w:color w:val="000000"/>
-                <w:sz w:val="32"/>
-                <w:szCs w:val="40"/>
-              </w:rPr>
-              <w:t>)-  d</w:t>
-            </w:r>
-            <w:r>
-              <w:rPr>
-                <w:rFonts w:ascii="BRH Malayalam Extra" w:hAnsi="BRH Malayalam Extra" w:cs="BRH Malayalam Extra"/>
-                <w:color w:val="000000"/>
-                <w:sz w:val="26"/>
-                <w:szCs w:val="40"/>
-              </w:rPr>
-              <w:t>–</w:t>
-            </w:r>
-            <w:r>
-              <w:rPr>
-                <w:rFonts w:ascii="BRH Malayalam Extra" w:hAnsi="BRH Malayalam Extra" w:cs="BRH Malayalam Extra"/>
-                <w:color w:val="000000"/>
-                <w:sz w:val="32"/>
-                <w:szCs w:val="40"/>
-              </w:rPr>
-              <w:t>J | A</w:t>
-            </w:r>
-            <w:r>
-              <w:rPr>
-                <w:rFonts w:ascii="BRH Malayalam Extra" w:hAnsi="BRH Malayalam Extra" w:cs="BRH Malayalam Extra"/>
-                <w:color w:val="000000"/>
-                <w:sz w:val="26"/>
-                <w:szCs w:val="40"/>
-              </w:rPr>
-              <w:t>–</w:t>
-            </w:r>
-            <w:r>
-              <w:rPr>
-                <w:rFonts w:ascii="BRH Malayalam Extra" w:hAnsi="BRH Malayalam Extra" w:cs="BRH Malayalam Extra"/>
-                <w:color w:val="000000"/>
-                <w:sz w:val="32"/>
-                <w:szCs w:val="40"/>
-              </w:rPr>
-              <w:t>²j—J |</w:t>
-            </w:r>
-          </w:p>
-          <w:p>
-            <w:pPr>
-              <w:widowControl w:val="0"/>
-              <w:autoSpaceDE w:val="0"/>
-              <w:autoSpaceDN w:val="0"/>
-              <w:adjustRightInd w:val="0"/>
-              <w:spacing w:before="0" w:line="240" w:lineRule="auto"/>
-              <w:rPr>
-                <w:rFonts w:ascii="BRH Malayalam Extra" w:hAnsi="BRH Malayalam Extra" w:cs="BRH Malayalam Extra"/>
-                <w:color w:val="000000"/>
-                <w:sz w:val="32"/>
-                <w:szCs w:val="40"/>
-              </w:rPr>
-            </w:pPr>
-            <w:r>
-              <w:rPr>
-                <w:rFonts w:ascii="BRH Malayalam Extra" w:hAnsi="BRH Malayalam Extra" w:cs="BRH Malayalam Extra"/>
-                <w:color w:val="000000"/>
-                <w:sz w:val="32"/>
-                <w:szCs w:val="40"/>
-              </w:rPr>
-              <w:t>¥dx</w:t>
-            </w:r>
-            <w:r>
-              <w:rPr>
-                <w:rFonts w:ascii="BRH Malayalam Extra" w:hAnsi="BRH Malayalam Extra" w:cs="BRH Malayalam Extra"/>
-                <w:color w:val="000000"/>
-                <w:sz w:val="26"/>
-                <w:szCs w:val="40"/>
-              </w:rPr>
-              <w:t>–</w:t>
-            </w:r>
-            <w:r>
-              <w:rPr>
-                <w:rFonts w:ascii="BRH Malayalam Extra" w:hAnsi="BRH Malayalam Extra" w:cs="BRH Malayalam Extra"/>
-                <w:color w:val="000000"/>
-                <w:sz w:val="32"/>
-                <w:szCs w:val="40"/>
-              </w:rPr>
-              <w:t xml:space="preserve"> „²</w:t>
-            </w:r>
-            <w:r>
-              <w:rPr>
-                <w:rFonts w:ascii="BRH Malayalam Extra" w:hAnsi="BRH Malayalam Extra" w:cs="BRH Malayalam Extra"/>
-                <w:color w:val="000000"/>
-                <w:sz w:val="32"/>
-                <w:szCs w:val="40"/>
-                <w:highlight w:val="green"/>
-              </w:rPr>
-              <w:t>¥jx</w:t>
-            </w:r>
-            <w:r>
-              <w:rPr>
-                <w:rFonts w:ascii="BRH Malayalam Extra" w:hAnsi="BRH Malayalam Extra" w:cs="BRH Malayalam Extra"/>
-                <w:color w:val="000000"/>
-                <w:sz w:val="26"/>
-                <w:szCs w:val="40"/>
-                <w:highlight w:val="green"/>
-              </w:rPr>
-              <w:t>–</w:t>
-            </w:r>
-            <w:r>
-              <w:rPr>
-                <w:rFonts w:ascii="BRH Malayalam Extra" w:hAnsi="BRH Malayalam Extra" w:cs="BRH Malayalam Extra"/>
-                <w:color w:val="000000"/>
-                <w:sz w:val="32"/>
-                <w:szCs w:val="40"/>
-                <w:highlight w:val="green"/>
-              </w:rPr>
-              <w:t xml:space="preserve"> „²</w:t>
-            </w:r>
-            <w:r>
-              <w:rPr>
-                <w:rFonts w:ascii="BRH Malayalam Extra" w:hAnsi="BRH Malayalam Extra" w:cs="BRH Malayalam Extra"/>
-                <w:color w:val="000000"/>
-                <w:sz w:val="32"/>
-                <w:szCs w:val="40"/>
-              </w:rPr>
-              <w:t>¥jx— ¥dx ¥dx</w:t>
-            </w:r>
-            <w:r>
-              <w:rPr>
-                <w:rFonts w:ascii="BRH Malayalam Extra" w:hAnsi="BRH Malayalam Extra" w:cs="BRH Malayalam Extra"/>
-                <w:color w:val="000000"/>
-                <w:sz w:val="26"/>
-                <w:szCs w:val="40"/>
-              </w:rPr>
-              <w:t>–</w:t>
-            </w:r>
-            <w:r>
-              <w:rPr>
-                <w:rFonts w:ascii="BRH Malayalam Extra" w:hAnsi="BRH Malayalam Extra" w:cs="BRH Malayalam Extra"/>
-                <w:color w:val="000000"/>
-                <w:sz w:val="32"/>
-                <w:szCs w:val="40"/>
-              </w:rPr>
-              <w:t xml:space="preserve"> „²j—J | </w:t>
-            </w:r>
-          </w:p>
           <w:p>
             <w:pPr>
               <w:widowControl w:val="0"/>
@@ -3634,7 +3123,6 @@
                 <w:color w:val="000000"/>
                 <w:szCs w:val="40"/>
               </w:rPr>
-              <w:lastRenderedPageBreak/>
               <w:t>35</w:t>
             </w:r>
             <w:r>
@@ -4338,6 +3826,7 @@
                 <w:color w:val="000000"/>
                 <w:sz w:val="32"/>
                 <w:szCs w:val="40"/>
+                <w:lang w:val="it-IT"/>
               </w:rPr>
             </w:pPr>
             <w:r>
@@ -4345,7 +3834,9 @@
                 <w:rFonts w:cs="BRH Malayalam Extra"/>
                 <w:color w:val="000000"/>
                 <w:szCs w:val="40"/>
-              </w:rPr>
+                <w:lang w:val="it-IT"/>
+              </w:rPr>
+              <w:lastRenderedPageBreak/>
               <w:t>10</w:t>
             </w:r>
             <w:r>
@@ -4354,6 +3845,7 @@
                 <w:color w:val="000000"/>
                 <w:sz w:val="32"/>
                 <w:szCs w:val="40"/>
+                <w:lang w:val="it-IT"/>
               </w:rPr>
               <w:t>)</w:t>
             </w:r>
@@ -4363,6 +3855,7 @@
                 <w:color w:val="000000"/>
                 <w:sz w:val="32"/>
                 <w:szCs w:val="40"/>
+                <w:lang w:val="it-IT"/>
               </w:rPr>
               <w:tab/>
             </w:r>
@@ -4371,6 +3864,7 @@
                 <w:rFonts w:cs="BRH Malayalam Extra"/>
                 <w:color w:val="000000"/>
                 <w:szCs w:val="40"/>
+                <w:lang w:val="it-IT"/>
               </w:rPr>
               <w:t>1</w:t>
             </w:r>
@@ -4380,6 +3874,7 @@
                 <w:color w:val="000000"/>
                 <w:sz w:val="32"/>
                 <w:szCs w:val="40"/>
+                <w:lang w:val="it-IT"/>
               </w:rPr>
               <w:t>.</w:t>
             </w:r>
@@ -4388,6 +3883,7 @@
                 <w:rFonts w:cs="BRH Malayalam Extra"/>
                 <w:color w:val="000000"/>
                 <w:szCs w:val="40"/>
+                <w:lang w:val="it-IT"/>
               </w:rPr>
               <w:t>7</w:t>
             </w:r>
@@ -4397,6 +3893,7 @@
                 <w:color w:val="000000"/>
                 <w:sz w:val="32"/>
                 <w:szCs w:val="40"/>
+                <w:lang w:val="it-IT"/>
               </w:rPr>
               <w:t>.</w:t>
             </w:r>
@@ -4405,6 +3902,7 @@
                 <w:rFonts w:cs="BRH Malayalam Extra"/>
                 <w:color w:val="000000"/>
                 <w:szCs w:val="40"/>
+                <w:lang w:val="it-IT"/>
               </w:rPr>
               <w:t>8</w:t>
             </w:r>
@@ -4414,6 +3912,7 @@
                 <w:color w:val="000000"/>
                 <w:sz w:val="32"/>
                 <w:szCs w:val="40"/>
+                <w:lang w:val="it-IT"/>
               </w:rPr>
               <w:t>.</w:t>
             </w:r>
@@ -4422,6 +3921,7 @@
                 <w:rFonts w:cs="BRH Malayalam Extra"/>
                 <w:color w:val="000000"/>
                 <w:szCs w:val="40"/>
+                <w:lang w:val="it-IT"/>
               </w:rPr>
               <w:t>2</w:t>
             </w:r>
@@ -4431,6 +3931,7 @@
                 <w:color w:val="000000"/>
                 <w:sz w:val="32"/>
                 <w:szCs w:val="40"/>
+                <w:lang w:val="it-IT"/>
               </w:rPr>
               <w:t>(</w:t>
             </w:r>
@@ -4439,6 +3940,7 @@
                 <w:rFonts w:cs="BRH Malayalam Extra"/>
                 <w:color w:val="000000"/>
                 <w:szCs w:val="40"/>
+                <w:lang w:val="it-IT"/>
               </w:rPr>
               <w:t>9</w:t>
             </w:r>
@@ -4448,6 +3950,7 @@
                 <w:color w:val="000000"/>
                 <w:sz w:val="32"/>
                 <w:szCs w:val="40"/>
+                <w:lang w:val="it-IT"/>
               </w:rPr>
               <w:t>)-  A</w:t>
             </w:r>
@@ -4457,15 +3960,17 @@
                 <w:color w:val="000000"/>
                 <w:sz w:val="26"/>
                 <w:szCs w:val="40"/>
-              </w:rPr>
-              <w:t>–</w:t>
-            </w:r>
-            <w:r>
-              <w:rPr>
-                <w:rFonts w:ascii="BRH Malayalam Extra" w:hAnsi="BRH Malayalam Extra" w:cs="BRH Malayalam Extra"/>
-                <w:color w:val="000000"/>
-                <w:sz w:val="32"/>
-                <w:szCs w:val="40"/>
+                <w:lang w:val="it-IT"/>
+              </w:rPr>
+              <w:t>–</w:t>
+            </w:r>
+            <w:r>
+              <w:rPr>
+                <w:rFonts w:ascii="BRH Malayalam Extra" w:hAnsi="BRH Malayalam Extra" w:cs="BRH Malayalam Extra"/>
+                <w:color w:val="000000"/>
+                <w:sz w:val="32"/>
+                <w:szCs w:val="40"/>
+                <w:lang w:val="it-IT"/>
               </w:rPr>
               <w:t>i£</w:t>
             </w:r>
@@ -4475,15 +3980,17 @@
                 <w:color w:val="000000"/>
                 <w:sz w:val="26"/>
                 <w:szCs w:val="40"/>
-              </w:rPr>
-              <w:t>–</w:t>
-            </w:r>
-            <w:r>
-              <w:rPr>
-                <w:rFonts w:ascii="BRH Malayalam Extra" w:hAnsi="BRH Malayalam Extra" w:cs="BRH Malayalam Extra"/>
-                <w:color w:val="000000"/>
-                <w:sz w:val="32"/>
-                <w:szCs w:val="40"/>
+                <w:lang w:val="it-IT"/>
+              </w:rPr>
+              <w:t>–</w:t>
+            </w:r>
+            <w:r>
+              <w:rPr>
+                <w:rFonts w:ascii="BRH Malayalam Extra" w:hAnsi="BRH Malayalam Extra" w:cs="BRH Malayalam Extra"/>
+                <w:color w:val="000000"/>
+                <w:sz w:val="32"/>
+                <w:szCs w:val="40"/>
+                <w:lang w:val="it-IT"/>
               </w:rPr>
               <w:t>Zx</w:t>
             </w:r>
@@ -4493,15 +4000,17 @@
                 <w:color w:val="000000"/>
                 <w:sz w:val="26"/>
                 <w:szCs w:val="40"/>
-              </w:rPr>
-              <w:t>–</w:t>
-            </w:r>
-            <w:r>
-              <w:rPr>
-                <w:rFonts w:ascii="BRH Malayalam Extra" w:hAnsi="BRH Malayalam Extra" w:cs="BRH Malayalam Extra"/>
-                <w:color w:val="000000"/>
-                <w:sz w:val="32"/>
-                <w:szCs w:val="40"/>
+                <w:lang w:val="it-IT"/>
+              </w:rPr>
+              <w:t>–</w:t>
+            </w:r>
+            <w:r>
+              <w:rPr>
+                <w:rFonts w:ascii="BRH Malayalam Extra" w:hAnsi="BRH Malayalam Extra" w:cs="BRH Malayalam Extra"/>
+                <w:color w:val="000000"/>
+                <w:sz w:val="32"/>
+                <w:szCs w:val="40"/>
+                <w:lang w:val="it-IT"/>
               </w:rPr>
               <w:t>J | E</w:t>
             </w:r>
@@ -4511,15 +4020,17 @@
                 <w:color w:val="000000"/>
                 <w:sz w:val="26"/>
                 <w:szCs w:val="40"/>
-              </w:rPr>
-              <w:t>–</w:t>
-            </w:r>
-            <w:r>
-              <w:rPr>
-                <w:rFonts w:ascii="BRH Malayalam Extra" w:hAnsi="BRH Malayalam Extra" w:cs="BRH Malayalam Extra"/>
-                <w:color w:val="000000"/>
-                <w:sz w:val="32"/>
-                <w:szCs w:val="40"/>
+                <w:lang w:val="it-IT"/>
+              </w:rPr>
+              <w:t>–</w:t>
+            </w:r>
+            <w:r>
+              <w:rPr>
+                <w:rFonts w:ascii="BRH Malayalam Extra" w:hAnsi="BRH Malayalam Extra" w:cs="BRH Malayalam Extra"/>
+                <w:color w:val="000000"/>
+                <w:sz w:val="32"/>
+                <w:szCs w:val="40"/>
+                <w:lang w:val="it-IT"/>
               </w:rPr>
               <w:t>Z</w:t>
             </w:r>
@@ -4529,26 +4040,19 @@
                 <w:color w:val="000000"/>
                 <w:sz w:val="26"/>
                 <w:szCs w:val="40"/>
-              </w:rPr>
-              <w:t>–</w:t>
-            </w:r>
-            <w:r>
-              <w:rPr>
-                <w:rFonts w:ascii="BRH Malayalam Extra" w:hAnsi="BRH Malayalam Extra" w:cs="BRH Malayalam Extra"/>
-                <w:color w:val="000000"/>
-                <w:sz w:val="32"/>
-                <w:szCs w:val="40"/>
-              </w:rPr>
-              <w:t>¹</w:t>
-            </w:r>
-            <w:r>
-              <w:rPr>
-                <w:rFonts w:ascii="BRH Malayalam Extra" w:hAnsi="BRH Malayalam Extra" w:cs="BRH Malayalam Extra"/>
-                <w:color w:val="000000"/>
-                <w:sz w:val="32"/>
-                <w:szCs w:val="40"/>
-              </w:rPr>
-              <w:t>xJ ||</w:t>
+                <w:lang w:val="it-IT"/>
+              </w:rPr>
+              <w:t>–</w:t>
+            </w:r>
+            <w:r>
+              <w:rPr>
+                <w:rFonts w:ascii="BRH Malayalam Extra" w:hAnsi="BRH Malayalam Extra" w:cs="BRH Malayalam Extra"/>
+                <w:color w:val="000000"/>
+                <w:sz w:val="32"/>
+                <w:szCs w:val="40"/>
+                <w:lang w:val="it-IT"/>
+              </w:rPr>
+              <w:t>¹xJ ||</w:t>
             </w:r>
           </w:p>
           <w:p>
@@ -4563,6 +4067,7 @@
                 <w:color w:val="000000"/>
                 <w:sz w:val="32"/>
                 <w:szCs w:val="40"/>
+                <w:lang w:val="it-IT"/>
               </w:rPr>
             </w:pPr>
             <w:r>
@@ -4571,6 +4076,7 @@
                 <w:color w:val="000000"/>
                 <w:sz w:val="32"/>
                 <w:szCs w:val="40"/>
+                <w:lang w:val="it-IT"/>
               </w:rPr>
               <w:t>A</w:t>
             </w:r>
@@ -4580,15 +4086,17 @@
                 <w:color w:val="000000"/>
                 <w:sz w:val="26"/>
                 <w:szCs w:val="40"/>
-              </w:rPr>
-              <w:t>–</w:t>
-            </w:r>
-            <w:r>
-              <w:rPr>
-                <w:rFonts w:ascii="BRH Malayalam Extra" w:hAnsi="BRH Malayalam Extra" w:cs="BRH Malayalam Extra"/>
-                <w:color w:val="000000"/>
-                <w:sz w:val="32"/>
-                <w:szCs w:val="40"/>
+                <w:lang w:val="it-IT"/>
+              </w:rPr>
+              <w:t>–</w:t>
+            </w:r>
+            <w:r>
+              <w:rPr>
+                <w:rFonts w:ascii="BRH Malayalam Extra" w:hAnsi="BRH Malayalam Extra" w:cs="BRH Malayalam Extra"/>
+                <w:color w:val="000000"/>
+                <w:sz w:val="32"/>
+                <w:szCs w:val="40"/>
+                <w:lang w:val="it-IT"/>
               </w:rPr>
               <w:t>i£</w:t>
             </w:r>
@@ -4598,15 +4106,17 @@
                 <w:color w:val="000000"/>
                 <w:sz w:val="26"/>
                 <w:szCs w:val="40"/>
-              </w:rPr>
-              <w:t>–</w:t>
-            </w:r>
-            <w:r>
-              <w:rPr>
-                <w:rFonts w:ascii="BRH Malayalam Extra" w:hAnsi="BRH Malayalam Extra" w:cs="BRH Malayalam Extra"/>
-                <w:color w:val="000000"/>
-                <w:sz w:val="32"/>
-                <w:szCs w:val="40"/>
+                <w:lang w:val="it-IT"/>
+              </w:rPr>
+              <w:t>–</w:t>
+            </w:r>
+            <w:r>
+              <w:rPr>
+                <w:rFonts w:ascii="BRH Malayalam Extra" w:hAnsi="BRH Malayalam Extra" w:cs="BRH Malayalam Extra"/>
+                <w:color w:val="000000"/>
+                <w:sz w:val="32"/>
+                <w:szCs w:val="40"/>
+                <w:lang w:val="it-IT"/>
               </w:rPr>
               <w:t>Zx</w:t>
             </w:r>
@@ -4616,15 +4126,17 @@
                 <w:color w:val="000000"/>
                 <w:sz w:val="26"/>
                 <w:szCs w:val="40"/>
-              </w:rPr>
-              <w:t>–</w:t>
-            </w:r>
-            <w:r>
-              <w:rPr>
-                <w:rFonts w:ascii="BRH Malayalam Extra" w:hAnsi="BRH Malayalam Extra" w:cs="BRH Malayalam Extra"/>
-                <w:color w:val="000000"/>
-                <w:sz w:val="32"/>
-                <w:szCs w:val="40"/>
+                <w:lang w:val="it-IT"/>
+              </w:rPr>
+              <w:t>–</w:t>
+            </w:r>
+            <w:r>
+              <w:rPr>
+                <w:rFonts w:ascii="BRH Malayalam Extra" w:hAnsi="BRH Malayalam Extra" w:cs="BRH Malayalam Extra"/>
+                <w:color w:val="000000"/>
+                <w:sz w:val="32"/>
+                <w:szCs w:val="40"/>
+                <w:lang w:val="it-IT"/>
               </w:rPr>
               <w:t xml:space="preserve"> E</w:t>
             </w:r>
@@ -4634,15 +4146,17 @@
                 <w:color w:val="000000"/>
                 <w:sz w:val="26"/>
                 <w:szCs w:val="40"/>
-              </w:rPr>
-              <w:t>–</w:t>
-            </w:r>
-            <w:r>
-              <w:rPr>
-                <w:rFonts w:ascii="BRH Malayalam Extra" w:hAnsi="BRH Malayalam Extra" w:cs="BRH Malayalam Extra"/>
-                <w:color w:val="000000"/>
-                <w:sz w:val="32"/>
-                <w:szCs w:val="40"/>
+                <w:lang w:val="it-IT"/>
+              </w:rPr>
+              <w:t>–</w:t>
+            </w:r>
+            <w:r>
+              <w:rPr>
+                <w:rFonts w:ascii="BRH Malayalam Extra" w:hAnsi="BRH Malayalam Extra" w:cs="BRH Malayalam Extra"/>
+                <w:color w:val="000000"/>
+                <w:sz w:val="32"/>
+                <w:szCs w:val="40"/>
+                <w:lang w:val="it-IT"/>
               </w:rPr>
               <w:t>Z</w:t>
             </w:r>
@@ -4653,6 +4167,7 @@
                 <w:sz w:val="26"/>
                 <w:szCs w:val="40"/>
                 <w:highlight w:val="yellow"/>
+                <w:lang w:val="it-IT"/>
               </w:rPr>
               <w:t>–</w:t>
             </w:r>
@@ -4663,6 +4178,7 @@
                 <w:sz w:val="32"/>
                 <w:szCs w:val="40"/>
                 <w:highlight w:val="yellow"/>
+                <w:lang w:val="it-IT"/>
               </w:rPr>
               <w:t>¹x</w:t>
             </w:r>
@@ -4672,6 +4188,7 @@
                 <w:color w:val="000000"/>
                 <w:sz w:val="32"/>
                 <w:szCs w:val="40"/>
+                <w:lang w:val="it-IT"/>
               </w:rPr>
               <w:t xml:space="preserve"> </w:t>
             </w:r>
@@ -4682,6 +4199,7 @@
                 <w:sz w:val="32"/>
                 <w:szCs w:val="40"/>
                 <w:highlight w:val="yellow"/>
+                <w:lang w:val="it-IT"/>
               </w:rPr>
               <w:t>E</w:t>
             </w:r>
@@ -4691,6 +4209,7 @@
                 <w:color w:val="000000"/>
                 <w:sz w:val="32"/>
                 <w:szCs w:val="40"/>
+                <w:lang w:val="it-IT"/>
               </w:rPr>
               <w:t>—Z</w:t>
             </w:r>
@@ -4700,6 +4219,7 @@
                 <w:color w:val="000000"/>
                 <w:sz w:val="26"/>
                 <w:szCs w:val="40"/>
+                <w:lang w:val="it-IT"/>
               </w:rPr>
               <w:t>–</w:t>
             </w:r>
@@ -4710,6 +4230,7 @@
                 <w:sz w:val="32"/>
                 <w:szCs w:val="40"/>
                 <w:highlight w:val="yellow"/>
+                <w:lang w:val="it-IT"/>
               </w:rPr>
               <w:t>¹</w:t>
             </w:r>
@@ -4719,6 +4240,7 @@
                 <w:color w:val="000000"/>
                 <w:sz w:val="32"/>
                 <w:szCs w:val="40"/>
+                <w:lang w:val="it-IT"/>
               </w:rPr>
               <w:t xml:space="preserve">x </w:t>
             </w:r>
@@ -4729,6 +4251,7 @@
                 <w:sz w:val="32"/>
                 <w:szCs w:val="40"/>
                 <w:highlight w:val="yellow"/>
+                <w:lang w:val="it-IT"/>
               </w:rPr>
               <w:t>A—i£Zx</w:t>
             </w:r>
@@ -4738,6 +4261,7 @@
                 <w:color w:val="000000"/>
                 <w:sz w:val="32"/>
                 <w:szCs w:val="40"/>
+                <w:lang w:val="it-IT"/>
               </w:rPr>
               <w:t xml:space="preserve"> </w:t>
             </w:r>
@@ -4748,6 +4272,7 @@
                 <w:sz w:val="32"/>
                 <w:szCs w:val="40"/>
                 <w:highlight w:val="yellow"/>
+                <w:lang w:val="it-IT"/>
               </w:rPr>
               <w:t>Ai£Zx</w:t>
             </w:r>
@@ -4757,6 +4282,7 @@
                 <w:color w:val="000000"/>
                 <w:sz w:val="32"/>
                 <w:szCs w:val="40"/>
+                <w:lang w:val="it-IT"/>
               </w:rPr>
               <w:t xml:space="preserve"> </w:t>
             </w:r>
@@ -4767,6 +4293,7 @@
                 <w:sz w:val="32"/>
                 <w:szCs w:val="40"/>
                 <w:highlight w:val="yellow"/>
+                <w:lang w:val="it-IT"/>
               </w:rPr>
               <w:t>E</w:t>
             </w:r>
@@ -4776,6 +4303,7 @@
                 <w:color w:val="000000"/>
                 <w:sz w:val="32"/>
                 <w:szCs w:val="40"/>
+                <w:lang w:val="it-IT"/>
               </w:rPr>
               <w:t>Z</w:t>
             </w:r>
@@ -4786,6 +4314,7 @@
                 <w:sz w:val="26"/>
                 <w:szCs w:val="40"/>
                 <w:highlight w:val="yellow"/>
+                <w:lang w:val="it-IT"/>
               </w:rPr>
               <w:t>–</w:t>
             </w:r>
@@ -4796,6 +4325,7 @@
                 <w:sz w:val="32"/>
                 <w:szCs w:val="40"/>
                 <w:highlight w:val="yellow"/>
+                <w:lang w:val="it-IT"/>
               </w:rPr>
               <w:t>¹x</w:t>
             </w:r>
@@ -4805,6 +4335,7 @@
                 <w:color w:val="000000"/>
                 <w:sz w:val="32"/>
                 <w:szCs w:val="40"/>
+                <w:lang w:val="it-IT"/>
               </w:rPr>
               <w:t xml:space="preserve">J | </w:t>
             </w:r>
@@ -4821,6 +4352,7 @@
                 <w:color w:val="000000"/>
                 <w:sz w:val="32"/>
                 <w:szCs w:val="40"/>
+                <w:lang w:val="it-IT"/>
               </w:rPr>
             </w:pPr>
             <w:r>
@@ -4828,6 +4360,7 @@
                 <w:rFonts w:cs="BRH Malayalam Extra"/>
                 <w:color w:val="000000"/>
                 <w:szCs w:val="40"/>
+                <w:lang w:val="it-IT"/>
               </w:rPr>
               <w:t>11</w:t>
             </w:r>
@@ -4837,6 +4370,7 @@
                 <w:color w:val="000000"/>
                 <w:sz w:val="32"/>
                 <w:szCs w:val="40"/>
+                <w:lang w:val="it-IT"/>
               </w:rPr>
               <w:t>)</w:t>
             </w:r>
@@ -4846,6 +4380,7 @@
                 <w:color w:val="000000"/>
                 <w:sz w:val="32"/>
                 <w:szCs w:val="40"/>
+                <w:lang w:val="it-IT"/>
               </w:rPr>
               <w:tab/>
             </w:r>
@@ -4854,6 +4389,7 @@
                 <w:rFonts w:cs="BRH Malayalam Extra"/>
                 <w:color w:val="000000"/>
                 <w:szCs w:val="40"/>
+                <w:lang w:val="it-IT"/>
               </w:rPr>
               <w:t>1</w:t>
             </w:r>
@@ -4863,6 +4399,7 @@
                 <w:color w:val="000000"/>
                 <w:sz w:val="32"/>
                 <w:szCs w:val="40"/>
+                <w:lang w:val="it-IT"/>
               </w:rPr>
               <w:t>.</w:t>
             </w:r>
@@ -4871,6 +4408,7 @@
                 <w:rFonts w:cs="BRH Malayalam Extra"/>
                 <w:color w:val="000000"/>
                 <w:szCs w:val="40"/>
+                <w:lang w:val="it-IT"/>
               </w:rPr>
               <w:t>7</w:t>
             </w:r>
@@ -4880,6 +4418,7 @@
                 <w:color w:val="000000"/>
                 <w:sz w:val="32"/>
                 <w:szCs w:val="40"/>
+                <w:lang w:val="it-IT"/>
               </w:rPr>
               <w:t>.</w:t>
             </w:r>
@@ -4888,6 +4427,7 @@
                 <w:rFonts w:cs="BRH Malayalam Extra"/>
                 <w:color w:val="000000"/>
                 <w:szCs w:val="40"/>
+                <w:lang w:val="it-IT"/>
               </w:rPr>
               <w:t>8</w:t>
             </w:r>
@@ -4897,6 +4437,7 @@
                 <w:color w:val="000000"/>
                 <w:sz w:val="32"/>
                 <w:szCs w:val="40"/>
+                <w:lang w:val="it-IT"/>
               </w:rPr>
               <w:t>.</w:t>
             </w:r>
@@ -4905,6 +4446,7 @@
                 <w:rFonts w:cs="BRH Malayalam Extra"/>
                 <w:color w:val="000000"/>
                 <w:szCs w:val="40"/>
+                <w:lang w:val="it-IT"/>
               </w:rPr>
               <w:t>2</w:t>
             </w:r>
@@ -4914,6 +4456,7 @@
                 <w:color w:val="000000"/>
                 <w:sz w:val="32"/>
                 <w:szCs w:val="40"/>
+                <w:lang w:val="it-IT"/>
               </w:rPr>
               <w:t>(</w:t>
             </w:r>
@@ -4922,6 +4465,7 @@
                 <w:rFonts w:cs="BRH Malayalam Extra"/>
                 <w:color w:val="000000"/>
                 <w:szCs w:val="40"/>
+                <w:lang w:val="it-IT"/>
               </w:rPr>
               <w:t>10</w:t>
             </w:r>
@@ -4931,6 +4475,7 @@
                 <w:color w:val="000000"/>
                 <w:sz w:val="32"/>
                 <w:szCs w:val="40"/>
+                <w:lang w:val="it-IT"/>
               </w:rPr>
               <w:t>)-  E</w:t>
             </w:r>
@@ -4940,15 +4485,17 @@
                 <w:color w:val="000000"/>
                 <w:sz w:val="26"/>
                 <w:szCs w:val="40"/>
-              </w:rPr>
-              <w:t>–</w:t>
-            </w:r>
-            <w:r>
-              <w:rPr>
-                <w:rFonts w:ascii="BRH Malayalam Extra" w:hAnsi="BRH Malayalam Extra" w:cs="BRH Malayalam Extra"/>
-                <w:color w:val="000000"/>
-                <w:sz w:val="32"/>
-                <w:szCs w:val="40"/>
+                <w:lang w:val="it-IT"/>
+              </w:rPr>
+              <w:t>–</w:t>
+            </w:r>
+            <w:r>
+              <w:rPr>
+                <w:rFonts w:ascii="BRH Malayalam Extra" w:hAnsi="BRH Malayalam Extra" w:cs="BRH Malayalam Extra"/>
+                <w:color w:val="000000"/>
+                <w:sz w:val="32"/>
+                <w:szCs w:val="40"/>
+                <w:lang w:val="it-IT"/>
               </w:rPr>
               <w:t>Z</w:t>
             </w:r>
@@ -4959,6 +4506,7 @@
                 <w:sz w:val="26"/>
                 <w:szCs w:val="40"/>
                 <w:highlight w:val="yellow"/>
+                <w:lang w:val="it-IT"/>
               </w:rPr>
               <w:t>–</w:t>
             </w:r>
@@ -4969,6 +4517,7 @@
                 <w:sz w:val="32"/>
                 <w:szCs w:val="40"/>
                 <w:highlight w:val="yellow"/>
+                <w:lang w:val="it-IT"/>
               </w:rPr>
               <w:t>¹x</w:t>
             </w:r>
@@ -4978,6 +4527,7 @@
                 <w:color w:val="000000"/>
                 <w:sz w:val="32"/>
                 <w:szCs w:val="40"/>
+                <w:lang w:val="it-IT"/>
               </w:rPr>
               <w:t>J ||</w:t>
             </w:r>
@@ -4993,6 +4543,7 @@
                 <w:rFonts w:ascii="BRH Malayalam Extra" w:hAnsi="BRH Malayalam Extra" w:cs="BRH Malayalam Extra"/>
                 <w:sz w:val="28"/>
                 <w:szCs w:val="36"/>
+                <w:lang w:val="it-IT"/>
               </w:rPr>
             </w:pPr>
             <w:r>
@@ -5001,6 +4552,7 @@
                 <w:color w:val="000000"/>
                 <w:sz w:val="32"/>
                 <w:szCs w:val="40"/>
+                <w:lang w:val="it-IT"/>
               </w:rPr>
               <w:t>E</w:t>
             </w:r>
@@ -5010,15 +4562,17 @@
                 <w:color w:val="000000"/>
                 <w:sz w:val="26"/>
                 <w:szCs w:val="40"/>
-              </w:rPr>
-              <w:t>–</w:t>
-            </w:r>
-            <w:r>
-              <w:rPr>
-                <w:rFonts w:ascii="BRH Malayalam Extra" w:hAnsi="BRH Malayalam Extra" w:cs="BRH Malayalam Extra"/>
-                <w:color w:val="000000"/>
-                <w:sz w:val="32"/>
-                <w:szCs w:val="40"/>
+                <w:lang w:val="it-IT"/>
+              </w:rPr>
+              <w:t>–</w:t>
+            </w:r>
+            <w:r>
+              <w:rPr>
+                <w:rFonts w:ascii="BRH Malayalam Extra" w:hAnsi="BRH Malayalam Extra" w:cs="BRH Malayalam Extra"/>
+                <w:color w:val="000000"/>
+                <w:sz w:val="32"/>
+                <w:szCs w:val="40"/>
+                <w:lang w:val="it-IT"/>
               </w:rPr>
               <w:t>Z</w:t>
             </w:r>
@@ -5028,15 +4582,17 @@
                 <w:color w:val="000000"/>
                 <w:sz w:val="26"/>
                 <w:szCs w:val="40"/>
-              </w:rPr>
-              <w:t>–</w:t>
-            </w:r>
-            <w:r>
-              <w:rPr>
-                <w:rFonts w:ascii="BRH Malayalam Extra" w:hAnsi="BRH Malayalam Extra" w:cs="BRH Malayalam Extra"/>
-                <w:color w:val="000000"/>
-                <w:sz w:val="32"/>
-                <w:szCs w:val="40"/>
+                <w:lang w:val="it-IT"/>
+              </w:rPr>
+              <w:t>–</w:t>
+            </w:r>
+            <w:r>
+              <w:rPr>
+                <w:rFonts w:ascii="BRH Malayalam Extra" w:hAnsi="BRH Malayalam Extra" w:cs="BRH Malayalam Extra"/>
+                <w:color w:val="000000"/>
+                <w:sz w:val="32"/>
+                <w:szCs w:val="40"/>
+                <w:lang w:val="it-IT"/>
               </w:rPr>
               <w:t>¹x</w:t>
             </w:r>
@@ -5046,15 +4602,17 @@
                 <w:color w:val="000000"/>
                 <w:sz w:val="26"/>
                 <w:szCs w:val="40"/>
-              </w:rPr>
-              <w:t>–</w:t>
-            </w:r>
-            <w:r>
-              <w:rPr>
-                <w:rFonts w:ascii="BRH Malayalam Extra" w:hAnsi="BRH Malayalam Extra" w:cs="BRH Malayalam Extra"/>
-                <w:color w:val="000000"/>
-                <w:sz w:val="32"/>
-                <w:szCs w:val="40"/>
+                <w:lang w:val="it-IT"/>
+              </w:rPr>
+              <w:t>–</w:t>
+            </w:r>
+            <w:r>
+              <w:rPr>
+                <w:rFonts w:ascii="BRH Malayalam Extra" w:hAnsi="BRH Malayalam Extra" w:cs="BRH Malayalam Extra"/>
+                <w:color w:val="000000"/>
+                <w:sz w:val="32"/>
+                <w:szCs w:val="40"/>
+                <w:lang w:val="it-IT"/>
               </w:rPr>
               <w:t xml:space="preserve"> CZõ£—Z - ¹x</w:t>
             </w:r>
@@ -5064,15 +4622,17 @@
                 <w:color w:val="000000"/>
                 <w:sz w:val="26"/>
                 <w:szCs w:val="40"/>
-              </w:rPr>
-              <w:t>–</w:t>
-            </w:r>
-            <w:r>
-              <w:rPr>
-                <w:rFonts w:ascii="BRH Malayalam Extra" w:hAnsi="BRH Malayalam Extra" w:cs="BRH Malayalam Extra"/>
-                <w:color w:val="000000"/>
-                <w:sz w:val="32"/>
-                <w:szCs w:val="40"/>
+                <w:lang w:val="it-IT"/>
+              </w:rPr>
+              <w:t>–</w:t>
+            </w:r>
+            <w:r>
+              <w:rPr>
+                <w:rFonts w:ascii="BRH Malayalam Extra" w:hAnsi="BRH Malayalam Extra" w:cs="BRH Malayalam Extra"/>
+                <w:color w:val="000000"/>
+                <w:sz w:val="32"/>
+                <w:szCs w:val="40"/>
+                <w:lang w:val="it-IT"/>
               </w:rPr>
               <w:t xml:space="preserve">J | </w:t>
             </w:r>
@@ -5100,6 +4660,7 @@
                 <w:color w:val="000000"/>
                 <w:sz w:val="32"/>
                 <w:szCs w:val="40"/>
+                <w:lang w:val="it-IT"/>
               </w:rPr>
             </w:pPr>
             <w:r>
@@ -5107,6 +4668,7 @@
                 <w:rFonts w:cs="BRH Malayalam Extra"/>
                 <w:color w:val="000000"/>
                 <w:szCs w:val="40"/>
+                <w:lang w:val="it-IT"/>
               </w:rPr>
               <w:t>10</w:t>
             </w:r>
@@ -5116,6 +4678,7 @@
                 <w:color w:val="000000"/>
                 <w:sz w:val="32"/>
                 <w:szCs w:val="40"/>
+                <w:lang w:val="it-IT"/>
               </w:rPr>
               <w:t>)</w:t>
             </w:r>
@@ -5125,6 +4688,7 @@
                 <w:color w:val="000000"/>
                 <w:sz w:val="32"/>
                 <w:szCs w:val="40"/>
+                <w:lang w:val="it-IT"/>
               </w:rPr>
               <w:tab/>
             </w:r>
@@ -5133,6 +4697,7 @@
                 <w:rFonts w:cs="BRH Malayalam Extra"/>
                 <w:color w:val="000000"/>
                 <w:szCs w:val="40"/>
+                <w:lang w:val="it-IT"/>
               </w:rPr>
               <w:t>1</w:t>
             </w:r>
@@ -5142,6 +4707,7 @@
                 <w:color w:val="000000"/>
                 <w:sz w:val="32"/>
                 <w:szCs w:val="40"/>
+                <w:lang w:val="it-IT"/>
               </w:rPr>
               <w:t>.</w:t>
             </w:r>
@@ -5150,6 +4716,7 @@
                 <w:rFonts w:cs="BRH Malayalam Extra"/>
                 <w:color w:val="000000"/>
                 <w:szCs w:val="40"/>
+                <w:lang w:val="it-IT"/>
               </w:rPr>
               <w:t>7</w:t>
             </w:r>
@@ -5159,6 +4726,7 @@
                 <w:color w:val="000000"/>
                 <w:sz w:val="32"/>
                 <w:szCs w:val="40"/>
+                <w:lang w:val="it-IT"/>
               </w:rPr>
               <w:t>.</w:t>
             </w:r>
@@ -5167,6 +4735,7 @@
                 <w:rFonts w:cs="BRH Malayalam Extra"/>
                 <w:color w:val="000000"/>
                 <w:szCs w:val="40"/>
+                <w:lang w:val="it-IT"/>
               </w:rPr>
               <w:t>8</w:t>
             </w:r>
@@ -5176,6 +4745,7 @@
                 <w:color w:val="000000"/>
                 <w:sz w:val="32"/>
                 <w:szCs w:val="40"/>
+                <w:lang w:val="it-IT"/>
               </w:rPr>
               <w:t>.</w:t>
             </w:r>
@@ -5184,6 +4754,7 @@
                 <w:rFonts w:cs="BRH Malayalam Extra"/>
                 <w:color w:val="000000"/>
                 <w:szCs w:val="40"/>
+                <w:lang w:val="it-IT"/>
               </w:rPr>
               <w:t>2</w:t>
             </w:r>
@@ -5193,6 +4764,7 @@
                 <w:color w:val="000000"/>
                 <w:sz w:val="32"/>
                 <w:szCs w:val="40"/>
+                <w:lang w:val="it-IT"/>
               </w:rPr>
               <w:t>(</w:t>
             </w:r>
@@ -5201,6 +4773,7 @@
                 <w:rFonts w:cs="BRH Malayalam Extra"/>
                 <w:color w:val="000000"/>
                 <w:szCs w:val="40"/>
+                <w:lang w:val="it-IT"/>
               </w:rPr>
               <w:t>9</w:t>
             </w:r>
@@ -5210,6 +4783,7 @@
                 <w:color w:val="000000"/>
                 <w:sz w:val="32"/>
                 <w:szCs w:val="40"/>
+                <w:lang w:val="it-IT"/>
               </w:rPr>
               <w:t>)-  A</w:t>
             </w:r>
@@ -5219,15 +4793,17 @@
                 <w:color w:val="000000"/>
                 <w:sz w:val="26"/>
                 <w:szCs w:val="40"/>
-              </w:rPr>
-              <w:t>–</w:t>
-            </w:r>
-            <w:r>
-              <w:rPr>
-                <w:rFonts w:ascii="BRH Malayalam Extra" w:hAnsi="BRH Malayalam Extra" w:cs="BRH Malayalam Extra"/>
-                <w:color w:val="000000"/>
-                <w:sz w:val="32"/>
-                <w:szCs w:val="40"/>
+                <w:lang w:val="it-IT"/>
+              </w:rPr>
+              <w:t>–</w:t>
+            </w:r>
+            <w:r>
+              <w:rPr>
+                <w:rFonts w:ascii="BRH Malayalam Extra" w:hAnsi="BRH Malayalam Extra" w:cs="BRH Malayalam Extra"/>
+                <w:color w:val="000000"/>
+                <w:sz w:val="32"/>
+                <w:szCs w:val="40"/>
+                <w:lang w:val="it-IT"/>
               </w:rPr>
               <w:t>i£</w:t>
             </w:r>
@@ -5237,15 +4813,17 @@
                 <w:color w:val="000000"/>
                 <w:sz w:val="26"/>
                 <w:szCs w:val="40"/>
-              </w:rPr>
-              <w:t>–</w:t>
-            </w:r>
-            <w:r>
-              <w:rPr>
-                <w:rFonts w:ascii="BRH Malayalam Extra" w:hAnsi="BRH Malayalam Extra" w:cs="BRH Malayalam Extra"/>
-                <w:color w:val="000000"/>
-                <w:sz w:val="32"/>
-                <w:szCs w:val="40"/>
+                <w:lang w:val="it-IT"/>
+              </w:rPr>
+              <w:t>–</w:t>
+            </w:r>
+            <w:r>
+              <w:rPr>
+                <w:rFonts w:ascii="BRH Malayalam Extra" w:hAnsi="BRH Malayalam Extra" w:cs="BRH Malayalam Extra"/>
+                <w:color w:val="000000"/>
+                <w:sz w:val="32"/>
+                <w:szCs w:val="40"/>
+                <w:lang w:val="it-IT"/>
               </w:rPr>
               <w:t>Zx</w:t>
             </w:r>
@@ -5255,15 +4833,17 @@
                 <w:color w:val="000000"/>
                 <w:sz w:val="26"/>
                 <w:szCs w:val="40"/>
-              </w:rPr>
-              <w:t>–</w:t>
-            </w:r>
-            <w:r>
-              <w:rPr>
-                <w:rFonts w:ascii="BRH Malayalam Extra" w:hAnsi="BRH Malayalam Extra" w:cs="BRH Malayalam Extra"/>
-                <w:color w:val="000000"/>
-                <w:sz w:val="32"/>
-                <w:szCs w:val="40"/>
+                <w:lang w:val="it-IT"/>
+              </w:rPr>
+              <w:t>–</w:t>
+            </w:r>
+            <w:r>
+              <w:rPr>
+                <w:rFonts w:ascii="BRH Malayalam Extra" w:hAnsi="BRH Malayalam Extra" w:cs="BRH Malayalam Extra"/>
+                <w:color w:val="000000"/>
+                <w:sz w:val="32"/>
+                <w:szCs w:val="40"/>
+                <w:lang w:val="it-IT"/>
               </w:rPr>
               <w:t>J | E</w:t>
             </w:r>
@@ -5273,15 +4853,17 @@
                 <w:color w:val="000000"/>
                 <w:sz w:val="26"/>
                 <w:szCs w:val="40"/>
-              </w:rPr>
-              <w:t>–</w:t>
-            </w:r>
-            <w:r>
-              <w:rPr>
-                <w:rFonts w:ascii="BRH Malayalam Extra" w:hAnsi="BRH Malayalam Extra" w:cs="BRH Malayalam Extra"/>
-                <w:color w:val="000000"/>
-                <w:sz w:val="32"/>
-                <w:szCs w:val="40"/>
+                <w:lang w:val="it-IT"/>
+              </w:rPr>
+              <w:t>–</w:t>
+            </w:r>
+            <w:r>
+              <w:rPr>
+                <w:rFonts w:ascii="BRH Malayalam Extra" w:hAnsi="BRH Malayalam Extra" w:cs="BRH Malayalam Extra"/>
+                <w:color w:val="000000"/>
+                <w:sz w:val="32"/>
+                <w:szCs w:val="40"/>
+                <w:lang w:val="it-IT"/>
               </w:rPr>
               <w:t>Z</w:t>
             </w:r>
@@ -5291,6 +4873,7 @@
                 <w:color w:val="000000"/>
                 <w:sz w:val="26"/>
                 <w:szCs w:val="40"/>
+                <w:lang w:val="it-IT"/>
               </w:rPr>
               <w:t>–</w:t>
             </w:r>
@@ -5301,6 +4884,7 @@
                 <w:sz w:val="32"/>
                 <w:szCs w:val="40"/>
                 <w:highlight w:val="green"/>
+                <w:lang w:val="it-IT"/>
               </w:rPr>
               <w:t>¹x</w:t>
             </w:r>
@@ -5311,6 +4895,7 @@
                 <w:sz w:val="26"/>
                 <w:szCs w:val="40"/>
                 <w:highlight w:val="green"/>
+                <w:lang w:val="it-IT"/>
               </w:rPr>
               <w:t>–</w:t>
             </w:r>
@@ -5321,6 +4906,7 @@
                 <w:sz w:val="32"/>
                 <w:szCs w:val="40"/>
                 <w:highlight w:val="green"/>
+                <w:lang w:val="it-IT"/>
               </w:rPr>
               <w:t>J</w:t>
             </w:r>
@@ -5330,6 +4916,7 @@
                 <w:color w:val="000000"/>
                 <w:sz w:val="32"/>
                 <w:szCs w:val="40"/>
+                <w:lang w:val="it-IT"/>
               </w:rPr>
               <w:t xml:space="preserve"> ||</w:t>
             </w:r>
@@ -5346,6 +4933,7 @@
                 <w:color w:val="000000"/>
                 <w:sz w:val="32"/>
                 <w:szCs w:val="40"/>
+                <w:lang w:val="it-IT"/>
               </w:rPr>
             </w:pPr>
             <w:r>
@@ -5354,6 +4942,7 @@
                 <w:color w:val="000000"/>
                 <w:sz w:val="32"/>
                 <w:szCs w:val="40"/>
+                <w:lang w:val="it-IT"/>
               </w:rPr>
               <w:t>A</w:t>
             </w:r>
@@ -5363,15 +4952,17 @@
                 <w:color w:val="000000"/>
                 <w:sz w:val="26"/>
                 <w:szCs w:val="40"/>
-              </w:rPr>
-              <w:t>–</w:t>
-            </w:r>
-            <w:r>
-              <w:rPr>
-                <w:rFonts w:ascii="BRH Malayalam Extra" w:hAnsi="BRH Malayalam Extra" w:cs="BRH Malayalam Extra"/>
-                <w:color w:val="000000"/>
-                <w:sz w:val="32"/>
-                <w:szCs w:val="40"/>
+                <w:lang w:val="it-IT"/>
+              </w:rPr>
+              <w:t>–</w:t>
+            </w:r>
+            <w:r>
+              <w:rPr>
+                <w:rFonts w:ascii="BRH Malayalam Extra" w:hAnsi="BRH Malayalam Extra" w:cs="BRH Malayalam Extra"/>
+                <w:color w:val="000000"/>
+                <w:sz w:val="32"/>
+                <w:szCs w:val="40"/>
+                <w:lang w:val="it-IT"/>
               </w:rPr>
               <w:t>i£</w:t>
             </w:r>
@@ -5381,15 +4972,17 @@
                 <w:color w:val="000000"/>
                 <w:sz w:val="26"/>
                 <w:szCs w:val="40"/>
-              </w:rPr>
-              <w:t>–</w:t>
-            </w:r>
-            <w:r>
-              <w:rPr>
-                <w:rFonts w:ascii="BRH Malayalam Extra" w:hAnsi="BRH Malayalam Extra" w:cs="BRH Malayalam Extra"/>
-                <w:color w:val="000000"/>
-                <w:sz w:val="32"/>
-                <w:szCs w:val="40"/>
+                <w:lang w:val="it-IT"/>
+              </w:rPr>
+              <w:t>–</w:t>
+            </w:r>
+            <w:r>
+              <w:rPr>
+                <w:rFonts w:ascii="BRH Malayalam Extra" w:hAnsi="BRH Malayalam Extra" w:cs="BRH Malayalam Extra"/>
+                <w:color w:val="000000"/>
+                <w:sz w:val="32"/>
+                <w:szCs w:val="40"/>
+                <w:lang w:val="it-IT"/>
               </w:rPr>
               <w:t>Zx</w:t>
             </w:r>
@@ -5399,15 +4992,17 @@
                 <w:color w:val="000000"/>
                 <w:sz w:val="26"/>
                 <w:szCs w:val="40"/>
-              </w:rPr>
-              <w:t>–</w:t>
-            </w:r>
-            <w:r>
-              <w:rPr>
-                <w:rFonts w:ascii="BRH Malayalam Extra" w:hAnsi="BRH Malayalam Extra" w:cs="BRH Malayalam Extra"/>
-                <w:color w:val="000000"/>
-                <w:sz w:val="32"/>
-                <w:szCs w:val="40"/>
+                <w:lang w:val="it-IT"/>
+              </w:rPr>
+              <w:t>–</w:t>
+            </w:r>
+            <w:r>
+              <w:rPr>
+                <w:rFonts w:ascii="BRH Malayalam Extra" w:hAnsi="BRH Malayalam Extra" w:cs="BRH Malayalam Extra"/>
+                <w:color w:val="000000"/>
+                <w:sz w:val="32"/>
+                <w:szCs w:val="40"/>
+                <w:lang w:val="it-IT"/>
               </w:rPr>
               <w:t xml:space="preserve"> E</w:t>
             </w:r>
@@ -5417,15 +5012,17 @@
                 <w:color w:val="000000"/>
                 <w:sz w:val="26"/>
                 <w:szCs w:val="40"/>
-              </w:rPr>
-              <w:t>–</w:t>
-            </w:r>
-            <w:r>
-              <w:rPr>
-                <w:rFonts w:ascii="BRH Malayalam Extra" w:hAnsi="BRH Malayalam Extra" w:cs="BRH Malayalam Extra"/>
-                <w:color w:val="000000"/>
-                <w:sz w:val="32"/>
-                <w:szCs w:val="40"/>
+                <w:lang w:val="it-IT"/>
+              </w:rPr>
+              <w:t>–</w:t>
+            </w:r>
+            <w:r>
+              <w:rPr>
+                <w:rFonts w:ascii="BRH Malayalam Extra" w:hAnsi="BRH Malayalam Extra" w:cs="BRH Malayalam Extra"/>
+                <w:color w:val="000000"/>
+                <w:sz w:val="32"/>
+                <w:szCs w:val="40"/>
+                <w:lang w:val="it-IT"/>
               </w:rPr>
               <w:t>Z</w:t>
             </w:r>
@@ -5436,6 +5033,7 @@
                 <w:sz w:val="26"/>
                 <w:szCs w:val="40"/>
                 <w:highlight w:val="green"/>
+                <w:lang w:val="it-IT"/>
               </w:rPr>
               <w:t>–</w:t>
             </w:r>
@@ -5446,6 +5044,7 @@
                 <w:sz w:val="32"/>
                 <w:szCs w:val="40"/>
                 <w:highlight w:val="green"/>
+                <w:lang w:val="it-IT"/>
               </w:rPr>
               <w:t>¹x</w:t>
             </w:r>
@@ -5456,15 +5055,17 @@
                 <w:sz w:val="26"/>
                 <w:szCs w:val="40"/>
                 <w:highlight w:val="green"/>
-              </w:rPr>
-              <w:t>–</w:t>
-            </w:r>
-            <w:r>
-              <w:rPr>
-                <w:rFonts w:ascii="BRH Malayalam Extra" w:hAnsi="BRH Malayalam Extra" w:cs="BRH Malayalam Extra"/>
-                <w:color w:val="000000"/>
-                <w:sz w:val="32"/>
-                <w:szCs w:val="40"/>
+                <w:lang w:val="it-IT"/>
+              </w:rPr>
+              <w:t>–</w:t>
+            </w:r>
+            <w:r>
+              <w:rPr>
+                <w:rFonts w:ascii="BRH Malayalam Extra" w:hAnsi="BRH Malayalam Extra" w:cs="BRH Malayalam Extra"/>
+                <w:color w:val="000000"/>
+                <w:sz w:val="32"/>
+                <w:szCs w:val="40"/>
+                <w:lang w:val="it-IT"/>
               </w:rPr>
               <w:t xml:space="preserve"> </w:t>
             </w:r>
@@ -5475,6 +5076,7 @@
                 <w:sz w:val="32"/>
                 <w:szCs w:val="40"/>
                 <w:highlight w:val="green"/>
+                <w:lang w:val="it-IT"/>
               </w:rPr>
               <w:t>E</w:t>
             </w:r>
@@ -5484,15 +5086,17 @@
                 <w:color w:val="000000"/>
                 <w:sz w:val="26"/>
                 <w:szCs w:val="40"/>
-              </w:rPr>
-              <w:t>–</w:t>
-            </w:r>
-            <w:r>
-              <w:rPr>
-                <w:rFonts w:ascii="BRH Malayalam Extra" w:hAnsi="BRH Malayalam Extra" w:cs="BRH Malayalam Extra"/>
-                <w:color w:val="000000"/>
-                <w:sz w:val="32"/>
-                <w:szCs w:val="40"/>
+                <w:lang w:val="it-IT"/>
+              </w:rPr>
+              <w:t>–</w:t>
+            </w:r>
+            <w:r>
+              <w:rPr>
+                <w:rFonts w:ascii="BRH Malayalam Extra" w:hAnsi="BRH Malayalam Extra" w:cs="BRH Malayalam Extra"/>
+                <w:color w:val="000000"/>
+                <w:sz w:val="32"/>
+                <w:szCs w:val="40"/>
+                <w:lang w:val="it-IT"/>
               </w:rPr>
               <w:t>Z</w:t>
             </w:r>
@@ -5503,6 +5107,7 @@
                 <w:sz w:val="26"/>
                 <w:szCs w:val="40"/>
                 <w:highlight w:val="green"/>
+                <w:lang w:val="it-IT"/>
               </w:rPr>
               <w:t>–</w:t>
             </w:r>
@@ -5513,6 +5118,7 @@
                 <w:sz w:val="32"/>
                 <w:szCs w:val="40"/>
                 <w:highlight w:val="green"/>
+                <w:lang w:val="it-IT"/>
               </w:rPr>
               <w:t>¹x</w:t>
             </w:r>
@@ -5523,15 +5129,17 @@
                 <w:sz w:val="26"/>
                 <w:szCs w:val="40"/>
                 <w:highlight w:val="green"/>
-              </w:rPr>
-              <w:t>–</w:t>
-            </w:r>
-            <w:r>
-              <w:rPr>
-                <w:rFonts w:ascii="BRH Malayalam Extra" w:hAnsi="BRH Malayalam Extra" w:cs="BRH Malayalam Extra"/>
-                <w:color w:val="000000"/>
-                <w:sz w:val="32"/>
-                <w:szCs w:val="40"/>
+                <w:lang w:val="it-IT"/>
+              </w:rPr>
+              <w:t>–</w:t>
+            </w:r>
+            <w:r>
+              <w:rPr>
+                <w:rFonts w:ascii="BRH Malayalam Extra" w:hAnsi="BRH Malayalam Extra" w:cs="BRH Malayalam Extra"/>
+                <w:color w:val="000000"/>
+                <w:sz w:val="32"/>
+                <w:szCs w:val="40"/>
+                <w:lang w:val="it-IT"/>
               </w:rPr>
               <w:t xml:space="preserve"> </w:t>
             </w:r>
@@ -5542,6 +5150,7 @@
                 <w:sz w:val="32"/>
                 <w:szCs w:val="40"/>
                 <w:highlight w:val="green"/>
+                <w:lang w:val="it-IT"/>
               </w:rPr>
               <w:t>A</w:t>
             </w:r>
@@ -5552,6 +5161,7 @@
                 <w:sz w:val="26"/>
                 <w:szCs w:val="40"/>
                 <w:highlight w:val="green"/>
+                <w:lang w:val="it-IT"/>
               </w:rPr>
               <w:t>–</w:t>
             </w:r>
@@ -5562,6 +5172,7 @@
                 <w:sz w:val="32"/>
                 <w:szCs w:val="40"/>
                 <w:highlight w:val="green"/>
+                <w:lang w:val="it-IT"/>
               </w:rPr>
               <w:t>i£</w:t>
             </w:r>
@@ -5572,6 +5183,7 @@
                 <w:sz w:val="26"/>
                 <w:szCs w:val="40"/>
                 <w:highlight w:val="green"/>
+                <w:lang w:val="it-IT"/>
               </w:rPr>
               <w:t>–</w:t>
             </w:r>
@@ -5582,6 +5194,7 @@
                 <w:sz w:val="32"/>
                 <w:szCs w:val="40"/>
                 <w:highlight w:val="green"/>
+                <w:lang w:val="it-IT"/>
               </w:rPr>
               <w:t>Zx</w:t>
             </w:r>
@@ -5592,15 +5205,17 @@
                 <w:sz w:val="26"/>
                 <w:szCs w:val="40"/>
                 <w:highlight w:val="green"/>
-              </w:rPr>
-              <w:t>–</w:t>
-            </w:r>
-            <w:r>
-              <w:rPr>
-                <w:rFonts w:ascii="BRH Malayalam Extra" w:hAnsi="BRH Malayalam Extra" w:cs="BRH Malayalam Extra"/>
-                <w:color w:val="000000"/>
-                <w:sz w:val="32"/>
-                <w:szCs w:val="40"/>
+                <w:lang w:val="it-IT"/>
+              </w:rPr>
+              <w:t>–</w:t>
+            </w:r>
+            <w:r>
+              <w:rPr>
+                <w:rFonts w:ascii="BRH Malayalam Extra" w:hAnsi="BRH Malayalam Extra" w:cs="BRH Malayalam Extra"/>
+                <w:color w:val="000000"/>
+                <w:sz w:val="32"/>
+                <w:szCs w:val="40"/>
+                <w:lang w:val="it-IT"/>
               </w:rPr>
               <w:t xml:space="preserve"> </w:t>
             </w:r>
@@ -5611,6 +5226,7 @@
                 <w:sz w:val="32"/>
                 <w:szCs w:val="40"/>
                 <w:highlight w:val="green"/>
+                <w:lang w:val="it-IT"/>
               </w:rPr>
               <w:t>A</w:t>
             </w:r>
@@ -5621,6 +5237,7 @@
                 <w:sz w:val="26"/>
                 <w:szCs w:val="40"/>
                 <w:highlight w:val="green"/>
+                <w:lang w:val="it-IT"/>
               </w:rPr>
               <w:t>–</w:t>
             </w:r>
@@ -5631,6 +5248,7 @@
                 <w:sz w:val="32"/>
                 <w:szCs w:val="40"/>
                 <w:highlight w:val="green"/>
+                <w:lang w:val="it-IT"/>
               </w:rPr>
               <w:t>i£</w:t>
             </w:r>
@@ -5641,6 +5259,7 @@
                 <w:sz w:val="26"/>
                 <w:szCs w:val="40"/>
                 <w:highlight w:val="green"/>
+                <w:lang w:val="it-IT"/>
               </w:rPr>
               <w:t>–</w:t>
             </w:r>
@@ -5651,6 +5270,7 @@
                 <w:sz w:val="32"/>
                 <w:szCs w:val="40"/>
                 <w:highlight w:val="green"/>
+                <w:lang w:val="it-IT"/>
               </w:rPr>
               <w:t>Zx</w:t>
             </w:r>
@@ -5660,15 +5280,17 @@
                 <w:color w:val="000000"/>
                 <w:sz w:val="26"/>
                 <w:szCs w:val="40"/>
-              </w:rPr>
-              <w:t>–</w:t>
-            </w:r>
-            <w:r>
-              <w:rPr>
-                <w:rFonts w:ascii="BRH Malayalam Extra" w:hAnsi="BRH Malayalam Extra" w:cs="BRH Malayalam Extra"/>
-                <w:color w:val="000000"/>
-                <w:sz w:val="32"/>
-                <w:szCs w:val="40"/>
+                <w:lang w:val="it-IT"/>
+              </w:rPr>
+              <w:t>–</w:t>
+            </w:r>
+            <w:r>
+              <w:rPr>
+                <w:rFonts w:ascii="BRH Malayalam Extra" w:hAnsi="BRH Malayalam Extra" w:cs="BRH Malayalam Extra"/>
+                <w:color w:val="000000"/>
+                <w:sz w:val="32"/>
+                <w:szCs w:val="40"/>
+                <w:lang w:val="it-IT"/>
               </w:rPr>
               <w:t xml:space="preserve"> </w:t>
             </w:r>
@@ -5685,6 +5307,7 @@
                 <w:color w:val="000000"/>
                 <w:sz w:val="32"/>
                 <w:szCs w:val="40"/>
+                <w:lang w:val="it-IT"/>
               </w:rPr>
             </w:pPr>
             <w:r>
@@ -5694,6 +5317,7 @@
                 <w:sz w:val="32"/>
                 <w:szCs w:val="40"/>
                 <w:highlight w:val="green"/>
+                <w:lang w:val="it-IT"/>
               </w:rPr>
               <w:t>E</w:t>
             </w:r>
@@ -5703,15 +5327,17 @@
                 <w:color w:val="000000"/>
                 <w:sz w:val="26"/>
                 <w:szCs w:val="40"/>
-              </w:rPr>
-              <w:t>–</w:t>
-            </w:r>
-            <w:r>
-              <w:rPr>
-                <w:rFonts w:ascii="BRH Malayalam Extra" w:hAnsi="BRH Malayalam Extra" w:cs="BRH Malayalam Extra"/>
-                <w:color w:val="000000"/>
-                <w:sz w:val="32"/>
-                <w:szCs w:val="40"/>
+                <w:lang w:val="it-IT"/>
+              </w:rPr>
+              <w:t>–</w:t>
+            </w:r>
+            <w:r>
+              <w:rPr>
+                <w:rFonts w:ascii="BRH Malayalam Extra" w:hAnsi="BRH Malayalam Extra" w:cs="BRH Malayalam Extra"/>
+                <w:color w:val="000000"/>
+                <w:sz w:val="32"/>
+                <w:szCs w:val="40"/>
+                <w:lang w:val="it-IT"/>
               </w:rPr>
               <w:t>Z</w:t>
             </w:r>
@@ -5722,6 +5348,7 @@
                 <w:sz w:val="26"/>
                 <w:szCs w:val="40"/>
                 <w:highlight w:val="green"/>
+                <w:lang w:val="it-IT"/>
               </w:rPr>
               <w:t>–</w:t>
             </w:r>
@@ -5732,6 +5359,7 @@
                 <w:sz w:val="32"/>
                 <w:szCs w:val="40"/>
                 <w:highlight w:val="green"/>
+                <w:lang w:val="it-IT"/>
               </w:rPr>
               <w:t>¹x</w:t>
             </w:r>
@@ -5742,15 +5370,17 @@
                 <w:sz w:val="26"/>
                 <w:szCs w:val="40"/>
                 <w:highlight w:val="green"/>
-              </w:rPr>
-              <w:t>–</w:t>
-            </w:r>
-            <w:r>
-              <w:rPr>
-                <w:rFonts w:ascii="BRH Malayalam Extra" w:hAnsi="BRH Malayalam Extra" w:cs="BRH Malayalam Extra"/>
-                <w:color w:val="000000"/>
-                <w:sz w:val="32"/>
-                <w:szCs w:val="40"/>
+                <w:lang w:val="it-IT"/>
+              </w:rPr>
+              <w:t>–</w:t>
+            </w:r>
+            <w:r>
+              <w:rPr>
+                <w:rFonts w:ascii="BRH Malayalam Extra" w:hAnsi="BRH Malayalam Extra" w:cs="BRH Malayalam Extra"/>
+                <w:color w:val="000000"/>
+                <w:sz w:val="32"/>
+                <w:szCs w:val="40"/>
+                <w:lang w:val="it-IT"/>
               </w:rPr>
               <w:t xml:space="preserve">J | </w:t>
             </w:r>
@@ -5767,6 +5397,7 @@
                 <w:color w:val="000000"/>
                 <w:sz w:val="32"/>
                 <w:szCs w:val="40"/>
+                <w:lang w:val="it-IT"/>
               </w:rPr>
             </w:pPr>
             <w:r>
@@ -5774,6 +5405,7 @@
                 <w:rFonts w:cs="BRH Malayalam Extra"/>
                 <w:color w:val="000000"/>
                 <w:szCs w:val="40"/>
+                <w:lang w:val="it-IT"/>
               </w:rPr>
               <w:t>11</w:t>
             </w:r>
@@ -5783,6 +5415,7 @@
                 <w:color w:val="000000"/>
                 <w:sz w:val="32"/>
                 <w:szCs w:val="40"/>
+                <w:lang w:val="it-IT"/>
               </w:rPr>
               <w:t>)</w:t>
             </w:r>
@@ -5792,6 +5425,7 @@
                 <w:color w:val="000000"/>
                 <w:sz w:val="32"/>
                 <w:szCs w:val="40"/>
+                <w:lang w:val="it-IT"/>
               </w:rPr>
               <w:tab/>
             </w:r>
@@ -5800,6 +5434,7 @@
                 <w:rFonts w:cs="BRH Malayalam Extra"/>
                 <w:color w:val="000000"/>
                 <w:szCs w:val="40"/>
+                <w:lang w:val="it-IT"/>
               </w:rPr>
               <w:t>1</w:t>
             </w:r>
@@ -5809,6 +5444,7 @@
                 <w:color w:val="000000"/>
                 <w:sz w:val="32"/>
                 <w:szCs w:val="40"/>
+                <w:lang w:val="it-IT"/>
               </w:rPr>
               <w:t>.</w:t>
             </w:r>
@@ -5817,6 +5453,7 @@
                 <w:rFonts w:cs="BRH Malayalam Extra"/>
                 <w:color w:val="000000"/>
                 <w:szCs w:val="40"/>
+                <w:lang w:val="it-IT"/>
               </w:rPr>
               <w:t>7</w:t>
             </w:r>
@@ -5826,6 +5463,7 @@
                 <w:color w:val="000000"/>
                 <w:sz w:val="32"/>
                 <w:szCs w:val="40"/>
+                <w:lang w:val="it-IT"/>
               </w:rPr>
               <w:t>.</w:t>
             </w:r>
@@ -5834,6 +5472,7 @@
                 <w:rFonts w:cs="BRH Malayalam Extra"/>
                 <w:color w:val="000000"/>
                 <w:szCs w:val="40"/>
+                <w:lang w:val="it-IT"/>
               </w:rPr>
               <w:t>8</w:t>
             </w:r>
@@ -5843,6 +5482,7 @@
                 <w:color w:val="000000"/>
                 <w:sz w:val="32"/>
                 <w:szCs w:val="40"/>
+                <w:lang w:val="it-IT"/>
               </w:rPr>
               <w:t>.</w:t>
             </w:r>
@@ -5851,6 +5491,7 @@
                 <w:rFonts w:cs="BRH Malayalam Extra"/>
                 <w:color w:val="000000"/>
                 <w:szCs w:val="40"/>
+                <w:lang w:val="it-IT"/>
               </w:rPr>
               <w:t>2</w:t>
             </w:r>
@@ -5860,6 +5501,7 @@
                 <w:color w:val="000000"/>
                 <w:sz w:val="32"/>
                 <w:szCs w:val="40"/>
+                <w:lang w:val="it-IT"/>
               </w:rPr>
               <w:t>(</w:t>
             </w:r>
@@ -5868,6 +5510,7 @@
                 <w:rFonts w:cs="BRH Malayalam Extra"/>
                 <w:color w:val="000000"/>
                 <w:szCs w:val="40"/>
+                <w:lang w:val="it-IT"/>
               </w:rPr>
               <w:t>10</w:t>
             </w:r>
@@ -5877,6 +5520,7 @@
                 <w:color w:val="000000"/>
                 <w:sz w:val="32"/>
                 <w:szCs w:val="40"/>
+                <w:lang w:val="it-IT"/>
               </w:rPr>
               <w:t>)-  E</w:t>
             </w:r>
@@ -5886,15 +5530,17 @@
                 <w:color w:val="000000"/>
                 <w:sz w:val="26"/>
                 <w:szCs w:val="40"/>
-              </w:rPr>
-              <w:t>–</w:t>
-            </w:r>
-            <w:r>
-              <w:rPr>
-                <w:rFonts w:ascii="BRH Malayalam Extra" w:hAnsi="BRH Malayalam Extra" w:cs="BRH Malayalam Extra"/>
-                <w:color w:val="000000"/>
-                <w:sz w:val="32"/>
-                <w:szCs w:val="40"/>
+                <w:lang w:val="it-IT"/>
+              </w:rPr>
+              <w:t>–</w:t>
+            </w:r>
+            <w:r>
+              <w:rPr>
+                <w:rFonts w:ascii="BRH Malayalam Extra" w:hAnsi="BRH Malayalam Extra" w:cs="BRH Malayalam Extra"/>
+                <w:color w:val="000000"/>
+                <w:sz w:val="32"/>
+                <w:szCs w:val="40"/>
+                <w:lang w:val="it-IT"/>
               </w:rPr>
               <w:t>Z</w:t>
             </w:r>
@@ -5905,6 +5551,7 @@
                 <w:sz w:val="26"/>
                 <w:szCs w:val="40"/>
                 <w:highlight w:val="green"/>
+                <w:lang w:val="it-IT"/>
               </w:rPr>
               <w:t>–</w:t>
             </w:r>
@@ -5915,6 +5562,7 @@
                 <w:sz w:val="32"/>
                 <w:szCs w:val="40"/>
                 <w:highlight w:val="green"/>
+                <w:lang w:val="it-IT"/>
               </w:rPr>
               <w:t>¹x</w:t>
             </w:r>
@@ -5924,15 +5572,17 @@
                 <w:color w:val="000000"/>
                 <w:sz w:val="26"/>
                 <w:szCs w:val="40"/>
-              </w:rPr>
-              <w:t>–</w:t>
-            </w:r>
-            <w:r>
-              <w:rPr>
-                <w:rFonts w:ascii="BRH Malayalam Extra" w:hAnsi="BRH Malayalam Extra" w:cs="BRH Malayalam Extra"/>
-                <w:color w:val="000000"/>
-                <w:sz w:val="32"/>
-                <w:szCs w:val="40"/>
+                <w:lang w:val="it-IT"/>
+              </w:rPr>
+              <w:t>–</w:t>
+            </w:r>
+            <w:r>
+              <w:rPr>
+                <w:rFonts w:ascii="BRH Malayalam Extra" w:hAnsi="BRH Malayalam Extra" w:cs="BRH Malayalam Extra"/>
+                <w:color w:val="000000"/>
+                <w:sz w:val="32"/>
+                <w:szCs w:val="40"/>
+                <w:lang w:val="it-IT"/>
               </w:rPr>
               <w:t>J ||</w:t>
             </w:r>
@@ -5948,6 +5598,7 @@
                 <w:rFonts w:ascii="BRH Malayalam Extra" w:hAnsi="BRH Malayalam Extra" w:cs="BRH Malayalam Extra"/>
                 <w:sz w:val="28"/>
                 <w:szCs w:val="36"/>
+                <w:lang w:val="it-IT"/>
               </w:rPr>
             </w:pPr>
             <w:r>
@@ -5956,6 +5607,7 @@
                 <w:color w:val="000000"/>
                 <w:sz w:val="32"/>
                 <w:szCs w:val="40"/>
+                <w:lang w:val="it-IT"/>
               </w:rPr>
               <w:t>E</w:t>
             </w:r>
@@ -5965,15 +5617,17 @@
                 <w:color w:val="000000"/>
                 <w:sz w:val="26"/>
                 <w:szCs w:val="40"/>
-              </w:rPr>
-              <w:t>–</w:t>
-            </w:r>
-            <w:r>
-              <w:rPr>
-                <w:rFonts w:ascii="BRH Malayalam Extra" w:hAnsi="BRH Malayalam Extra" w:cs="BRH Malayalam Extra"/>
-                <w:color w:val="000000"/>
-                <w:sz w:val="32"/>
-                <w:szCs w:val="40"/>
+                <w:lang w:val="it-IT"/>
+              </w:rPr>
+              <w:t>–</w:t>
+            </w:r>
+            <w:r>
+              <w:rPr>
+                <w:rFonts w:ascii="BRH Malayalam Extra" w:hAnsi="BRH Malayalam Extra" w:cs="BRH Malayalam Extra"/>
+                <w:color w:val="000000"/>
+                <w:sz w:val="32"/>
+                <w:szCs w:val="40"/>
+                <w:lang w:val="it-IT"/>
               </w:rPr>
               <w:t>Z</w:t>
             </w:r>
@@ -5983,15 +5637,17 @@
                 <w:color w:val="000000"/>
                 <w:sz w:val="26"/>
                 <w:szCs w:val="40"/>
-              </w:rPr>
-              <w:t>–</w:t>
-            </w:r>
-            <w:r>
-              <w:rPr>
-                <w:rFonts w:ascii="BRH Malayalam Extra" w:hAnsi="BRH Malayalam Extra" w:cs="BRH Malayalam Extra"/>
-                <w:color w:val="000000"/>
-                <w:sz w:val="32"/>
-                <w:szCs w:val="40"/>
+                <w:lang w:val="it-IT"/>
+              </w:rPr>
+              <w:t>–</w:t>
+            </w:r>
+            <w:r>
+              <w:rPr>
+                <w:rFonts w:ascii="BRH Malayalam Extra" w:hAnsi="BRH Malayalam Extra" w:cs="BRH Malayalam Extra"/>
+                <w:color w:val="000000"/>
+                <w:sz w:val="32"/>
+                <w:szCs w:val="40"/>
+                <w:lang w:val="it-IT"/>
               </w:rPr>
               <w:t>¹x</w:t>
             </w:r>
@@ -6001,15 +5657,17 @@
                 <w:color w:val="000000"/>
                 <w:sz w:val="26"/>
                 <w:szCs w:val="40"/>
-              </w:rPr>
-              <w:t>–</w:t>
-            </w:r>
-            <w:r>
-              <w:rPr>
-                <w:rFonts w:ascii="BRH Malayalam Extra" w:hAnsi="BRH Malayalam Extra" w:cs="BRH Malayalam Extra"/>
-                <w:color w:val="000000"/>
-                <w:sz w:val="32"/>
-                <w:szCs w:val="40"/>
+                <w:lang w:val="it-IT"/>
+              </w:rPr>
+              <w:t>–</w:t>
+            </w:r>
+            <w:r>
+              <w:rPr>
+                <w:rFonts w:ascii="BRH Malayalam Extra" w:hAnsi="BRH Malayalam Extra" w:cs="BRH Malayalam Extra"/>
+                <w:color w:val="000000"/>
+                <w:sz w:val="32"/>
+                <w:szCs w:val="40"/>
+                <w:lang w:val="it-IT"/>
               </w:rPr>
               <w:t xml:space="preserve"> CZõ£—Z - ¹x</w:t>
             </w:r>
@@ -6019,15 +5677,17 @@
                 <w:color w:val="000000"/>
                 <w:sz w:val="26"/>
                 <w:szCs w:val="40"/>
-              </w:rPr>
-              <w:t>–</w:t>
-            </w:r>
-            <w:r>
-              <w:rPr>
-                <w:rFonts w:ascii="BRH Malayalam Extra" w:hAnsi="BRH Malayalam Extra" w:cs="BRH Malayalam Extra"/>
-                <w:color w:val="000000"/>
-                <w:sz w:val="32"/>
-                <w:szCs w:val="40"/>
+                <w:lang w:val="it-IT"/>
+              </w:rPr>
+              <w:t>–</w:t>
+            </w:r>
+            <w:r>
+              <w:rPr>
+                <w:rFonts w:ascii="BRH Malayalam Extra" w:hAnsi="BRH Malayalam Extra" w:cs="BRH Malayalam Extra"/>
+                <w:color w:val="000000"/>
+                <w:sz w:val="32"/>
+                <w:szCs w:val="40"/>
+                <w:lang w:val="it-IT"/>
               </w:rPr>
               <w:t xml:space="preserve">J | </w:t>
             </w:r>
@@ -7321,7 +6981,6 @@
                 <w:color w:val="000000"/>
                 <w:szCs w:val="40"/>
               </w:rPr>
-              <w:lastRenderedPageBreak/>
               <w:t>11</w:t>
             </w:r>
             <w:r>
@@ -7654,7 +7313,6 @@
                 <w:color w:val="000000"/>
                 <w:szCs w:val="40"/>
               </w:rPr>
-              <w:lastRenderedPageBreak/>
               <w:t>9</w:t>
             </w:r>
             <w:r>
@@ -8445,7 +8103,6 @@
                 <w:color w:val="000000"/>
                 <w:szCs w:val="40"/>
               </w:rPr>
-              <w:lastRenderedPageBreak/>
               <w:t>11</w:t>
             </w:r>
             <w:r>
@@ -12073,7 +11730,6 @@
                 <w:color w:val="000000"/>
                 <w:szCs w:val="40"/>
               </w:rPr>
-              <w:lastRenderedPageBreak/>
               <w:t>14</w:t>
             </w:r>
             <w:r>
@@ -12527,6 +12183,7 @@
                 <w:sz w:val="32"/>
                 <w:szCs w:val="40"/>
               </w:rPr>
+              <w:lastRenderedPageBreak/>
               <w:t>öZõ—±¥</w:t>
             </w:r>
             <w:r>
@@ -12680,6 +12337,7 @@
                 <w:color w:val="000000"/>
                 <w:szCs w:val="40"/>
               </w:rPr>
+              <w:lastRenderedPageBreak/>
               <w:t>14</w:t>
             </w:r>
             <w:r>
@@ -13120,6 +12778,7 @@
                 <w:sz w:val="32"/>
                 <w:szCs w:val="40"/>
               </w:rPr>
+              <w:lastRenderedPageBreak/>
               <w:t>öZõ—±¥</w:t>
             </w:r>
             <w:r>
@@ -13257,6 +12916,7 @@
                 <w:color w:val="000000"/>
                 <w:szCs w:val="40"/>
               </w:rPr>
+              <w:lastRenderedPageBreak/>
               <w:t>35</w:t>
             </w:r>
             <w:r>
@@ -14622,7 +14282,6 @@
                 <w:color w:val="000000"/>
                 <w:szCs w:val="40"/>
               </w:rPr>
-              <w:lastRenderedPageBreak/>
               <w:t>57</w:t>
             </w:r>
             <w:r>
@@ -14891,6 +14550,7 @@
                 <w:sz w:val="32"/>
                 <w:szCs w:val="40"/>
               </w:rPr>
+              <w:lastRenderedPageBreak/>
               <w:t>dpx˜±¥kY öZy</w:t>
             </w:r>
             <w:r>
@@ -15227,7 +14887,6 @@
                 <w:color w:val="000000"/>
                 <w:szCs w:val="40"/>
               </w:rPr>
-              <w:lastRenderedPageBreak/>
               <w:t>57</w:t>
             </w:r>
             <w:r>
@@ -15487,6 +15146,7 @@
                 <w:sz w:val="32"/>
                 <w:szCs w:val="40"/>
               </w:rPr>
+              <w:lastRenderedPageBreak/>
               <w:t>dpx˜±¥kY öZy</w:t>
             </w:r>
             <w:r>

</xml_diff>

<commit_message>
nmv 28 03 2023
</commit_message>
<xml_diff>
--- a/TS Jatai Ghanam Project/TS 1.7/TS 1.7 Jatai Malayalam Corrections.docx
+++ b/TS Jatai Ghanam Project/TS 1.7/TS 1.7 Jatai Malayalam Corrections.docx
@@ -1876,6 +1876,7 @@
                 <w:color w:val="000000"/>
                 <w:sz w:val="32"/>
                 <w:szCs w:val="40"/>
+                <w:lang w:val="it-IT"/>
               </w:rPr>
             </w:pPr>
             <w:r>
@@ -1883,6 +1884,7 @@
                 <w:rFonts w:cs="BRH Malayalam Extra"/>
                 <w:color w:val="000000"/>
                 <w:szCs w:val="40"/>
+                <w:lang w:val="it-IT"/>
               </w:rPr>
               <w:t>42</w:t>
             </w:r>
@@ -1892,6 +1894,7 @@
                 <w:color w:val="000000"/>
                 <w:sz w:val="32"/>
                 <w:szCs w:val="40"/>
+                <w:lang w:val="it-IT"/>
               </w:rPr>
               <w:t>)</w:t>
             </w:r>
@@ -1901,6 +1904,7 @@
                 <w:color w:val="000000"/>
                 <w:sz w:val="32"/>
                 <w:szCs w:val="40"/>
+                <w:lang w:val="it-IT"/>
               </w:rPr>
               <w:tab/>
             </w:r>
@@ -1909,6 +1913,7 @@
                 <w:rFonts w:cs="BRH Malayalam Extra"/>
                 <w:color w:val="000000"/>
                 <w:szCs w:val="40"/>
+                <w:lang w:val="it-IT"/>
               </w:rPr>
               <w:t>1</w:t>
             </w:r>
@@ -1918,6 +1923,7 @@
                 <w:color w:val="000000"/>
                 <w:sz w:val="32"/>
                 <w:szCs w:val="40"/>
+                <w:lang w:val="it-IT"/>
               </w:rPr>
               <w:t>.</w:t>
             </w:r>
@@ -1926,6 +1932,7 @@
                 <w:rFonts w:cs="BRH Malayalam Extra"/>
                 <w:color w:val="000000"/>
                 <w:szCs w:val="40"/>
+                <w:lang w:val="it-IT"/>
               </w:rPr>
               <w:t>7</w:t>
             </w:r>
@@ -1935,6 +1942,7 @@
                 <w:color w:val="000000"/>
                 <w:sz w:val="32"/>
                 <w:szCs w:val="40"/>
+                <w:lang w:val="it-IT"/>
               </w:rPr>
               <w:t>.</w:t>
             </w:r>
@@ -1943,6 +1951,7 @@
                 <w:rFonts w:cs="BRH Malayalam Extra"/>
                 <w:color w:val="000000"/>
                 <w:szCs w:val="40"/>
+                <w:lang w:val="it-IT"/>
               </w:rPr>
               <w:t>4</w:t>
             </w:r>
@@ -1952,6 +1961,7 @@
                 <w:color w:val="000000"/>
                 <w:sz w:val="32"/>
                 <w:szCs w:val="40"/>
+                <w:lang w:val="it-IT"/>
               </w:rPr>
               <w:t>.</w:t>
             </w:r>
@@ -1960,6 +1970,7 @@
                 <w:rFonts w:cs="BRH Malayalam Extra"/>
                 <w:color w:val="000000"/>
                 <w:szCs w:val="40"/>
+                <w:lang w:val="it-IT"/>
               </w:rPr>
               <w:t>3</w:t>
             </w:r>
@@ -1969,6 +1980,7 @@
                 <w:color w:val="000000"/>
                 <w:sz w:val="32"/>
                 <w:szCs w:val="40"/>
+                <w:lang w:val="it-IT"/>
               </w:rPr>
               <w:t>(</w:t>
             </w:r>
@@ -1977,6 +1989,7 @@
                 <w:rFonts w:cs="BRH Malayalam Extra"/>
                 <w:color w:val="000000"/>
                 <w:szCs w:val="40"/>
+                <w:lang w:val="it-IT"/>
               </w:rPr>
               <w:t>38</w:t>
             </w:r>
@@ -1986,6 +1999,7 @@
                 <w:color w:val="000000"/>
                 <w:sz w:val="32"/>
                 <w:szCs w:val="40"/>
+                <w:lang w:val="it-IT"/>
               </w:rPr>
               <w:t>)-  P</w:t>
             </w:r>
@@ -1995,15 +2009,17 @@
                 <w:color w:val="000000"/>
                 <w:sz w:val="26"/>
                 <w:szCs w:val="40"/>
-              </w:rPr>
-              <w:t>–</w:t>
-            </w:r>
-            <w:r>
-              <w:rPr>
-                <w:rFonts w:ascii="BRH Malayalam Extra" w:hAnsi="BRH Malayalam Extra" w:cs="BRH Malayalam Extra"/>
-                <w:color w:val="000000"/>
-                <w:sz w:val="32"/>
-                <w:szCs w:val="40"/>
+                <w:lang w:val="it-IT"/>
+              </w:rPr>
+              <w:t>–</w:t>
+            </w:r>
+            <w:r>
+              <w:rPr>
+                <w:rFonts w:ascii="BRH Malayalam Extra" w:hAnsi="BRH Malayalam Extra" w:cs="BRH Malayalam Extra"/>
+                <w:color w:val="000000"/>
+                <w:sz w:val="32"/>
+                <w:szCs w:val="40"/>
+                <w:lang w:val="it-IT"/>
               </w:rPr>
               <w:t xml:space="preserve"> | D</w:t>
             </w:r>
@@ -2013,15 +2029,17 @@
                 <w:color w:val="000000"/>
                 <w:sz w:val="26"/>
                 <w:szCs w:val="40"/>
-              </w:rPr>
-              <w:t>–</w:t>
-            </w:r>
-            <w:r>
-              <w:rPr>
-                <w:rFonts w:ascii="BRH Malayalam Extra" w:hAnsi="BRH Malayalam Extra" w:cs="BRH Malayalam Extra"/>
-                <w:color w:val="000000"/>
-                <w:sz w:val="32"/>
-                <w:szCs w:val="40"/>
+                <w:lang w:val="it-IT"/>
+              </w:rPr>
+              <w:t>–</w:t>
+            </w:r>
+            <w:r>
+              <w:rPr>
+                <w:rFonts w:ascii="BRH Malayalam Extra" w:hAnsi="BRH Malayalam Extra" w:cs="BRH Malayalam Extra"/>
+                <w:color w:val="000000"/>
+                <w:sz w:val="32"/>
+                <w:szCs w:val="40"/>
+                <w:lang w:val="it-IT"/>
               </w:rPr>
               <w:t>eky</w:t>
             </w:r>
@@ -2032,6 +2050,7 @@
                 <w:sz w:val="32"/>
                 <w:szCs w:val="40"/>
                 <w:highlight w:val="yellow"/>
+                <w:lang w:val="it-IT"/>
               </w:rPr>
               <w:t>—r</w:t>
             </w:r>
@@ -2041,6 +2060,7 @@
                 <w:color w:val="000000"/>
                 <w:sz w:val="32"/>
                 <w:szCs w:val="40"/>
+                <w:lang w:val="it-IT"/>
               </w:rPr>
               <w:t>æZ§ |</w:t>
             </w:r>
@@ -2057,6 +2077,7 @@
                 <w:color w:val="000000"/>
                 <w:sz w:val="32"/>
                 <w:szCs w:val="40"/>
+                <w:lang w:val="it-IT"/>
               </w:rPr>
             </w:pPr>
             <w:r>
@@ -2065,6 +2086,7 @@
                 <w:color w:val="000000"/>
                 <w:sz w:val="32"/>
                 <w:szCs w:val="40"/>
+                <w:lang w:val="it-IT"/>
               </w:rPr>
               <w:t>¥Px</w:t>
             </w:r>
@@ -2074,15 +2096,17 @@
                 <w:color w:val="000000"/>
                 <w:sz w:val="26"/>
                 <w:szCs w:val="40"/>
-              </w:rPr>
-              <w:t>–</w:t>
-            </w:r>
-            <w:r>
-              <w:rPr>
-                <w:rFonts w:ascii="BRH Malayalam Extra" w:hAnsi="BRH Malayalam Extra" w:cs="BRH Malayalam Extra"/>
-                <w:color w:val="000000"/>
-                <w:sz w:val="32"/>
-                <w:szCs w:val="40"/>
+                <w:lang w:val="it-IT"/>
+              </w:rPr>
+              <w:t>–</w:t>
+            </w:r>
+            <w:r>
+              <w:rPr>
+                <w:rFonts w:ascii="BRH Malayalam Extra" w:hAnsi="BRH Malayalam Extra" w:cs="BRH Malayalam Extra"/>
+                <w:color w:val="000000"/>
+                <w:sz w:val="32"/>
+                <w:szCs w:val="40"/>
+                <w:lang w:val="it-IT"/>
               </w:rPr>
               <w:t>eky—</w:t>
             </w:r>
@@ -2093,6 +2117,7 @@
                 <w:sz w:val="32"/>
                 <w:szCs w:val="40"/>
                 <w:highlight w:val="yellow"/>
+                <w:lang w:val="it-IT"/>
               </w:rPr>
               <w:t>ræ</w:t>
             </w:r>
@@ -2102,6 +2127,7 @@
                 <w:color w:val="000000"/>
                 <w:sz w:val="32"/>
                 <w:szCs w:val="40"/>
+                <w:lang w:val="it-IT"/>
               </w:rPr>
               <w:t xml:space="preserve"> b¡</w:t>
             </w:r>
@@ -2111,15 +2137,17 @@
                 <w:color w:val="000000"/>
                 <w:sz w:val="26"/>
                 <w:szCs w:val="40"/>
-              </w:rPr>
-              <w:t>–</w:t>
-            </w:r>
-            <w:r>
-              <w:rPr>
-                <w:rFonts w:ascii="BRH Malayalam Extra" w:hAnsi="BRH Malayalam Extra" w:cs="BRH Malayalam Extra"/>
-                <w:color w:val="000000"/>
-                <w:sz w:val="32"/>
-                <w:szCs w:val="40"/>
+                <w:lang w:val="it-IT"/>
+              </w:rPr>
+              <w:t>–</w:t>
+            </w:r>
+            <w:r>
+              <w:rPr>
+                <w:rFonts w:ascii="BRH Malayalam Extra" w:hAnsi="BRH Malayalam Extra" w:cs="BRH Malayalam Extra"/>
+                <w:color w:val="000000"/>
+                <w:sz w:val="32"/>
+                <w:szCs w:val="40"/>
+                <w:lang w:val="it-IT"/>
               </w:rPr>
               <w:t>eky—ræP§ P ¥Px</w:t>
             </w:r>
@@ -2129,15 +2157,17 @@
                 <w:color w:val="000000"/>
                 <w:sz w:val="26"/>
                 <w:szCs w:val="40"/>
-              </w:rPr>
-              <w:t>–</w:t>
-            </w:r>
-            <w:r>
-              <w:rPr>
-                <w:rFonts w:ascii="BRH Malayalam Extra" w:hAnsi="BRH Malayalam Extra" w:cs="BRH Malayalam Extra"/>
-                <w:color w:val="000000"/>
-                <w:sz w:val="32"/>
-                <w:szCs w:val="40"/>
+                <w:lang w:val="it-IT"/>
+              </w:rPr>
+              <w:t>–</w:t>
+            </w:r>
+            <w:r>
+              <w:rPr>
+                <w:rFonts w:ascii="BRH Malayalam Extra" w:hAnsi="BRH Malayalam Extra" w:cs="BRH Malayalam Extra"/>
+                <w:color w:val="000000"/>
+                <w:sz w:val="32"/>
+                <w:szCs w:val="40"/>
+                <w:lang w:val="it-IT"/>
               </w:rPr>
               <w:t>eky—</w:t>
             </w:r>
@@ -2148,6 +2178,7 @@
                 <w:sz w:val="32"/>
                 <w:szCs w:val="40"/>
                 <w:highlight w:val="yellow"/>
+                <w:lang w:val="it-IT"/>
               </w:rPr>
               <w:t>ræ</w:t>
             </w:r>
@@ -2157,6 +2188,7 @@
                 <w:color w:val="000000"/>
                 <w:sz w:val="32"/>
                 <w:szCs w:val="40"/>
+                <w:lang w:val="it-IT"/>
               </w:rPr>
               <w:t xml:space="preserve">Z§ | </w:t>
             </w:r>
@@ -2173,6 +2205,7 @@
                 <w:color w:val="000000"/>
                 <w:sz w:val="32"/>
                 <w:szCs w:val="40"/>
+                <w:lang w:val="it-IT"/>
               </w:rPr>
             </w:pPr>
             <w:r>
@@ -2180,6 +2213,7 @@
                 <w:rFonts w:cs="BRH Malayalam Extra"/>
                 <w:color w:val="000000"/>
                 <w:szCs w:val="40"/>
+                <w:lang w:val="it-IT"/>
               </w:rPr>
               <w:t>43</w:t>
             </w:r>
@@ -2189,6 +2223,7 @@
                 <w:color w:val="000000"/>
                 <w:sz w:val="32"/>
                 <w:szCs w:val="40"/>
+                <w:lang w:val="it-IT"/>
               </w:rPr>
               <w:t>)</w:t>
             </w:r>
@@ -2198,6 +2233,7 @@
                 <w:color w:val="000000"/>
                 <w:sz w:val="32"/>
                 <w:szCs w:val="40"/>
+                <w:lang w:val="it-IT"/>
               </w:rPr>
               <w:tab/>
             </w:r>
@@ -2206,6 +2242,7 @@
                 <w:rFonts w:cs="BRH Malayalam Extra"/>
                 <w:color w:val="000000"/>
                 <w:szCs w:val="40"/>
+                <w:lang w:val="it-IT"/>
               </w:rPr>
               <w:t>1</w:t>
             </w:r>
@@ -2215,6 +2252,7 @@
                 <w:color w:val="000000"/>
                 <w:sz w:val="32"/>
                 <w:szCs w:val="40"/>
+                <w:lang w:val="it-IT"/>
               </w:rPr>
               <w:t>.</w:t>
             </w:r>
@@ -2223,6 +2261,7 @@
                 <w:rFonts w:cs="BRH Malayalam Extra"/>
                 <w:color w:val="000000"/>
                 <w:szCs w:val="40"/>
+                <w:lang w:val="it-IT"/>
               </w:rPr>
               <w:t>7</w:t>
             </w:r>
@@ -2232,6 +2271,7 @@
                 <w:color w:val="000000"/>
                 <w:sz w:val="32"/>
                 <w:szCs w:val="40"/>
+                <w:lang w:val="it-IT"/>
               </w:rPr>
               <w:t>.</w:t>
             </w:r>
@@ -2240,6 +2280,7 @@
                 <w:rFonts w:cs="BRH Malayalam Extra"/>
                 <w:color w:val="000000"/>
                 <w:szCs w:val="40"/>
+                <w:lang w:val="it-IT"/>
               </w:rPr>
               <w:t>4</w:t>
             </w:r>
@@ -2249,6 +2290,7 @@
                 <w:color w:val="000000"/>
                 <w:sz w:val="32"/>
                 <w:szCs w:val="40"/>
+                <w:lang w:val="it-IT"/>
               </w:rPr>
               <w:t>.</w:t>
             </w:r>
@@ -2257,6 +2299,7 @@
                 <w:rFonts w:cs="BRH Malayalam Extra"/>
                 <w:color w:val="000000"/>
                 <w:szCs w:val="40"/>
+                <w:lang w:val="it-IT"/>
               </w:rPr>
               <w:t>3</w:t>
             </w:r>
@@ -2266,6 +2309,7 @@
                 <w:color w:val="000000"/>
                 <w:sz w:val="32"/>
                 <w:szCs w:val="40"/>
+                <w:lang w:val="it-IT"/>
               </w:rPr>
               <w:t>(</w:t>
             </w:r>
@@ -2274,6 +2318,7 @@
                 <w:rFonts w:cs="BRH Malayalam Extra"/>
                 <w:color w:val="000000"/>
                 <w:szCs w:val="40"/>
+                <w:lang w:val="it-IT"/>
               </w:rPr>
               <w:t>39</w:t>
             </w:r>
@@ -2283,6 +2328,7 @@
                 <w:color w:val="000000"/>
                 <w:sz w:val="32"/>
                 <w:szCs w:val="40"/>
+                <w:lang w:val="it-IT"/>
               </w:rPr>
               <w:t>)-  D</w:t>
             </w:r>
@@ -2292,15 +2338,17 @@
                 <w:color w:val="000000"/>
                 <w:sz w:val="26"/>
                 <w:szCs w:val="40"/>
-              </w:rPr>
-              <w:t>–</w:t>
-            </w:r>
-            <w:r>
-              <w:rPr>
-                <w:rFonts w:ascii="BRH Malayalam Extra" w:hAnsi="BRH Malayalam Extra" w:cs="BRH Malayalam Extra"/>
-                <w:color w:val="000000"/>
-                <w:sz w:val="32"/>
-                <w:szCs w:val="40"/>
+                <w:lang w:val="it-IT"/>
+              </w:rPr>
+              <w:t>–</w:t>
+            </w:r>
+            <w:r>
+              <w:rPr>
+                <w:rFonts w:ascii="BRH Malayalam Extra" w:hAnsi="BRH Malayalam Extra" w:cs="BRH Malayalam Extra"/>
+                <w:color w:val="000000"/>
+                <w:sz w:val="32"/>
+                <w:szCs w:val="40"/>
+                <w:lang w:val="it-IT"/>
               </w:rPr>
               <w:t>eky—</w:t>
             </w:r>
@@ -2311,6 +2359,7 @@
                 <w:sz w:val="32"/>
                 <w:szCs w:val="40"/>
                 <w:highlight w:val="yellow"/>
+                <w:lang w:val="it-IT"/>
               </w:rPr>
               <w:t>ræ</w:t>
             </w:r>
@@ -2320,6 +2369,7 @@
                 <w:color w:val="000000"/>
                 <w:sz w:val="32"/>
                 <w:szCs w:val="40"/>
+                <w:lang w:val="it-IT"/>
               </w:rPr>
               <w:t>Z§ | P</w:t>
             </w:r>
@@ -2329,15 +2379,17 @@
                 <w:color w:val="000000"/>
                 <w:sz w:val="26"/>
                 <w:szCs w:val="40"/>
-              </w:rPr>
-              <w:t>–</w:t>
-            </w:r>
-            <w:r>
-              <w:rPr>
-                <w:rFonts w:ascii="BRH Malayalam Extra" w:hAnsi="BRH Malayalam Extra" w:cs="BRH Malayalam Extra"/>
-                <w:color w:val="000000"/>
-                <w:sz w:val="32"/>
-                <w:szCs w:val="40"/>
+                <w:lang w:val="it-IT"/>
+              </w:rPr>
+              <w:t>–</w:t>
+            </w:r>
+            <w:r>
+              <w:rPr>
+                <w:rFonts w:ascii="BRH Malayalam Extra" w:hAnsi="BRH Malayalam Extra" w:cs="BRH Malayalam Extra"/>
+                <w:color w:val="000000"/>
+                <w:sz w:val="32"/>
+                <w:szCs w:val="40"/>
+                <w:lang w:val="it-IT"/>
               </w:rPr>
               <w:t xml:space="preserve"> |</w:t>
             </w:r>
@@ -2362,6 +2414,7 @@
                 <w:color w:val="000000"/>
                 <w:sz w:val="32"/>
                 <w:szCs w:val="40"/>
+                <w:lang w:val="it-IT"/>
               </w:rPr>
               <w:t>D</w:t>
             </w:r>
@@ -2371,15 +2424,17 @@
                 <w:color w:val="000000"/>
                 <w:sz w:val="26"/>
                 <w:szCs w:val="40"/>
-              </w:rPr>
-              <w:t>–</w:t>
-            </w:r>
-            <w:r>
-              <w:rPr>
-                <w:rFonts w:ascii="BRH Malayalam Extra" w:hAnsi="BRH Malayalam Extra" w:cs="BRH Malayalam Extra"/>
-                <w:color w:val="000000"/>
-                <w:sz w:val="32"/>
-                <w:szCs w:val="40"/>
+                <w:lang w:val="it-IT"/>
+              </w:rPr>
+              <w:t>–</w:t>
+            </w:r>
+            <w:r>
+              <w:rPr>
+                <w:rFonts w:ascii="BRH Malayalam Extra" w:hAnsi="BRH Malayalam Extra" w:cs="BRH Malayalam Extra"/>
+                <w:color w:val="000000"/>
+                <w:sz w:val="32"/>
+                <w:szCs w:val="40"/>
+                <w:lang w:val="it-IT"/>
               </w:rPr>
               <w:t>eky—</w:t>
             </w:r>
@@ -2390,6 +2445,7 @@
                 <w:sz w:val="32"/>
                 <w:szCs w:val="40"/>
                 <w:highlight w:val="yellow"/>
+                <w:lang w:val="it-IT"/>
               </w:rPr>
               <w:t>r</w:t>
             </w:r>
@@ -2399,6 +2455,7 @@
                 <w:color w:val="000000"/>
                 <w:sz w:val="32"/>
                 <w:szCs w:val="40"/>
+                <w:lang w:val="it-IT"/>
               </w:rPr>
               <w:t>æP§ P ¥Px</w:t>
             </w:r>
@@ -2408,15 +2465,17 @@
                 <w:color w:val="000000"/>
                 <w:sz w:val="26"/>
                 <w:szCs w:val="40"/>
-              </w:rPr>
-              <w:t>–</w:t>
-            </w:r>
-            <w:r>
-              <w:rPr>
-                <w:rFonts w:ascii="BRH Malayalam Extra" w:hAnsi="BRH Malayalam Extra" w:cs="BRH Malayalam Extra"/>
-                <w:color w:val="000000"/>
-                <w:sz w:val="32"/>
-                <w:szCs w:val="40"/>
+                <w:lang w:val="it-IT"/>
+              </w:rPr>
+              <w:t>–</w:t>
+            </w:r>
+            <w:r>
+              <w:rPr>
+                <w:rFonts w:ascii="BRH Malayalam Extra" w:hAnsi="BRH Malayalam Extra" w:cs="BRH Malayalam Extra"/>
+                <w:color w:val="000000"/>
+                <w:sz w:val="32"/>
+                <w:szCs w:val="40"/>
+                <w:lang w:val="it-IT"/>
               </w:rPr>
               <w:t>eky—</w:t>
             </w:r>
@@ -2427,6 +2486,7 @@
                 <w:sz w:val="32"/>
                 <w:szCs w:val="40"/>
                 <w:highlight w:val="yellow"/>
+                <w:lang w:val="it-IT"/>
               </w:rPr>
               <w:t>r</w:t>
             </w:r>
@@ -2436,6 +2496,7 @@
                 <w:color w:val="000000"/>
                 <w:sz w:val="32"/>
                 <w:szCs w:val="40"/>
+                <w:lang w:val="it-IT"/>
               </w:rPr>
               <w:t>æ b¡</w:t>
             </w:r>
@@ -2445,15 +2506,17 @@
                 <w:color w:val="000000"/>
                 <w:sz w:val="26"/>
                 <w:szCs w:val="40"/>
-              </w:rPr>
-              <w:t>–</w:t>
-            </w:r>
-            <w:r>
-              <w:rPr>
-                <w:rFonts w:ascii="BRH Malayalam Extra" w:hAnsi="BRH Malayalam Extra" w:cs="BRH Malayalam Extra"/>
-                <w:color w:val="000000"/>
-                <w:sz w:val="32"/>
-                <w:szCs w:val="40"/>
+                <w:lang w:val="it-IT"/>
+              </w:rPr>
+              <w:t>–</w:t>
+            </w:r>
+            <w:r>
+              <w:rPr>
+                <w:rFonts w:ascii="BRH Malayalam Extra" w:hAnsi="BRH Malayalam Extra" w:cs="BRH Malayalam Extra"/>
+                <w:color w:val="000000"/>
+                <w:sz w:val="32"/>
+                <w:szCs w:val="40"/>
+                <w:lang w:val="it-IT"/>
               </w:rPr>
               <w:t>eky—</w:t>
             </w:r>
@@ -2464,6 +2527,7 @@
                 <w:sz w:val="32"/>
                 <w:szCs w:val="40"/>
                 <w:highlight w:val="yellow"/>
+                <w:lang w:val="it-IT"/>
               </w:rPr>
               <w:t>r</w:t>
             </w:r>
@@ -2473,6 +2537,7 @@
                 <w:color w:val="000000"/>
                 <w:sz w:val="32"/>
                 <w:szCs w:val="40"/>
+                <w:lang w:val="it-IT"/>
               </w:rPr>
               <w:t xml:space="preserve">æP§ P | </w:t>
             </w:r>
@@ -11877,7 +11942,7 @@
               <w:autoSpaceDE w:val="0"/>
               <w:autoSpaceDN w:val="0"/>
               <w:adjustRightInd w:val="0"/>
-              <w:spacing w:before="0" w:line="240" w:lineRule="auto"/>
+              <w:spacing w:before="0" w:after="120" w:line="240" w:lineRule="auto"/>
               <w:rPr>
                 <w:rFonts w:ascii="BRH Malayalam Extra" w:hAnsi="BRH Malayalam Extra" w:cs="BRH Malayalam Extra"/>
                 <w:sz w:val="28"/>
@@ -19291,7 +19356,7 @@
       </w:tr>
       <w:tr>
         <w:trPr>
-          <w:trHeight w:val="1060"/>
+          <w:trHeight w:val="937"/>
         </w:trPr>
         <w:tc>
           <w:tcPr>
@@ -19312,7 +19377,7 @@
               <w:spacing w:before="0" w:line="240" w:lineRule="auto"/>
               <w:rPr>
                 <w:rFonts w:ascii="BRH Malayalam Extra" w:hAnsi="BRH Malayalam Extra" w:cs="BRH Malayalam Extra"/>
-                <w:color w:val="000000"/>
+                <w:color w:val="FF0000"/>
                 <w:sz w:val="32"/>
                 <w:szCs w:val="40"/>
               </w:rPr>
@@ -19320,16 +19385,16 @@
             <w:r>
               <w:rPr>
                 <w:rFonts w:cs="BRH Malayalam Extra"/>
-                <w:color w:val="000000"/>
+                <w:color w:val="FF0000"/>
                 <w:szCs w:val="40"/>
               </w:rPr>
               <w:lastRenderedPageBreak/>
-              <w:t>54</w:t>
-            </w:r>
-            <w:r>
-              <w:rPr>
-                <w:rFonts w:ascii="BRH Malayalam Extra" w:hAnsi="BRH Malayalam Extra" w:cs="BRH Malayalam Extra"/>
-                <w:color w:val="000000"/>
+              <w:t>60</w:t>
+            </w:r>
+            <w:r>
+              <w:rPr>
+                <w:rFonts w:ascii="BRH Malayalam Extra" w:hAnsi="BRH Malayalam Extra" w:cs="BRH Malayalam Extra"/>
+                <w:color w:val="FF0000"/>
                 <w:sz w:val="32"/>
                 <w:szCs w:val="40"/>
               </w:rPr>
@@ -19338,7 +19403,7 @@
             <w:r>
               <w:rPr>
                 <w:rFonts w:ascii="BRH Malayalam Extra" w:hAnsi="BRH Malayalam Extra" w:cs="BRH Malayalam Extra"/>
-                <w:color w:val="000000"/>
+                <w:color w:val="FF0000"/>
                 <w:sz w:val="32"/>
                 <w:szCs w:val="40"/>
               </w:rPr>
@@ -19347,7 +19412,7 @@
             <w:r>
               <w:rPr>
                 <w:rFonts w:cs="BRH Malayalam Extra"/>
-                <w:color w:val="000000"/>
+                <w:color w:val="FF0000"/>
                 <w:szCs w:val="40"/>
               </w:rPr>
               <w:t>1</w:t>
@@ -19355,7 +19420,7 @@
             <w:r>
               <w:rPr>
                 <w:rFonts w:ascii="BRH Malayalam Extra" w:hAnsi="BRH Malayalam Extra" w:cs="BRH Malayalam Extra"/>
-                <w:color w:val="000000"/>
+                <w:color w:val="FF0000"/>
                 <w:sz w:val="32"/>
                 <w:szCs w:val="40"/>
               </w:rPr>
@@ -19364,7 +19429,7 @@
             <w:r>
               <w:rPr>
                 <w:rFonts w:cs="BRH Malayalam Extra"/>
-                <w:color w:val="000000"/>
+                <w:color w:val="FF0000"/>
                 <w:szCs w:val="40"/>
               </w:rPr>
               <w:t>7</w:t>
@@ -19372,7 +19437,7 @@
             <w:r>
               <w:rPr>
                 <w:rFonts w:ascii="BRH Malayalam Extra" w:hAnsi="BRH Malayalam Extra" w:cs="BRH Malayalam Extra"/>
-                <w:color w:val="000000"/>
+                <w:color w:val="FF0000"/>
                 <w:sz w:val="32"/>
                 <w:szCs w:val="40"/>
               </w:rPr>
@@ -19381,15 +19446,15 @@
             <w:r>
               <w:rPr>
                 <w:rFonts w:cs="BRH Malayalam Extra"/>
-                <w:color w:val="000000"/>
-                <w:szCs w:val="40"/>
-              </w:rPr>
-              <w:t>12</w:t>
-            </w:r>
-            <w:r>
-              <w:rPr>
-                <w:rFonts w:ascii="BRH Malayalam Extra" w:hAnsi="BRH Malayalam Extra" w:cs="BRH Malayalam Extra"/>
-                <w:color w:val="000000"/>
+                <w:color w:val="FF0000"/>
+                <w:szCs w:val="40"/>
+              </w:rPr>
+              <w:t>11</w:t>
+            </w:r>
+            <w:r>
+              <w:rPr>
+                <w:rFonts w:ascii="BRH Malayalam Extra" w:hAnsi="BRH Malayalam Extra" w:cs="BRH Malayalam Extra"/>
+                <w:color w:val="FF0000"/>
                 <w:sz w:val="32"/>
                 <w:szCs w:val="40"/>
               </w:rPr>
@@ -19398,15 +19463,15 @@
             <w:r>
               <w:rPr>
                 <w:rFonts w:cs="BRH Malayalam Extra"/>
-                <w:color w:val="000000"/>
-                <w:szCs w:val="40"/>
-              </w:rPr>
-              <w:t>1</w:t>
-            </w:r>
-            <w:r>
-              <w:rPr>
-                <w:rFonts w:ascii="BRH Malayalam Extra" w:hAnsi="BRH Malayalam Extra" w:cs="BRH Malayalam Extra"/>
-                <w:color w:val="000000"/>
+                <w:color w:val="FF0000"/>
+                <w:szCs w:val="40"/>
+              </w:rPr>
+              <w:t>2</w:t>
+            </w:r>
+            <w:r>
+              <w:rPr>
+                <w:rFonts w:ascii="BRH Malayalam Extra" w:hAnsi="BRH Malayalam Extra" w:cs="BRH Malayalam Extra"/>
+                <w:color w:val="FF0000"/>
                 <w:sz w:val="32"/>
                 <w:szCs w:val="40"/>
               </w:rPr>
@@ -19415,37 +19480,73 @@
             <w:r>
               <w:rPr>
                 <w:rFonts w:cs="BRH Malayalam Extra"/>
-                <w:color w:val="000000"/>
-                <w:szCs w:val="40"/>
-              </w:rPr>
-              <w:t>42</w:t>
-            </w:r>
-            <w:r>
-              <w:rPr>
-                <w:rFonts w:ascii="BRH Malayalam Extra" w:hAnsi="BRH Malayalam Extra" w:cs="BRH Malayalam Extra"/>
-                <w:color w:val="000000"/>
-                <w:sz w:val="32"/>
-                <w:szCs w:val="40"/>
-              </w:rPr>
-              <w:t>)-  Zûx</w:t>
-            </w:r>
-            <w:r>
-              <w:rPr>
-                <w:rFonts w:ascii="BRH Malayalam Extra" w:hAnsi="BRH Malayalam Extra" w:cs="BRH Malayalam Extra"/>
-                <w:color w:val="000000"/>
-                <w:sz w:val="26"/>
-                <w:szCs w:val="40"/>
-              </w:rPr>
-              <w:t>–</w:t>
-            </w:r>
-            <w:r>
-              <w:rPr>
-                <w:rFonts w:ascii="BRH Malayalam Extra" w:hAnsi="BRH Malayalam Extra" w:cs="BRH Malayalam Extra"/>
-                <w:color w:val="000000"/>
-                <w:sz w:val="32"/>
-                <w:szCs w:val="40"/>
-              </w:rPr>
-              <w:t xml:space="preserve"> ||</w:t>
+                <w:color w:val="FF0000"/>
+                <w:szCs w:val="40"/>
+              </w:rPr>
+              <w:t>46</w:t>
+            </w:r>
+            <w:r>
+              <w:rPr>
+                <w:rFonts w:ascii="BRH Malayalam Extra" w:hAnsi="BRH Malayalam Extra" w:cs="BRH Malayalam Extra"/>
+                <w:color w:val="FF0000"/>
+                <w:sz w:val="32"/>
+                <w:szCs w:val="40"/>
+              </w:rPr>
+              <w:t>)-  A</w:t>
+            </w:r>
+            <w:r>
+              <w:rPr>
+                <w:rFonts w:ascii="BRH Malayalam Extra" w:hAnsi="BRH Malayalam Extra" w:cs="BRH Malayalam Extra"/>
+                <w:color w:val="FF0000"/>
+                <w:sz w:val="26"/>
+                <w:szCs w:val="40"/>
+              </w:rPr>
+              <w:t>–</w:t>
+            </w:r>
+            <w:r>
+              <w:rPr>
+                <w:rFonts w:ascii="BRH Malayalam Extra" w:hAnsi="BRH Malayalam Extra" w:cs="BRH Malayalam Extra"/>
+                <w:color w:val="FF0000"/>
+                <w:sz w:val="32"/>
+                <w:szCs w:val="40"/>
+              </w:rPr>
+              <w:t>R</w:t>
+            </w:r>
+            <w:r>
+              <w:rPr>
+                <w:rFonts w:ascii="BRH Malayalam Extra" w:hAnsi="BRH Malayalam Extra" w:cs="BRH Malayalam Extra"/>
+                <w:color w:val="FF0000"/>
+                <w:sz w:val="26"/>
+                <w:szCs w:val="40"/>
+              </w:rPr>
+              <w:t>–</w:t>
+            </w:r>
+            <w:r>
+              <w:rPr>
+                <w:rFonts w:ascii="BRH Malayalam Extra" w:hAnsi="BRH Malayalam Extra" w:cs="BRH Malayalam Extra"/>
+                <w:color w:val="FF0000"/>
+                <w:sz w:val="32"/>
+                <w:szCs w:val="40"/>
+              </w:rPr>
+              <w:t>j</w:t>
+            </w:r>
+            <w:r>
+              <w:rPr>
+                <w:rFonts w:ascii="BRH Malayalam Extra" w:hAnsi="BRH Malayalam Extra" w:cs="BRH Malayalam Extra"/>
+                <w:color w:val="FF0000"/>
+                <w:sz w:val="26"/>
+                <w:szCs w:val="40"/>
+              </w:rPr>
+              <w:t>–</w:t>
+            </w:r>
+            <w:r>
+              <w:rPr>
+                <w:rFonts w:ascii="BRH Malayalam Extra" w:hAnsi="BRH Malayalam Extra" w:cs="BRH Malayalam Extra"/>
+                <w:color w:val="FF0000"/>
+                <w:sz w:val="32"/>
+                <w:szCs w:val="40"/>
+              </w:rPr>
+              <w:t>Z§ ||</w:t>
             </w:r>
           </w:p>
           <w:p>
@@ -19456,48 +19557,93 @@
               <w:adjustRightInd w:val="0"/>
               <w:spacing w:before="0" w:line="240" w:lineRule="auto"/>
               <w:rPr>
-                <w:rFonts w:ascii="BRH Malayalam Extra" w:hAnsi="BRH Malayalam Extra" w:cs="BRH Malayalam Extra"/>
-                <w:sz w:val="28"/>
-                <w:szCs w:val="36"/>
+                <w:rFonts w:cs="BRH Malayalam Extra"/>
+                <w:color w:val="FF0000"/>
+                <w:szCs w:val="40"/>
               </w:rPr>
             </w:pPr>
             <w:r>
               <w:rPr>
                 <w:rFonts w:ascii="BRH Malayalam Extra" w:hAnsi="BRH Malayalam Extra" w:cs="BRH Malayalam Extra"/>
-                <w:color w:val="000000"/>
-                <w:sz w:val="32"/>
+                <w:color w:val="FF0000"/>
+                <w:sz w:val="32"/>
+                <w:szCs w:val="40"/>
+              </w:rPr>
+              <w:t>A</w:t>
+            </w:r>
+            <w:r>
+              <w:rPr>
+                <w:rFonts w:ascii="BRH Malayalam Extra" w:hAnsi="BRH Malayalam Extra" w:cs="BRH Malayalam Extra"/>
+                <w:color w:val="FF0000"/>
+                <w:sz w:val="26"/>
+                <w:szCs w:val="40"/>
+              </w:rPr>
+              <w:t>–</w:t>
+            </w:r>
+            <w:r>
+              <w:rPr>
+                <w:rFonts w:ascii="BRH Malayalam Extra" w:hAnsi="BRH Malayalam Extra" w:cs="BRH Malayalam Extra"/>
+                <w:color w:val="FF0000"/>
+                <w:sz w:val="32"/>
+                <w:szCs w:val="40"/>
+              </w:rPr>
+              <w:t>R</w:t>
+            </w:r>
+            <w:r>
+              <w:rPr>
+                <w:rFonts w:ascii="BRH Malayalam Extra" w:hAnsi="BRH Malayalam Extra" w:cs="BRH Malayalam Extra"/>
+                <w:color w:val="FF0000"/>
+                <w:sz w:val="26"/>
+                <w:szCs w:val="40"/>
+              </w:rPr>
+              <w:t>–</w:t>
+            </w:r>
+            <w:r>
+              <w:rPr>
+                <w:rFonts w:ascii="BRH Malayalam Extra" w:hAnsi="BRH Malayalam Extra" w:cs="BRH Malayalam Extra"/>
+                <w:color w:val="FF0000"/>
+                <w:sz w:val="32"/>
+                <w:szCs w:val="40"/>
+              </w:rPr>
+              <w:t>j</w:t>
+            </w:r>
+            <w:r>
+              <w:rPr>
+                <w:rFonts w:ascii="BRH Malayalam Extra" w:hAnsi="BRH Malayalam Extra" w:cs="BRH Malayalam Extra"/>
+                <w:color w:val="FF0000"/>
+                <w:sz w:val="26"/>
                 <w:szCs w:val="40"/>
                 <w:highlight w:val="yellow"/>
               </w:rPr>
-              <w:t>¥Zû</w:t>
-            </w:r>
-            <w:r>
-              <w:rPr>
-                <w:rFonts w:ascii="BRH Malayalam Extra" w:hAnsi="BRH Malayalam Extra" w:cs="BRH Malayalam Extra"/>
-                <w:color w:val="000000"/>
-                <w:sz w:val="26"/>
+              <w:t>–</w:t>
+            </w:r>
+            <w:r>
+              <w:rPr>
+                <w:rFonts w:ascii="BRH Malayalam Extra" w:hAnsi="BRH Malayalam Extra" w:cs="BRH Malayalam Extra"/>
+                <w:color w:val="FF0000"/>
+                <w:sz w:val="32"/>
                 <w:szCs w:val="40"/>
                 <w:highlight w:val="yellow"/>
               </w:rPr>
-              <w:t>–</w:t>
-            </w:r>
-            <w:r>
-              <w:rPr>
-                <w:rFonts w:ascii="BRH Malayalam Extra" w:hAnsi="BRH Malayalam Extra" w:cs="BRH Malayalam Extra"/>
-                <w:color w:val="000000"/>
-                <w:sz w:val="32"/>
-                <w:szCs w:val="40"/>
-              </w:rPr>
-              <w:t>Zy— Zûx |</w:t>
-            </w:r>
-            <w:r>
-              <w:rPr>
-                <w:rFonts w:ascii="BRH Malayalam Extra" w:hAnsi="BRH Malayalam Extra" w:cs="BRH Malayalam Extra"/>
-                <w:color w:val="000000"/>
-                <w:sz w:val="32"/>
-                <w:szCs w:val="40"/>
-              </w:rPr>
-              <w:t xml:space="preserve"> </w:t>
+              <w:t>by</w:t>
+            </w:r>
+            <w:r>
+              <w:rPr>
+                <w:rFonts w:ascii="BRH Malayalam Extra" w:hAnsi="BRH Malayalam Extra" w:cs="BRH Malayalam Extra"/>
+                <w:color w:val="FF0000"/>
+                <w:sz w:val="26"/>
+                <w:szCs w:val="40"/>
+              </w:rPr>
+              <w:t>–</w:t>
+            </w:r>
+            <w:r>
+              <w:rPr>
+                <w:rFonts w:ascii="BRH Malayalam Extra" w:hAnsi="BRH Malayalam Extra" w:cs="BRH Malayalam Extra"/>
+                <w:color w:val="FF0000"/>
+                <w:sz w:val="32"/>
+                <w:szCs w:val="40"/>
+              </w:rPr>
+              <w:t xml:space="preserve">Zõ—RjZ§ | </w:t>
             </w:r>
           </w:p>
         </w:tc>
@@ -19520,7 +19666,7 @@
               <w:spacing w:before="0" w:line="240" w:lineRule="auto"/>
               <w:rPr>
                 <w:rFonts w:ascii="BRH Malayalam Extra" w:hAnsi="BRH Malayalam Extra" w:cs="BRH Malayalam Extra"/>
-                <w:color w:val="000000"/>
+                <w:color w:val="FF0000"/>
                 <w:sz w:val="32"/>
                 <w:szCs w:val="40"/>
               </w:rPr>
@@ -19528,15 +19674,15 @@
             <w:r>
               <w:rPr>
                 <w:rFonts w:cs="BRH Malayalam Extra"/>
-                <w:color w:val="000000"/>
-                <w:szCs w:val="40"/>
-              </w:rPr>
-              <w:t>54</w:t>
-            </w:r>
-            <w:r>
-              <w:rPr>
-                <w:rFonts w:ascii="BRH Malayalam Extra" w:hAnsi="BRH Malayalam Extra" w:cs="BRH Malayalam Extra"/>
-                <w:color w:val="000000"/>
+                <w:color w:val="FF0000"/>
+                <w:szCs w:val="40"/>
+              </w:rPr>
+              <w:t>60</w:t>
+            </w:r>
+            <w:r>
+              <w:rPr>
+                <w:rFonts w:ascii="BRH Malayalam Extra" w:hAnsi="BRH Malayalam Extra" w:cs="BRH Malayalam Extra"/>
+                <w:color w:val="FF0000"/>
                 <w:sz w:val="32"/>
                 <w:szCs w:val="40"/>
               </w:rPr>
@@ -19545,7 +19691,7 @@
             <w:r>
               <w:rPr>
                 <w:rFonts w:ascii="BRH Malayalam Extra" w:hAnsi="BRH Malayalam Extra" w:cs="BRH Malayalam Extra"/>
-                <w:color w:val="000000"/>
+                <w:color w:val="FF0000"/>
                 <w:sz w:val="32"/>
                 <w:szCs w:val="40"/>
               </w:rPr>
@@ -19554,7 +19700,7 @@
             <w:r>
               <w:rPr>
                 <w:rFonts w:cs="BRH Malayalam Extra"/>
-                <w:color w:val="000000"/>
+                <w:color w:val="FF0000"/>
                 <w:szCs w:val="40"/>
               </w:rPr>
               <w:t>1</w:t>
@@ -19562,7 +19708,7 @@
             <w:r>
               <w:rPr>
                 <w:rFonts w:ascii="BRH Malayalam Extra" w:hAnsi="BRH Malayalam Extra" w:cs="BRH Malayalam Extra"/>
-                <w:color w:val="000000"/>
+                <w:color w:val="FF0000"/>
                 <w:sz w:val="32"/>
                 <w:szCs w:val="40"/>
               </w:rPr>
@@ -19571,7 +19717,7 @@
             <w:r>
               <w:rPr>
                 <w:rFonts w:cs="BRH Malayalam Extra"/>
-                <w:color w:val="000000"/>
+                <w:color w:val="FF0000"/>
                 <w:szCs w:val="40"/>
               </w:rPr>
               <w:t>7</w:t>
@@ -19579,7 +19725,7 @@
             <w:r>
               <w:rPr>
                 <w:rFonts w:ascii="BRH Malayalam Extra" w:hAnsi="BRH Malayalam Extra" w:cs="BRH Malayalam Extra"/>
-                <w:color w:val="000000"/>
+                <w:color w:val="FF0000"/>
                 <w:sz w:val="32"/>
                 <w:szCs w:val="40"/>
               </w:rPr>
@@ -19588,15 +19734,15 @@
             <w:r>
               <w:rPr>
                 <w:rFonts w:cs="BRH Malayalam Extra"/>
-                <w:color w:val="000000"/>
-                <w:szCs w:val="40"/>
-              </w:rPr>
-              <w:t>12</w:t>
-            </w:r>
-            <w:r>
-              <w:rPr>
-                <w:rFonts w:ascii="BRH Malayalam Extra" w:hAnsi="BRH Malayalam Extra" w:cs="BRH Malayalam Extra"/>
-                <w:color w:val="000000"/>
+                <w:color w:val="FF0000"/>
+                <w:szCs w:val="40"/>
+              </w:rPr>
+              <w:t>11</w:t>
+            </w:r>
+            <w:r>
+              <w:rPr>
+                <w:rFonts w:ascii="BRH Malayalam Extra" w:hAnsi="BRH Malayalam Extra" w:cs="BRH Malayalam Extra"/>
+                <w:color w:val="FF0000"/>
                 <w:sz w:val="32"/>
                 <w:szCs w:val="40"/>
               </w:rPr>
@@ -19605,15 +19751,15 @@
             <w:r>
               <w:rPr>
                 <w:rFonts w:cs="BRH Malayalam Extra"/>
-                <w:color w:val="000000"/>
-                <w:szCs w:val="40"/>
-              </w:rPr>
-              <w:t>1</w:t>
-            </w:r>
-            <w:r>
-              <w:rPr>
-                <w:rFonts w:ascii="BRH Malayalam Extra" w:hAnsi="BRH Malayalam Extra" w:cs="BRH Malayalam Extra"/>
-                <w:color w:val="000000"/>
+                <w:color w:val="FF0000"/>
+                <w:szCs w:val="40"/>
+              </w:rPr>
+              <w:t>2</w:t>
+            </w:r>
+            <w:r>
+              <w:rPr>
+                <w:rFonts w:ascii="BRH Malayalam Extra" w:hAnsi="BRH Malayalam Extra" w:cs="BRH Malayalam Extra"/>
+                <w:color w:val="FF0000"/>
                 <w:sz w:val="32"/>
                 <w:szCs w:val="40"/>
               </w:rPr>
@@ -19622,37 +19768,73 @@
             <w:r>
               <w:rPr>
                 <w:rFonts w:cs="BRH Malayalam Extra"/>
-                <w:color w:val="000000"/>
-                <w:szCs w:val="40"/>
-              </w:rPr>
-              <w:t>42</w:t>
-            </w:r>
-            <w:r>
-              <w:rPr>
-                <w:rFonts w:ascii="BRH Malayalam Extra" w:hAnsi="BRH Malayalam Extra" w:cs="BRH Malayalam Extra"/>
-                <w:color w:val="000000"/>
-                <w:sz w:val="32"/>
-                <w:szCs w:val="40"/>
-              </w:rPr>
-              <w:t>)-  Zûx</w:t>
-            </w:r>
-            <w:r>
-              <w:rPr>
-                <w:rFonts w:ascii="BRH Malayalam Extra" w:hAnsi="BRH Malayalam Extra" w:cs="BRH Malayalam Extra"/>
-                <w:color w:val="000000"/>
-                <w:sz w:val="26"/>
-                <w:szCs w:val="40"/>
-              </w:rPr>
-              <w:t>–</w:t>
-            </w:r>
-            <w:r>
-              <w:rPr>
-                <w:rFonts w:ascii="BRH Malayalam Extra" w:hAnsi="BRH Malayalam Extra" w:cs="BRH Malayalam Extra"/>
-                <w:color w:val="000000"/>
-                <w:sz w:val="32"/>
-                <w:szCs w:val="40"/>
-              </w:rPr>
-              <w:t xml:space="preserve"> ||</w:t>
+                <w:color w:val="FF0000"/>
+                <w:szCs w:val="40"/>
+              </w:rPr>
+              <w:t>46</w:t>
+            </w:r>
+            <w:r>
+              <w:rPr>
+                <w:rFonts w:ascii="BRH Malayalam Extra" w:hAnsi="BRH Malayalam Extra" w:cs="BRH Malayalam Extra"/>
+                <w:color w:val="FF0000"/>
+                <w:sz w:val="32"/>
+                <w:szCs w:val="40"/>
+              </w:rPr>
+              <w:t>)-  A</w:t>
+            </w:r>
+            <w:r>
+              <w:rPr>
+                <w:rFonts w:ascii="BRH Malayalam Extra" w:hAnsi="BRH Malayalam Extra" w:cs="BRH Malayalam Extra"/>
+                <w:color w:val="FF0000"/>
+                <w:sz w:val="26"/>
+                <w:szCs w:val="40"/>
+              </w:rPr>
+              <w:t>–</w:t>
+            </w:r>
+            <w:r>
+              <w:rPr>
+                <w:rFonts w:ascii="BRH Malayalam Extra" w:hAnsi="BRH Malayalam Extra" w:cs="BRH Malayalam Extra"/>
+                <w:color w:val="FF0000"/>
+                <w:sz w:val="32"/>
+                <w:szCs w:val="40"/>
+              </w:rPr>
+              <w:t>R</w:t>
+            </w:r>
+            <w:r>
+              <w:rPr>
+                <w:rFonts w:ascii="BRH Malayalam Extra" w:hAnsi="BRH Malayalam Extra" w:cs="BRH Malayalam Extra"/>
+                <w:color w:val="FF0000"/>
+                <w:sz w:val="26"/>
+                <w:szCs w:val="40"/>
+              </w:rPr>
+              <w:t>–</w:t>
+            </w:r>
+            <w:r>
+              <w:rPr>
+                <w:rFonts w:ascii="BRH Malayalam Extra" w:hAnsi="BRH Malayalam Extra" w:cs="BRH Malayalam Extra"/>
+                <w:color w:val="FF0000"/>
+                <w:sz w:val="32"/>
+                <w:szCs w:val="40"/>
+              </w:rPr>
+              <w:t>j</w:t>
+            </w:r>
+            <w:r>
+              <w:rPr>
+                <w:rFonts w:ascii="BRH Malayalam Extra" w:hAnsi="BRH Malayalam Extra" w:cs="BRH Malayalam Extra"/>
+                <w:color w:val="FF0000"/>
+                <w:sz w:val="26"/>
+                <w:szCs w:val="40"/>
+              </w:rPr>
+              <w:t>–</w:t>
+            </w:r>
+            <w:r>
+              <w:rPr>
+                <w:rFonts w:ascii="BRH Malayalam Extra" w:hAnsi="BRH Malayalam Extra" w:cs="BRH Malayalam Extra"/>
+                <w:color w:val="FF0000"/>
+                <w:sz w:val="32"/>
+                <w:szCs w:val="40"/>
+              </w:rPr>
+              <w:t>Z§ ||</w:t>
             </w:r>
           </w:p>
           <w:p>
@@ -19661,40 +19843,86 @@
               <w:autoSpaceDE w:val="0"/>
               <w:autoSpaceDN w:val="0"/>
               <w:adjustRightInd w:val="0"/>
-              <w:spacing w:before="0" w:line="240" w:lineRule="auto"/>
-              <w:rPr>
-                <w:rFonts w:ascii="BRH Malayalam Extra" w:hAnsi="BRH Malayalam Extra" w:cs="BRH Malayalam Extra"/>
-                <w:sz w:val="28"/>
-                <w:szCs w:val="36"/>
+              <w:spacing w:before="0" w:after="120" w:line="240" w:lineRule="auto"/>
+              <w:rPr>
+                <w:rFonts w:cs="BRH Malayalam Extra"/>
+                <w:color w:val="FF0000"/>
+                <w:szCs w:val="40"/>
               </w:rPr>
             </w:pPr>
             <w:r>
               <w:rPr>
                 <w:rFonts w:ascii="BRH Malayalam Extra" w:hAnsi="BRH Malayalam Extra" w:cs="BRH Malayalam Extra"/>
-                <w:color w:val="000000"/>
+                <w:color w:val="FF0000"/>
+                <w:sz w:val="32"/>
+                <w:szCs w:val="40"/>
+              </w:rPr>
+              <w:t>A</w:t>
+            </w:r>
+            <w:r>
+              <w:rPr>
+                <w:rFonts w:ascii="BRH Malayalam Extra" w:hAnsi="BRH Malayalam Extra" w:cs="BRH Malayalam Extra"/>
+                <w:color w:val="FF0000"/>
+                <w:sz w:val="26"/>
+                <w:szCs w:val="40"/>
+              </w:rPr>
+              <w:t>–</w:t>
+            </w:r>
+            <w:r>
+              <w:rPr>
+                <w:rFonts w:ascii="BRH Malayalam Extra" w:hAnsi="BRH Malayalam Extra" w:cs="BRH Malayalam Extra"/>
+                <w:color w:val="FF0000"/>
+                <w:sz w:val="32"/>
+                <w:szCs w:val="40"/>
+              </w:rPr>
+              <w:t>R</w:t>
+            </w:r>
+            <w:r>
+              <w:rPr>
+                <w:rFonts w:ascii="BRH Malayalam Extra" w:hAnsi="BRH Malayalam Extra" w:cs="BRH Malayalam Extra"/>
+                <w:color w:val="FF0000"/>
+                <w:sz w:val="26"/>
+                <w:szCs w:val="40"/>
+              </w:rPr>
+              <w:t>–</w:t>
+            </w:r>
+            <w:r>
+              <w:rPr>
+                <w:rFonts w:ascii="BRH Malayalam Extra" w:hAnsi="BRH Malayalam Extra" w:cs="BRH Malayalam Extra"/>
+                <w:color w:val="FF0000"/>
+                <w:sz w:val="32"/>
+                <w:szCs w:val="40"/>
+              </w:rPr>
+              <w:t>j</w:t>
+            </w:r>
+            <w:r>
+              <w:rPr>
+                <w:rFonts w:ascii="BRH Malayalam Extra" w:hAnsi="BRH Malayalam Extra" w:cs="BRH Malayalam Extra"/>
+                <w:color w:val="FF0000"/>
+                <w:sz w:val="26"/>
+                <w:szCs w:val="40"/>
+                <w:highlight w:val="yellow"/>
+              </w:rPr>
+              <w:t>–</w:t>
+            </w:r>
+            <w:r>
+              <w:rPr>
+                <w:rFonts w:ascii="BRH Malayalam Extra" w:hAnsi="BRH Malayalam Extra" w:cs="BRH Malayalam Extra"/>
+                <w:color w:val="FF0000"/>
                 <w:sz w:val="32"/>
                 <w:szCs w:val="40"/>
                 <w:highlight w:val="green"/>
               </w:rPr>
-              <w:t>¥Zû</w:t>
-            </w:r>
-            <w:r>
-              <w:rPr>
-                <w:rFonts w:ascii="BRH Malayalam Extra" w:hAnsi="BRH Malayalam Extra" w:cs="BRH Malayalam Extra"/>
-                <w:color w:val="000000"/>
-                <w:sz w:val="32"/>
-                <w:szCs w:val="40"/>
-              </w:rPr>
-              <w:t>Zy— Zûx |</w:t>
-            </w:r>
-            <w:r>
-              <w:rPr>
-                <w:rFonts w:ascii="BRH Malayalam Extra" w:hAnsi="BRH Malayalam Extra" w:cs="BRH Malayalam Extra"/>
-                <w:color w:val="000000"/>
-                <w:sz w:val="32"/>
-                <w:szCs w:val="40"/>
-              </w:rPr>
-              <w:t xml:space="preserve"> </w:t>
+              <w:t>by</w:t>
+            </w:r>
+            <w:r>
+              <w:rPr>
+                <w:rFonts w:ascii="BRH Malayalam Extra" w:hAnsi="BRH Malayalam Extra" w:cs="BRH Malayalam Extra"/>
+                <w:color w:val="FF0000"/>
+                <w:sz w:val="32"/>
+                <w:szCs w:val="40"/>
+              </w:rPr>
+              <w:t xml:space="preserve">Zõ—RjZ§ | </w:t>
             </w:r>
           </w:p>
         </w:tc>
@@ -19733,7 +19961,7 @@
                 <w:color w:val="000000"/>
                 <w:szCs w:val="40"/>
               </w:rPr>
-              <w:t>52</w:t>
+              <w:t>54</w:t>
             </w:r>
             <w:r>
               <w:rPr>
@@ -19793,7 +20021,7 @@
                 <w:color w:val="000000"/>
                 <w:szCs w:val="40"/>
               </w:rPr>
-              <w:t>13</w:t>
+              <w:t>12</w:t>
             </w:r>
             <w:r>
               <w:rPr>
@@ -19810,7 +20038,7 @@
                 <w:color w:val="000000"/>
                 <w:szCs w:val="40"/>
               </w:rPr>
-              <w:t>3</w:t>
+              <w:t>1</w:t>
             </w:r>
             <w:r>
               <w:rPr>
@@ -19827,61 +20055,34 @@
                 <w:color w:val="000000"/>
                 <w:szCs w:val="40"/>
               </w:rPr>
-              <w:t>49</w:t>
-            </w:r>
-            <w:r>
-              <w:rPr>
-                <w:rFonts w:ascii="BRH Malayalam Extra" w:hAnsi="BRH Malayalam Extra" w:cs="BRH Malayalam Extra"/>
-                <w:color w:val="000000"/>
-                <w:sz w:val="32"/>
-                <w:szCs w:val="40"/>
-              </w:rPr>
-              <w:t>)-  ZZ§ | t</w:t>
-            </w:r>
-            <w:r>
-              <w:rPr>
-                <w:rFonts w:ascii="BRH Malayalam Extra" w:hAnsi="BRH Malayalam Extra" w:cs="BRH Malayalam Extra"/>
-                <w:color w:val="000000"/>
-                <w:sz w:val="26"/>
-                <w:szCs w:val="40"/>
-              </w:rPr>
-              <w:t>–</w:t>
-            </w:r>
-            <w:r>
-              <w:rPr>
-                <w:rFonts w:ascii="BRH Malayalam Extra" w:hAnsi="BRH Malayalam Extra" w:cs="BRH Malayalam Extra"/>
-                <w:color w:val="000000"/>
-                <w:sz w:val="32"/>
-                <w:szCs w:val="40"/>
-              </w:rPr>
-              <w:t>kõ</w:t>
-            </w:r>
-            <w:r>
-              <w:rPr>
-                <w:rFonts w:ascii="BRH Malayalam Extra" w:hAnsi="BRH Malayalam Extra" w:cs="BRH Malayalam Extra"/>
-                <w:color w:val="000000"/>
-                <w:sz w:val="26"/>
-                <w:szCs w:val="40"/>
-              </w:rPr>
-              <w:t>–</w:t>
-            </w:r>
-            <w:r>
-              <w:rPr>
-                <w:rFonts w:ascii="BRH Malayalam Extra" w:hAnsi="BRH Malayalam Extra" w:cs="BRH Malayalam Extra"/>
-                <w:color w:val="000000"/>
-                <w:sz w:val="32"/>
-                <w:szCs w:val="40"/>
-              </w:rPr>
-              <w:t>q</w:t>
-            </w:r>
-            <w:r>
-              <w:rPr>
-                <w:rFonts w:ascii="BRH Malayalam Extra" w:hAnsi="BRH Malayalam Extra" w:cs="BRH Malayalam Extra"/>
-                <w:color w:val="000000"/>
-                <w:sz w:val="32"/>
-                <w:szCs w:val="40"/>
-              </w:rPr>
-              <w:t>û |</w:t>
+              <w:t>42</w:t>
+            </w:r>
+            <w:r>
+              <w:rPr>
+                <w:rFonts w:ascii="BRH Malayalam Extra" w:hAnsi="BRH Malayalam Extra" w:cs="BRH Malayalam Extra"/>
+                <w:color w:val="000000"/>
+                <w:sz w:val="32"/>
+                <w:szCs w:val="40"/>
+              </w:rPr>
+              <w:t>)-  Zûx</w:t>
+            </w:r>
+            <w:r>
+              <w:rPr>
+                <w:rFonts w:ascii="BRH Malayalam Extra" w:hAnsi="BRH Malayalam Extra" w:cs="BRH Malayalam Extra"/>
+                <w:color w:val="000000"/>
+                <w:sz w:val="26"/>
+                <w:szCs w:val="40"/>
+              </w:rPr>
+              <w:t>–</w:t>
+            </w:r>
+            <w:r>
+              <w:rPr>
+                <w:rFonts w:ascii="BRH Malayalam Extra" w:hAnsi="BRH Malayalam Extra" w:cs="BRH Malayalam Extra"/>
+                <w:color w:val="000000"/>
+                <w:sz w:val="32"/>
+                <w:szCs w:val="40"/>
+              </w:rPr>
+              <w:t xml:space="preserve"> ||</w:t>
             </w:r>
           </w:p>
           <w:p>
@@ -19893,607 +20094,6 @@
               <w:spacing w:before="0" w:line="240" w:lineRule="auto"/>
               <w:rPr>
                 <w:rFonts w:ascii="BRH Malayalam Extra" w:hAnsi="BRH Malayalam Extra" w:cs="BRH Malayalam Extra"/>
-                <w:color w:val="000000"/>
-                <w:sz w:val="32"/>
-                <w:szCs w:val="40"/>
-              </w:rPr>
-            </w:pPr>
-            <w:r>
-              <w:rPr>
-                <w:rFonts w:ascii="BRH Malayalam Extra" w:hAnsi="BRH Malayalam Extra" w:cs="BRH Malayalam Extra"/>
-                <w:color w:val="000000"/>
-                <w:sz w:val="32"/>
-                <w:szCs w:val="40"/>
-              </w:rPr>
-              <w:t>ZÆ—</w:t>
-            </w:r>
-            <w:r>
-              <w:rPr>
-                <w:rFonts w:ascii="BRH Malayalam Extra" w:hAnsi="BRH Malayalam Extra" w:cs="BRH Malayalam Extra"/>
-                <w:color w:val="000000"/>
-                <w:sz w:val="32"/>
-                <w:szCs w:val="40"/>
-                <w:highlight w:val="yellow"/>
-              </w:rPr>
-              <w:t>kõ</w:t>
-            </w:r>
-            <w:r>
-              <w:rPr>
-                <w:rFonts w:ascii="BRH Malayalam Extra" w:hAnsi="BRH Malayalam Extra" w:cs="BRH Malayalam Extra"/>
-                <w:color w:val="000000"/>
-                <w:sz w:val="26"/>
-                <w:szCs w:val="40"/>
-              </w:rPr>
-              <w:t>–</w:t>
-            </w:r>
-            <w:r>
-              <w:rPr>
-                <w:rFonts w:ascii="BRH Malayalam Extra" w:hAnsi="BRH Malayalam Extra" w:cs="BRH Malayalam Extra"/>
-                <w:color w:val="000000"/>
-                <w:sz w:val="32"/>
-                <w:szCs w:val="40"/>
-              </w:rPr>
-              <w:t xml:space="preserve">qû </w:t>
-            </w:r>
-            <w:r>
-              <w:rPr>
-                <w:rFonts w:ascii="BRH Malayalam Extra" w:hAnsi="BRH Malayalam Extra" w:cs="BRH Malayalam Extra"/>
-                <w:color w:val="000000"/>
-                <w:sz w:val="32"/>
-                <w:szCs w:val="40"/>
-                <w:highlight w:val="yellow"/>
-              </w:rPr>
-              <w:t>t—kõ</w:t>
-            </w:r>
-            <w:r>
-              <w:rPr>
-                <w:rFonts w:ascii="BRH Malayalam Extra" w:hAnsi="BRH Malayalam Extra" w:cs="BRH Malayalam Extra"/>
-                <w:color w:val="000000"/>
-                <w:sz w:val="26"/>
-                <w:szCs w:val="40"/>
-                <w:highlight w:val="yellow"/>
-              </w:rPr>
-              <w:t>–</w:t>
-            </w:r>
-            <w:r>
-              <w:rPr>
-                <w:rFonts w:ascii="BRH Malayalam Extra" w:hAnsi="BRH Malayalam Extra" w:cs="BRH Malayalam Extra"/>
-                <w:color w:val="000000"/>
-                <w:sz w:val="32"/>
-                <w:szCs w:val="40"/>
-                <w:highlight w:val="yellow"/>
-              </w:rPr>
-              <w:t>q</w:t>
-            </w:r>
-            <w:r>
-              <w:rPr>
-                <w:rFonts w:ascii="BRH Malayalam Extra" w:hAnsi="BRH Malayalam Extra" w:cs="BRH Malayalam Extra"/>
-                <w:color w:val="000000"/>
-                <w:sz w:val="32"/>
-                <w:szCs w:val="40"/>
-              </w:rPr>
-              <w:t>û ZZ§ ZÆ—</w:t>
-            </w:r>
-            <w:r>
-              <w:rPr>
-                <w:rFonts w:ascii="BRH Malayalam Extra" w:hAnsi="BRH Malayalam Extra" w:cs="BRH Malayalam Extra"/>
-                <w:color w:val="000000"/>
-                <w:sz w:val="32"/>
-                <w:szCs w:val="40"/>
-                <w:highlight w:val="yellow"/>
-              </w:rPr>
-              <w:t>kõ</w:t>
-            </w:r>
-            <w:r>
-              <w:rPr>
-                <w:rFonts w:ascii="BRH Malayalam Extra" w:hAnsi="BRH Malayalam Extra" w:cs="BRH Malayalam Extra"/>
-                <w:color w:val="000000"/>
-                <w:sz w:val="26"/>
-                <w:szCs w:val="40"/>
-              </w:rPr>
-              <w:t>–</w:t>
-            </w:r>
-            <w:r>
-              <w:rPr>
-                <w:rFonts w:ascii="BRH Malayalam Extra" w:hAnsi="BRH Malayalam Extra" w:cs="BRH Malayalam Extra"/>
-                <w:color w:val="000000"/>
-                <w:sz w:val="32"/>
-                <w:szCs w:val="40"/>
-              </w:rPr>
-              <w:t xml:space="preserve">qû | </w:t>
-            </w:r>
-          </w:p>
-          <w:p>
-            <w:pPr>
-              <w:widowControl w:val="0"/>
-              <w:autoSpaceDE w:val="0"/>
-              <w:autoSpaceDN w:val="0"/>
-              <w:adjustRightInd w:val="0"/>
-              <w:spacing w:before="0" w:line="240" w:lineRule="auto"/>
-              <w:rPr>
-                <w:rFonts w:ascii="BRH Malayalam Extra" w:hAnsi="BRH Malayalam Extra" w:cs="BRH Malayalam Extra"/>
-                <w:color w:val="000000"/>
-                <w:sz w:val="32"/>
-                <w:szCs w:val="40"/>
-              </w:rPr>
-            </w:pPr>
-            <w:r>
-              <w:rPr>
-                <w:rFonts w:cs="BRH Malayalam Extra"/>
-                <w:color w:val="000000"/>
-                <w:szCs w:val="40"/>
-              </w:rPr>
-              <w:t>53</w:t>
-            </w:r>
-            <w:r>
-              <w:rPr>
-                <w:rFonts w:ascii="BRH Malayalam Extra" w:hAnsi="BRH Malayalam Extra" w:cs="BRH Malayalam Extra"/>
-                <w:color w:val="000000"/>
-                <w:sz w:val="32"/>
-                <w:szCs w:val="40"/>
-              </w:rPr>
-              <w:t>)</w:t>
-            </w:r>
-            <w:r>
-              <w:rPr>
-                <w:rFonts w:ascii="BRH Malayalam Extra" w:hAnsi="BRH Malayalam Extra" w:cs="BRH Malayalam Extra"/>
-                <w:color w:val="000000"/>
-                <w:sz w:val="32"/>
-                <w:szCs w:val="40"/>
-              </w:rPr>
-              <w:tab/>
-            </w:r>
-            <w:r>
-              <w:rPr>
-                <w:rFonts w:cs="BRH Malayalam Extra"/>
-                <w:color w:val="000000"/>
-                <w:szCs w:val="40"/>
-              </w:rPr>
-              <w:t>1</w:t>
-            </w:r>
-            <w:r>
-              <w:rPr>
-                <w:rFonts w:ascii="BRH Malayalam Extra" w:hAnsi="BRH Malayalam Extra" w:cs="BRH Malayalam Extra"/>
-                <w:color w:val="000000"/>
-                <w:sz w:val="32"/>
-                <w:szCs w:val="40"/>
-              </w:rPr>
-              <w:t>.</w:t>
-            </w:r>
-            <w:r>
-              <w:rPr>
-                <w:rFonts w:cs="BRH Malayalam Extra"/>
-                <w:color w:val="000000"/>
-                <w:szCs w:val="40"/>
-              </w:rPr>
-              <w:t>7</w:t>
-            </w:r>
-            <w:r>
-              <w:rPr>
-                <w:rFonts w:ascii="BRH Malayalam Extra" w:hAnsi="BRH Malayalam Extra" w:cs="BRH Malayalam Extra"/>
-                <w:color w:val="000000"/>
-                <w:sz w:val="32"/>
-                <w:szCs w:val="40"/>
-              </w:rPr>
-              <w:t>.</w:t>
-            </w:r>
-            <w:r>
-              <w:rPr>
-                <w:rFonts w:cs="BRH Malayalam Extra"/>
-                <w:color w:val="000000"/>
-                <w:szCs w:val="40"/>
-              </w:rPr>
-              <w:t>13</w:t>
-            </w:r>
-            <w:r>
-              <w:rPr>
-                <w:rFonts w:ascii="BRH Malayalam Extra" w:hAnsi="BRH Malayalam Extra" w:cs="BRH Malayalam Extra"/>
-                <w:color w:val="000000"/>
-                <w:sz w:val="32"/>
-                <w:szCs w:val="40"/>
-              </w:rPr>
-              <w:t>.</w:t>
-            </w:r>
-            <w:r>
-              <w:rPr>
-                <w:rFonts w:cs="BRH Malayalam Extra"/>
-                <w:color w:val="000000"/>
-                <w:szCs w:val="40"/>
-              </w:rPr>
-              <w:t>3</w:t>
-            </w:r>
-            <w:r>
-              <w:rPr>
-                <w:rFonts w:ascii="BRH Malayalam Extra" w:hAnsi="BRH Malayalam Extra" w:cs="BRH Malayalam Extra"/>
-                <w:color w:val="000000"/>
-                <w:sz w:val="32"/>
-                <w:szCs w:val="40"/>
-              </w:rPr>
-              <w:t>(</w:t>
-            </w:r>
-            <w:r>
-              <w:rPr>
-                <w:rFonts w:cs="BRH Malayalam Extra"/>
-                <w:color w:val="000000"/>
-                <w:szCs w:val="40"/>
-              </w:rPr>
-              <w:t>50</w:t>
-            </w:r>
-            <w:r>
-              <w:rPr>
-                <w:rFonts w:ascii="BRH Malayalam Extra" w:hAnsi="BRH Malayalam Extra" w:cs="BRH Malayalam Extra"/>
-                <w:color w:val="000000"/>
-                <w:sz w:val="32"/>
-                <w:szCs w:val="40"/>
-              </w:rPr>
-              <w:t>)-  t</w:t>
-            </w:r>
-            <w:r>
-              <w:rPr>
-                <w:rFonts w:ascii="BRH Malayalam Extra" w:hAnsi="BRH Malayalam Extra" w:cs="BRH Malayalam Extra"/>
-                <w:color w:val="000000"/>
-                <w:sz w:val="26"/>
-                <w:szCs w:val="40"/>
-              </w:rPr>
-              <w:t>–</w:t>
-            </w:r>
-            <w:r>
-              <w:rPr>
-                <w:rFonts w:ascii="BRH Malayalam Extra" w:hAnsi="BRH Malayalam Extra" w:cs="BRH Malayalam Extra"/>
-                <w:color w:val="000000"/>
-                <w:sz w:val="32"/>
-                <w:szCs w:val="40"/>
-              </w:rPr>
-              <w:t>kõ</w:t>
-            </w:r>
-            <w:r>
-              <w:rPr>
-                <w:rFonts w:ascii="BRH Malayalam Extra" w:hAnsi="BRH Malayalam Extra" w:cs="BRH Malayalam Extra"/>
-                <w:color w:val="000000"/>
-                <w:sz w:val="26"/>
-                <w:szCs w:val="40"/>
-              </w:rPr>
-              <w:t>–</w:t>
-            </w:r>
-            <w:r>
-              <w:rPr>
-                <w:rFonts w:ascii="BRH Malayalam Extra" w:hAnsi="BRH Malayalam Extra" w:cs="BRH Malayalam Extra"/>
-                <w:color w:val="000000"/>
-                <w:sz w:val="32"/>
-                <w:szCs w:val="40"/>
-                <w:highlight w:val="yellow"/>
-              </w:rPr>
-              <w:t>q</w:t>
-            </w:r>
-            <w:r>
-              <w:rPr>
-                <w:rFonts w:ascii="BRH Malayalam Extra" w:hAnsi="BRH Malayalam Extra" w:cs="BRH Malayalam Extra"/>
-                <w:color w:val="000000"/>
-                <w:sz w:val="32"/>
-                <w:szCs w:val="40"/>
-              </w:rPr>
-              <w:t>û | öe |</w:t>
-            </w:r>
-          </w:p>
-          <w:p>
-            <w:pPr>
-              <w:widowControl w:val="0"/>
-              <w:autoSpaceDE w:val="0"/>
-              <w:autoSpaceDN w:val="0"/>
-              <w:adjustRightInd w:val="0"/>
-              <w:spacing w:before="0" w:line="240" w:lineRule="auto"/>
-              <w:rPr>
-                <w:rFonts w:ascii="BRH Malayalam Extra" w:hAnsi="BRH Malayalam Extra" w:cs="BRH Malayalam Extra"/>
-                <w:color w:val="000000"/>
-                <w:sz w:val="32"/>
-                <w:szCs w:val="40"/>
-              </w:rPr>
-            </w:pPr>
-            <w:r>
-              <w:rPr>
-                <w:rFonts w:ascii="BRH Malayalam Extra" w:hAnsi="BRH Malayalam Extra" w:cs="BRH Malayalam Extra"/>
-                <w:color w:val="000000"/>
-                <w:sz w:val="32"/>
-                <w:szCs w:val="40"/>
-              </w:rPr>
-              <w:t>t</w:t>
-            </w:r>
-            <w:r>
-              <w:rPr>
-                <w:rFonts w:ascii="BRH Malayalam Extra" w:hAnsi="BRH Malayalam Extra" w:cs="BRH Malayalam Extra"/>
-                <w:color w:val="000000"/>
-                <w:sz w:val="26"/>
-                <w:szCs w:val="40"/>
-              </w:rPr>
-              <w:t>–</w:t>
-            </w:r>
-            <w:r>
-              <w:rPr>
-                <w:rFonts w:ascii="BRH Malayalam Extra" w:hAnsi="BRH Malayalam Extra" w:cs="BRH Malayalam Extra"/>
-                <w:color w:val="000000"/>
-                <w:sz w:val="32"/>
-                <w:szCs w:val="40"/>
-              </w:rPr>
-              <w:t>kõ</w:t>
-            </w:r>
-            <w:r>
-              <w:rPr>
-                <w:rFonts w:ascii="BRH Malayalam Extra" w:hAnsi="BRH Malayalam Extra" w:cs="BRH Malayalam Extra"/>
-                <w:color w:val="000000"/>
-                <w:sz w:val="26"/>
-                <w:szCs w:val="40"/>
-              </w:rPr>
-              <w:t>–</w:t>
-            </w:r>
-            <w:r>
-              <w:rPr>
-                <w:rFonts w:ascii="BRH Malayalam Extra" w:hAnsi="BRH Malayalam Extra" w:cs="BRH Malayalam Extra"/>
-                <w:color w:val="000000"/>
-                <w:sz w:val="32"/>
-                <w:szCs w:val="40"/>
-                <w:highlight w:val="yellow"/>
-              </w:rPr>
-              <w:t>qû</w:t>
-            </w:r>
-            <w:r>
-              <w:rPr>
-                <w:rFonts w:ascii="BRH Malayalam Extra" w:hAnsi="BRH Malayalam Extra" w:cs="BRH Malayalam Extra"/>
-                <w:color w:val="000000"/>
-                <w:sz w:val="32"/>
-                <w:szCs w:val="40"/>
-              </w:rPr>
-              <w:t xml:space="preserve"> öe öe t—</w:t>
-            </w:r>
-            <w:r>
-              <w:rPr>
-                <w:rFonts w:ascii="BRH Malayalam Extra" w:hAnsi="BRH Malayalam Extra" w:cs="BRH Malayalam Extra"/>
-                <w:color w:val="000000"/>
-                <w:sz w:val="32"/>
-                <w:szCs w:val="40"/>
-                <w:highlight w:val="yellow"/>
-              </w:rPr>
-              <w:t>kõ</w:t>
-            </w:r>
-            <w:r>
-              <w:rPr>
-                <w:rFonts w:ascii="BRH Malayalam Extra" w:hAnsi="BRH Malayalam Extra" w:cs="BRH Malayalam Extra"/>
-                <w:color w:val="000000"/>
-                <w:sz w:val="26"/>
-                <w:szCs w:val="40"/>
-                <w:highlight w:val="yellow"/>
-              </w:rPr>
-              <w:t>–</w:t>
-            </w:r>
-            <w:r>
-              <w:rPr>
-                <w:rFonts w:ascii="BRH Malayalam Extra" w:hAnsi="BRH Malayalam Extra" w:cs="BRH Malayalam Extra"/>
-                <w:color w:val="000000"/>
-                <w:sz w:val="32"/>
-                <w:szCs w:val="40"/>
-              </w:rPr>
-              <w:t xml:space="preserve">qû </w:t>
-            </w:r>
-            <w:r>
-              <w:rPr>
-                <w:rFonts w:ascii="BRH Malayalam Extra" w:hAnsi="BRH Malayalam Extra" w:cs="BRH Malayalam Extra"/>
-                <w:color w:val="000000"/>
-                <w:sz w:val="32"/>
-                <w:szCs w:val="40"/>
-                <w:highlight w:val="yellow"/>
-              </w:rPr>
-              <w:t>t—kõ</w:t>
-            </w:r>
-            <w:r>
-              <w:rPr>
-                <w:rFonts w:ascii="BRH Malayalam Extra" w:hAnsi="BRH Malayalam Extra" w:cs="BRH Malayalam Extra"/>
-                <w:color w:val="000000"/>
-                <w:sz w:val="26"/>
-                <w:szCs w:val="40"/>
-                <w:highlight w:val="yellow"/>
-              </w:rPr>
-              <w:t>–</w:t>
-            </w:r>
-            <w:r>
-              <w:rPr>
-                <w:rFonts w:ascii="BRH Malayalam Extra" w:hAnsi="BRH Malayalam Extra" w:cs="BRH Malayalam Extra"/>
-                <w:color w:val="000000"/>
-                <w:sz w:val="32"/>
-                <w:szCs w:val="40"/>
-                <w:highlight w:val="yellow"/>
-              </w:rPr>
-              <w:t>qû</w:t>
-            </w:r>
-            <w:r>
-              <w:rPr>
-                <w:rFonts w:ascii="BRH Malayalam Extra" w:hAnsi="BRH Malayalam Extra" w:cs="BRH Malayalam Extra"/>
-                <w:color w:val="000000"/>
-                <w:sz w:val="32"/>
-                <w:szCs w:val="40"/>
-              </w:rPr>
-              <w:t xml:space="preserve"> öe | </w:t>
-            </w:r>
-          </w:p>
-          <w:p>
-            <w:pPr>
-              <w:widowControl w:val="0"/>
-              <w:autoSpaceDE w:val="0"/>
-              <w:autoSpaceDN w:val="0"/>
-              <w:adjustRightInd w:val="0"/>
-              <w:spacing w:before="0" w:line="240" w:lineRule="auto"/>
-              <w:rPr>
-                <w:rFonts w:ascii="BRH Malayalam Extra" w:hAnsi="BRH Malayalam Extra" w:cs="BRH Malayalam Extra"/>
-                <w:color w:val="000000"/>
-                <w:sz w:val="32"/>
-                <w:szCs w:val="40"/>
-              </w:rPr>
-            </w:pPr>
-            <w:r>
-              <w:rPr>
-                <w:rFonts w:cs="BRH Malayalam Extra"/>
-                <w:color w:val="000000"/>
-                <w:szCs w:val="40"/>
-              </w:rPr>
-              <w:t>54</w:t>
-            </w:r>
-            <w:r>
-              <w:rPr>
-                <w:rFonts w:ascii="BRH Malayalam Extra" w:hAnsi="BRH Malayalam Extra" w:cs="BRH Malayalam Extra"/>
-                <w:color w:val="000000"/>
-                <w:sz w:val="32"/>
-                <w:szCs w:val="40"/>
-              </w:rPr>
-              <w:t>)</w:t>
-            </w:r>
-            <w:r>
-              <w:rPr>
-                <w:rFonts w:ascii="BRH Malayalam Extra" w:hAnsi="BRH Malayalam Extra" w:cs="BRH Malayalam Extra"/>
-                <w:color w:val="000000"/>
-                <w:sz w:val="32"/>
-                <w:szCs w:val="40"/>
-              </w:rPr>
-              <w:tab/>
-            </w:r>
-            <w:r>
-              <w:rPr>
-                <w:rFonts w:cs="BRH Malayalam Extra"/>
-                <w:color w:val="000000"/>
-                <w:szCs w:val="40"/>
-              </w:rPr>
-              <w:t>1</w:t>
-            </w:r>
-            <w:r>
-              <w:rPr>
-                <w:rFonts w:ascii="BRH Malayalam Extra" w:hAnsi="BRH Malayalam Extra" w:cs="BRH Malayalam Extra"/>
-                <w:color w:val="000000"/>
-                <w:sz w:val="32"/>
-                <w:szCs w:val="40"/>
-              </w:rPr>
-              <w:t>.</w:t>
-            </w:r>
-            <w:r>
-              <w:rPr>
-                <w:rFonts w:cs="BRH Malayalam Extra"/>
-                <w:color w:val="000000"/>
-                <w:szCs w:val="40"/>
-              </w:rPr>
-              <w:t>7</w:t>
-            </w:r>
-            <w:r>
-              <w:rPr>
-                <w:rFonts w:ascii="BRH Malayalam Extra" w:hAnsi="BRH Malayalam Extra" w:cs="BRH Malayalam Extra"/>
-                <w:color w:val="000000"/>
-                <w:sz w:val="32"/>
-                <w:szCs w:val="40"/>
-              </w:rPr>
-              <w:t>.</w:t>
-            </w:r>
-            <w:r>
-              <w:rPr>
-                <w:rFonts w:cs="BRH Malayalam Extra"/>
-                <w:color w:val="000000"/>
-                <w:szCs w:val="40"/>
-              </w:rPr>
-              <w:t>13</w:t>
-            </w:r>
-            <w:r>
-              <w:rPr>
-                <w:rFonts w:ascii="BRH Malayalam Extra" w:hAnsi="BRH Malayalam Extra" w:cs="BRH Malayalam Extra"/>
-                <w:color w:val="000000"/>
-                <w:sz w:val="32"/>
-                <w:szCs w:val="40"/>
-              </w:rPr>
-              <w:t>.</w:t>
-            </w:r>
-            <w:r>
-              <w:rPr>
-                <w:rFonts w:cs="BRH Malayalam Extra"/>
-                <w:color w:val="000000"/>
-                <w:szCs w:val="40"/>
-              </w:rPr>
-              <w:t>3</w:t>
-            </w:r>
-            <w:r>
-              <w:rPr>
-                <w:rFonts w:ascii="BRH Malayalam Extra" w:hAnsi="BRH Malayalam Extra" w:cs="BRH Malayalam Extra"/>
-                <w:color w:val="000000"/>
-                <w:sz w:val="32"/>
-                <w:szCs w:val="40"/>
-              </w:rPr>
-              <w:t>(</w:t>
-            </w:r>
-            <w:r>
-              <w:rPr>
-                <w:rFonts w:cs="BRH Malayalam Extra"/>
-                <w:color w:val="000000"/>
-                <w:szCs w:val="40"/>
-              </w:rPr>
-              <w:t>50</w:t>
-            </w:r>
-            <w:r>
-              <w:rPr>
-                <w:rFonts w:ascii="BRH Malayalam Extra" w:hAnsi="BRH Malayalam Extra" w:cs="BRH Malayalam Extra"/>
-                <w:color w:val="000000"/>
-                <w:sz w:val="32"/>
-                <w:szCs w:val="40"/>
-              </w:rPr>
-              <w:t>)-  t</w:t>
-            </w:r>
-            <w:r>
-              <w:rPr>
-                <w:rFonts w:ascii="BRH Malayalam Extra" w:hAnsi="BRH Malayalam Extra" w:cs="BRH Malayalam Extra"/>
-                <w:color w:val="000000"/>
-                <w:sz w:val="26"/>
-                <w:szCs w:val="40"/>
-              </w:rPr>
-              <w:t>–</w:t>
-            </w:r>
-            <w:r>
-              <w:rPr>
-                <w:rFonts w:ascii="BRH Malayalam Extra" w:hAnsi="BRH Malayalam Extra" w:cs="BRH Malayalam Extra"/>
-                <w:color w:val="000000"/>
-                <w:sz w:val="32"/>
-                <w:szCs w:val="40"/>
-              </w:rPr>
-              <w:t>kõ</w:t>
-            </w:r>
-            <w:r>
-              <w:rPr>
-                <w:rFonts w:ascii="BRH Malayalam Extra" w:hAnsi="BRH Malayalam Extra" w:cs="BRH Malayalam Extra"/>
-                <w:color w:val="000000"/>
-                <w:sz w:val="26"/>
-                <w:szCs w:val="40"/>
-              </w:rPr>
-              <w:t>–</w:t>
-            </w:r>
-            <w:r>
-              <w:rPr>
-                <w:rFonts w:ascii="BRH Malayalam Extra" w:hAnsi="BRH Malayalam Extra" w:cs="BRH Malayalam Extra"/>
-                <w:color w:val="000000"/>
-                <w:sz w:val="32"/>
-                <w:szCs w:val="40"/>
-                <w:highlight w:val="yellow"/>
-              </w:rPr>
-              <w:t>qû</w:t>
-            </w:r>
-            <w:r>
-              <w:rPr>
-                <w:rFonts w:ascii="BRH Malayalam Extra" w:hAnsi="BRH Malayalam Extra" w:cs="BRH Malayalam Extra"/>
-                <w:color w:val="000000"/>
-                <w:sz w:val="32"/>
-                <w:szCs w:val="40"/>
-              </w:rPr>
-              <w:t xml:space="preserve"> |</w:t>
-            </w:r>
-          </w:p>
-          <w:p>
-            <w:pPr>
-              <w:widowControl w:val="0"/>
-              <w:autoSpaceDE w:val="0"/>
-              <w:autoSpaceDN w:val="0"/>
-              <w:adjustRightInd w:val="0"/>
-              <w:spacing w:before="0" w:line="240" w:lineRule="auto"/>
-              <w:rPr>
-                <w:rFonts w:ascii="BRH Malayalam Extra" w:hAnsi="BRH Malayalam Extra" w:cs="BRH Malayalam Extra"/>
                 <w:sz w:val="28"/>
                 <w:szCs w:val="36"/>
               </w:rPr>
@@ -20504,80 +20104,37 @@
                 <w:color w:val="000000"/>
                 <w:sz w:val="32"/>
                 <w:szCs w:val="40"/>
-              </w:rPr>
-              <w:t>t</w:t>
-            </w:r>
-            <w:r>
-              <w:rPr>
-                <w:rFonts w:ascii="BRH Malayalam Extra" w:hAnsi="BRH Malayalam Extra" w:cs="BRH Malayalam Extra"/>
-                <w:color w:val="000000"/>
-                <w:sz w:val="26"/>
-                <w:szCs w:val="40"/>
-              </w:rPr>
-              <w:t>–</w:t>
-            </w:r>
-            <w:r>
-              <w:rPr>
-                <w:rFonts w:ascii="BRH Malayalam Extra" w:hAnsi="BRH Malayalam Extra" w:cs="BRH Malayalam Extra"/>
-                <w:color w:val="000000"/>
-                <w:sz w:val="32"/>
-                <w:szCs w:val="40"/>
-              </w:rPr>
-              <w:t>kõ</w:t>
-            </w:r>
-            <w:r>
-              <w:rPr>
-                <w:rFonts w:ascii="BRH Malayalam Extra" w:hAnsi="BRH Malayalam Extra" w:cs="BRH Malayalam Extra"/>
-                <w:color w:val="000000"/>
-                <w:sz w:val="26"/>
-                <w:szCs w:val="40"/>
-              </w:rPr>
-              <w:t>–</w:t>
-            </w:r>
-            <w:r>
-              <w:rPr>
-                <w:rFonts w:ascii="BRH Malayalam Extra" w:hAnsi="BRH Malayalam Extra" w:cs="BRH Malayalam Extra"/>
-                <w:color w:val="000000"/>
-                <w:sz w:val="32"/>
-                <w:szCs w:val="40"/>
-              </w:rPr>
-              <w:t>¥qûZy— tky - A</w:t>
-            </w:r>
-            <w:r>
-              <w:rPr>
-                <w:rFonts w:ascii="BRH Malayalam Extra" w:hAnsi="BRH Malayalam Extra" w:cs="BRH Malayalam Extra"/>
-                <w:color w:val="000000"/>
-                <w:sz w:val="26"/>
-                <w:szCs w:val="40"/>
-              </w:rPr>
-              <w:t>–</w:t>
-            </w:r>
-            <w:r>
-              <w:rPr>
-                <w:rFonts w:ascii="BRH Malayalam Extra" w:hAnsi="BRH Malayalam Extra" w:cs="BRH Malayalam Extra"/>
-                <w:color w:val="000000"/>
-                <w:sz w:val="32"/>
-                <w:szCs w:val="40"/>
-              </w:rPr>
-              <w:t>qû</w:t>
-            </w:r>
-            <w:r>
-              <w:rPr>
-                <w:rFonts w:ascii="BRH Malayalam Extra" w:hAnsi="BRH Malayalam Extra" w:cs="BRH Malayalam Extra"/>
-                <w:color w:val="000000"/>
-                <w:sz w:val="26"/>
-                <w:szCs w:val="40"/>
-              </w:rPr>
-              <w:t>–</w:t>
-            </w:r>
-            <w:r>
-              <w:rPr>
-                <w:rFonts w:ascii="BRH Malayalam Extra" w:hAnsi="BRH Malayalam Extra" w:cs="BRH Malayalam Extra"/>
-                <w:color w:val="000000"/>
-                <w:sz w:val="32"/>
-                <w:szCs w:val="40"/>
-              </w:rPr>
-              <w:t xml:space="preserve"> | </w:t>
+                <w:highlight w:val="yellow"/>
+              </w:rPr>
+              <w:t>¥Zû</w:t>
+            </w:r>
+            <w:r>
+              <w:rPr>
+                <w:rFonts w:ascii="BRH Malayalam Extra" w:hAnsi="BRH Malayalam Extra" w:cs="BRH Malayalam Extra"/>
+                <w:color w:val="000000"/>
+                <w:sz w:val="26"/>
+                <w:szCs w:val="40"/>
+                <w:highlight w:val="yellow"/>
+              </w:rPr>
+              <w:t>–</w:t>
+            </w:r>
+            <w:r>
+              <w:rPr>
+                <w:rFonts w:ascii="BRH Malayalam Extra" w:hAnsi="BRH Malayalam Extra" w:cs="BRH Malayalam Extra"/>
+                <w:color w:val="000000"/>
+                <w:sz w:val="32"/>
+                <w:szCs w:val="40"/>
+              </w:rPr>
+              <w:t>Zy— Zûx |</w:t>
+            </w:r>
+            <w:r>
+              <w:rPr>
+                <w:rFonts w:ascii="BRH Malayalam Extra" w:hAnsi="BRH Malayalam Extra" w:cs="BRH Malayalam Extra"/>
+                <w:color w:val="000000"/>
+                <w:sz w:val="32"/>
+                <w:szCs w:val="40"/>
+              </w:rPr>
+              <w:t xml:space="preserve"> </w:t>
             </w:r>
           </w:p>
         </w:tc>
@@ -20611,7 +20168,7 @@
                 <w:color w:val="000000"/>
                 <w:szCs w:val="40"/>
               </w:rPr>
-              <w:t>52</w:t>
+              <w:t>54</w:t>
             </w:r>
             <w:r>
               <w:rPr>
@@ -20671,7 +20228,7 @@
                 <w:color w:val="000000"/>
                 <w:szCs w:val="40"/>
               </w:rPr>
-              <w:t>13</w:t>
+              <w:t>12</w:t>
             </w:r>
             <w:r>
               <w:rPr>
@@ -20688,7 +20245,7 @@
                 <w:color w:val="000000"/>
                 <w:szCs w:val="40"/>
               </w:rPr>
-              <w:t>3</w:t>
+              <w:t>1</w:t>
             </w:r>
             <w:r>
               <w:rPr>
@@ -20705,71 +20262,34 @@
                 <w:color w:val="000000"/>
                 <w:szCs w:val="40"/>
               </w:rPr>
-              <w:t>49</w:t>
-            </w:r>
-            <w:r>
-              <w:rPr>
-                <w:rFonts w:ascii="BRH Malayalam Extra" w:hAnsi="BRH Malayalam Extra" w:cs="BRH Malayalam Extra"/>
-                <w:color w:val="000000"/>
-                <w:sz w:val="32"/>
-                <w:szCs w:val="40"/>
-              </w:rPr>
-              <w:t>)-  ZZ§ | t</w:t>
-            </w:r>
-            <w:r>
-              <w:rPr>
-                <w:rFonts w:ascii="BRH Malayalam Extra" w:hAnsi="BRH Malayalam Extra" w:cs="BRH Malayalam Extra"/>
-                <w:color w:val="000000"/>
-                <w:sz w:val="26"/>
-                <w:szCs w:val="40"/>
-              </w:rPr>
-              <w:t>–</w:t>
-            </w:r>
-            <w:r>
-              <w:rPr>
-                <w:rFonts w:ascii="BRH Malayalam Extra" w:hAnsi="BRH Malayalam Extra" w:cs="BRH Malayalam Extra"/>
-                <w:color w:val="000000"/>
-                <w:sz w:val="32"/>
-                <w:szCs w:val="40"/>
-              </w:rPr>
-              <w:t>kõ</w:t>
-            </w:r>
-            <w:r>
-              <w:rPr>
-                <w:rFonts w:ascii="BRH Malayalam Extra" w:hAnsi="BRH Malayalam Extra" w:cs="BRH Malayalam Extra"/>
-                <w:color w:val="000000"/>
-                <w:sz w:val="26"/>
-                <w:szCs w:val="40"/>
-              </w:rPr>
-              <w:t>–</w:t>
-            </w:r>
-            <w:r>
-              <w:rPr>
-                <w:rFonts w:ascii="BRH Malayalam Extra" w:hAnsi="BRH Malayalam Extra" w:cs="BRH Malayalam Extra"/>
-                <w:color w:val="000000"/>
-                <w:sz w:val="32"/>
-                <w:szCs w:val="40"/>
-                <w:highlight w:val="green"/>
-              </w:rPr>
-              <w:t>qû</w:t>
-            </w:r>
-            <w:r>
-              <w:rPr>
-                <w:rFonts w:ascii="BRH Malayalam Extra" w:hAnsi="BRH Malayalam Extra" w:cs="BRH Malayalam Extra"/>
-                <w:color w:val="000000"/>
-                <w:sz w:val="26"/>
-                <w:szCs w:val="40"/>
-              </w:rPr>
-              <w:t>–</w:t>
-            </w:r>
-            <w:r>
-              <w:rPr>
-                <w:rFonts w:ascii="BRH Malayalam Extra" w:hAnsi="BRH Malayalam Extra" w:cs="BRH Malayalam Extra"/>
-                <w:color w:val="000000"/>
-                <w:sz w:val="32"/>
-                <w:szCs w:val="40"/>
-              </w:rPr>
-              <w:t xml:space="preserve"> |</w:t>
+              <w:t>42</w:t>
+            </w:r>
+            <w:r>
+              <w:rPr>
+                <w:rFonts w:ascii="BRH Malayalam Extra" w:hAnsi="BRH Malayalam Extra" w:cs="BRH Malayalam Extra"/>
+                <w:color w:val="000000"/>
+                <w:sz w:val="32"/>
+                <w:szCs w:val="40"/>
+              </w:rPr>
+              <w:t>)-  Zûx</w:t>
+            </w:r>
+            <w:r>
+              <w:rPr>
+                <w:rFonts w:ascii="BRH Malayalam Extra" w:hAnsi="BRH Malayalam Extra" w:cs="BRH Malayalam Extra"/>
+                <w:color w:val="000000"/>
+                <w:sz w:val="26"/>
+                <w:szCs w:val="40"/>
+              </w:rPr>
+              <w:t>–</w:t>
+            </w:r>
+            <w:r>
+              <w:rPr>
+                <w:rFonts w:ascii="BRH Malayalam Extra" w:hAnsi="BRH Malayalam Extra" w:cs="BRH Malayalam Extra"/>
+                <w:color w:val="000000"/>
+                <w:sz w:val="32"/>
+                <w:szCs w:val="40"/>
+              </w:rPr>
+              <w:t xml:space="preserve"> ||</w:t>
             </w:r>
           </w:p>
           <w:p>
@@ -20781,9 +20301,8 @@
               <w:spacing w:before="0" w:line="240" w:lineRule="auto"/>
               <w:rPr>
                 <w:rFonts w:ascii="BRH Malayalam Extra" w:hAnsi="BRH Malayalam Extra" w:cs="BRH Malayalam Extra"/>
-                <w:color w:val="000000"/>
-                <w:sz w:val="32"/>
-                <w:szCs w:val="40"/>
+                <w:sz w:val="28"/>
+                <w:szCs w:val="36"/>
               </w:rPr>
             </w:pPr>
             <w:r>
@@ -20792,74 +20311,241 @@
                 <w:color w:val="000000"/>
                 <w:sz w:val="32"/>
                 <w:szCs w:val="40"/>
-              </w:rPr>
-              <w:t>ZÆ—</w:t>
-            </w:r>
-            <w:r>
-              <w:rPr>
-                <w:rFonts w:ascii="BRH Malayalam Extra" w:hAnsi="BRH Malayalam Extra" w:cs="BRH Malayalam Extra"/>
-                <w:color w:val="000000"/>
-                <w:sz w:val="32"/>
-                <w:szCs w:val="40"/>
                 <w:highlight w:val="green"/>
               </w:rPr>
-              <w:t>kõ</w:t>
-            </w:r>
-            <w:r>
-              <w:rPr>
-                <w:rFonts w:ascii="BRH Malayalam Extra" w:hAnsi="BRH Malayalam Extra" w:cs="BRH Malayalam Extra"/>
-                <w:color w:val="000000"/>
-                <w:sz w:val="32"/>
-                <w:szCs w:val="40"/>
-              </w:rPr>
-              <w:t xml:space="preserve">qû </w:t>
-            </w:r>
-            <w:r>
-              <w:rPr>
-                <w:rFonts w:ascii="BRH Malayalam Extra" w:hAnsi="BRH Malayalam Extra" w:cs="BRH Malayalam Extra"/>
-                <w:color w:val="000000"/>
-                <w:sz w:val="32"/>
-                <w:szCs w:val="40"/>
-                <w:highlight w:val="green"/>
-              </w:rPr>
-              <w:t>tkõqû</w:t>
-            </w:r>
-            <w:r>
-              <w:rPr>
-                <w:rFonts w:ascii="BRH Malayalam Extra" w:hAnsi="BRH Malayalam Extra" w:cs="BRH Malayalam Extra"/>
-                <w:color w:val="000000"/>
-                <w:sz w:val="26"/>
-                <w:szCs w:val="40"/>
-              </w:rPr>
-              <w:t>–</w:t>
-            </w:r>
-            <w:r>
-              <w:rPr>
-                <w:rFonts w:ascii="BRH Malayalam Extra" w:hAnsi="BRH Malayalam Extra" w:cs="BRH Malayalam Extra"/>
-                <w:color w:val="000000"/>
-                <w:sz w:val="32"/>
-                <w:szCs w:val="40"/>
-              </w:rPr>
-              <w:t xml:space="preserve"> ZZ§ ZÆ—</w:t>
-            </w:r>
-            <w:r>
-              <w:rPr>
-                <w:rFonts w:ascii="BRH Malayalam Extra" w:hAnsi="BRH Malayalam Extra" w:cs="BRH Malayalam Extra"/>
-                <w:color w:val="000000"/>
-                <w:sz w:val="32"/>
-                <w:szCs w:val="40"/>
-                <w:highlight w:val="green"/>
-              </w:rPr>
-              <w:t>kõ</w:t>
-            </w:r>
-            <w:r>
-              <w:rPr>
-                <w:rFonts w:ascii="BRH Malayalam Extra" w:hAnsi="BRH Malayalam Extra" w:cs="BRH Malayalam Extra"/>
-                <w:color w:val="000000"/>
-                <w:sz w:val="32"/>
-                <w:szCs w:val="40"/>
-              </w:rPr>
-              <w:t xml:space="preserve">qû | </w:t>
+              <w:t>¥Zû</w:t>
+            </w:r>
+            <w:r>
+              <w:rPr>
+                <w:rFonts w:ascii="BRH Malayalam Extra" w:hAnsi="BRH Malayalam Extra" w:cs="BRH Malayalam Extra"/>
+                <w:color w:val="000000"/>
+                <w:sz w:val="32"/>
+                <w:szCs w:val="40"/>
+              </w:rPr>
+              <w:t>Zy— Zûx |</w:t>
+            </w:r>
+            <w:r>
+              <w:rPr>
+                <w:rFonts w:ascii="BRH Malayalam Extra" w:hAnsi="BRH Malayalam Extra" w:cs="BRH Malayalam Extra"/>
+                <w:color w:val="000000"/>
+                <w:sz w:val="32"/>
+                <w:szCs w:val="40"/>
+              </w:rPr>
+              <w:t xml:space="preserve"> </w:t>
+            </w:r>
+          </w:p>
+        </w:tc>
+      </w:tr>
+      <w:tr>
+        <w:trPr>
+          <w:trHeight w:val="1060"/>
+        </w:trPr>
+        <w:tc>
+          <w:tcPr>
+            <w:tcW w:w="6764" w:type="dxa"/>
+            <w:tcBorders>
+              <w:top w:val="single" w:sz="4" w:space="0" w:color="000000"/>
+              <w:left w:val="single" w:sz="4" w:space="0" w:color="000000"/>
+              <w:bottom w:val="single" w:sz="4" w:space="0" w:color="000000"/>
+              <w:right w:val="single" w:sz="4" w:space="0" w:color="000000"/>
+            </w:tcBorders>
+          </w:tcPr>
+          <w:p>
+            <w:pPr>
+              <w:widowControl w:val="0"/>
+              <w:autoSpaceDE w:val="0"/>
+              <w:autoSpaceDN w:val="0"/>
+              <w:adjustRightInd w:val="0"/>
+              <w:spacing w:before="0" w:line="240" w:lineRule="auto"/>
+              <w:rPr>
+                <w:rFonts w:ascii="BRH Malayalam Extra" w:hAnsi="BRH Malayalam Extra" w:cs="BRH Malayalam Extra"/>
+                <w:color w:val="FF0000"/>
+                <w:sz w:val="32"/>
+                <w:szCs w:val="40"/>
+              </w:rPr>
+            </w:pPr>
+            <w:r>
+              <w:rPr>
+                <w:rFonts w:cs="BRH Malayalam Extra"/>
+                <w:color w:val="FF0000"/>
+                <w:szCs w:val="40"/>
+              </w:rPr>
+              <w:t>8</w:t>
+            </w:r>
+            <w:r>
+              <w:rPr>
+                <w:rFonts w:ascii="BRH Malayalam Extra" w:hAnsi="BRH Malayalam Extra" w:cs="BRH Malayalam Extra"/>
+                <w:color w:val="FF0000"/>
+                <w:sz w:val="32"/>
+                <w:szCs w:val="40"/>
+              </w:rPr>
+              <w:t>)</w:t>
+            </w:r>
+            <w:r>
+              <w:rPr>
+                <w:rFonts w:ascii="BRH Malayalam Extra" w:hAnsi="BRH Malayalam Extra" w:cs="BRH Malayalam Extra"/>
+                <w:color w:val="FF0000"/>
+                <w:sz w:val="32"/>
+                <w:szCs w:val="40"/>
+              </w:rPr>
+              <w:tab/>
+            </w:r>
+            <w:r>
+              <w:rPr>
+                <w:rFonts w:cs="BRH Malayalam Extra"/>
+                <w:color w:val="FF0000"/>
+                <w:szCs w:val="40"/>
+              </w:rPr>
+              <w:t>1</w:t>
+            </w:r>
+            <w:r>
+              <w:rPr>
+                <w:rFonts w:ascii="BRH Malayalam Extra" w:hAnsi="BRH Malayalam Extra" w:cs="BRH Malayalam Extra"/>
+                <w:color w:val="FF0000"/>
+                <w:sz w:val="32"/>
+                <w:szCs w:val="40"/>
+              </w:rPr>
+              <w:t>.</w:t>
+            </w:r>
+            <w:r>
+              <w:rPr>
+                <w:rFonts w:cs="BRH Malayalam Extra"/>
+                <w:color w:val="FF0000"/>
+                <w:szCs w:val="40"/>
+              </w:rPr>
+              <w:t>7</w:t>
+            </w:r>
+            <w:r>
+              <w:rPr>
+                <w:rFonts w:ascii="BRH Malayalam Extra" w:hAnsi="BRH Malayalam Extra" w:cs="BRH Malayalam Extra"/>
+                <w:color w:val="FF0000"/>
+                <w:sz w:val="32"/>
+                <w:szCs w:val="40"/>
+              </w:rPr>
+              <w:t>.</w:t>
+            </w:r>
+            <w:r>
+              <w:rPr>
+                <w:rFonts w:cs="BRH Malayalam Extra"/>
+                <w:color w:val="FF0000"/>
+                <w:szCs w:val="40"/>
+              </w:rPr>
+              <w:t>12</w:t>
+            </w:r>
+            <w:r>
+              <w:rPr>
+                <w:rFonts w:ascii="BRH Malayalam Extra" w:hAnsi="BRH Malayalam Extra" w:cs="BRH Malayalam Extra"/>
+                <w:color w:val="FF0000"/>
+                <w:sz w:val="32"/>
+                <w:szCs w:val="40"/>
+              </w:rPr>
+              <w:t>.</w:t>
+            </w:r>
+            <w:r>
+              <w:rPr>
+                <w:rFonts w:cs="BRH Malayalam Extra"/>
+                <w:color w:val="FF0000"/>
+                <w:szCs w:val="40"/>
+              </w:rPr>
+              <w:t>2</w:t>
+            </w:r>
+            <w:r>
+              <w:rPr>
+                <w:rFonts w:ascii="BRH Malayalam Extra" w:hAnsi="BRH Malayalam Extra" w:cs="BRH Malayalam Extra"/>
+                <w:color w:val="FF0000"/>
+                <w:sz w:val="32"/>
+                <w:szCs w:val="40"/>
+              </w:rPr>
+              <w:t>(</w:t>
+            </w:r>
+            <w:r>
+              <w:rPr>
+                <w:rFonts w:cs="BRH Malayalam Extra"/>
+                <w:color w:val="FF0000"/>
+                <w:szCs w:val="40"/>
+              </w:rPr>
+              <w:t>7</w:t>
+            </w:r>
+            <w:r>
+              <w:rPr>
+                <w:rFonts w:ascii="BRH Malayalam Extra" w:hAnsi="BRH Malayalam Extra" w:cs="BRH Malayalam Extra"/>
+                <w:color w:val="FF0000"/>
+                <w:sz w:val="32"/>
+                <w:szCs w:val="40"/>
+              </w:rPr>
+              <w:t>)-  A</w:t>
+            </w:r>
+            <w:r>
+              <w:rPr>
+                <w:rFonts w:ascii="BRH Malayalam Extra" w:hAnsi="BRH Malayalam Extra" w:cs="BRH Malayalam Extra"/>
+                <w:color w:val="FF0000"/>
+                <w:sz w:val="26"/>
+                <w:szCs w:val="40"/>
+              </w:rPr>
+              <w:t>–</w:t>
+            </w:r>
+            <w:r>
+              <w:rPr>
+                <w:rFonts w:ascii="BRH Malayalam Extra" w:hAnsi="BRH Malayalam Extra" w:cs="BRH Malayalam Extra"/>
+                <w:color w:val="FF0000"/>
+                <w:sz w:val="32"/>
+                <w:szCs w:val="40"/>
+              </w:rPr>
+              <w:t>öM</w:t>
+            </w:r>
+            <w:r>
+              <w:rPr>
+                <w:rFonts w:ascii="BRH Malayalam Extra" w:hAnsi="BRH Malayalam Extra" w:cs="BRH Malayalam Extra"/>
+                <w:color w:val="FF0000"/>
+                <w:sz w:val="26"/>
+                <w:szCs w:val="40"/>
+              </w:rPr>
+              <w:t>–</w:t>
+            </w:r>
+            <w:r>
+              <w:rPr>
+                <w:rFonts w:ascii="BRH Malayalam Extra" w:hAnsi="BRH Malayalam Extra" w:cs="BRH Malayalam Extra"/>
+                <w:color w:val="FF0000"/>
+                <w:sz w:val="32"/>
+                <w:szCs w:val="40"/>
+              </w:rPr>
+              <w:t>hz</w:t>
+            </w:r>
+            <w:r>
+              <w:rPr>
+                <w:rFonts w:ascii="BRH Malayalam Extra" w:hAnsi="BRH Malayalam Extra" w:cs="BRH Malayalam Extra"/>
+                <w:color w:val="FF0000"/>
+                <w:sz w:val="26"/>
+                <w:szCs w:val="40"/>
+              </w:rPr>
+              <w:t>–</w:t>
+            </w:r>
+            <w:r>
+              <w:rPr>
+                <w:rFonts w:ascii="BRH Malayalam Extra" w:hAnsi="BRH Malayalam Extra" w:cs="BRH Malayalam Extra"/>
+                <w:color w:val="FF0000"/>
+                <w:sz w:val="32"/>
+                <w:szCs w:val="40"/>
+              </w:rPr>
+              <w:t>I | G</w:t>
+            </w:r>
+            <w:r>
+              <w:rPr>
+                <w:rFonts w:ascii="BRH Malayalam Extra" w:hAnsi="BRH Malayalam Extra" w:cs="BRH Malayalam Extra"/>
+                <w:color w:val="FF0000"/>
+                <w:sz w:val="26"/>
+                <w:szCs w:val="40"/>
+              </w:rPr>
+              <w:t>–</w:t>
+            </w:r>
+            <w:r>
+              <w:rPr>
+                <w:rFonts w:ascii="BRH Malayalam Extra" w:hAnsi="BRH Malayalam Extra" w:cs="BRH Malayalam Extra"/>
+                <w:color w:val="FF0000"/>
+                <w:sz w:val="32"/>
+                <w:szCs w:val="40"/>
+              </w:rPr>
+              <w:t>rJ |</w:t>
             </w:r>
           </w:p>
           <w:p>
@@ -20870,24 +20556,185 @@
               <w:adjustRightInd w:val="0"/>
               <w:spacing w:before="0" w:line="240" w:lineRule="auto"/>
               <w:rPr>
-                <w:rFonts w:ascii="BRH Malayalam Extra" w:hAnsi="BRH Malayalam Extra" w:cs="BRH Malayalam Extra"/>
-                <w:color w:val="000000"/>
-                <w:sz w:val="32"/>
+                <w:rFonts w:cs="BRH Malayalam Extra"/>
+                <w:color w:val="FF0000"/>
                 <w:szCs w:val="40"/>
               </w:rPr>
             </w:pPr>
             <w:r>
               <w:rPr>
-                <w:rFonts w:cs="BRH Malayalam Extra"/>
-                <w:color w:val="000000"/>
-                <w:szCs w:val="40"/>
-              </w:rPr>
-              <w:t>53</w:t>
-            </w:r>
-            <w:r>
-              <w:rPr>
-                <w:rFonts w:ascii="BRH Malayalam Extra" w:hAnsi="BRH Malayalam Extra" w:cs="BRH Malayalam Extra"/>
-                <w:color w:val="000000"/>
+                <w:rFonts w:ascii="BRH Malayalam Extra" w:hAnsi="BRH Malayalam Extra" w:cs="BRH Malayalam Extra"/>
+                <w:color w:val="FF0000"/>
+                <w:sz w:val="32"/>
+                <w:szCs w:val="40"/>
+              </w:rPr>
+              <w:t>A</w:t>
+            </w:r>
+            <w:r>
+              <w:rPr>
+                <w:rFonts w:ascii="BRH Malayalam Extra" w:hAnsi="BRH Malayalam Extra" w:cs="BRH Malayalam Extra"/>
+                <w:color w:val="FF0000"/>
+                <w:sz w:val="26"/>
+                <w:szCs w:val="40"/>
+              </w:rPr>
+              <w:t>–</w:t>
+            </w:r>
+            <w:r>
+              <w:rPr>
+                <w:rFonts w:ascii="BRH Malayalam Extra" w:hAnsi="BRH Malayalam Extra" w:cs="BRH Malayalam Extra"/>
+                <w:color w:val="FF0000"/>
+                <w:sz w:val="32"/>
+                <w:szCs w:val="40"/>
+              </w:rPr>
+              <w:t>öM</w:t>
+            </w:r>
+            <w:r>
+              <w:rPr>
+                <w:rFonts w:ascii="BRH Malayalam Extra" w:hAnsi="BRH Malayalam Extra" w:cs="BRH Malayalam Extra"/>
+                <w:color w:val="FF0000"/>
+                <w:sz w:val="26"/>
+                <w:szCs w:val="40"/>
+              </w:rPr>
+              <w:t>–</w:t>
+            </w:r>
+            <w:r>
+              <w:rPr>
+                <w:rFonts w:ascii="BRH Malayalam Extra" w:hAnsi="BRH Malayalam Extra" w:cs="BRH Malayalam Extra"/>
+                <w:color w:val="FF0000"/>
+                <w:sz w:val="32"/>
+                <w:szCs w:val="40"/>
+              </w:rPr>
+              <w:t>hz</w:t>
+            </w:r>
+            <w:r>
+              <w:rPr>
+                <w:rFonts w:ascii="BRH Malayalam Extra" w:hAnsi="BRH Malayalam Extra" w:cs="BRH Malayalam Extra"/>
+                <w:color w:val="FF0000"/>
+                <w:sz w:val="26"/>
+                <w:szCs w:val="40"/>
+              </w:rPr>
+              <w:t>–</w:t>
+            </w:r>
+            <w:r>
+              <w:rPr>
+                <w:rFonts w:ascii="BRH Malayalam Extra" w:hAnsi="BRH Malayalam Extra" w:cs="BRH Malayalam Extra"/>
+                <w:color w:val="FF0000"/>
+                <w:sz w:val="32"/>
+                <w:szCs w:val="40"/>
+              </w:rPr>
+              <w:t xml:space="preserve"> ¥i</w:t>
+            </w:r>
+            <w:r>
+              <w:rPr>
+                <w:rFonts w:ascii="BRH Malayalam Extra" w:hAnsi="BRH Malayalam Extra" w:cs="BRH Malayalam Extra"/>
+                <w:color w:val="FF0000"/>
+                <w:sz w:val="26"/>
+                <w:szCs w:val="40"/>
+              </w:rPr>
+              <w:t>–</w:t>
+            </w:r>
+            <w:r>
+              <w:rPr>
+                <w:rFonts w:ascii="BRH Malayalam Extra" w:hAnsi="BRH Malayalam Extra" w:cs="BRH Malayalam Extra"/>
+                <w:color w:val="FF0000"/>
+                <w:sz w:val="32"/>
+                <w:szCs w:val="40"/>
+              </w:rPr>
+              <w:t>r G</w:t>
+            </w:r>
+            <w:r>
+              <w:rPr>
+                <w:rFonts w:ascii="BRH Malayalam Extra" w:hAnsi="BRH Malayalam Extra" w:cs="BRH Malayalam Extra"/>
+                <w:color w:val="FF0000"/>
+                <w:sz w:val="26"/>
+                <w:szCs w:val="40"/>
+              </w:rPr>
+              <w:t>–</w:t>
+            </w:r>
+            <w:r>
+              <w:rPr>
+                <w:rFonts w:ascii="BRH Malayalam Extra" w:hAnsi="BRH Malayalam Extra" w:cs="BRH Malayalam Extra"/>
+                <w:color w:val="FF0000"/>
+                <w:sz w:val="32"/>
+                <w:szCs w:val="40"/>
+              </w:rPr>
+              <w:t>¥</w:t>
+            </w:r>
+            <w:r>
+              <w:rPr>
+                <w:rFonts w:ascii="BRH Malayalam Extra" w:hAnsi="BRH Malayalam Extra" w:cs="BRH Malayalam Extra"/>
+                <w:color w:val="FF0000"/>
+                <w:sz w:val="32"/>
+                <w:szCs w:val="40"/>
+                <w:highlight w:val="yellow"/>
+              </w:rPr>
+              <w:t>rx˜„ö</w:t>
+            </w:r>
+            <w:r>
+              <w:rPr>
+                <w:rFonts w:ascii="BRH Malayalam Extra" w:hAnsi="BRH Malayalam Extra" w:cs="BRH Malayalam Extra"/>
+                <w:color w:val="FF0000"/>
+                <w:sz w:val="32"/>
+                <w:szCs w:val="40"/>
+              </w:rPr>
+              <w:t>Mhz iöMhz ¥i</w:t>
+            </w:r>
+            <w:r>
+              <w:rPr>
+                <w:rFonts w:ascii="BRH Malayalam Extra" w:hAnsi="BRH Malayalam Extra" w:cs="BRH Malayalam Extra"/>
+                <w:color w:val="FF0000"/>
+                <w:sz w:val="26"/>
+                <w:szCs w:val="40"/>
+              </w:rPr>
+              <w:t>–</w:t>
+            </w:r>
+            <w:r>
+              <w:rPr>
+                <w:rFonts w:ascii="BRH Malayalam Extra" w:hAnsi="BRH Malayalam Extra" w:cs="BRH Malayalam Extra"/>
+                <w:color w:val="FF0000"/>
+                <w:sz w:val="32"/>
+                <w:szCs w:val="40"/>
+              </w:rPr>
+              <w:t>rJ |</w:t>
+            </w:r>
+          </w:p>
+        </w:tc>
+        <w:tc>
+          <w:tcPr>
+            <w:tcW w:w="7371" w:type="dxa"/>
+            <w:tcBorders>
+              <w:top w:val="single" w:sz="4" w:space="0" w:color="000000"/>
+              <w:left w:val="single" w:sz="4" w:space="0" w:color="000000"/>
+              <w:bottom w:val="single" w:sz="4" w:space="0" w:color="000000"/>
+              <w:right w:val="single" w:sz="4" w:space="0" w:color="000000"/>
+            </w:tcBorders>
+          </w:tcPr>
+          <w:p>
+            <w:pPr>
+              <w:widowControl w:val="0"/>
+              <w:autoSpaceDE w:val="0"/>
+              <w:autoSpaceDN w:val="0"/>
+              <w:adjustRightInd w:val="0"/>
+              <w:spacing w:before="0" w:line="240" w:lineRule="auto"/>
+              <w:rPr>
+                <w:rFonts w:ascii="BRH Malayalam Extra" w:hAnsi="BRH Malayalam Extra" w:cs="BRH Malayalam Extra"/>
+                <w:color w:val="FF0000"/>
+                <w:sz w:val="32"/>
+                <w:szCs w:val="40"/>
+              </w:rPr>
+            </w:pPr>
+            <w:r>
+              <w:rPr>
+                <w:rFonts w:cs="BRH Malayalam Extra"/>
+                <w:color w:val="FF0000"/>
+                <w:szCs w:val="40"/>
+              </w:rPr>
+              <w:t>8</w:t>
+            </w:r>
+            <w:r>
+              <w:rPr>
+                <w:rFonts w:ascii="BRH Malayalam Extra" w:hAnsi="BRH Malayalam Extra" w:cs="BRH Malayalam Extra"/>
+                <w:color w:val="FF0000"/>
                 <w:sz w:val="32"/>
                 <w:szCs w:val="40"/>
               </w:rPr>
@@ -20896,7 +20743,7 @@
             <w:r>
               <w:rPr>
                 <w:rFonts w:ascii="BRH Malayalam Extra" w:hAnsi="BRH Malayalam Extra" w:cs="BRH Malayalam Extra"/>
-                <w:color w:val="000000"/>
+                <w:color w:val="FF0000"/>
                 <w:sz w:val="32"/>
                 <w:szCs w:val="40"/>
               </w:rPr>
@@ -20905,7 +20752,7 @@
             <w:r>
               <w:rPr>
                 <w:rFonts w:cs="BRH Malayalam Extra"/>
-                <w:color w:val="000000"/>
+                <w:color w:val="FF0000"/>
                 <w:szCs w:val="40"/>
               </w:rPr>
               <w:t>1</w:t>
@@ -20913,7 +20760,7 @@
             <w:r>
               <w:rPr>
                 <w:rFonts w:ascii="BRH Malayalam Extra" w:hAnsi="BRH Malayalam Extra" w:cs="BRH Malayalam Extra"/>
-                <w:color w:val="000000"/>
+                <w:color w:val="FF0000"/>
                 <w:sz w:val="32"/>
                 <w:szCs w:val="40"/>
               </w:rPr>
@@ -20922,7 +20769,7 @@
             <w:r>
               <w:rPr>
                 <w:rFonts w:cs="BRH Malayalam Extra"/>
-                <w:color w:val="000000"/>
+                <w:color w:val="FF0000"/>
                 <w:szCs w:val="40"/>
               </w:rPr>
               <w:t>7</w:t>
@@ -20930,7 +20777,7 @@
             <w:r>
               <w:rPr>
                 <w:rFonts w:ascii="BRH Malayalam Extra" w:hAnsi="BRH Malayalam Extra" w:cs="BRH Malayalam Extra"/>
-                <w:color w:val="000000"/>
+                <w:color w:val="FF0000"/>
                 <w:sz w:val="32"/>
                 <w:szCs w:val="40"/>
               </w:rPr>
@@ -20939,6 +20786,373 @@
             <w:r>
               <w:rPr>
                 <w:rFonts w:cs="BRH Malayalam Extra"/>
+                <w:color w:val="FF0000"/>
+                <w:szCs w:val="40"/>
+              </w:rPr>
+              <w:t>12</w:t>
+            </w:r>
+            <w:r>
+              <w:rPr>
+                <w:rFonts w:ascii="BRH Malayalam Extra" w:hAnsi="BRH Malayalam Extra" w:cs="BRH Malayalam Extra"/>
+                <w:color w:val="FF0000"/>
+                <w:sz w:val="32"/>
+                <w:szCs w:val="40"/>
+              </w:rPr>
+              <w:t>.</w:t>
+            </w:r>
+            <w:r>
+              <w:rPr>
+                <w:rFonts w:cs="BRH Malayalam Extra"/>
+                <w:color w:val="FF0000"/>
+                <w:szCs w:val="40"/>
+              </w:rPr>
+              <w:t>2</w:t>
+            </w:r>
+            <w:r>
+              <w:rPr>
+                <w:rFonts w:ascii="BRH Malayalam Extra" w:hAnsi="BRH Malayalam Extra" w:cs="BRH Malayalam Extra"/>
+                <w:color w:val="FF0000"/>
+                <w:sz w:val="32"/>
+                <w:szCs w:val="40"/>
+              </w:rPr>
+              <w:t>(</w:t>
+            </w:r>
+            <w:r>
+              <w:rPr>
+                <w:rFonts w:cs="BRH Malayalam Extra"/>
+                <w:color w:val="FF0000"/>
+                <w:szCs w:val="40"/>
+              </w:rPr>
+              <w:t>7</w:t>
+            </w:r>
+            <w:r>
+              <w:rPr>
+                <w:rFonts w:ascii="BRH Malayalam Extra" w:hAnsi="BRH Malayalam Extra" w:cs="BRH Malayalam Extra"/>
+                <w:color w:val="FF0000"/>
+                <w:sz w:val="32"/>
+                <w:szCs w:val="40"/>
+              </w:rPr>
+              <w:t>)-  A</w:t>
+            </w:r>
+            <w:r>
+              <w:rPr>
+                <w:rFonts w:ascii="BRH Malayalam Extra" w:hAnsi="BRH Malayalam Extra" w:cs="BRH Malayalam Extra"/>
+                <w:color w:val="FF0000"/>
+                <w:sz w:val="26"/>
+                <w:szCs w:val="40"/>
+              </w:rPr>
+              <w:t>–</w:t>
+            </w:r>
+            <w:r>
+              <w:rPr>
+                <w:rFonts w:ascii="BRH Malayalam Extra" w:hAnsi="BRH Malayalam Extra" w:cs="BRH Malayalam Extra"/>
+                <w:color w:val="FF0000"/>
+                <w:sz w:val="32"/>
+                <w:szCs w:val="40"/>
+              </w:rPr>
+              <w:t>öM</w:t>
+            </w:r>
+            <w:r>
+              <w:rPr>
+                <w:rFonts w:ascii="BRH Malayalam Extra" w:hAnsi="BRH Malayalam Extra" w:cs="BRH Malayalam Extra"/>
+                <w:color w:val="FF0000"/>
+                <w:sz w:val="26"/>
+                <w:szCs w:val="40"/>
+              </w:rPr>
+              <w:t>–</w:t>
+            </w:r>
+            <w:r>
+              <w:rPr>
+                <w:rFonts w:ascii="BRH Malayalam Extra" w:hAnsi="BRH Malayalam Extra" w:cs="BRH Malayalam Extra"/>
+                <w:color w:val="FF0000"/>
+                <w:sz w:val="32"/>
+                <w:szCs w:val="40"/>
+              </w:rPr>
+              <w:t>hz</w:t>
+            </w:r>
+            <w:r>
+              <w:rPr>
+                <w:rFonts w:ascii="BRH Malayalam Extra" w:hAnsi="BRH Malayalam Extra" w:cs="BRH Malayalam Extra"/>
+                <w:color w:val="FF0000"/>
+                <w:sz w:val="26"/>
+                <w:szCs w:val="40"/>
+              </w:rPr>
+              <w:t>–</w:t>
+            </w:r>
+            <w:r>
+              <w:rPr>
+                <w:rFonts w:ascii="BRH Malayalam Extra" w:hAnsi="BRH Malayalam Extra" w:cs="BRH Malayalam Extra"/>
+                <w:color w:val="FF0000"/>
+                <w:sz w:val="32"/>
+                <w:szCs w:val="40"/>
+              </w:rPr>
+              <w:t>I | G</w:t>
+            </w:r>
+            <w:r>
+              <w:rPr>
+                <w:rFonts w:ascii="BRH Malayalam Extra" w:hAnsi="BRH Malayalam Extra" w:cs="BRH Malayalam Extra"/>
+                <w:color w:val="FF0000"/>
+                <w:sz w:val="26"/>
+                <w:szCs w:val="40"/>
+              </w:rPr>
+              <w:t>–</w:t>
+            </w:r>
+            <w:r>
+              <w:rPr>
+                <w:rFonts w:ascii="BRH Malayalam Extra" w:hAnsi="BRH Malayalam Extra" w:cs="BRH Malayalam Extra"/>
+                <w:color w:val="FF0000"/>
+                <w:sz w:val="32"/>
+                <w:szCs w:val="40"/>
+              </w:rPr>
+              <w:t>rJ |</w:t>
+            </w:r>
+          </w:p>
+          <w:p>
+            <w:pPr>
+              <w:widowControl w:val="0"/>
+              <w:autoSpaceDE w:val="0"/>
+              <w:autoSpaceDN w:val="0"/>
+              <w:adjustRightInd w:val="0"/>
+              <w:spacing w:before="0" w:after="120" w:line="240" w:lineRule="auto"/>
+              <w:rPr>
+                <w:rFonts w:cs="BRH Malayalam Extra"/>
+                <w:color w:val="FF0000"/>
+                <w:szCs w:val="40"/>
+              </w:rPr>
+            </w:pPr>
+            <w:r>
+              <w:rPr>
+                <w:rFonts w:ascii="BRH Malayalam Extra" w:hAnsi="BRH Malayalam Extra" w:cs="BRH Malayalam Extra"/>
+                <w:color w:val="FF0000"/>
+                <w:sz w:val="32"/>
+                <w:szCs w:val="40"/>
+              </w:rPr>
+              <w:t>A</w:t>
+            </w:r>
+            <w:r>
+              <w:rPr>
+                <w:rFonts w:ascii="BRH Malayalam Extra" w:hAnsi="BRH Malayalam Extra" w:cs="BRH Malayalam Extra"/>
+                <w:color w:val="FF0000"/>
+                <w:sz w:val="26"/>
+                <w:szCs w:val="40"/>
+              </w:rPr>
+              <w:t>–</w:t>
+            </w:r>
+            <w:r>
+              <w:rPr>
+                <w:rFonts w:ascii="BRH Malayalam Extra" w:hAnsi="BRH Malayalam Extra" w:cs="BRH Malayalam Extra"/>
+                <w:color w:val="FF0000"/>
+                <w:sz w:val="32"/>
+                <w:szCs w:val="40"/>
+              </w:rPr>
+              <w:t>öM</w:t>
+            </w:r>
+            <w:r>
+              <w:rPr>
+                <w:rFonts w:ascii="BRH Malayalam Extra" w:hAnsi="BRH Malayalam Extra" w:cs="BRH Malayalam Extra"/>
+                <w:color w:val="FF0000"/>
+                <w:sz w:val="26"/>
+                <w:szCs w:val="40"/>
+              </w:rPr>
+              <w:t>–</w:t>
+            </w:r>
+            <w:r>
+              <w:rPr>
+                <w:rFonts w:ascii="BRH Malayalam Extra" w:hAnsi="BRH Malayalam Extra" w:cs="BRH Malayalam Extra"/>
+                <w:color w:val="FF0000"/>
+                <w:sz w:val="32"/>
+                <w:szCs w:val="40"/>
+              </w:rPr>
+              <w:t>hz</w:t>
+            </w:r>
+            <w:r>
+              <w:rPr>
+                <w:rFonts w:ascii="BRH Malayalam Extra" w:hAnsi="BRH Malayalam Extra" w:cs="BRH Malayalam Extra"/>
+                <w:color w:val="FF0000"/>
+                <w:sz w:val="26"/>
+                <w:szCs w:val="40"/>
+              </w:rPr>
+              <w:t>–</w:t>
+            </w:r>
+            <w:r>
+              <w:rPr>
+                <w:rFonts w:ascii="BRH Malayalam Extra" w:hAnsi="BRH Malayalam Extra" w:cs="BRH Malayalam Extra"/>
+                <w:color w:val="FF0000"/>
+                <w:sz w:val="32"/>
+                <w:szCs w:val="40"/>
+              </w:rPr>
+              <w:t xml:space="preserve"> ¥i</w:t>
+            </w:r>
+            <w:r>
+              <w:rPr>
+                <w:rFonts w:ascii="BRH Malayalam Extra" w:hAnsi="BRH Malayalam Extra" w:cs="BRH Malayalam Extra"/>
+                <w:color w:val="FF0000"/>
+                <w:sz w:val="26"/>
+                <w:szCs w:val="40"/>
+              </w:rPr>
+              <w:t>–</w:t>
+            </w:r>
+            <w:r>
+              <w:rPr>
+                <w:rFonts w:ascii="BRH Malayalam Extra" w:hAnsi="BRH Malayalam Extra" w:cs="BRH Malayalam Extra"/>
+                <w:color w:val="FF0000"/>
+                <w:sz w:val="32"/>
+                <w:szCs w:val="40"/>
+              </w:rPr>
+              <w:t>r G</w:t>
+            </w:r>
+            <w:r>
+              <w:rPr>
+                <w:rFonts w:ascii="BRH Malayalam Extra" w:hAnsi="BRH Malayalam Extra" w:cs="BRH Malayalam Extra"/>
+                <w:color w:val="FF0000"/>
+                <w:sz w:val="26"/>
+                <w:szCs w:val="40"/>
+                <w:highlight w:val="green"/>
+              </w:rPr>
+              <w:t>–</w:t>
+            </w:r>
+            <w:r>
+              <w:rPr>
+                <w:rFonts w:ascii="BRH Malayalam Extra" w:hAnsi="BRH Malayalam Extra" w:cs="BRH Malayalam Extra"/>
+                <w:color w:val="FF0000"/>
+                <w:sz w:val="32"/>
+                <w:szCs w:val="40"/>
+                <w:highlight w:val="green"/>
+              </w:rPr>
+              <w:t>¥rx— A</w:t>
+            </w:r>
+            <w:r>
+              <w:rPr>
+                <w:rFonts w:ascii="BRH Malayalam Extra" w:hAnsi="BRH Malayalam Extra" w:cs="BRH Malayalam Extra"/>
+                <w:color w:val="FF0000"/>
+                <w:sz w:val="32"/>
+                <w:szCs w:val="40"/>
+              </w:rPr>
+              <w:t>öMhz iöMhz ¥i</w:t>
+            </w:r>
+            <w:r>
+              <w:rPr>
+                <w:rFonts w:ascii="BRH Malayalam Extra" w:hAnsi="BRH Malayalam Extra" w:cs="BRH Malayalam Extra"/>
+                <w:color w:val="FF0000"/>
+                <w:sz w:val="26"/>
+                <w:szCs w:val="40"/>
+              </w:rPr>
+              <w:t>–</w:t>
+            </w:r>
+            <w:r>
+              <w:rPr>
+                <w:rFonts w:ascii="BRH Malayalam Extra" w:hAnsi="BRH Malayalam Extra" w:cs="BRH Malayalam Extra"/>
+                <w:color w:val="FF0000"/>
+                <w:sz w:val="32"/>
+                <w:szCs w:val="40"/>
+              </w:rPr>
+              <w:t xml:space="preserve">rJ </w:t>
+            </w:r>
+            <w:bookmarkStart w:id="1" w:name="_Hlk130850796"/>
+            <w:r>
+              <w:rPr>
+                <w:rFonts w:ascii="BRH Malayalam Extra" w:hAnsi="BRH Malayalam Extra" w:cs="BRH Malayalam Extra"/>
+                <w:color w:val="FF0000"/>
+                <w:sz w:val="32"/>
+                <w:szCs w:val="40"/>
+              </w:rPr>
+              <w:t>|</w:t>
+            </w:r>
+            <w:bookmarkEnd w:id="1"/>
+          </w:p>
+        </w:tc>
+      </w:tr>
+      <w:tr>
+        <w:trPr>
+          <w:trHeight w:val="1060"/>
+        </w:trPr>
+        <w:tc>
+          <w:tcPr>
+            <w:tcW w:w="6764" w:type="dxa"/>
+            <w:tcBorders>
+              <w:top w:val="single" w:sz="4" w:space="0" w:color="000000"/>
+              <w:left w:val="single" w:sz="4" w:space="0" w:color="000000"/>
+              <w:bottom w:val="single" w:sz="4" w:space="0" w:color="000000"/>
+              <w:right w:val="single" w:sz="4" w:space="0" w:color="000000"/>
+            </w:tcBorders>
+          </w:tcPr>
+          <w:p>
+            <w:pPr>
+              <w:widowControl w:val="0"/>
+              <w:autoSpaceDE w:val="0"/>
+              <w:autoSpaceDN w:val="0"/>
+              <w:adjustRightInd w:val="0"/>
+              <w:spacing w:before="0" w:line="240" w:lineRule="auto"/>
+              <w:rPr>
+                <w:rFonts w:ascii="BRH Malayalam Extra" w:hAnsi="BRH Malayalam Extra" w:cs="BRH Malayalam Extra"/>
+                <w:color w:val="000000"/>
+                <w:sz w:val="32"/>
+                <w:szCs w:val="40"/>
+              </w:rPr>
+            </w:pPr>
+            <w:r>
+              <w:rPr>
+                <w:rFonts w:cs="BRH Malayalam Extra"/>
+                <w:color w:val="000000"/>
+                <w:szCs w:val="40"/>
+              </w:rPr>
+              <w:t>52</w:t>
+            </w:r>
+            <w:r>
+              <w:rPr>
+                <w:rFonts w:ascii="BRH Malayalam Extra" w:hAnsi="BRH Malayalam Extra" w:cs="BRH Malayalam Extra"/>
+                <w:color w:val="000000"/>
+                <w:sz w:val="32"/>
+                <w:szCs w:val="40"/>
+              </w:rPr>
+              <w:t>)</w:t>
+            </w:r>
+            <w:r>
+              <w:rPr>
+                <w:rFonts w:ascii="BRH Malayalam Extra" w:hAnsi="BRH Malayalam Extra" w:cs="BRH Malayalam Extra"/>
+                <w:color w:val="000000"/>
+                <w:sz w:val="32"/>
+                <w:szCs w:val="40"/>
+              </w:rPr>
+              <w:tab/>
+            </w:r>
+            <w:r>
+              <w:rPr>
+                <w:rFonts w:cs="BRH Malayalam Extra"/>
+                <w:color w:val="000000"/>
+                <w:szCs w:val="40"/>
+              </w:rPr>
+              <w:t>1</w:t>
+            </w:r>
+            <w:r>
+              <w:rPr>
+                <w:rFonts w:ascii="BRH Malayalam Extra" w:hAnsi="BRH Malayalam Extra" w:cs="BRH Malayalam Extra"/>
+                <w:color w:val="000000"/>
+                <w:sz w:val="32"/>
+                <w:szCs w:val="40"/>
+              </w:rPr>
+              <w:t>.</w:t>
+            </w:r>
+            <w:r>
+              <w:rPr>
+                <w:rFonts w:cs="BRH Malayalam Extra"/>
+                <w:color w:val="000000"/>
+                <w:szCs w:val="40"/>
+              </w:rPr>
+              <w:t>7</w:t>
+            </w:r>
+            <w:r>
+              <w:rPr>
+                <w:rFonts w:ascii="BRH Malayalam Extra" w:hAnsi="BRH Malayalam Extra" w:cs="BRH Malayalam Extra"/>
+                <w:color w:val="000000"/>
+                <w:sz w:val="32"/>
+                <w:szCs w:val="40"/>
+              </w:rPr>
+              <w:t>.</w:t>
+            </w:r>
+            <w:r>
+              <w:rPr>
+                <w:rFonts w:cs="BRH Malayalam Extra"/>
                 <w:color w:val="000000"/>
                 <w:szCs w:val="40"/>
               </w:rPr>
@@ -20976,16 +21190,16 @@
                 <w:color w:val="000000"/>
                 <w:szCs w:val="40"/>
               </w:rPr>
-              <w:t>50</w:t>
-            </w:r>
-            <w:r>
-              <w:rPr>
-                <w:rFonts w:ascii="BRH Malayalam Extra" w:hAnsi="BRH Malayalam Extra" w:cs="BRH Malayalam Extra"/>
-                <w:color w:val="000000"/>
-                <w:sz w:val="32"/>
-                <w:szCs w:val="40"/>
-              </w:rPr>
-              <w:t>)-  t</w:t>
+              <w:t>49</w:t>
+            </w:r>
+            <w:r>
+              <w:rPr>
+                <w:rFonts w:ascii="BRH Malayalam Extra" w:hAnsi="BRH Malayalam Extra" w:cs="BRH Malayalam Extra"/>
+                <w:color w:val="000000"/>
+                <w:sz w:val="32"/>
+                <w:szCs w:val="40"/>
+              </w:rPr>
+              <w:t>)-  ZZ§ | t</w:t>
             </w:r>
             <w:r>
               <w:rPr>
@@ -21020,27 +21234,17 @@
                 <w:color w:val="000000"/>
                 <w:sz w:val="32"/>
                 <w:szCs w:val="40"/>
-                <w:highlight w:val="green"/>
-              </w:rPr>
-              <w:t>qû</w:t>
-            </w:r>
-            <w:r>
-              <w:rPr>
-                <w:rFonts w:ascii="BRH Malayalam Extra" w:hAnsi="BRH Malayalam Extra" w:cs="BRH Malayalam Extra"/>
-                <w:color w:val="000000"/>
-                <w:sz w:val="26"/>
-                <w:szCs w:val="40"/>
-              </w:rPr>
-              <w:t>–</w:t>
-            </w:r>
-            <w:r>
-              <w:rPr>
-                <w:rFonts w:ascii="BRH Malayalam Extra" w:hAnsi="BRH Malayalam Extra" w:cs="BRH Malayalam Extra"/>
-                <w:color w:val="000000"/>
-                <w:sz w:val="32"/>
-                <w:szCs w:val="40"/>
-              </w:rPr>
-              <w:t xml:space="preserve"> | öe |</w:t>
+              </w:rPr>
+              <w:t>q</w:t>
+            </w:r>
+            <w:r>
+              <w:rPr>
+                <w:rFonts w:ascii="BRH Malayalam Extra" w:hAnsi="BRH Malayalam Extra" w:cs="BRH Malayalam Extra"/>
+                <w:color w:val="000000"/>
+                <w:sz w:val="32"/>
+                <w:szCs w:val="40"/>
+              </w:rPr>
+              <w:t>û |</w:t>
             </w:r>
           </w:p>
           <w:p>
@@ -21064,23 +21268,15 @@
                 <w:sz w:val="32"/>
                 <w:szCs w:val="40"/>
               </w:rPr>
-              <w:t>t</w:t>
-            </w:r>
-            <w:r>
-              <w:rPr>
-                <w:rFonts w:ascii="BRH Malayalam Extra" w:hAnsi="BRH Malayalam Extra" w:cs="BRH Malayalam Extra"/>
-                <w:color w:val="000000"/>
-                <w:sz w:val="26"/>
-                <w:szCs w:val="40"/>
-              </w:rPr>
-              <w:t>–</w:t>
-            </w:r>
-            <w:r>
-              <w:rPr>
-                <w:rFonts w:ascii="BRH Malayalam Extra" w:hAnsi="BRH Malayalam Extra" w:cs="BRH Malayalam Extra"/>
-                <w:color w:val="000000"/>
-                <w:sz w:val="32"/>
-                <w:szCs w:val="40"/>
+              <w:t>ZÆ—</w:t>
+            </w:r>
+            <w:r>
+              <w:rPr>
+                <w:rFonts w:ascii="BRH Malayalam Extra" w:hAnsi="BRH Malayalam Extra" w:cs="BRH Malayalam Extra"/>
+                <w:color w:val="000000"/>
+                <w:sz w:val="32"/>
+                <w:szCs w:val="40"/>
+                <w:highlight w:val="yellow"/>
               </w:rPr>
               <w:t>kõ</w:t>
             </w:r>
@@ -21099,36 +21295,55 @@
                 <w:color w:val="000000"/>
                 <w:sz w:val="32"/>
                 <w:szCs w:val="40"/>
-                <w:highlight w:val="green"/>
-              </w:rPr>
-              <w:t>qû</w:t>
-            </w:r>
-            <w:r>
-              <w:rPr>
-                <w:rFonts w:ascii="BRH Malayalam Extra" w:hAnsi="BRH Malayalam Extra" w:cs="BRH Malayalam Extra"/>
-                <w:color w:val="000000"/>
-                <w:sz w:val="26"/>
-                <w:szCs w:val="40"/>
-                <w:highlight w:val="green"/>
-              </w:rPr>
-              <w:t>–</w:t>
-            </w:r>
-            <w:r>
-              <w:rPr>
-                <w:rFonts w:ascii="BRH Malayalam Extra" w:hAnsi="BRH Malayalam Extra" w:cs="BRH Malayalam Extra"/>
-                <w:color w:val="000000"/>
-                <w:sz w:val="32"/>
-                <w:szCs w:val="40"/>
-              </w:rPr>
-              <w:t xml:space="preserve"> öe öe t—</w:t>
-            </w:r>
-            <w:r>
-              <w:rPr>
-                <w:rFonts w:ascii="BRH Malayalam Extra" w:hAnsi="BRH Malayalam Extra" w:cs="BRH Malayalam Extra"/>
-                <w:color w:val="000000"/>
-                <w:sz w:val="32"/>
-                <w:szCs w:val="40"/>
-                <w:highlight w:val="green"/>
+              </w:rPr>
+              <w:t xml:space="preserve">qû </w:t>
+            </w:r>
+            <w:r>
+              <w:rPr>
+                <w:rFonts w:ascii="BRH Malayalam Extra" w:hAnsi="BRH Malayalam Extra" w:cs="BRH Malayalam Extra"/>
+                <w:color w:val="000000"/>
+                <w:sz w:val="32"/>
+                <w:szCs w:val="40"/>
+                <w:highlight w:val="yellow"/>
+              </w:rPr>
+              <w:t>t—kõ</w:t>
+            </w:r>
+            <w:r>
+              <w:rPr>
+                <w:rFonts w:ascii="BRH Malayalam Extra" w:hAnsi="BRH Malayalam Extra" w:cs="BRH Malayalam Extra"/>
+                <w:color w:val="000000"/>
+                <w:sz w:val="26"/>
+                <w:szCs w:val="40"/>
+                <w:highlight w:val="yellow"/>
+              </w:rPr>
+              <w:t>–</w:t>
+            </w:r>
+            <w:r>
+              <w:rPr>
+                <w:rFonts w:ascii="BRH Malayalam Extra" w:hAnsi="BRH Malayalam Extra" w:cs="BRH Malayalam Extra"/>
+                <w:color w:val="000000"/>
+                <w:sz w:val="32"/>
+                <w:szCs w:val="40"/>
+                <w:highlight w:val="yellow"/>
+              </w:rPr>
+              <w:t>q</w:t>
+            </w:r>
+            <w:r>
+              <w:rPr>
+                <w:rFonts w:ascii="BRH Malayalam Extra" w:hAnsi="BRH Malayalam Extra" w:cs="BRH Malayalam Extra"/>
+                <w:color w:val="000000"/>
+                <w:sz w:val="32"/>
+                <w:szCs w:val="40"/>
+              </w:rPr>
+              <w:t>û ZZ§ ZÆ—</w:t>
+            </w:r>
+            <w:r>
+              <w:rPr>
+                <w:rFonts w:ascii="BRH Malayalam Extra" w:hAnsi="BRH Malayalam Extra" w:cs="BRH Malayalam Extra"/>
+                <w:color w:val="000000"/>
+                <w:sz w:val="32"/>
+                <w:szCs w:val="40"/>
+                <w:highlight w:val="yellow"/>
               </w:rPr>
               <w:t>kõ</w:t>
             </w:r>
@@ -21136,38 +21351,19 @@
               <w:rPr>
                 <w:rFonts w:ascii="BRH Malayalam Extra" w:hAnsi="BRH Malayalam Extra" w:cs="BRH Malayalam Extra"/>
                 <w:color w:val="000000"/>
-                <w:sz w:val="32"/>
-                <w:szCs w:val="40"/>
-              </w:rPr>
-              <w:t xml:space="preserve">qû </w:t>
-            </w:r>
-            <w:r>
-              <w:rPr>
-                <w:rFonts w:ascii="BRH Malayalam Extra" w:hAnsi="BRH Malayalam Extra" w:cs="BRH Malayalam Extra"/>
-                <w:color w:val="000000"/>
-                <w:sz w:val="32"/>
-                <w:szCs w:val="40"/>
-                <w:highlight w:val="green"/>
-              </w:rPr>
-              <w:t>tkõqû</w:t>
-            </w:r>
-            <w:r>
-              <w:rPr>
-                <w:rFonts w:ascii="BRH Malayalam Extra" w:hAnsi="BRH Malayalam Extra" w:cs="BRH Malayalam Extra"/>
-                <w:color w:val="000000"/>
-                <w:sz w:val="26"/>
-                <w:szCs w:val="40"/>
-              </w:rPr>
-              <w:t>–</w:t>
-            </w:r>
-            <w:r>
-              <w:rPr>
-                <w:rFonts w:ascii="BRH Malayalam Extra" w:hAnsi="BRH Malayalam Extra" w:cs="BRH Malayalam Extra"/>
-                <w:color w:val="000000"/>
-                <w:sz w:val="32"/>
-                <w:szCs w:val="40"/>
-              </w:rPr>
-              <w:t xml:space="preserve"> öe | </w:t>
+                <w:sz w:val="26"/>
+                <w:szCs w:val="40"/>
+              </w:rPr>
+              <w:t>–</w:t>
+            </w:r>
+            <w:r>
+              <w:rPr>
+                <w:rFonts w:ascii="BRH Malayalam Extra" w:hAnsi="BRH Malayalam Extra" w:cs="BRH Malayalam Extra"/>
+                <w:color w:val="000000"/>
+                <w:sz w:val="32"/>
+                <w:szCs w:val="40"/>
+              </w:rPr>
+              <w:t xml:space="preserve">qû | </w:t>
             </w:r>
           </w:p>
           <w:p>
@@ -21190,7 +21386,7 @@
                 <w:color w:val="000000"/>
                 <w:szCs w:val="40"/>
               </w:rPr>
-              <w:t>54</w:t>
+              <w:t>53</w:t>
             </w:r>
             <w:r>
               <w:rPr>
@@ -21328,27 +21524,18 @@
                 <w:color w:val="000000"/>
                 <w:sz w:val="32"/>
                 <w:szCs w:val="40"/>
-                <w:highlight w:val="green"/>
-              </w:rPr>
-              <w:t>qû</w:t>
-            </w:r>
-            <w:r>
-              <w:rPr>
-                <w:rFonts w:ascii="BRH Malayalam Extra" w:hAnsi="BRH Malayalam Extra" w:cs="BRH Malayalam Extra"/>
-                <w:color w:val="000000"/>
-                <w:sz w:val="26"/>
-                <w:szCs w:val="40"/>
-              </w:rPr>
-              <w:t>–</w:t>
-            </w:r>
-            <w:r>
-              <w:rPr>
-                <w:rFonts w:ascii="BRH Malayalam Extra" w:hAnsi="BRH Malayalam Extra" w:cs="BRH Malayalam Extra"/>
-                <w:color w:val="000000"/>
-                <w:sz w:val="32"/>
-                <w:szCs w:val="40"/>
-              </w:rPr>
-              <w:t xml:space="preserve"> |</w:t>
+                <w:highlight w:val="yellow"/>
+              </w:rPr>
+              <w:t>q</w:t>
+            </w:r>
+            <w:r>
+              <w:rPr>
+                <w:rFonts w:ascii="BRH Malayalam Extra" w:hAnsi="BRH Malayalam Extra" w:cs="BRH Malayalam Extra"/>
+                <w:color w:val="000000"/>
+                <w:sz w:val="32"/>
+                <w:szCs w:val="40"/>
+              </w:rPr>
+              <w:t>û | öe |</w:t>
             </w:r>
           </w:p>
           <w:p>
@@ -21360,6 +21547,1182 @@
               <w:spacing w:before="0" w:line="240" w:lineRule="auto"/>
               <w:rPr>
                 <w:rFonts w:ascii="BRH Malayalam Extra" w:hAnsi="BRH Malayalam Extra" w:cs="BRH Malayalam Extra"/>
+                <w:color w:val="000000"/>
+                <w:sz w:val="32"/>
+                <w:szCs w:val="40"/>
+              </w:rPr>
+            </w:pPr>
+            <w:r>
+              <w:rPr>
+                <w:rFonts w:ascii="BRH Malayalam Extra" w:hAnsi="BRH Malayalam Extra" w:cs="BRH Malayalam Extra"/>
+                <w:color w:val="000000"/>
+                <w:sz w:val="32"/>
+                <w:szCs w:val="40"/>
+              </w:rPr>
+              <w:t>t</w:t>
+            </w:r>
+            <w:r>
+              <w:rPr>
+                <w:rFonts w:ascii="BRH Malayalam Extra" w:hAnsi="BRH Malayalam Extra" w:cs="BRH Malayalam Extra"/>
+                <w:color w:val="000000"/>
+                <w:sz w:val="26"/>
+                <w:szCs w:val="40"/>
+              </w:rPr>
+              <w:t>–</w:t>
+            </w:r>
+            <w:r>
+              <w:rPr>
+                <w:rFonts w:ascii="BRH Malayalam Extra" w:hAnsi="BRH Malayalam Extra" w:cs="BRH Malayalam Extra"/>
+                <w:color w:val="000000"/>
+                <w:sz w:val="32"/>
+                <w:szCs w:val="40"/>
+              </w:rPr>
+              <w:t>kõ</w:t>
+            </w:r>
+            <w:r>
+              <w:rPr>
+                <w:rFonts w:ascii="BRH Malayalam Extra" w:hAnsi="BRH Malayalam Extra" w:cs="BRH Malayalam Extra"/>
+                <w:color w:val="000000"/>
+                <w:sz w:val="26"/>
+                <w:szCs w:val="40"/>
+              </w:rPr>
+              <w:t>–</w:t>
+            </w:r>
+            <w:r>
+              <w:rPr>
+                <w:rFonts w:ascii="BRH Malayalam Extra" w:hAnsi="BRH Malayalam Extra" w:cs="BRH Malayalam Extra"/>
+                <w:color w:val="000000"/>
+                <w:sz w:val="32"/>
+                <w:szCs w:val="40"/>
+                <w:highlight w:val="yellow"/>
+              </w:rPr>
+              <w:t>qû</w:t>
+            </w:r>
+            <w:r>
+              <w:rPr>
+                <w:rFonts w:ascii="BRH Malayalam Extra" w:hAnsi="BRH Malayalam Extra" w:cs="BRH Malayalam Extra"/>
+                <w:color w:val="000000"/>
+                <w:sz w:val="32"/>
+                <w:szCs w:val="40"/>
+              </w:rPr>
+              <w:t xml:space="preserve"> öe öe t—</w:t>
+            </w:r>
+            <w:r>
+              <w:rPr>
+                <w:rFonts w:ascii="BRH Malayalam Extra" w:hAnsi="BRH Malayalam Extra" w:cs="BRH Malayalam Extra"/>
+                <w:color w:val="000000"/>
+                <w:sz w:val="32"/>
+                <w:szCs w:val="40"/>
+                <w:highlight w:val="yellow"/>
+              </w:rPr>
+              <w:t>kõ</w:t>
+            </w:r>
+            <w:r>
+              <w:rPr>
+                <w:rFonts w:ascii="BRH Malayalam Extra" w:hAnsi="BRH Malayalam Extra" w:cs="BRH Malayalam Extra"/>
+                <w:color w:val="000000"/>
+                <w:sz w:val="26"/>
+                <w:szCs w:val="40"/>
+                <w:highlight w:val="yellow"/>
+              </w:rPr>
+              <w:t>–</w:t>
+            </w:r>
+            <w:r>
+              <w:rPr>
+                <w:rFonts w:ascii="BRH Malayalam Extra" w:hAnsi="BRH Malayalam Extra" w:cs="BRH Malayalam Extra"/>
+                <w:color w:val="000000"/>
+                <w:sz w:val="32"/>
+                <w:szCs w:val="40"/>
+              </w:rPr>
+              <w:t xml:space="preserve">qû </w:t>
+            </w:r>
+            <w:r>
+              <w:rPr>
+                <w:rFonts w:ascii="BRH Malayalam Extra" w:hAnsi="BRH Malayalam Extra" w:cs="BRH Malayalam Extra"/>
+                <w:color w:val="000000"/>
+                <w:sz w:val="32"/>
+                <w:szCs w:val="40"/>
+                <w:highlight w:val="yellow"/>
+              </w:rPr>
+              <w:t>t—kõ</w:t>
+            </w:r>
+            <w:r>
+              <w:rPr>
+                <w:rFonts w:ascii="BRH Malayalam Extra" w:hAnsi="BRH Malayalam Extra" w:cs="BRH Malayalam Extra"/>
+                <w:color w:val="000000"/>
+                <w:sz w:val="26"/>
+                <w:szCs w:val="40"/>
+                <w:highlight w:val="yellow"/>
+              </w:rPr>
+              <w:t>–</w:t>
+            </w:r>
+            <w:r>
+              <w:rPr>
+                <w:rFonts w:ascii="BRH Malayalam Extra" w:hAnsi="BRH Malayalam Extra" w:cs="BRH Malayalam Extra"/>
+                <w:color w:val="000000"/>
+                <w:sz w:val="32"/>
+                <w:szCs w:val="40"/>
+                <w:highlight w:val="yellow"/>
+              </w:rPr>
+              <w:t>qû</w:t>
+            </w:r>
+            <w:r>
+              <w:rPr>
+                <w:rFonts w:ascii="BRH Malayalam Extra" w:hAnsi="BRH Malayalam Extra" w:cs="BRH Malayalam Extra"/>
+                <w:color w:val="000000"/>
+                <w:sz w:val="32"/>
+                <w:szCs w:val="40"/>
+              </w:rPr>
+              <w:t xml:space="preserve"> öe | </w:t>
+            </w:r>
+          </w:p>
+          <w:p>
+            <w:pPr>
+              <w:widowControl w:val="0"/>
+              <w:autoSpaceDE w:val="0"/>
+              <w:autoSpaceDN w:val="0"/>
+              <w:adjustRightInd w:val="0"/>
+              <w:spacing w:before="0" w:line="240" w:lineRule="auto"/>
+              <w:rPr>
+                <w:rFonts w:ascii="BRH Malayalam Extra" w:hAnsi="BRH Malayalam Extra" w:cs="BRH Malayalam Extra"/>
+                <w:color w:val="000000"/>
+                <w:sz w:val="32"/>
+                <w:szCs w:val="40"/>
+              </w:rPr>
+            </w:pPr>
+            <w:r>
+              <w:rPr>
+                <w:rFonts w:cs="BRH Malayalam Extra"/>
+                <w:color w:val="000000"/>
+                <w:szCs w:val="40"/>
+              </w:rPr>
+              <w:t>54</w:t>
+            </w:r>
+            <w:r>
+              <w:rPr>
+                <w:rFonts w:ascii="BRH Malayalam Extra" w:hAnsi="BRH Malayalam Extra" w:cs="BRH Malayalam Extra"/>
+                <w:color w:val="000000"/>
+                <w:sz w:val="32"/>
+                <w:szCs w:val="40"/>
+              </w:rPr>
+              <w:t>)</w:t>
+            </w:r>
+            <w:r>
+              <w:rPr>
+                <w:rFonts w:ascii="BRH Malayalam Extra" w:hAnsi="BRH Malayalam Extra" w:cs="BRH Malayalam Extra"/>
+                <w:color w:val="000000"/>
+                <w:sz w:val="32"/>
+                <w:szCs w:val="40"/>
+              </w:rPr>
+              <w:tab/>
+            </w:r>
+            <w:r>
+              <w:rPr>
+                <w:rFonts w:cs="BRH Malayalam Extra"/>
+                <w:color w:val="000000"/>
+                <w:szCs w:val="40"/>
+              </w:rPr>
+              <w:t>1</w:t>
+            </w:r>
+            <w:r>
+              <w:rPr>
+                <w:rFonts w:ascii="BRH Malayalam Extra" w:hAnsi="BRH Malayalam Extra" w:cs="BRH Malayalam Extra"/>
+                <w:color w:val="000000"/>
+                <w:sz w:val="32"/>
+                <w:szCs w:val="40"/>
+              </w:rPr>
+              <w:t>.</w:t>
+            </w:r>
+            <w:r>
+              <w:rPr>
+                <w:rFonts w:cs="BRH Malayalam Extra"/>
+                <w:color w:val="000000"/>
+                <w:szCs w:val="40"/>
+              </w:rPr>
+              <w:t>7</w:t>
+            </w:r>
+            <w:r>
+              <w:rPr>
+                <w:rFonts w:ascii="BRH Malayalam Extra" w:hAnsi="BRH Malayalam Extra" w:cs="BRH Malayalam Extra"/>
+                <w:color w:val="000000"/>
+                <w:sz w:val="32"/>
+                <w:szCs w:val="40"/>
+              </w:rPr>
+              <w:t>.</w:t>
+            </w:r>
+            <w:r>
+              <w:rPr>
+                <w:rFonts w:cs="BRH Malayalam Extra"/>
+                <w:color w:val="000000"/>
+                <w:szCs w:val="40"/>
+              </w:rPr>
+              <w:t>13</w:t>
+            </w:r>
+            <w:r>
+              <w:rPr>
+                <w:rFonts w:ascii="BRH Malayalam Extra" w:hAnsi="BRH Malayalam Extra" w:cs="BRH Malayalam Extra"/>
+                <w:color w:val="000000"/>
+                <w:sz w:val="32"/>
+                <w:szCs w:val="40"/>
+              </w:rPr>
+              <w:t>.</w:t>
+            </w:r>
+            <w:r>
+              <w:rPr>
+                <w:rFonts w:cs="BRH Malayalam Extra"/>
+                <w:color w:val="000000"/>
+                <w:szCs w:val="40"/>
+              </w:rPr>
+              <w:t>3</w:t>
+            </w:r>
+            <w:r>
+              <w:rPr>
+                <w:rFonts w:ascii="BRH Malayalam Extra" w:hAnsi="BRH Malayalam Extra" w:cs="BRH Malayalam Extra"/>
+                <w:color w:val="000000"/>
+                <w:sz w:val="32"/>
+                <w:szCs w:val="40"/>
+              </w:rPr>
+              <w:t>(</w:t>
+            </w:r>
+            <w:r>
+              <w:rPr>
+                <w:rFonts w:cs="BRH Malayalam Extra"/>
+                <w:color w:val="000000"/>
+                <w:szCs w:val="40"/>
+              </w:rPr>
+              <w:t>50</w:t>
+            </w:r>
+            <w:r>
+              <w:rPr>
+                <w:rFonts w:ascii="BRH Malayalam Extra" w:hAnsi="BRH Malayalam Extra" w:cs="BRH Malayalam Extra"/>
+                <w:color w:val="000000"/>
+                <w:sz w:val="32"/>
+                <w:szCs w:val="40"/>
+              </w:rPr>
+              <w:t>)-  t</w:t>
+            </w:r>
+            <w:r>
+              <w:rPr>
+                <w:rFonts w:ascii="BRH Malayalam Extra" w:hAnsi="BRH Malayalam Extra" w:cs="BRH Malayalam Extra"/>
+                <w:color w:val="000000"/>
+                <w:sz w:val="26"/>
+                <w:szCs w:val="40"/>
+              </w:rPr>
+              <w:t>–</w:t>
+            </w:r>
+            <w:r>
+              <w:rPr>
+                <w:rFonts w:ascii="BRH Malayalam Extra" w:hAnsi="BRH Malayalam Extra" w:cs="BRH Malayalam Extra"/>
+                <w:color w:val="000000"/>
+                <w:sz w:val="32"/>
+                <w:szCs w:val="40"/>
+              </w:rPr>
+              <w:t>kõ</w:t>
+            </w:r>
+            <w:r>
+              <w:rPr>
+                <w:rFonts w:ascii="BRH Malayalam Extra" w:hAnsi="BRH Malayalam Extra" w:cs="BRH Malayalam Extra"/>
+                <w:color w:val="000000"/>
+                <w:sz w:val="26"/>
+                <w:szCs w:val="40"/>
+              </w:rPr>
+              <w:t>–</w:t>
+            </w:r>
+            <w:r>
+              <w:rPr>
+                <w:rFonts w:ascii="BRH Malayalam Extra" w:hAnsi="BRH Malayalam Extra" w:cs="BRH Malayalam Extra"/>
+                <w:color w:val="000000"/>
+                <w:sz w:val="32"/>
+                <w:szCs w:val="40"/>
+                <w:highlight w:val="yellow"/>
+              </w:rPr>
+              <w:t>qû</w:t>
+            </w:r>
+            <w:r>
+              <w:rPr>
+                <w:rFonts w:ascii="BRH Malayalam Extra" w:hAnsi="BRH Malayalam Extra" w:cs="BRH Malayalam Extra"/>
+                <w:color w:val="000000"/>
+                <w:sz w:val="32"/>
+                <w:szCs w:val="40"/>
+              </w:rPr>
+              <w:t xml:space="preserve"> |</w:t>
+            </w:r>
+          </w:p>
+          <w:p>
+            <w:pPr>
+              <w:widowControl w:val="0"/>
+              <w:autoSpaceDE w:val="0"/>
+              <w:autoSpaceDN w:val="0"/>
+              <w:adjustRightInd w:val="0"/>
+              <w:spacing w:before="0" w:line="240" w:lineRule="auto"/>
+              <w:rPr>
+                <w:rFonts w:ascii="BRH Malayalam Extra" w:hAnsi="BRH Malayalam Extra" w:cs="BRH Malayalam Extra"/>
+                <w:sz w:val="28"/>
+                <w:szCs w:val="36"/>
+              </w:rPr>
+            </w:pPr>
+            <w:r>
+              <w:rPr>
+                <w:rFonts w:ascii="BRH Malayalam Extra" w:hAnsi="BRH Malayalam Extra" w:cs="BRH Malayalam Extra"/>
+                <w:color w:val="000000"/>
+                <w:sz w:val="32"/>
+                <w:szCs w:val="40"/>
+              </w:rPr>
+              <w:t>t</w:t>
+            </w:r>
+            <w:r>
+              <w:rPr>
+                <w:rFonts w:ascii="BRH Malayalam Extra" w:hAnsi="BRH Malayalam Extra" w:cs="BRH Malayalam Extra"/>
+                <w:color w:val="000000"/>
+                <w:sz w:val="26"/>
+                <w:szCs w:val="40"/>
+              </w:rPr>
+              <w:t>–</w:t>
+            </w:r>
+            <w:r>
+              <w:rPr>
+                <w:rFonts w:ascii="BRH Malayalam Extra" w:hAnsi="BRH Malayalam Extra" w:cs="BRH Malayalam Extra"/>
+                <w:color w:val="000000"/>
+                <w:sz w:val="32"/>
+                <w:szCs w:val="40"/>
+              </w:rPr>
+              <w:t>kõ</w:t>
+            </w:r>
+            <w:r>
+              <w:rPr>
+                <w:rFonts w:ascii="BRH Malayalam Extra" w:hAnsi="BRH Malayalam Extra" w:cs="BRH Malayalam Extra"/>
+                <w:color w:val="000000"/>
+                <w:sz w:val="26"/>
+                <w:szCs w:val="40"/>
+              </w:rPr>
+              <w:t>–</w:t>
+            </w:r>
+            <w:r>
+              <w:rPr>
+                <w:rFonts w:ascii="BRH Malayalam Extra" w:hAnsi="BRH Malayalam Extra" w:cs="BRH Malayalam Extra"/>
+                <w:color w:val="000000"/>
+                <w:sz w:val="32"/>
+                <w:szCs w:val="40"/>
+              </w:rPr>
+              <w:t>¥qûZy— tky - A</w:t>
+            </w:r>
+            <w:r>
+              <w:rPr>
+                <w:rFonts w:ascii="BRH Malayalam Extra" w:hAnsi="BRH Malayalam Extra" w:cs="BRH Malayalam Extra"/>
+                <w:color w:val="000000"/>
+                <w:sz w:val="26"/>
+                <w:szCs w:val="40"/>
+              </w:rPr>
+              <w:t>–</w:t>
+            </w:r>
+            <w:r>
+              <w:rPr>
+                <w:rFonts w:ascii="BRH Malayalam Extra" w:hAnsi="BRH Malayalam Extra" w:cs="BRH Malayalam Extra"/>
+                <w:color w:val="000000"/>
+                <w:sz w:val="32"/>
+                <w:szCs w:val="40"/>
+              </w:rPr>
+              <w:t>qû</w:t>
+            </w:r>
+            <w:r>
+              <w:rPr>
+                <w:rFonts w:ascii="BRH Malayalam Extra" w:hAnsi="BRH Malayalam Extra" w:cs="BRH Malayalam Extra"/>
+                <w:color w:val="000000"/>
+                <w:sz w:val="26"/>
+                <w:szCs w:val="40"/>
+              </w:rPr>
+              <w:t>–</w:t>
+            </w:r>
+            <w:r>
+              <w:rPr>
+                <w:rFonts w:ascii="BRH Malayalam Extra" w:hAnsi="BRH Malayalam Extra" w:cs="BRH Malayalam Extra"/>
+                <w:color w:val="000000"/>
+                <w:sz w:val="32"/>
+                <w:szCs w:val="40"/>
+              </w:rPr>
+              <w:t xml:space="preserve"> | </w:t>
+            </w:r>
+          </w:p>
+        </w:tc>
+        <w:tc>
+          <w:tcPr>
+            <w:tcW w:w="7371" w:type="dxa"/>
+            <w:tcBorders>
+              <w:top w:val="single" w:sz="4" w:space="0" w:color="000000"/>
+              <w:left w:val="single" w:sz="4" w:space="0" w:color="000000"/>
+              <w:bottom w:val="single" w:sz="4" w:space="0" w:color="000000"/>
+              <w:right w:val="single" w:sz="4" w:space="0" w:color="000000"/>
+            </w:tcBorders>
+          </w:tcPr>
+          <w:p>
+            <w:pPr>
+              <w:widowControl w:val="0"/>
+              <w:autoSpaceDE w:val="0"/>
+              <w:autoSpaceDN w:val="0"/>
+              <w:adjustRightInd w:val="0"/>
+              <w:spacing w:before="0" w:line="240" w:lineRule="auto"/>
+              <w:rPr>
+                <w:rFonts w:ascii="BRH Malayalam Extra" w:hAnsi="BRH Malayalam Extra" w:cs="BRH Malayalam Extra"/>
+                <w:color w:val="000000"/>
+                <w:sz w:val="32"/>
+                <w:szCs w:val="40"/>
+              </w:rPr>
+            </w:pPr>
+            <w:r>
+              <w:rPr>
+                <w:rFonts w:cs="BRH Malayalam Extra"/>
+                <w:color w:val="000000"/>
+                <w:szCs w:val="40"/>
+              </w:rPr>
+              <w:t>52</w:t>
+            </w:r>
+            <w:r>
+              <w:rPr>
+                <w:rFonts w:ascii="BRH Malayalam Extra" w:hAnsi="BRH Malayalam Extra" w:cs="BRH Malayalam Extra"/>
+                <w:color w:val="000000"/>
+                <w:sz w:val="32"/>
+                <w:szCs w:val="40"/>
+              </w:rPr>
+              <w:t>)</w:t>
+            </w:r>
+            <w:r>
+              <w:rPr>
+                <w:rFonts w:ascii="BRH Malayalam Extra" w:hAnsi="BRH Malayalam Extra" w:cs="BRH Malayalam Extra"/>
+                <w:color w:val="000000"/>
+                <w:sz w:val="32"/>
+                <w:szCs w:val="40"/>
+              </w:rPr>
+              <w:tab/>
+            </w:r>
+            <w:r>
+              <w:rPr>
+                <w:rFonts w:cs="BRH Malayalam Extra"/>
+                <w:color w:val="000000"/>
+                <w:szCs w:val="40"/>
+              </w:rPr>
+              <w:t>1</w:t>
+            </w:r>
+            <w:r>
+              <w:rPr>
+                <w:rFonts w:ascii="BRH Malayalam Extra" w:hAnsi="BRH Malayalam Extra" w:cs="BRH Malayalam Extra"/>
+                <w:color w:val="000000"/>
+                <w:sz w:val="32"/>
+                <w:szCs w:val="40"/>
+              </w:rPr>
+              <w:t>.</w:t>
+            </w:r>
+            <w:r>
+              <w:rPr>
+                <w:rFonts w:cs="BRH Malayalam Extra"/>
+                <w:color w:val="000000"/>
+                <w:szCs w:val="40"/>
+              </w:rPr>
+              <w:t>7</w:t>
+            </w:r>
+            <w:r>
+              <w:rPr>
+                <w:rFonts w:ascii="BRH Malayalam Extra" w:hAnsi="BRH Malayalam Extra" w:cs="BRH Malayalam Extra"/>
+                <w:color w:val="000000"/>
+                <w:sz w:val="32"/>
+                <w:szCs w:val="40"/>
+              </w:rPr>
+              <w:t>.</w:t>
+            </w:r>
+            <w:r>
+              <w:rPr>
+                <w:rFonts w:cs="BRH Malayalam Extra"/>
+                <w:color w:val="000000"/>
+                <w:szCs w:val="40"/>
+              </w:rPr>
+              <w:t>13</w:t>
+            </w:r>
+            <w:r>
+              <w:rPr>
+                <w:rFonts w:ascii="BRH Malayalam Extra" w:hAnsi="BRH Malayalam Extra" w:cs="BRH Malayalam Extra"/>
+                <w:color w:val="000000"/>
+                <w:sz w:val="32"/>
+                <w:szCs w:val="40"/>
+              </w:rPr>
+              <w:t>.</w:t>
+            </w:r>
+            <w:r>
+              <w:rPr>
+                <w:rFonts w:cs="BRH Malayalam Extra"/>
+                <w:color w:val="000000"/>
+                <w:szCs w:val="40"/>
+              </w:rPr>
+              <w:t>3</w:t>
+            </w:r>
+            <w:r>
+              <w:rPr>
+                <w:rFonts w:ascii="BRH Malayalam Extra" w:hAnsi="BRH Malayalam Extra" w:cs="BRH Malayalam Extra"/>
+                <w:color w:val="000000"/>
+                <w:sz w:val="32"/>
+                <w:szCs w:val="40"/>
+              </w:rPr>
+              <w:t>(</w:t>
+            </w:r>
+            <w:r>
+              <w:rPr>
+                <w:rFonts w:cs="BRH Malayalam Extra"/>
+                <w:color w:val="000000"/>
+                <w:szCs w:val="40"/>
+              </w:rPr>
+              <w:t>49</w:t>
+            </w:r>
+            <w:r>
+              <w:rPr>
+                <w:rFonts w:ascii="BRH Malayalam Extra" w:hAnsi="BRH Malayalam Extra" w:cs="BRH Malayalam Extra"/>
+                <w:color w:val="000000"/>
+                <w:sz w:val="32"/>
+                <w:szCs w:val="40"/>
+              </w:rPr>
+              <w:t>)-  ZZ§ | t</w:t>
+            </w:r>
+            <w:r>
+              <w:rPr>
+                <w:rFonts w:ascii="BRH Malayalam Extra" w:hAnsi="BRH Malayalam Extra" w:cs="BRH Malayalam Extra"/>
+                <w:color w:val="000000"/>
+                <w:sz w:val="26"/>
+                <w:szCs w:val="40"/>
+              </w:rPr>
+              <w:t>–</w:t>
+            </w:r>
+            <w:r>
+              <w:rPr>
+                <w:rFonts w:ascii="BRH Malayalam Extra" w:hAnsi="BRH Malayalam Extra" w:cs="BRH Malayalam Extra"/>
+                <w:color w:val="000000"/>
+                <w:sz w:val="32"/>
+                <w:szCs w:val="40"/>
+              </w:rPr>
+              <w:t>kõ</w:t>
+            </w:r>
+            <w:r>
+              <w:rPr>
+                <w:rFonts w:ascii="BRH Malayalam Extra" w:hAnsi="BRH Malayalam Extra" w:cs="BRH Malayalam Extra"/>
+                <w:color w:val="000000"/>
+                <w:sz w:val="26"/>
+                <w:szCs w:val="40"/>
+              </w:rPr>
+              <w:t>–</w:t>
+            </w:r>
+            <w:r>
+              <w:rPr>
+                <w:rFonts w:ascii="BRH Malayalam Extra" w:hAnsi="BRH Malayalam Extra" w:cs="BRH Malayalam Extra"/>
+                <w:color w:val="000000"/>
+                <w:sz w:val="32"/>
+                <w:szCs w:val="40"/>
+                <w:highlight w:val="green"/>
+              </w:rPr>
+              <w:t>qû</w:t>
+            </w:r>
+            <w:r>
+              <w:rPr>
+                <w:rFonts w:ascii="BRH Malayalam Extra" w:hAnsi="BRH Malayalam Extra" w:cs="BRH Malayalam Extra"/>
+                <w:color w:val="000000"/>
+                <w:sz w:val="26"/>
+                <w:szCs w:val="40"/>
+              </w:rPr>
+              <w:t>–</w:t>
+            </w:r>
+            <w:r>
+              <w:rPr>
+                <w:rFonts w:ascii="BRH Malayalam Extra" w:hAnsi="BRH Malayalam Extra" w:cs="BRH Malayalam Extra"/>
+                <w:color w:val="000000"/>
+                <w:sz w:val="32"/>
+                <w:szCs w:val="40"/>
+              </w:rPr>
+              <w:t xml:space="preserve"> |</w:t>
+            </w:r>
+          </w:p>
+          <w:p>
+            <w:pPr>
+              <w:widowControl w:val="0"/>
+              <w:autoSpaceDE w:val="0"/>
+              <w:autoSpaceDN w:val="0"/>
+              <w:adjustRightInd w:val="0"/>
+              <w:spacing w:before="0" w:line="240" w:lineRule="auto"/>
+              <w:rPr>
+                <w:rFonts w:ascii="BRH Malayalam Extra" w:hAnsi="BRH Malayalam Extra" w:cs="BRH Malayalam Extra"/>
+                <w:color w:val="000000"/>
+                <w:sz w:val="32"/>
+                <w:szCs w:val="40"/>
+              </w:rPr>
+            </w:pPr>
+            <w:r>
+              <w:rPr>
+                <w:rFonts w:ascii="BRH Malayalam Extra" w:hAnsi="BRH Malayalam Extra" w:cs="BRH Malayalam Extra"/>
+                <w:color w:val="000000"/>
+                <w:sz w:val="32"/>
+                <w:szCs w:val="40"/>
+              </w:rPr>
+              <w:t>ZÆ—</w:t>
+            </w:r>
+            <w:r>
+              <w:rPr>
+                <w:rFonts w:ascii="BRH Malayalam Extra" w:hAnsi="BRH Malayalam Extra" w:cs="BRH Malayalam Extra"/>
+                <w:color w:val="000000"/>
+                <w:sz w:val="32"/>
+                <w:szCs w:val="40"/>
+                <w:highlight w:val="green"/>
+              </w:rPr>
+              <w:t>kõ</w:t>
+            </w:r>
+            <w:r>
+              <w:rPr>
+                <w:rFonts w:ascii="BRH Malayalam Extra" w:hAnsi="BRH Malayalam Extra" w:cs="BRH Malayalam Extra"/>
+                <w:color w:val="000000"/>
+                <w:sz w:val="32"/>
+                <w:szCs w:val="40"/>
+              </w:rPr>
+              <w:t xml:space="preserve">qû </w:t>
+            </w:r>
+            <w:r>
+              <w:rPr>
+                <w:rFonts w:ascii="BRH Malayalam Extra" w:hAnsi="BRH Malayalam Extra" w:cs="BRH Malayalam Extra"/>
+                <w:color w:val="000000"/>
+                <w:sz w:val="32"/>
+                <w:szCs w:val="40"/>
+                <w:highlight w:val="green"/>
+              </w:rPr>
+              <w:t>tkõqû</w:t>
+            </w:r>
+            <w:r>
+              <w:rPr>
+                <w:rFonts w:ascii="BRH Malayalam Extra" w:hAnsi="BRH Malayalam Extra" w:cs="BRH Malayalam Extra"/>
+                <w:color w:val="000000"/>
+                <w:sz w:val="26"/>
+                <w:szCs w:val="40"/>
+              </w:rPr>
+              <w:t>–</w:t>
+            </w:r>
+            <w:r>
+              <w:rPr>
+                <w:rFonts w:ascii="BRH Malayalam Extra" w:hAnsi="BRH Malayalam Extra" w:cs="BRH Malayalam Extra"/>
+                <w:color w:val="000000"/>
+                <w:sz w:val="32"/>
+                <w:szCs w:val="40"/>
+              </w:rPr>
+              <w:t xml:space="preserve"> ZZ§ ZÆ—</w:t>
+            </w:r>
+            <w:r>
+              <w:rPr>
+                <w:rFonts w:ascii="BRH Malayalam Extra" w:hAnsi="BRH Malayalam Extra" w:cs="BRH Malayalam Extra"/>
+                <w:color w:val="000000"/>
+                <w:sz w:val="32"/>
+                <w:szCs w:val="40"/>
+                <w:highlight w:val="green"/>
+              </w:rPr>
+              <w:t>kõ</w:t>
+            </w:r>
+            <w:r>
+              <w:rPr>
+                <w:rFonts w:ascii="BRH Malayalam Extra" w:hAnsi="BRH Malayalam Extra" w:cs="BRH Malayalam Extra"/>
+                <w:color w:val="000000"/>
+                <w:sz w:val="32"/>
+                <w:szCs w:val="40"/>
+              </w:rPr>
+              <w:t xml:space="preserve">qû | </w:t>
+            </w:r>
+          </w:p>
+          <w:p>
+            <w:pPr>
+              <w:widowControl w:val="0"/>
+              <w:autoSpaceDE w:val="0"/>
+              <w:autoSpaceDN w:val="0"/>
+              <w:adjustRightInd w:val="0"/>
+              <w:spacing w:before="0" w:line="240" w:lineRule="auto"/>
+              <w:rPr>
+                <w:rFonts w:ascii="BRH Malayalam Extra" w:hAnsi="BRH Malayalam Extra" w:cs="BRH Malayalam Extra"/>
+                <w:color w:val="000000"/>
+                <w:sz w:val="32"/>
+                <w:szCs w:val="40"/>
+              </w:rPr>
+            </w:pPr>
+            <w:r>
+              <w:rPr>
+                <w:rFonts w:cs="BRH Malayalam Extra"/>
+                <w:color w:val="000000"/>
+                <w:szCs w:val="40"/>
+              </w:rPr>
+              <w:t>53</w:t>
+            </w:r>
+            <w:r>
+              <w:rPr>
+                <w:rFonts w:ascii="BRH Malayalam Extra" w:hAnsi="BRH Malayalam Extra" w:cs="BRH Malayalam Extra"/>
+                <w:color w:val="000000"/>
+                <w:sz w:val="32"/>
+                <w:szCs w:val="40"/>
+              </w:rPr>
+              <w:t>)</w:t>
+            </w:r>
+            <w:r>
+              <w:rPr>
+                <w:rFonts w:ascii="BRH Malayalam Extra" w:hAnsi="BRH Malayalam Extra" w:cs="BRH Malayalam Extra"/>
+                <w:color w:val="000000"/>
+                <w:sz w:val="32"/>
+                <w:szCs w:val="40"/>
+              </w:rPr>
+              <w:tab/>
+            </w:r>
+            <w:r>
+              <w:rPr>
+                <w:rFonts w:cs="BRH Malayalam Extra"/>
+                <w:color w:val="000000"/>
+                <w:szCs w:val="40"/>
+              </w:rPr>
+              <w:t>1</w:t>
+            </w:r>
+            <w:r>
+              <w:rPr>
+                <w:rFonts w:ascii="BRH Malayalam Extra" w:hAnsi="BRH Malayalam Extra" w:cs="BRH Malayalam Extra"/>
+                <w:color w:val="000000"/>
+                <w:sz w:val="32"/>
+                <w:szCs w:val="40"/>
+              </w:rPr>
+              <w:t>.</w:t>
+            </w:r>
+            <w:r>
+              <w:rPr>
+                <w:rFonts w:cs="BRH Malayalam Extra"/>
+                <w:color w:val="000000"/>
+                <w:szCs w:val="40"/>
+              </w:rPr>
+              <w:t>7</w:t>
+            </w:r>
+            <w:r>
+              <w:rPr>
+                <w:rFonts w:ascii="BRH Malayalam Extra" w:hAnsi="BRH Malayalam Extra" w:cs="BRH Malayalam Extra"/>
+                <w:color w:val="000000"/>
+                <w:sz w:val="32"/>
+                <w:szCs w:val="40"/>
+              </w:rPr>
+              <w:t>.</w:t>
+            </w:r>
+            <w:r>
+              <w:rPr>
+                <w:rFonts w:cs="BRH Malayalam Extra"/>
+                <w:color w:val="000000"/>
+                <w:szCs w:val="40"/>
+              </w:rPr>
+              <w:t>13</w:t>
+            </w:r>
+            <w:r>
+              <w:rPr>
+                <w:rFonts w:ascii="BRH Malayalam Extra" w:hAnsi="BRH Malayalam Extra" w:cs="BRH Malayalam Extra"/>
+                <w:color w:val="000000"/>
+                <w:sz w:val="32"/>
+                <w:szCs w:val="40"/>
+              </w:rPr>
+              <w:t>.</w:t>
+            </w:r>
+            <w:r>
+              <w:rPr>
+                <w:rFonts w:cs="BRH Malayalam Extra"/>
+                <w:color w:val="000000"/>
+                <w:szCs w:val="40"/>
+              </w:rPr>
+              <w:t>3</w:t>
+            </w:r>
+            <w:r>
+              <w:rPr>
+                <w:rFonts w:ascii="BRH Malayalam Extra" w:hAnsi="BRH Malayalam Extra" w:cs="BRH Malayalam Extra"/>
+                <w:color w:val="000000"/>
+                <w:sz w:val="32"/>
+                <w:szCs w:val="40"/>
+              </w:rPr>
+              <w:t>(</w:t>
+            </w:r>
+            <w:r>
+              <w:rPr>
+                <w:rFonts w:cs="BRH Malayalam Extra"/>
+                <w:color w:val="000000"/>
+                <w:szCs w:val="40"/>
+              </w:rPr>
+              <w:t>50</w:t>
+            </w:r>
+            <w:r>
+              <w:rPr>
+                <w:rFonts w:ascii="BRH Malayalam Extra" w:hAnsi="BRH Malayalam Extra" w:cs="BRH Malayalam Extra"/>
+                <w:color w:val="000000"/>
+                <w:sz w:val="32"/>
+                <w:szCs w:val="40"/>
+              </w:rPr>
+              <w:t>)-  t</w:t>
+            </w:r>
+            <w:r>
+              <w:rPr>
+                <w:rFonts w:ascii="BRH Malayalam Extra" w:hAnsi="BRH Malayalam Extra" w:cs="BRH Malayalam Extra"/>
+                <w:color w:val="000000"/>
+                <w:sz w:val="26"/>
+                <w:szCs w:val="40"/>
+              </w:rPr>
+              <w:t>–</w:t>
+            </w:r>
+            <w:r>
+              <w:rPr>
+                <w:rFonts w:ascii="BRH Malayalam Extra" w:hAnsi="BRH Malayalam Extra" w:cs="BRH Malayalam Extra"/>
+                <w:color w:val="000000"/>
+                <w:sz w:val="32"/>
+                <w:szCs w:val="40"/>
+              </w:rPr>
+              <w:t>kõ</w:t>
+            </w:r>
+            <w:r>
+              <w:rPr>
+                <w:rFonts w:ascii="BRH Malayalam Extra" w:hAnsi="BRH Malayalam Extra" w:cs="BRH Malayalam Extra"/>
+                <w:color w:val="000000"/>
+                <w:sz w:val="26"/>
+                <w:szCs w:val="40"/>
+              </w:rPr>
+              <w:t>–</w:t>
+            </w:r>
+            <w:r>
+              <w:rPr>
+                <w:rFonts w:ascii="BRH Malayalam Extra" w:hAnsi="BRH Malayalam Extra" w:cs="BRH Malayalam Extra"/>
+                <w:color w:val="000000"/>
+                <w:sz w:val="32"/>
+                <w:szCs w:val="40"/>
+                <w:highlight w:val="green"/>
+              </w:rPr>
+              <w:t>qû</w:t>
+            </w:r>
+            <w:r>
+              <w:rPr>
+                <w:rFonts w:ascii="BRH Malayalam Extra" w:hAnsi="BRH Malayalam Extra" w:cs="BRH Malayalam Extra"/>
+                <w:color w:val="000000"/>
+                <w:sz w:val="26"/>
+                <w:szCs w:val="40"/>
+              </w:rPr>
+              <w:t>–</w:t>
+            </w:r>
+            <w:r>
+              <w:rPr>
+                <w:rFonts w:ascii="BRH Malayalam Extra" w:hAnsi="BRH Malayalam Extra" w:cs="BRH Malayalam Extra"/>
+                <w:color w:val="000000"/>
+                <w:sz w:val="32"/>
+                <w:szCs w:val="40"/>
+              </w:rPr>
+              <w:t xml:space="preserve"> | öe |</w:t>
+            </w:r>
+          </w:p>
+          <w:p>
+            <w:pPr>
+              <w:widowControl w:val="0"/>
+              <w:autoSpaceDE w:val="0"/>
+              <w:autoSpaceDN w:val="0"/>
+              <w:adjustRightInd w:val="0"/>
+              <w:spacing w:before="0" w:line="240" w:lineRule="auto"/>
+              <w:rPr>
+                <w:rFonts w:ascii="BRH Malayalam Extra" w:hAnsi="BRH Malayalam Extra" w:cs="BRH Malayalam Extra"/>
+                <w:color w:val="000000"/>
+                <w:sz w:val="32"/>
+                <w:szCs w:val="40"/>
+              </w:rPr>
+            </w:pPr>
+            <w:r>
+              <w:rPr>
+                <w:rFonts w:ascii="BRH Malayalam Extra" w:hAnsi="BRH Malayalam Extra" w:cs="BRH Malayalam Extra"/>
+                <w:color w:val="000000"/>
+                <w:sz w:val="32"/>
+                <w:szCs w:val="40"/>
+              </w:rPr>
+              <w:t>t</w:t>
+            </w:r>
+            <w:r>
+              <w:rPr>
+                <w:rFonts w:ascii="BRH Malayalam Extra" w:hAnsi="BRH Malayalam Extra" w:cs="BRH Malayalam Extra"/>
+                <w:color w:val="000000"/>
+                <w:sz w:val="26"/>
+                <w:szCs w:val="40"/>
+              </w:rPr>
+              <w:t>–</w:t>
+            </w:r>
+            <w:r>
+              <w:rPr>
+                <w:rFonts w:ascii="BRH Malayalam Extra" w:hAnsi="BRH Malayalam Extra" w:cs="BRH Malayalam Extra"/>
+                <w:color w:val="000000"/>
+                <w:sz w:val="32"/>
+                <w:szCs w:val="40"/>
+              </w:rPr>
+              <w:t>kõ</w:t>
+            </w:r>
+            <w:r>
+              <w:rPr>
+                <w:rFonts w:ascii="BRH Malayalam Extra" w:hAnsi="BRH Malayalam Extra" w:cs="BRH Malayalam Extra"/>
+                <w:color w:val="000000"/>
+                <w:sz w:val="26"/>
+                <w:szCs w:val="40"/>
+              </w:rPr>
+              <w:t>–</w:t>
+            </w:r>
+            <w:r>
+              <w:rPr>
+                <w:rFonts w:ascii="BRH Malayalam Extra" w:hAnsi="BRH Malayalam Extra" w:cs="BRH Malayalam Extra"/>
+                <w:color w:val="000000"/>
+                <w:sz w:val="32"/>
+                <w:szCs w:val="40"/>
+                <w:highlight w:val="green"/>
+              </w:rPr>
+              <w:t>qû</w:t>
+            </w:r>
+            <w:r>
+              <w:rPr>
+                <w:rFonts w:ascii="BRH Malayalam Extra" w:hAnsi="BRH Malayalam Extra" w:cs="BRH Malayalam Extra"/>
+                <w:color w:val="000000"/>
+                <w:sz w:val="26"/>
+                <w:szCs w:val="40"/>
+                <w:highlight w:val="green"/>
+              </w:rPr>
+              <w:t>–</w:t>
+            </w:r>
+            <w:r>
+              <w:rPr>
+                <w:rFonts w:ascii="BRH Malayalam Extra" w:hAnsi="BRH Malayalam Extra" w:cs="BRH Malayalam Extra"/>
+                <w:color w:val="000000"/>
+                <w:sz w:val="32"/>
+                <w:szCs w:val="40"/>
+              </w:rPr>
+              <w:t xml:space="preserve"> öe öe t—</w:t>
+            </w:r>
+            <w:r>
+              <w:rPr>
+                <w:rFonts w:ascii="BRH Malayalam Extra" w:hAnsi="BRH Malayalam Extra" w:cs="BRH Malayalam Extra"/>
+                <w:color w:val="000000"/>
+                <w:sz w:val="32"/>
+                <w:szCs w:val="40"/>
+                <w:highlight w:val="green"/>
+              </w:rPr>
+              <w:t>kõ</w:t>
+            </w:r>
+            <w:r>
+              <w:rPr>
+                <w:rFonts w:ascii="BRH Malayalam Extra" w:hAnsi="BRH Malayalam Extra" w:cs="BRH Malayalam Extra"/>
+                <w:color w:val="000000"/>
+                <w:sz w:val="32"/>
+                <w:szCs w:val="40"/>
+              </w:rPr>
+              <w:t xml:space="preserve">qû </w:t>
+            </w:r>
+            <w:r>
+              <w:rPr>
+                <w:rFonts w:ascii="BRH Malayalam Extra" w:hAnsi="BRH Malayalam Extra" w:cs="BRH Malayalam Extra"/>
+                <w:color w:val="000000"/>
+                <w:sz w:val="32"/>
+                <w:szCs w:val="40"/>
+                <w:highlight w:val="green"/>
+              </w:rPr>
+              <w:t>tkõqû</w:t>
+            </w:r>
+            <w:r>
+              <w:rPr>
+                <w:rFonts w:ascii="BRH Malayalam Extra" w:hAnsi="BRH Malayalam Extra" w:cs="BRH Malayalam Extra"/>
+                <w:color w:val="000000"/>
+                <w:sz w:val="26"/>
+                <w:szCs w:val="40"/>
+              </w:rPr>
+              <w:t>–</w:t>
+            </w:r>
+            <w:r>
+              <w:rPr>
+                <w:rFonts w:ascii="BRH Malayalam Extra" w:hAnsi="BRH Malayalam Extra" w:cs="BRH Malayalam Extra"/>
+                <w:color w:val="000000"/>
+                <w:sz w:val="32"/>
+                <w:szCs w:val="40"/>
+              </w:rPr>
+              <w:t xml:space="preserve"> öe | </w:t>
+            </w:r>
+          </w:p>
+          <w:p>
+            <w:pPr>
+              <w:widowControl w:val="0"/>
+              <w:autoSpaceDE w:val="0"/>
+              <w:autoSpaceDN w:val="0"/>
+              <w:adjustRightInd w:val="0"/>
+              <w:spacing w:before="0" w:line="240" w:lineRule="auto"/>
+              <w:rPr>
+                <w:rFonts w:ascii="BRH Malayalam Extra" w:hAnsi="BRH Malayalam Extra" w:cs="BRH Malayalam Extra"/>
+                <w:color w:val="000000"/>
+                <w:sz w:val="32"/>
+                <w:szCs w:val="40"/>
+              </w:rPr>
+            </w:pPr>
+            <w:r>
+              <w:rPr>
+                <w:rFonts w:cs="BRH Malayalam Extra"/>
+                <w:color w:val="000000"/>
+                <w:szCs w:val="40"/>
+              </w:rPr>
+              <w:t>54</w:t>
+            </w:r>
+            <w:r>
+              <w:rPr>
+                <w:rFonts w:ascii="BRH Malayalam Extra" w:hAnsi="BRH Malayalam Extra" w:cs="BRH Malayalam Extra"/>
+                <w:color w:val="000000"/>
+                <w:sz w:val="32"/>
+                <w:szCs w:val="40"/>
+              </w:rPr>
+              <w:t>)</w:t>
+            </w:r>
+            <w:r>
+              <w:rPr>
+                <w:rFonts w:ascii="BRH Malayalam Extra" w:hAnsi="BRH Malayalam Extra" w:cs="BRH Malayalam Extra"/>
+                <w:color w:val="000000"/>
+                <w:sz w:val="32"/>
+                <w:szCs w:val="40"/>
+              </w:rPr>
+              <w:tab/>
+            </w:r>
+            <w:r>
+              <w:rPr>
+                <w:rFonts w:cs="BRH Malayalam Extra"/>
+                <w:color w:val="000000"/>
+                <w:szCs w:val="40"/>
+              </w:rPr>
+              <w:t>1</w:t>
+            </w:r>
+            <w:r>
+              <w:rPr>
+                <w:rFonts w:ascii="BRH Malayalam Extra" w:hAnsi="BRH Malayalam Extra" w:cs="BRH Malayalam Extra"/>
+                <w:color w:val="000000"/>
+                <w:sz w:val="32"/>
+                <w:szCs w:val="40"/>
+              </w:rPr>
+              <w:t>.</w:t>
+            </w:r>
+            <w:r>
+              <w:rPr>
+                <w:rFonts w:cs="BRH Malayalam Extra"/>
+                <w:color w:val="000000"/>
+                <w:szCs w:val="40"/>
+              </w:rPr>
+              <w:t>7</w:t>
+            </w:r>
+            <w:r>
+              <w:rPr>
+                <w:rFonts w:ascii="BRH Malayalam Extra" w:hAnsi="BRH Malayalam Extra" w:cs="BRH Malayalam Extra"/>
+                <w:color w:val="000000"/>
+                <w:sz w:val="32"/>
+                <w:szCs w:val="40"/>
+              </w:rPr>
+              <w:t>.</w:t>
+            </w:r>
+            <w:r>
+              <w:rPr>
+                <w:rFonts w:cs="BRH Malayalam Extra"/>
+                <w:color w:val="000000"/>
+                <w:szCs w:val="40"/>
+              </w:rPr>
+              <w:t>13</w:t>
+            </w:r>
+            <w:r>
+              <w:rPr>
+                <w:rFonts w:ascii="BRH Malayalam Extra" w:hAnsi="BRH Malayalam Extra" w:cs="BRH Malayalam Extra"/>
+                <w:color w:val="000000"/>
+                <w:sz w:val="32"/>
+                <w:szCs w:val="40"/>
+              </w:rPr>
+              <w:t>.</w:t>
+            </w:r>
+            <w:r>
+              <w:rPr>
+                <w:rFonts w:cs="BRH Malayalam Extra"/>
+                <w:color w:val="000000"/>
+                <w:szCs w:val="40"/>
+              </w:rPr>
+              <w:t>3</w:t>
+            </w:r>
+            <w:r>
+              <w:rPr>
+                <w:rFonts w:ascii="BRH Malayalam Extra" w:hAnsi="BRH Malayalam Extra" w:cs="BRH Malayalam Extra"/>
+                <w:color w:val="000000"/>
+                <w:sz w:val="32"/>
+                <w:szCs w:val="40"/>
+              </w:rPr>
+              <w:t>(</w:t>
+            </w:r>
+            <w:r>
+              <w:rPr>
+                <w:rFonts w:cs="BRH Malayalam Extra"/>
+                <w:color w:val="000000"/>
+                <w:szCs w:val="40"/>
+              </w:rPr>
+              <w:t>50</w:t>
+            </w:r>
+            <w:r>
+              <w:rPr>
+                <w:rFonts w:ascii="BRH Malayalam Extra" w:hAnsi="BRH Malayalam Extra" w:cs="BRH Malayalam Extra"/>
+                <w:color w:val="000000"/>
+                <w:sz w:val="32"/>
+                <w:szCs w:val="40"/>
+              </w:rPr>
+              <w:t>)-  t</w:t>
+            </w:r>
+            <w:r>
+              <w:rPr>
+                <w:rFonts w:ascii="BRH Malayalam Extra" w:hAnsi="BRH Malayalam Extra" w:cs="BRH Malayalam Extra"/>
+                <w:color w:val="000000"/>
+                <w:sz w:val="26"/>
+                <w:szCs w:val="40"/>
+              </w:rPr>
+              <w:t>–</w:t>
+            </w:r>
+            <w:r>
+              <w:rPr>
+                <w:rFonts w:ascii="BRH Malayalam Extra" w:hAnsi="BRH Malayalam Extra" w:cs="BRH Malayalam Extra"/>
+                <w:color w:val="000000"/>
+                <w:sz w:val="32"/>
+                <w:szCs w:val="40"/>
+              </w:rPr>
+              <w:t>kõ</w:t>
+            </w:r>
+            <w:r>
+              <w:rPr>
+                <w:rFonts w:ascii="BRH Malayalam Extra" w:hAnsi="BRH Malayalam Extra" w:cs="BRH Malayalam Extra"/>
+                <w:color w:val="000000"/>
+                <w:sz w:val="26"/>
+                <w:szCs w:val="40"/>
+              </w:rPr>
+              <w:t>–</w:t>
+            </w:r>
+            <w:r>
+              <w:rPr>
+                <w:rFonts w:ascii="BRH Malayalam Extra" w:hAnsi="BRH Malayalam Extra" w:cs="BRH Malayalam Extra"/>
+                <w:color w:val="000000"/>
+                <w:sz w:val="32"/>
+                <w:szCs w:val="40"/>
+                <w:highlight w:val="green"/>
+              </w:rPr>
+              <w:t>qû</w:t>
+            </w:r>
+            <w:r>
+              <w:rPr>
+                <w:rFonts w:ascii="BRH Malayalam Extra" w:hAnsi="BRH Malayalam Extra" w:cs="BRH Malayalam Extra"/>
+                <w:color w:val="000000"/>
+                <w:sz w:val="26"/>
+                <w:szCs w:val="40"/>
+              </w:rPr>
+              <w:t>–</w:t>
+            </w:r>
+            <w:r>
+              <w:rPr>
+                <w:rFonts w:ascii="BRH Malayalam Extra" w:hAnsi="BRH Malayalam Extra" w:cs="BRH Malayalam Extra"/>
+                <w:color w:val="000000"/>
+                <w:sz w:val="32"/>
+                <w:szCs w:val="40"/>
+              </w:rPr>
+              <w:t xml:space="preserve"> |</w:t>
+            </w:r>
+          </w:p>
+          <w:p>
+            <w:pPr>
+              <w:widowControl w:val="0"/>
+              <w:autoSpaceDE w:val="0"/>
+              <w:autoSpaceDN w:val="0"/>
+              <w:adjustRightInd w:val="0"/>
+              <w:spacing w:before="0" w:after="120" w:line="240" w:lineRule="auto"/>
+              <w:rPr>
+                <w:rFonts w:ascii="BRH Malayalam Extra" w:hAnsi="BRH Malayalam Extra" w:cs="BRH Malayalam Extra"/>
                 <w:sz w:val="28"/>
                 <w:szCs w:val="36"/>
               </w:rPr>
@@ -21452,18 +22815,7 @@
     <w:p>
       <w:pPr>
         <w:spacing w:before="0" w:line="240" w:lineRule="auto"/>
-        <w:rPr>
-          <w:b/>
-          <w:bCs/>
-          <w:sz w:val="32"/>
-          <w:szCs w:val="32"/>
-          <w:u w:val="single"/>
-        </w:rPr>
-      </w:pPr>
-    </w:p>
-    <w:p>
-      <w:pPr>
-        <w:spacing w:before="0" w:line="240" w:lineRule="auto"/>
+        <w:jc w:val="center"/>
         <w:rPr>
           <w:b/>
           <w:bCs/>
@@ -21480,34 +22832,8 @@
           <w:szCs w:val="32"/>
           <w:u w:val="single"/>
         </w:rPr>
-        <w:br w:type="page"/>
+        <w:t>=========</w:t>
       </w:r>
-    </w:p>
-    <w:p>
-      <w:pPr>
-        <w:spacing w:before="0" w:line="240" w:lineRule="auto"/>
-        <w:jc w:val="center"/>
-        <w:rPr>
-          <w:b/>
-          <w:bCs/>
-          <w:sz w:val="32"/>
-          <w:szCs w:val="32"/>
-          <w:u w:val="single"/>
-        </w:rPr>
-      </w:pPr>
-    </w:p>
-    <w:p>
-      <w:pPr>
-        <w:spacing w:before="0" w:line="240" w:lineRule="auto"/>
-        <w:jc w:val="center"/>
-        <w:rPr>
-          <w:b/>
-          <w:bCs/>
-          <w:sz w:val="32"/>
-          <w:szCs w:val="32"/>
-          <w:u w:val="single"/>
-        </w:rPr>
-      </w:pPr>
     </w:p>
     <w:p>
       <w:pPr>
@@ -21529,6 +22855,17 @@
           <w:szCs w:val="32"/>
           <w:u w:val="single"/>
         </w:rPr>
+        <w:br w:type="page"/>
+      </w:r>
+      <w:r>
+        <w:rPr>
+          <w:b/>
+          <w:bCs/>
+          <w:sz w:val="32"/>
+          <w:szCs w:val="32"/>
+          <w:u w:val="single"/>
+        </w:rPr>
+        <w:lastRenderedPageBreak/>
         <w:t xml:space="preserve">TS </w:t>
       </w:r>
       <w:r>
@@ -21539,7 +22876,7 @@
           <w:szCs w:val="32"/>
           <w:u w:val="single"/>
         </w:rPr>
-        <w:t>Ghanam</w:t>
+        <w:t>Jatai</w:t>
       </w:r>
       <w:r>
         <w:rPr>
@@ -21599,7 +22936,7 @@
           <w:szCs w:val="32"/>
           <w:u w:val="single"/>
         </w:rPr>
-        <w:t>Tamil</w:t>
+        <w:t xml:space="preserve">Malayalam </w:t>
       </w:r>
       <w:r>
         <w:rPr>

</xml_diff>

<commit_message>
nmv 29 03 2023
</commit_message>
<xml_diff>
--- a/TS Jatai Ghanam Project/TS 1.7/TS 1.7 Jatai Malayalam Corrections.docx
+++ b/TS Jatai Ghanam Project/TS 1.7/TS 1.7 Jatai Malayalam Corrections.docx
@@ -21019,7 +21019,17 @@
                 <w:szCs w:val="40"/>
                 <w:highlight w:val="green"/>
               </w:rPr>
-              <w:t>¥rx— A</w:t>
+              <w:t>¥rx A</w:t>
+            </w:r>
+            <w:r>
+              <w:rPr>
+                <w:rFonts w:ascii="BRH Malayalam Extra" w:hAnsi="BRH Malayalam Extra" w:cs="BRH Malayalam Extra"/>
+                <w:color w:val="FF0000"/>
+                <w:sz w:val="32"/>
+                <w:szCs w:val="40"/>
+                <w:highlight w:val="green"/>
+              </w:rPr>
+              <w:t>—</w:t>
             </w:r>
             <w:r>
               <w:rPr>

</xml_diff>

<commit_message>
nmv 31 01 2026
</commit_message>
<xml_diff>
--- a/TS Jatai Ghanam Project/TS 1.7/TS 1.7 Jatai Malayalam Corrections.docx
+++ b/TS Jatai Ghanam Project/TS 1.7/TS 1.7 Jatai Malayalam Corrections.docx
@@ -1,7 +1,2671 @@
 
 <file path=word/document.xml><?xml version="1.0" encoding="utf-8"?>
-<w:document xmlns:wpc="http://schemas.microsoft.com/office/word/2010/wordprocessingCanvas" xmlns:cx="http://schemas.microsoft.com/office/drawing/2014/chartex" xmlns:cx1="http://schemas.microsoft.com/office/drawing/2015/9/8/chartex" xmlns:cx2="http://schemas.microsoft.com/office/drawing/2015/10/21/chartex" xmlns:cx3="http://schemas.microsoft.com/office/drawing/2016/5/9/chartex" xmlns:cx4="http://schemas.microsoft.com/office/drawing/2016/5/10/chartex" xmlns:cx5="http://schemas.microsoft.com/office/drawing/2016/5/11/chartex" xmlns:cx6="http://schemas.microsoft.com/office/drawing/2016/5/12/chartex" xmlns:cx7="http://schemas.microsoft.com/office/drawing/2016/5/13/chartex" xmlns:cx8="http://schemas.microsoft.com/office/drawing/2016/5/14/chartex" xmlns:mc="http://schemas.openxmlformats.org/markup-compatibility/2006" xmlns:aink="http://schemas.microsoft.com/office/drawing/2016/ink" xmlns:am3d="http://schemas.microsoft.com/office/drawing/2017/model3d" xmlns:o="urn:schemas-microsoft-com:office:office" xmlns:oel="http://schemas.microsoft.com/office/2019/extlst" xmlns:r="http://schemas.openxmlformats.org/officeDocument/2006/relationships" xmlns:m="http://schemas.openxmlformats.org/officeDocument/2006/math" xmlns:v="urn:schemas-microsoft-com:vml" xmlns:wp14="http://schemas.microsoft.com/office/word/2010/wordprocessingDrawing" xmlns:wp="http://schemas.openxmlformats.org/drawingml/2006/wordprocessingDrawing" xmlns:w10="urn:schemas-microsoft-com:office:word" xmlns:w="http://schemas.openxmlformats.org/wordprocessingml/2006/main" xmlns:w14="http://schemas.microsoft.com/office/word/2010/wordml" xmlns:w15="http://schemas.microsoft.com/office/word/2012/wordml" xmlns:w16cex="http://schemas.microsoft.com/office/word/2018/wordml/cex" xmlns:w16cid="http://schemas.microsoft.com/office/word/2016/wordml/cid" xmlns:w16="http://schemas.microsoft.com/office/word/2018/wordml" xmlns:w16sdtdh="http://schemas.microsoft.com/office/word/2020/wordml/sdtdatahash" xmlns:w16se="http://schemas.microsoft.com/office/word/2015/wordml/symex" xmlns:wpg="http://schemas.microsoft.com/office/word/2010/wordprocessingGroup" xmlns:wpi="http://schemas.microsoft.com/office/word/2010/wordprocessingInk" xmlns:wne="http://schemas.microsoft.com/office/word/2006/wordml" xmlns:wps="http://schemas.microsoft.com/office/word/2010/wordprocessingShape" mc:Ignorable="w14 w15 w16se w16cid w16 w16cex w16sdtdh wp14">
+<w:document xmlns:wpc="http://schemas.microsoft.com/office/word/2010/wordprocessingCanvas" xmlns:cx="http://schemas.microsoft.com/office/drawing/2014/chartex" xmlns:cx1="http://schemas.microsoft.com/office/drawing/2015/9/8/chartex" xmlns:cx2="http://schemas.microsoft.com/office/drawing/2015/10/21/chartex" xmlns:cx3="http://schemas.microsoft.com/office/drawing/2016/5/9/chartex" xmlns:cx4="http://schemas.microsoft.com/office/drawing/2016/5/10/chartex" xmlns:cx5="http://schemas.microsoft.com/office/drawing/2016/5/11/chartex" xmlns:cx6="http://schemas.microsoft.com/office/drawing/2016/5/12/chartex" xmlns:cx7="http://schemas.microsoft.com/office/drawing/2016/5/13/chartex" xmlns:cx8="http://schemas.microsoft.com/office/drawing/2016/5/14/chartex" xmlns:mc="http://schemas.openxmlformats.org/markup-compatibility/2006" xmlns:aink="http://schemas.microsoft.com/office/drawing/2016/ink" xmlns:am3d="http://schemas.microsoft.com/office/drawing/2017/model3d" xmlns:o="urn:schemas-microsoft-com:office:office" xmlns:oel="http://schemas.microsoft.com/office/2019/extlst" xmlns:r="http://schemas.openxmlformats.org/officeDocument/2006/relationships" xmlns:m="http://schemas.openxmlformats.org/officeDocument/2006/math" xmlns:v="urn:schemas-microsoft-com:vml" xmlns:wp14="http://schemas.microsoft.com/office/word/2010/wordprocessingDrawing" xmlns:wp="http://schemas.openxmlformats.org/drawingml/2006/wordprocessingDrawing" xmlns:w10="urn:schemas-microsoft-com:office:word" xmlns:w="http://schemas.openxmlformats.org/wordprocessingml/2006/main" xmlns:w14="http://schemas.microsoft.com/office/word/2010/wordml" xmlns:w15="http://schemas.microsoft.com/office/word/2012/wordml" xmlns:w16cex="http://schemas.microsoft.com/office/word/2018/wordml/cex" xmlns:w16cid="http://schemas.microsoft.com/office/word/2016/wordml/cid" xmlns:w16="http://schemas.microsoft.com/office/word/2018/wordml" xmlns:w16du="http://schemas.microsoft.com/office/word/2023/wordml/word16du" xmlns:w16sdtdh="http://schemas.microsoft.com/office/word/2020/wordml/sdtdatahash" xmlns:w16sdtfl="http://schemas.microsoft.com/office/word/2024/wordml/sdtformatlock" xmlns:w16se="http://schemas.microsoft.com/office/word/2015/wordml/symex" xmlns:wpg="http://schemas.microsoft.com/office/word/2010/wordprocessingGroup" xmlns:wpi="http://schemas.microsoft.com/office/word/2010/wordprocessingInk" xmlns:wne="http://schemas.microsoft.com/office/word/2006/wordml" xmlns:wps="http://schemas.microsoft.com/office/word/2010/wordprocessingShape" mc:Ignorable="w14 w15 w16se w16cid w16 w16cex w16sdtdh w16sdtfl w16du wp14">
   <w:body>
+    <w:p>
+      <w:pPr>
+        <w:spacing w:before="0" w:line="240" w:lineRule="auto"/>
+        <w:jc w:val="center"/>
+        <w:rPr>
+          <w:b/>
+          <w:bCs/>
+          <w:sz w:val="32"/>
+          <w:szCs w:val="32"/>
+          <w:u w:val="single"/>
+        </w:rPr>
+      </w:pPr>
+      <w:r>
+        <w:rPr>
+          <w:b/>
+          <w:bCs/>
+          <w:sz w:val="32"/>
+          <w:szCs w:val="32"/>
+          <w:u w:val="single"/>
+        </w:rPr>
+        <w:t xml:space="preserve">TS </w:t>
+      </w:r>
+      <w:r>
+        <w:rPr>
+          <w:b/>
+          <w:bCs/>
+          <w:sz w:val="32"/>
+          <w:szCs w:val="32"/>
+          <w:u w:val="single"/>
+        </w:rPr>
+        <w:t>Jatai</w:t>
+      </w:r>
+      <w:r>
+        <w:rPr>
+          <w:b/>
+          <w:bCs/>
+          <w:sz w:val="32"/>
+          <w:szCs w:val="32"/>
+          <w:u w:val="single"/>
+        </w:rPr>
+        <w:t xml:space="preserve"> – TS 1.7 Malayalam Corrections – Observed till </w:t>
+      </w:r>
+      <w:r>
+        <w:rPr>
+          <w:b/>
+          <w:bCs/>
+          <w:sz w:val="32"/>
+          <w:szCs w:val="32"/>
+          <w:highlight w:val="red"/>
+          <w:u w:val="single"/>
+        </w:rPr>
+        <w:t>?????</w:t>
+      </w:r>
+      <w:r>
+        <w:rPr>
+          <w:b/>
+          <w:bCs/>
+          <w:sz w:val="32"/>
+          <w:szCs w:val="32"/>
+          <w:u w:val="single"/>
+        </w:rPr>
+        <w:t xml:space="preserve"> </w:t>
+      </w:r>
+    </w:p>
+    <w:p>
+      <w:pPr>
+        <w:spacing w:before="0" w:line="240" w:lineRule="auto"/>
+        <w:jc w:val="center"/>
+        <w:rPr>
+          <w:b/>
+          <w:bCs/>
+          <w:sz w:val="28"/>
+          <w:szCs w:val="32"/>
+        </w:rPr>
+      </w:pPr>
+      <w:r>
+        <w:rPr>
+          <w:b/>
+          <w:bCs/>
+          <w:sz w:val="28"/>
+          <w:szCs w:val="32"/>
+        </w:rPr>
+        <w:t>(ignore those which are already incorporated in your book’s version and date)</w:t>
+      </w:r>
+    </w:p>
+    <w:tbl>
+      <w:tblPr>
+        <w:tblW w:w="14821" w:type="dxa"/>
+        <w:tblInd w:w="-792" w:type="dxa"/>
+        <w:tblBorders>
+          <w:top w:val="single" w:sz="4" w:space="0" w:color="000000"/>
+          <w:left w:val="single" w:sz="4" w:space="0" w:color="000000"/>
+          <w:bottom w:val="single" w:sz="4" w:space="0" w:color="000000"/>
+          <w:right w:val="single" w:sz="4" w:space="0" w:color="000000"/>
+          <w:insideH w:val="single" w:sz="4" w:space="0" w:color="000000"/>
+          <w:insideV w:val="single" w:sz="4" w:space="0" w:color="000000"/>
+        </w:tblBorders>
+        <w:tblLook w:val="04A0" w:firstRow="1" w:lastRow="0" w:firstColumn="1" w:lastColumn="0" w:noHBand="0" w:noVBand="1"/>
+      </w:tblPr>
+      <w:tblGrid>
+        <w:gridCol w:w="7450"/>
+        <w:gridCol w:w="7371"/>
+      </w:tblGrid>
+      <w:tr>
+        <w:tc>
+          <w:tcPr>
+            <w:tcW w:w="7450" w:type="dxa"/>
+          </w:tcPr>
+          <w:p>
+            <w:pPr>
+              <w:spacing w:before="0" w:line="240" w:lineRule="auto"/>
+              <w:jc w:val="center"/>
+              <w:rPr>
+                <w:b/>
+                <w:sz w:val="32"/>
+                <w:szCs w:val="32"/>
+              </w:rPr>
+            </w:pPr>
+            <w:r>
+              <w:rPr>
+                <w:b/>
+                <w:sz w:val="32"/>
+                <w:szCs w:val="32"/>
+              </w:rPr>
+              <w:t>As Printed</w:t>
+            </w:r>
+          </w:p>
+        </w:tc>
+        <w:tc>
+          <w:tcPr>
+            <w:tcW w:w="7371" w:type="dxa"/>
+          </w:tcPr>
+          <w:p>
+            <w:pPr>
+              <w:spacing w:before="0" w:line="240" w:lineRule="auto"/>
+              <w:ind w:right="-18"/>
+              <w:jc w:val="center"/>
+              <w:rPr>
+                <w:b/>
+                <w:sz w:val="32"/>
+                <w:szCs w:val="32"/>
+              </w:rPr>
+            </w:pPr>
+            <w:r>
+              <w:rPr>
+                <w:b/>
+                <w:sz w:val="32"/>
+                <w:szCs w:val="32"/>
+              </w:rPr>
+              <w:t>To be read as or corrected as</w:t>
+            </w:r>
+          </w:p>
+        </w:tc>
+      </w:tr>
+    </w:tbl>
+    <w:p>
+      <w:pPr>
+        <w:spacing w:before="0" w:line="240" w:lineRule="auto"/>
+        <w:rPr>
+          <w:vanish/>
+          <w:sz w:val="32"/>
+          <w:szCs w:val="32"/>
+        </w:rPr>
+      </w:pPr>
+    </w:p>
+    <w:tbl>
+      <w:tblPr>
+        <w:tblW w:w="14772" w:type="dxa"/>
+        <w:tblInd w:w="-743" w:type="dxa"/>
+        <w:tblBorders>
+          <w:top w:val="single" w:sz="4" w:space="0" w:color="000000"/>
+          <w:left w:val="single" w:sz="4" w:space="0" w:color="000000"/>
+          <w:bottom w:val="single" w:sz="4" w:space="0" w:color="000000"/>
+          <w:right w:val="single" w:sz="4" w:space="0" w:color="000000"/>
+          <w:insideH w:val="single" w:sz="4" w:space="0" w:color="000000"/>
+          <w:insideV w:val="single" w:sz="4" w:space="0" w:color="000000"/>
+        </w:tblBorders>
+        <w:tblLook w:val="04A0" w:firstRow="1" w:lastRow="0" w:firstColumn="1" w:lastColumn="0" w:noHBand="0" w:noVBand="1"/>
+      </w:tblPr>
+      <w:tblGrid>
+        <w:gridCol w:w="7401"/>
+        <w:gridCol w:w="7371"/>
+      </w:tblGrid>
+      <w:tr>
+        <w:trPr>
+          <w:trHeight w:val="5293"/>
+        </w:trPr>
+        <w:tc>
+          <w:tcPr>
+            <w:tcW w:w="7401" w:type="dxa"/>
+          </w:tcPr>
+          <w:p>
+            <w:pPr>
+              <w:widowControl w:val="0"/>
+              <w:autoSpaceDE w:val="0"/>
+              <w:autoSpaceDN w:val="0"/>
+              <w:adjustRightInd w:val="0"/>
+              <w:spacing w:line="240" w:lineRule="auto"/>
+              <w:rPr>
+                <w:rFonts w:ascii="BRH Malayalam Extra" w:hAnsi="BRH Malayalam Extra" w:cs="BRH Malayalam Extra"/>
+                <w:color w:val="000000"/>
+                <w:sz w:val="32"/>
+                <w:szCs w:val="40"/>
+              </w:rPr>
+            </w:pPr>
+            <w:r>
+              <w:rPr>
+                <w:rFonts w:cs="BRH Malayalam Extra"/>
+                <w:color w:val="000000"/>
+                <w:szCs w:val="40"/>
+              </w:rPr>
+              <w:t>34</w:t>
+            </w:r>
+            <w:r>
+              <w:rPr>
+                <w:rFonts w:ascii="BRH Malayalam Extra" w:hAnsi="BRH Malayalam Extra" w:cs="BRH Malayalam Extra"/>
+                <w:color w:val="000000"/>
+                <w:sz w:val="32"/>
+                <w:szCs w:val="40"/>
+              </w:rPr>
+              <w:t>)</w:t>
+            </w:r>
+            <w:r>
+              <w:rPr>
+                <w:rFonts w:ascii="BRH Malayalam Extra" w:hAnsi="BRH Malayalam Extra" w:cs="BRH Malayalam Extra"/>
+                <w:color w:val="000000"/>
+                <w:sz w:val="32"/>
+                <w:szCs w:val="40"/>
+              </w:rPr>
+              <w:tab/>
+            </w:r>
+            <w:r>
+              <w:rPr>
+                <w:rFonts w:cs="BRH Malayalam Extra"/>
+                <w:color w:val="000000"/>
+                <w:szCs w:val="40"/>
+              </w:rPr>
+              <w:t>1</w:t>
+            </w:r>
+            <w:r>
+              <w:rPr>
+                <w:rFonts w:ascii="BRH Malayalam Extra" w:hAnsi="BRH Malayalam Extra" w:cs="BRH Malayalam Extra"/>
+                <w:color w:val="000000"/>
+                <w:sz w:val="32"/>
+                <w:szCs w:val="40"/>
+              </w:rPr>
+              <w:t>.</w:t>
+            </w:r>
+            <w:r>
+              <w:rPr>
+                <w:rFonts w:cs="BRH Malayalam Extra"/>
+                <w:color w:val="000000"/>
+                <w:szCs w:val="40"/>
+              </w:rPr>
+              <w:t>7</w:t>
+            </w:r>
+            <w:r>
+              <w:rPr>
+                <w:rFonts w:ascii="BRH Malayalam Extra" w:hAnsi="BRH Malayalam Extra" w:cs="BRH Malayalam Extra"/>
+                <w:color w:val="000000"/>
+                <w:sz w:val="32"/>
+                <w:szCs w:val="40"/>
+              </w:rPr>
+              <w:t>.</w:t>
+            </w:r>
+            <w:r>
+              <w:rPr>
+                <w:rFonts w:cs="BRH Malayalam Extra"/>
+                <w:color w:val="000000"/>
+                <w:szCs w:val="40"/>
+              </w:rPr>
+              <w:t>8</w:t>
+            </w:r>
+            <w:r>
+              <w:rPr>
+                <w:rFonts w:ascii="BRH Malayalam Extra" w:hAnsi="BRH Malayalam Extra" w:cs="BRH Malayalam Extra"/>
+                <w:color w:val="000000"/>
+                <w:sz w:val="32"/>
+                <w:szCs w:val="40"/>
+              </w:rPr>
+              <w:t>.</w:t>
+            </w:r>
+            <w:r>
+              <w:rPr>
+                <w:rFonts w:cs="BRH Malayalam Extra"/>
+                <w:color w:val="000000"/>
+                <w:szCs w:val="40"/>
+              </w:rPr>
+              <w:t>1</w:t>
+            </w:r>
+            <w:r>
+              <w:rPr>
+                <w:rFonts w:ascii="BRH Malayalam Extra" w:hAnsi="BRH Malayalam Extra" w:cs="BRH Malayalam Extra"/>
+                <w:color w:val="000000"/>
+                <w:sz w:val="32"/>
+                <w:szCs w:val="40"/>
+              </w:rPr>
+              <w:t>(</w:t>
+            </w:r>
+            <w:r>
+              <w:rPr>
+                <w:rFonts w:cs="BRH Malayalam Extra"/>
+                <w:color w:val="000000"/>
+                <w:szCs w:val="40"/>
+              </w:rPr>
+              <w:t>29</w:t>
+            </w:r>
+            <w:r>
+              <w:rPr>
+                <w:rFonts w:ascii="BRH Malayalam Extra" w:hAnsi="BRH Malayalam Extra" w:cs="BRH Malayalam Extra"/>
+                <w:color w:val="000000"/>
+                <w:sz w:val="32"/>
+                <w:szCs w:val="40"/>
+              </w:rPr>
+              <w:t>)</w:t>
+            </w:r>
+            <w:proofErr w:type="gramStart"/>
+            <w:r>
+              <w:rPr>
+                <w:rFonts w:ascii="BRH Malayalam Extra" w:hAnsi="BRH Malayalam Extra" w:cs="BRH Malayalam Extra"/>
+                <w:color w:val="000000"/>
+                <w:sz w:val="32"/>
+                <w:szCs w:val="40"/>
+              </w:rPr>
+              <w:t>-  px</w:t>
+            </w:r>
+            <w:proofErr w:type="gramEnd"/>
+            <w:r>
+              <w:rPr>
+                <w:rFonts w:ascii="BRH Malayalam Extra" w:hAnsi="BRH Malayalam Extra" w:cs="BRH Malayalam Extra"/>
+                <w:color w:val="000000"/>
+                <w:sz w:val="32"/>
+                <w:szCs w:val="40"/>
+              </w:rPr>
+              <w:t>¥R—r¡ | px</w:t>
+            </w:r>
+            <w:r>
+              <w:rPr>
+                <w:rFonts w:ascii="BRH Malayalam Extra" w:hAnsi="BRH Malayalam Extra" w:cs="BRH Malayalam Extra"/>
+                <w:color w:val="000000"/>
+                <w:sz w:val="26"/>
+                <w:szCs w:val="40"/>
+              </w:rPr>
+              <w:t>–</w:t>
+            </w:r>
+            <w:r>
+              <w:rPr>
+                <w:rFonts w:ascii="BRH Malayalam Extra" w:hAnsi="BRH Malayalam Extra" w:cs="BRH Malayalam Extra"/>
+                <w:color w:val="000000"/>
+                <w:sz w:val="32"/>
+                <w:szCs w:val="40"/>
+              </w:rPr>
+              <w:t>Ry</w:t>
+            </w:r>
+            <w:r>
+              <w:rPr>
+                <w:rFonts w:ascii="BRH Malayalam Extra" w:hAnsi="BRH Malayalam Extra" w:cs="BRH Malayalam Extra"/>
+                <w:color w:val="000000"/>
+                <w:sz w:val="26"/>
+                <w:szCs w:val="40"/>
+              </w:rPr>
+              <w:t>–</w:t>
+            </w:r>
+            <w:r>
+              <w:rPr>
+                <w:rFonts w:ascii="BRH Malayalam Extra" w:hAnsi="BRH Malayalam Extra" w:cs="BRH Malayalam Extra"/>
+                <w:color w:val="000000"/>
+                <w:sz w:val="32"/>
+                <w:szCs w:val="40"/>
+              </w:rPr>
+              <w:t>dz</w:t>
+            </w:r>
+            <w:r>
+              <w:rPr>
+                <w:rFonts w:ascii="BRH Malayalam Extra" w:hAnsi="BRH Malayalam Extra" w:cs="BRH Malayalam Extra"/>
+                <w:color w:val="000000"/>
+                <w:sz w:val="26"/>
+                <w:szCs w:val="40"/>
+              </w:rPr>
+              <w:t>–</w:t>
+            </w:r>
+            <w:r>
+              <w:rPr>
+                <w:rFonts w:ascii="BRH Malayalam Extra" w:hAnsi="BRH Malayalam Extra" w:cs="BRH Malayalam Extra"/>
+                <w:color w:val="000000"/>
+                <w:sz w:val="32"/>
+                <w:szCs w:val="40"/>
+                <w:highlight w:val="yellow"/>
+              </w:rPr>
+              <w:t>pZ</w:t>
+            </w:r>
+            <w:r>
+              <w:rPr>
+                <w:rFonts w:ascii="BRH Malayalam Extra" w:hAnsi="BRH Malayalam Extra" w:cs="BRH Malayalam Extra"/>
+                <w:color w:val="000000"/>
+                <w:sz w:val="32"/>
+                <w:szCs w:val="40"/>
+              </w:rPr>
+              <w:t>y— |</w:t>
+            </w:r>
+          </w:p>
+          <w:p>
+            <w:pPr>
+              <w:widowControl w:val="0"/>
+              <w:autoSpaceDE w:val="0"/>
+              <w:autoSpaceDN w:val="0"/>
+              <w:adjustRightInd w:val="0"/>
+              <w:spacing w:line="240" w:lineRule="auto"/>
+              <w:rPr>
+                <w:rFonts w:ascii="BRH Malayalam Extra" w:hAnsi="BRH Malayalam Extra" w:cs="BRH Malayalam Extra"/>
+                <w:color w:val="000000"/>
+                <w:sz w:val="32"/>
+                <w:szCs w:val="40"/>
+              </w:rPr>
+            </w:pPr>
+            <w:r>
+              <w:rPr>
+                <w:rFonts w:ascii="BRH Malayalam Extra" w:hAnsi="BRH Malayalam Extra" w:cs="BRH Malayalam Extra"/>
+                <w:color w:val="000000"/>
+                <w:sz w:val="32"/>
+                <w:szCs w:val="40"/>
+              </w:rPr>
+              <w:t>px¥R—r¡ pxRy</w:t>
+            </w:r>
+            <w:r>
+              <w:rPr>
+                <w:rFonts w:ascii="BRH Malayalam Extra" w:hAnsi="BRH Malayalam Extra" w:cs="BRH Malayalam Extra"/>
+                <w:color w:val="000000"/>
+                <w:sz w:val="32"/>
+                <w:szCs w:val="40"/>
+                <w:highlight w:val="yellow"/>
+              </w:rPr>
+              <w:t>dz</w:t>
+            </w:r>
+            <w:r>
+              <w:rPr>
+                <w:rFonts w:ascii="BRH Malayalam Extra" w:hAnsi="BRH Malayalam Extra" w:cs="BRH Malayalam Extra"/>
+                <w:color w:val="000000"/>
+                <w:sz w:val="26"/>
+                <w:szCs w:val="40"/>
+              </w:rPr>
+              <w:t>–</w:t>
+            </w:r>
+            <w:r>
+              <w:rPr>
+                <w:rFonts w:ascii="BRH Malayalam Extra" w:hAnsi="BRH Malayalam Extra" w:cs="BRH Malayalam Extra"/>
+                <w:color w:val="000000"/>
+                <w:sz w:val="32"/>
+                <w:szCs w:val="40"/>
+              </w:rPr>
+              <w:t>p</w:t>
+            </w:r>
+            <w:r>
+              <w:rPr>
+                <w:rFonts w:ascii="BRH Malayalam Extra" w:hAnsi="BRH Malayalam Extra" w:cs="BRH Malayalam Extra"/>
+                <w:color w:val="000000"/>
+                <w:sz w:val="32"/>
+                <w:szCs w:val="40"/>
+                <w:highlight w:val="yellow"/>
+              </w:rPr>
+              <w:t>Z</w:t>
+            </w:r>
+            <w:r>
+              <w:rPr>
+                <w:rFonts w:ascii="BRH Malayalam Extra" w:hAnsi="BRH Malayalam Extra" w:cs="BRH Malayalam Extra"/>
+                <w:color w:val="000000"/>
+                <w:sz w:val="32"/>
+                <w:szCs w:val="40"/>
+              </w:rPr>
+              <w:t>y— pxRy</w:t>
+            </w:r>
+            <w:r>
+              <w:rPr>
+                <w:rFonts w:ascii="BRH Malayalam Extra" w:hAnsi="BRH Malayalam Extra" w:cs="BRH Malayalam Extra"/>
+                <w:color w:val="000000"/>
+                <w:sz w:val="32"/>
+                <w:szCs w:val="40"/>
+                <w:highlight w:val="yellow"/>
+              </w:rPr>
+              <w:t>dz</w:t>
+            </w:r>
+            <w:r>
+              <w:rPr>
+                <w:rFonts w:ascii="BRH Malayalam Extra" w:hAnsi="BRH Malayalam Extra" w:cs="BRH Malayalam Extra"/>
+                <w:color w:val="000000"/>
+                <w:sz w:val="26"/>
+                <w:szCs w:val="40"/>
+              </w:rPr>
+              <w:t>–</w:t>
+            </w:r>
+            <w:r>
+              <w:rPr>
+                <w:rFonts w:ascii="BRH Malayalam Extra" w:hAnsi="BRH Malayalam Extra" w:cs="BRH Malayalam Extra"/>
+                <w:color w:val="000000"/>
+                <w:sz w:val="32"/>
+                <w:szCs w:val="40"/>
+              </w:rPr>
+              <w:t>pZy</w:t>
+            </w:r>
+            <w:r>
+              <w:rPr>
+                <w:rFonts w:ascii="BRH Malayalam Extra" w:hAnsi="BRH Malayalam Extra" w:cs="BRH Malayalam Extra"/>
+                <w:color w:val="000000"/>
+                <w:sz w:val="26"/>
+                <w:szCs w:val="40"/>
+              </w:rPr>
+              <w:t>–</w:t>
+            </w:r>
+            <w:r>
+              <w:rPr>
+                <w:rFonts w:ascii="BRH Malayalam Extra" w:hAnsi="BRH Malayalam Extra" w:cs="BRH Malayalam Extra"/>
+                <w:color w:val="000000"/>
+                <w:sz w:val="32"/>
+                <w:szCs w:val="40"/>
+              </w:rPr>
+              <w:t xml:space="preserve"> px¥R—r¡</w:t>
+            </w:r>
+            <w:r>
+              <w:rPr>
+                <w:rFonts w:ascii="BRH Malayalam Extra" w:hAnsi="BRH Malayalam Extra" w:cs="BRH Malayalam Extra"/>
+                <w:color w:val="000000"/>
+                <w:sz w:val="26"/>
+                <w:szCs w:val="40"/>
+              </w:rPr>
+              <w:t>–</w:t>
+            </w:r>
+            <w:r>
+              <w:rPr>
+                <w:rFonts w:ascii="BRH Malayalam Extra" w:hAnsi="BRH Malayalam Extra" w:cs="BRH Malayalam Extra"/>
+                <w:color w:val="000000"/>
+                <w:sz w:val="32"/>
+                <w:szCs w:val="40"/>
+              </w:rPr>
+              <w:t xml:space="preserve"> </w:t>
+            </w:r>
+          </w:p>
+          <w:p>
+            <w:pPr>
+              <w:widowControl w:val="0"/>
+              <w:autoSpaceDE w:val="0"/>
+              <w:autoSpaceDN w:val="0"/>
+              <w:adjustRightInd w:val="0"/>
+              <w:spacing w:line="240" w:lineRule="auto"/>
+              <w:rPr>
+                <w:rFonts w:ascii="BRH Malayalam Extra" w:hAnsi="BRH Malayalam Extra" w:cs="BRH Malayalam Extra"/>
+                <w:color w:val="000000"/>
+                <w:sz w:val="32"/>
+                <w:szCs w:val="40"/>
+              </w:rPr>
+            </w:pPr>
+            <w:r>
+              <w:rPr>
+                <w:rFonts w:ascii="BRH Malayalam Extra" w:hAnsi="BRH Malayalam Extra" w:cs="BRH Malayalam Extra"/>
+                <w:color w:val="000000"/>
+                <w:sz w:val="32"/>
+                <w:szCs w:val="40"/>
+              </w:rPr>
+              <w:t>px¥R—r¡ pxRy</w:t>
+            </w:r>
+            <w:r>
+              <w:rPr>
+                <w:rFonts w:ascii="BRH Malayalam Extra" w:hAnsi="BRH Malayalam Extra" w:cs="BRH Malayalam Extra"/>
+                <w:color w:val="000000"/>
+                <w:sz w:val="32"/>
+                <w:szCs w:val="40"/>
+                <w:highlight w:val="yellow"/>
+              </w:rPr>
+              <w:t>dz</w:t>
+            </w:r>
+            <w:r>
+              <w:rPr>
+                <w:rFonts w:ascii="BRH Malayalam Extra" w:hAnsi="BRH Malayalam Extra" w:cs="BRH Malayalam Extra"/>
+                <w:color w:val="000000"/>
+                <w:sz w:val="26"/>
+                <w:szCs w:val="40"/>
+              </w:rPr>
+              <w:t>–</w:t>
+            </w:r>
+            <w:r>
+              <w:rPr>
+                <w:rFonts w:ascii="BRH Malayalam Extra" w:hAnsi="BRH Malayalam Extra" w:cs="BRH Malayalam Extra"/>
+                <w:color w:val="000000"/>
+                <w:sz w:val="32"/>
+                <w:szCs w:val="40"/>
+              </w:rPr>
+              <w:t>p</w:t>
+            </w:r>
+            <w:r>
+              <w:rPr>
+                <w:rFonts w:ascii="BRH Malayalam Extra" w:hAnsi="BRH Malayalam Extra" w:cs="BRH Malayalam Extra"/>
+                <w:color w:val="000000"/>
+                <w:sz w:val="32"/>
+                <w:szCs w:val="40"/>
+                <w:highlight w:val="yellow"/>
+              </w:rPr>
+              <w:t>Zy—</w:t>
+            </w:r>
+            <w:r>
+              <w:rPr>
+                <w:rFonts w:ascii="BRH Malayalam Extra" w:hAnsi="BRH Malayalam Extra" w:cs="BRH Malayalam Extra"/>
+                <w:color w:val="000000"/>
+                <w:sz w:val="32"/>
+                <w:szCs w:val="40"/>
+              </w:rPr>
+              <w:t xml:space="preserve"> | </w:t>
+            </w:r>
+          </w:p>
+          <w:p>
+            <w:pPr>
+              <w:widowControl w:val="0"/>
+              <w:autoSpaceDE w:val="0"/>
+              <w:autoSpaceDN w:val="0"/>
+              <w:adjustRightInd w:val="0"/>
+              <w:spacing w:line="240" w:lineRule="auto"/>
+              <w:rPr>
+                <w:rFonts w:ascii="BRH Malayalam Extra" w:hAnsi="BRH Malayalam Extra" w:cs="BRH Malayalam Extra"/>
+                <w:color w:val="000000"/>
+                <w:sz w:val="32"/>
+                <w:szCs w:val="40"/>
+              </w:rPr>
+            </w:pPr>
+            <w:r>
+              <w:rPr>
+                <w:rFonts w:cs="BRH Malayalam Extra"/>
+                <w:color w:val="000000"/>
+                <w:szCs w:val="40"/>
+              </w:rPr>
+              <w:t>35</w:t>
+            </w:r>
+            <w:r>
+              <w:rPr>
+                <w:rFonts w:ascii="BRH Malayalam Extra" w:hAnsi="BRH Malayalam Extra" w:cs="BRH Malayalam Extra"/>
+                <w:color w:val="000000"/>
+                <w:sz w:val="32"/>
+                <w:szCs w:val="40"/>
+              </w:rPr>
+              <w:t>)</w:t>
+            </w:r>
+            <w:r>
+              <w:rPr>
+                <w:rFonts w:ascii="BRH Malayalam Extra" w:hAnsi="BRH Malayalam Extra" w:cs="BRH Malayalam Extra"/>
+                <w:color w:val="000000"/>
+                <w:sz w:val="32"/>
+                <w:szCs w:val="40"/>
+              </w:rPr>
+              <w:tab/>
+            </w:r>
+            <w:r>
+              <w:rPr>
+                <w:rFonts w:cs="BRH Malayalam Extra"/>
+                <w:color w:val="000000"/>
+                <w:szCs w:val="40"/>
+              </w:rPr>
+              <w:t>1</w:t>
+            </w:r>
+            <w:r>
+              <w:rPr>
+                <w:rFonts w:ascii="BRH Malayalam Extra" w:hAnsi="BRH Malayalam Extra" w:cs="BRH Malayalam Extra"/>
+                <w:color w:val="000000"/>
+                <w:sz w:val="32"/>
+                <w:szCs w:val="40"/>
+              </w:rPr>
+              <w:t>.</w:t>
+            </w:r>
+            <w:r>
+              <w:rPr>
+                <w:rFonts w:cs="BRH Malayalam Extra"/>
+                <w:color w:val="000000"/>
+                <w:szCs w:val="40"/>
+              </w:rPr>
+              <w:t>7</w:t>
+            </w:r>
+            <w:r>
+              <w:rPr>
+                <w:rFonts w:ascii="BRH Malayalam Extra" w:hAnsi="BRH Malayalam Extra" w:cs="BRH Malayalam Extra"/>
+                <w:color w:val="000000"/>
+                <w:sz w:val="32"/>
+                <w:szCs w:val="40"/>
+              </w:rPr>
+              <w:t>.</w:t>
+            </w:r>
+            <w:r>
+              <w:rPr>
+                <w:rFonts w:cs="BRH Malayalam Extra"/>
+                <w:color w:val="000000"/>
+                <w:szCs w:val="40"/>
+              </w:rPr>
+              <w:t>8</w:t>
+            </w:r>
+            <w:r>
+              <w:rPr>
+                <w:rFonts w:ascii="BRH Malayalam Extra" w:hAnsi="BRH Malayalam Extra" w:cs="BRH Malayalam Extra"/>
+                <w:color w:val="000000"/>
+                <w:sz w:val="32"/>
+                <w:szCs w:val="40"/>
+              </w:rPr>
+              <w:t>.</w:t>
+            </w:r>
+            <w:r>
+              <w:rPr>
+                <w:rFonts w:cs="BRH Malayalam Extra"/>
+                <w:color w:val="000000"/>
+                <w:szCs w:val="40"/>
+              </w:rPr>
+              <w:t>1</w:t>
+            </w:r>
+            <w:r>
+              <w:rPr>
+                <w:rFonts w:ascii="BRH Malayalam Extra" w:hAnsi="BRH Malayalam Extra" w:cs="BRH Malayalam Extra"/>
+                <w:color w:val="000000"/>
+                <w:sz w:val="32"/>
+                <w:szCs w:val="40"/>
+              </w:rPr>
+              <w:t>(</w:t>
+            </w:r>
+            <w:r>
+              <w:rPr>
+                <w:rFonts w:cs="BRH Malayalam Extra"/>
+                <w:color w:val="000000"/>
+                <w:szCs w:val="40"/>
+              </w:rPr>
+              <w:t>30</w:t>
+            </w:r>
+            <w:r>
+              <w:rPr>
+                <w:rFonts w:ascii="BRH Malayalam Extra" w:hAnsi="BRH Malayalam Extra" w:cs="BRH Malayalam Extra"/>
+                <w:color w:val="000000"/>
+                <w:sz w:val="32"/>
+                <w:szCs w:val="40"/>
+              </w:rPr>
+              <w:t>)</w:t>
+            </w:r>
+            <w:proofErr w:type="gramStart"/>
+            <w:r>
+              <w:rPr>
+                <w:rFonts w:ascii="BRH Malayalam Extra" w:hAnsi="BRH Malayalam Extra" w:cs="BRH Malayalam Extra"/>
+                <w:color w:val="000000"/>
+                <w:sz w:val="32"/>
+                <w:szCs w:val="40"/>
+              </w:rPr>
+              <w:t>-  px</w:t>
+            </w:r>
+            <w:proofErr w:type="gramEnd"/>
+            <w:r>
+              <w:rPr>
+                <w:rFonts w:ascii="BRH Malayalam Extra" w:hAnsi="BRH Malayalam Extra" w:cs="BRH Malayalam Extra"/>
+                <w:color w:val="000000"/>
+                <w:sz w:val="26"/>
+                <w:szCs w:val="40"/>
+              </w:rPr>
+              <w:t>–</w:t>
+            </w:r>
+            <w:r>
+              <w:rPr>
+                <w:rFonts w:ascii="BRH Malayalam Extra" w:hAnsi="BRH Malayalam Extra" w:cs="BRH Malayalam Extra"/>
+                <w:color w:val="000000"/>
+                <w:sz w:val="32"/>
+                <w:szCs w:val="40"/>
+              </w:rPr>
+              <w:t>Ry</w:t>
+            </w:r>
+            <w:r>
+              <w:rPr>
+                <w:rFonts w:ascii="BRH Malayalam Extra" w:hAnsi="BRH Malayalam Extra" w:cs="BRH Malayalam Extra"/>
+                <w:color w:val="000000"/>
+                <w:sz w:val="26"/>
+                <w:szCs w:val="40"/>
+              </w:rPr>
+              <w:t>–</w:t>
+            </w:r>
+            <w:r>
+              <w:rPr>
+                <w:rFonts w:ascii="BRH Malayalam Extra" w:hAnsi="BRH Malayalam Extra" w:cs="BRH Malayalam Extra"/>
+                <w:color w:val="000000"/>
+                <w:sz w:val="32"/>
+                <w:szCs w:val="40"/>
+              </w:rPr>
+              <w:t>dz</w:t>
+            </w:r>
+            <w:r>
+              <w:rPr>
+                <w:rFonts w:ascii="BRH Malayalam Extra" w:hAnsi="BRH Malayalam Extra" w:cs="BRH Malayalam Extra"/>
+                <w:color w:val="000000"/>
+                <w:sz w:val="26"/>
+                <w:szCs w:val="40"/>
+              </w:rPr>
+              <w:t>–</w:t>
+            </w:r>
+            <w:r>
+              <w:rPr>
+                <w:rFonts w:ascii="BRH Malayalam Extra" w:hAnsi="BRH Malayalam Extra" w:cs="BRH Malayalam Extra"/>
+                <w:color w:val="000000"/>
+                <w:sz w:val="32"/>
+                <w:szCs w:val="40"/>
+                <w:highlight w:val="yellow"/>
+              </w:rPr>
+              <w:t>pZy</w:t>
+            </w:r>
+            <w:r>
+              <w:rPr>
+                <w:rFonts w:ascii="BRH Malayalam Extra" w:hAnsi="BRH Malayalam Extra" w:cs="BRH Malayalam Extra"/>
+                <w:color w:val="000000"/>
+                <w:sz w:val="32"/>
+                <w:szCs w:val="40"/>
+              </w:rPr>
+              <w:t>— | Aqûx©— |</w:t>
+            </w:r>
+          </w:p>
+          <w:p>
+            <w:pPr>
+              <w:widowControl w:val="0"/>
+              <w:autoSpaceDE w:val="0"/>
+              <w:autoSpaceDN w:val="0"/>
+              <w:adjustRightInd w:val="0"/>
+              <w:spacing w:line="240" w:lineRule="auto"/>
+              <w:rPr>
+                <w:rFonts w:ascii="BRH Malayalam Extra" w:hAnsi="BRH Malayalam Extra" w:cs="BRH Malayalam Extra"/>
+                <w:color w:val="000000"/>
+                <w:sz w:val="32"/>
+                <w:szCs w:val="40"/>
+              </w:rPr>
+            </w:pPr>
+            <w:r>
+              <w:rPr>
+                <w:rFonts w:ascii="BRH Malayalam Extra" w:hAnsi="BRH Malayalam Extra" w:cs="BRH Malayalam Extra"/>
+                <w:color w:val="000000"/>
+                <w:sz w:val="32"/>
+                <w:szCs w:val="40"/>
+              </w:rPr>
+              <w:t>px</w:t>
+            </w:r>
+            <w:r>
+              <w:rPr>
+                <w:rFonts w:ascii="BRH Malayalam Extra" w:hAnsi="BRH Malayalam Extra" w:cs="BRH Malayalam Extra"/>
+                <w:color w:val="000000"/>
+                <w:sz w:val="26"/>
+                <w:szCs w:val="40"/>
+              </w:rPr>
+              <w:t>–</w:t>
+            </w:r>
+            <w:r>
+              <w:rPr>
+                <w:rFonts w:ascii="BRH Malayalam Extra" w:hAnsi="BRH Malayalam Extra" w:cs="BRH Malayalam Extra"/>
+                <w:color w:val="000000"/>
+                <w:sz w:val="32"/>
+                <w:szCs w:val="40"/>
+              </w:rPr>
+              <w:t>Ry</w:t>
+            </w:r>
+            <w:r>
+              <w:rPr>
+                <w:rFonts w:ascii="BRH Malayalam Extra" w:hAnsi="BRH Malayalam Extra" w:cs="BRH Malayalam Extra"/>
+                <w:color w:val="000000"/>
+                <w:sz w:val="26"/>
+                <w:szCs w:val="40"/>
+              </w:rPr>
+              <w:t>–</w:t>
+            </w:r>
+            <w:r>
+              <w:rPr>
+                <w:rFonts w:ascii="BRH Malayalam Extra" w:hAnsi="BRH Malayalam Extra" w:cs="BRH Malayalam Extra"/>
+                <w:color w:val="000000"/>
+                <w:sz w:val="32"/>
+                <w:szCs w:val="40"/>
+              </w:rPr>
+              <w:t>dz</w:t>
+            </w:r>
+            <w:r>
+              <w:rPr>
+                <w:rFonts w:ascii="BRH Malayalam Extra" w:hAnsi="BRH Malayalam Extra" w:cs="BRH Malayalam Extra"/>
+                <w:color w:val="000000"/>
+                <w:sz w:val="26"/>
+                <w:szCs w:val="40"/>
+              </w:rPr>
+              <w:t>–</w:t>
+            </w:r>
+            <w:r>
+              <w:rPr>
+                <w:rFonts w:ascii="BRH Malayalam Extra" w:hAnsi="BRH Malayalam Extra" w:cs="BRH Malayalam Extra"/>
+                <w:color w:val="000000"/>
+                <w:sz w:val="32"/>
+                <w:szCs w:val="40"/>
+                <w:highlight w:val="yellow"/>
+              </w:rPr>
+              <w:t>p</w:t>
+            </w:r>
+            <w:r>
+              <w:rPr>
+                <w:rFonts w:ascii="BRH Malayalam Extra" w:hAnsi="BRH Malayalam Extra" w:cs="BRH Malayalam Extra"/>
+                <w:color w:val="000000"/>
+                <w:sz w:val="32"/>
+                <w:szCs w:val="40"/>
+              </w:rPr>
+              <w:t xml:space="preserve"> Zõqûx</w:t>
+            </w:r>
+            <w:r>
+              <w:rPr>
+                <w:rFonts w:ascii="BRH Malayalam Extra" w:hAnsi="BRH Malayalam Extra" w:cs="BRH Malayalam Extra"/>
+                <w:color w:val="000000"/>
+                <w:sz w:val="26"/>
+                <w:szCs w:val="40"/>
+              </w:rPr>
+              <w:t>–</w:t>
+            </w:r>
+            <w:r>
+              <w:rPr>
+                <w:rFonts w:ascii="BRH Malayalam Extra" w:hAnsi="BRH Malayalam Extra" w:cs="BRH Malayalam Extra"/>
+                <w:color w:val="000000"/>
+                <w:sz w:val="32"/>
+                <w:szCs w:val="40"/>
+              </w:rPr>
+              <w:t xml:space="preserve"> dqûx©—. pxRy</w:t>
+            </w:r>
+            <w:r>
+              <w:rPr>
+                <w:rFonts w:ascii="BRH Malayalam Extra" w:hAnsi="BRH Malayalam Extra" w:cs="BRH Malayalam Extra"/>
+                <w:color w:val="000000"/>
+                <w:sz w:val="32"/>
+                <w:szCs w:val="40"/>
+                <w:highlight w:val="yellow"/>
+              </w:rPr>
+              <w:t>dz</w:t>
+            </w:r>
+            <w:r>
+              <w:rPr>
+                <w:rFonts w:ascii="BRH Malayalam Extra" w:hAnsi="BRH Malayalam Extra" w:cs="BRH Malayalam Extra"/>
+                <w:color w:val="000000"/>
+                <w:sz w:val="26"/>
+                <w:szCs w:val="40"/>
+                <w:highlight w:val="yellow"/>
+              </w:rPr>
+              <w:t>–</w:t>
+            </w:r>
+            <w:r>
+              <w:rPr>
+                <w:rFonts w:ascii="BRH Malayalam Extra" w:hAnsi="BRH Malayalam Extra" w:cs="BRH Malayalam Extra"/>
+                <w:color w:val="000000"/>
+                <w:sz w:val="32"/>
+                <w:szCs w:val="40"/>
+              </w:rPr>
+              <w:t>p</w:t>
+            </w:r>
+            <w:r>
+              <w:rPr>
+                <w:rFonts w:ascii="BRH Malayalam Extra" w:hAnsi="BRH Malayalam Extra" w:cs="BRH Malayalam Extra"/>
+                <w:color w:val="000000"/>
+                <w:sz w:val="32"/>
+                <w:szCs w:val="40"/>
+                <w:highlight w:val="yellow"/>
+              </w:rPr>
+              <w:t>Zy</w:t>
+            </w:r>
+            <w:r>
+              <w:rPr>
+                <w:rFonts w:ascii="BRH Malayalam Extra" w:hAnsi="BRH Malayalam Extra" w:cs="BRH Malayalam Extra"/>
+                <w:color w:val="000000"/>
+                <w:sz w:val="32"/>
+                <w:szCs w:val="40"/>
+              </w:rPr>
+              <w:t xml:space="preserve">— </w:t>
+            </w:r>
+          </w:p>
+          <w:p>
+            <w:pPr>
+              <w:widowControl w:val="0"/>
+              <w:autoSpaceDE w:val="0"/>
+              <w:autoSpaceDN w:val="0"/>
+              <w:adjustRightInd w:val="0"/>
+              <w:spacing w:line="240" w:lineRule="auto"/>
+              <w:rPr>
+                <w:rFonts w:ascii="BRH Malayalam Extra" w:hAnsi="BRH Malayalam Extra" w:cs="BRH Malayalam Extra"/>
+                <w:color w:val="000000"/>
+                <w:sz w:val="32"/>
+                <w:szCs w:val="40"/>
+              </w:rPr>
+            </w:pPr>
+            <w:r>
+              <w:rPr>
+                <w:rFonts w:ascii="BRH Malayalam Extra" w:hAnsi="BRH Malayalam Extra" w:cs="BRH Malayalam Extra"/>
+                <w:color w:val="000000"/>
+                <w:sz w:val="32"/>
+                <w:szCs w:val="40"/>
+              </w:rPr>
+              <w:t>pxRy</w:t>
+            </w:r>
+            <w:r>
+              <w:rPr>
+                <w:rFonts w:ascii="BRH Malayalam Extra" w:hAnsi="BRH Malayalam Extra" w:cs="BRH Malayalam Extra"/>
+                <w:color w:val="000000"/>
+                <w:sz w:val="32"/>
+                <w:szCs w:val="40"/>
+                <w:highlight w:val="yellow"/>
+              </w:rPr>
+              <w:t>d</w:t>
+            </w:r>
+            <w:r>
+              <w:rPr>
+                <w:rFonts w:ascii="BRH Malayalam Extra" w:hAnsi="BRH Malayalam Extra" w:cs="BRH Malayalam Extra"/>
+                <w:color w:val="000000"/>
+                <w:sz w:val="32"/>
+                <w:szCs w:val="40"/>
+              </w:rPr>
+              <w:t>z</w:t>
+            </w:r>
+            <w:r>
+              <w:rPr>
+                <w:rFonts w:ascii="BRH Malayalam Extra" w:hAnsi="BRH Malayalam Extra" w:cs="BRH Malayalam Extra"/>
+                <w:color w:val="000000"/>
+                <w:sz w:val="26"/>
+                <w:szCs w:val="40"/>
+              </w:rPr>
+              <w:t>–</w:t>
+            </w:r>
+            <w:r>
+              <w:rPr>
+                <w:rFonts w:ascii="BRH Malayalam Extra" w:hAnsi="BRH Malayalam Extra" w:cs="BRH Malayalam Extra"/>
+                <w:color w:val="000000"/>
+                <w:sz w:val="32"/>
+                <w:szCs w:val="40"/>
+                <w:highlight w:val="yellow"/>
+              </w:rPr>
+              <w:t>p</w:t>
+            </w:r>
+            <w:r>
+              <w:rPr>
+                <w:rFonts w:ascii="BRH Malayalam Extra" w:hAnsi="BRH Malayalam Extra" w:cs="BRH Malayalam Extra"/>
+                <w:color w:val="000000"/>
+                <w:sz w:val="32"/>
+                <w:szCs w:val="40"/>
+              </w:rPr>
+              <w:t xml:space="preserve"> Zõqûx©— |</w:t>
+            </w:r>
+            <w:r>
+              <w:rPr>
+                <w:rFonts w:ascii="BRH Malayalam Extra" w:hAnsi="BRH Malayalam Extra" w:cs="BRH Malayalam Extra"/>
+                <w:color w:val="000000"/>
+                <w:sz w:val="32"/>
+                <w:szCs w:val="40"/>
+              </w:rPr>
+              <w:t xml:space="preserve"> </w:t>
+            </w:r>
+          </w:p>
+          <w:p>
+            <w:pPr>
+              <w:widowControl w:val="0"/>
+              <w:autoSpaceDE w:val="0"/>
+              <w:autoSpaceDN w:val="0"/>
+              <w:adjustRightInd w:val="0"/>
+              <w:spacing w:line="240" w:lineRule="auto"/>
+              <w:rPr>
+                <w:rFonts w:ascii="BRH Malayalam Extra" w:hAnsi="BRH Malayalam Extra" w:cs="BRH Malayalam Extra"/>
+                <w:color w:val="000000"/>
+                <w:sz w:val="32"/>
+                <w:szCs w:val="40"/>
+              </w:rPr>
+            </w:pPr>
+            <w:r>
+              <w:rPr>
+                <w:rFonts w:cs="BRH Malayalam Extra"/>
+                <w:color w:val="000000"/>
+                <w:szCs w:val="40"/>
+              </w:rPr>
+              <w:t>36</w:t>
+            </w:r>
+            <w:r>
+              <w:rPr>
+                <w:rFonts w:ascii="BRH Malayalam Extra" w:hAnsi="BRH Malayalam Extra" w:cs="BRH Malayalam Extra"/>
+                <w:color w:val="000000"/>
+                <w:sz w:val="32"/>
+                <w:szCs w:val="40"/>
+              </w:rPr>
+              <w:t>)</w:t>
+            </w:r>
+            <w:r>
+              <w:rPr>
+                <w:rFonts w:ascii="BRH Malayalam Extra" w:hAnsi="BRH Malayalam Extra" w:cs="BRH Malayalam Extra"/>
+                <w:color w:val="000000"/>
+                <w:sz w:val="32"/>
+                <w:szCs w:val="40"/>
+              </w:rPr>
+              <w:tab/>
+            </w:r>
+            <w:r>
+              <w:rPr>
+                <w:rFonts w:cs="BRH Malayalam Extra"/>
+                <w:color w:val="000000"/>
+                <w:szCs w:val="40"/>
+              </w:rPr>
+              <w:t>1</w:t>
+            </w:r>
+            <w:r>
+              <w:rPr>
+                <w:rFonts w:ascii="BRH Malayalam Extra" w:hAnsi="BRH Malayalam Extra" w:cs="BRH Malayalam Extra"/>
+                <w:color w:val="000000"/>
+                <w:sz w:val="32"/>
+                <w:szCs w:val="40"/>
+              </w:rPr>
+              <w:t>.</w:t>
+            </w:r>
+            <w:r>
+              <w:rPr>
+                <w:rFonts w:cs="BRH Malayalam Extra"/>
+                <w:color w:val="000000"/>
+                <w:szCs w:val="40"/>
+              </w:rPr>
+              <w:t>7</w:t>
+            </w:r>
+            <w:r>
+              <w:rPr>
+                <w:rFonts w:ascii="BRH Malayalam Extra" w:hAnsi="BRH Malayalam Extra" w:cs="BRH Malayalam Extra"/>
+                <w:color w:val="000000"/>
+                <w:sz w:val="32"/>
+                <w:szCs w:val="40"/>
+              </w:rPr>
+              <w:t>.</w:t>
+            </w:r>
+            <w:r>
+              <w:rPr>
+                <w:rFonts w:cs="BRH Malayalam Extra"/>
+                <w:color w:val="000000"/>
+                <w:szCs w:val="40"/>
+              </w:rPr>
+              <w:t>8</w:t>
+            </w:r>
+            <w:r>
+              <w:rPr>
+                <w:rFonts w:ascii="BRH Malayalam Extra" w:hAnsi="BRH Malayalam Extra" w:cs="BRH Malayalam Extra"/>
+                <w:color w:val="000000"/>
+                <w:sz w:val="32"/>
+                <w:szCs w:val="40"/>
+              </w:rPr>
+              <w:t>.</w:t>
+            </w:r>
+            <w:r>
+              <w:rPr>
+                <w:rFonts w:cs="BRH Malayalam Extra"/>
+                <w:color w:val="000000"/>
+                <w:szCs w:val="40"/>
+              </w:rPr>
+              <w:t>1</w:t>
+            </w:r>
+            <w:r>
+              <w:rPr>
+                <w:rFonts w:ascii="BRH Malayalam Extra" w:hAnsi="BRH Malayalam Extra" w:cs="BRH Malayalam Extra"/>
+                <w:color w:val="000000"/>
+                <w:sz w:val="32"/>
+                <w:szCs w:val="40"/>
+              </w:rPr>
+              <w:t>(</w:t>
+            </w:r>
+            <w:r>
+              <w:rPr>
+                <w:rFonts w:cs="BRH Malayalam Extra"/>
+                <w:color w:val="000000"/>
+                <w:szCs w:val="40"/>
+              </w:rPr>
+              <w:t>30</w:t>
+            </w:r>
+            <w:r>
+              <w:rPr>
+                <w:rFonts w:ascii="BRH Malayalam Extra" w:hAnsi="BRH Malayalam Extra" w:cs="BRH Malayalam Extra"/>
+                <w:color w:val="000000"/>
+                <w:sz w:val="32"/>
+                <w:szCs w:val="40"/>
+              </w:rPr>
+              <w:t>)</w:t>
+            </w:r>
+            <w:proofErr w:type="gramStart"/>
+            <w:r>
+              <w:rPr>
+                <w:rFonts w:ascii="BRH Malayalam Extra" w:hAnsi="BRH Malayalam Extra" w:cs="BRH Malayalam Extra"/>
+                <w:color w:val="000000"/>
+                <w:sz w:val="32"/>
+                <w:szCs w:val="40"/>
+              </w:rPr>
+              <w:t>-  px</w:t>
+            </w:r>
+            <w:proofErr w:type="gramEnd"/>
+            <w:r>
+              <w:rPr>
+                <w:rFonts w:ascii="BRH Malayalam Extra" w:hAnsi="BRH Malayalam Extra" w:cs="BRH Malayalam Extra"/>
+                <w:color w:val="000000"/>
+                <w:sz w:val="26"/>
+                <w:szCs w:val="40"/>
+              </w:rPr>
+              <w:t>–</w:t>
+            </w:r>
+            <w:r>
+              <w:rPr>
+                <w:rFonts w:ascii="BRH Malayalam Extra" w:hAnsi="BRH Malayalam Extra" w:cs="BRH Malayalam Extra"/>
+                <w:color w:val="000000"/>
+                <w:sz w:val="32"/>
+                <w:szCs w:val="40"/>
+              </w:rPr>
+              <w:t>Ry</w:t>
+            </w:r>
+            <w:r>
+              <w:rPr>
+                <w:rFonts w:ascii="BRH Malayalam Extra" w:hAnsi="BRH Malayalam Extra" w:cs="BRH Malayalam Extra"/>
+                <w:color w:val="000000"/>
+                <w:sz w:val="26"/>
+                <w:szCs w:val="40"/>
+              </w:rPr>
+              <w:t>–</w:t>
+            </w:r>
+            <w:r>
+              <w:rPr>
+                <w:rFonts w:ascii="BRH Malayalam Extra" w:hAnsi="BRH Malayalam Extra" w:cs="BRH Malayalam Extra"/>
+                <w:color w:val="000000"/>
+                <w:sz w:val="32"/>
+                <w:szCs w:val="40"/>
+              </w:rPr>
+              <w:t>dz</w:t>
+            </w:r>
+            <w:r>
+              <w:rPr>
+                <w:rFonts w:ascii="BRH Malayalam Extra" w:hAnsi="BRH Malayalam Extra" w:cs="BRH Malayalam Extra"/>
+                <w:color w:val="000000"/>
+                <w:sz w:val="26"/>
+                <w:szCs w:val="40"/>
+              </w:rPr>
+              <w:t>–</w:t>
+            </w:r>
+            <w:r>
+              <w:rPr>
+                <w:rFonts w:ascii="BRH Malayalam Extra" w:hAnsi="BRH Malayalam Extra" w:cs="BRH Malayalam Extra"/>
+                <w:color w:val="000000"/>
+                <w:sz w:val="32"/>
+                <w:szCs w:val="40"/>
+                <w:highlight w:val="yellow"/>
+              </w:rPr>
+              <w:t>pZy—</w:t>
+            </w:r>
+            <w:r>
+              <w:rPr>
+                <w:rFonts w:ascii="BRH Malayalam Extra" w:hAnsi="BRH Malayalam Extra" w:cs="BRH Malayalam Extra"/>
+                <w:color w:val="000000"/>
+                <w:sz w:val="32"/>
+                <w:szCs w:val="40"/>
+              </w:rPr>
+              <w:t xml:space="preserve"> |</w:t>
+            </w:r>
+          </w:p>
+          <w:p>
+            <w:pPr>
+              <w:widowControl w:val="0"/>
+              <w:autoSpaceDE w:val="0"/>
+              <w:autoSpaceDN w:val="0"/>
+              <w:adjustRightInd w:val="0"/>
+              <w:spacing w:before="0" w:line="240" w:lineRule="auto"/>
+              <w:rPr>
+                <w:rFonts w:cs="BRH Malayalam Extra"/>
+                <w:szCs w:val="44"/>
+              </w:rPr>
+            </w:pPr>
+            <w:r>
+              <w:rPr>
+                <w:rFonts w:ascii="BRH Malayalam Extra" w:hAnsi="BRH Malayalam Extra" w:cs="BRH Malayalam Extra"/>
+                <w:color w:val="000000"/>
+                <w:sz w:val="32"/>
+                <w:szCs w:val="40"/>
+              </w:rPr>
+              <w:t>px</w:t>
+            </w:r>
+            <w:r>
+              <w:rPr>
+                <w:rFonts w:ascii="BRH Malayalam Extra" w:hAnsi="BRH Malayalam Extra" w:cs="BRH Malayalam Extra"/>
+                <w:color w:val="000000"/>
+                <w:sz w:val="26"/>
+                <w:szCs w:val="40"/>
+              </w:rPr>
+              <w:t>–</w:t>
+            </w:r>
+            <w:r>
+              <w:rPr>
+                <w:rFonts w:ascii="BRH Malayalam Extra" w:hAnsi="BRH Malayalam Extra" w:cs="BRH Malayalam Extra"/>
+                <w:color w:val="000000"/>
+                <w:sz w:val="32"/>
+                <w:szCs w:val="40"/>
+              </w:rPr>
+              <w:t>Ry</w:t>
+            </w:r>
+            <w:r>
+              <w:rPr>
+                <w:rFonts w:ascii="BRH Malayalam Extra" w:hAnsi="BRH Malayalam Extra" w:cs="BRH Malayalam Extra"/>
+                <w:color w:val="000000"/>
+                <w:sz w:val="26"/>
+                <w:szCs w:val="40"/>
+              </w:rPr>
+              <w:t>–</w:t>
+            </w:r>
+            <w:r>
+              <w:rPr>
+                <w:rFonts w:ascii="BRH Malayalam Extra" w:hAnsi="BRH Malayalam Extra" w:cs="BRH Malayalam Extra"/>
+                <w:color w:val="000000"/>
+                <w:sz w:val="32"/>
+                <w:szCs w:val="40"/>
+              </w:rPr>
+              <w:t>dz</w:t>
+            </w:r>
+            <w:r>
+              <w:rPr>
+                <w:rFonts w:ascii="BRH Malayalam Extra" w:hAnsi="BRH Malayalam Extra" w:cs="BRH Malayalam Extra"/>
+                <w:color w:val="000000"/>
+                <w:sz w:val="26"/>
+                <w:szCs w:val="40"/>
+              </w:rPr>
+              <w:t>–</w:t>
+            </w:r>
+            <w:r>
+              <w:rPr>
+                <w:rFonts w:ascii="BRH Malayalam Extra" w:hAnsi="BRH Malayalam Extra" w:cs="BRH Malayalam Extra"/>
+                <w:color w:val="000000"/>
+                <w:sz w:val="32"/>
+                <w:szCs w:val="40"/>
+              </w:rPr>
+              <w:t>p</w:t>
+            </w:r>
+            <w:r>
+              <w:rPr>
+                <w:rFonts w:ascii="BRH Malayalam Extra" w:hAnsi="BRH Malayalam Extra" w:cs="BRH Malayalam Extra"/>
+                <w:color w:val="000000"/>
+                <w:sz w:val="26"/>
+                <w:szCs w:val="40"/>
+              </w:rPr>
+              <w:t>–</w:t>
+            </w:r>
+            <w:r>
+              <w:rPr>
+                <w:rFonts w:ascii="BRH Malayalam Extra" w:hAnsi="BRH Malayalam Extra" w:cs="BRH Malayalam Extra"/>
+                <w:color w:val="000000"/>
+                <w:sz w:val="32"/>
+                <w:szCs w:val="40"/>
+              </w:rPr>
+              <w:t>ZzZy— pxRydz - p</w:t>
+            </w:r>
+            <w:r>
+              <w:rPr>
+                <w:rFonts w:ascii="BRH Malayalam Extra" w:hAnsi="BRH Malayalam Extra" w:cs="BRH Malayalam Extra"/>
+                <w:color w:val="000000"/>
+                <w:sz w:val="26"/>
+                <w:szCs w:val="40"/>
+              </w:rPr>
+              <w:t>–</w:t>
+            </w:r>
+            <w:r>
+              <w:rPr>
+                <w:rFonts w:ascii="BRH Malayalam Extra" w:hAnsi="BRH Malayalam Extra" w:cs="BRH Malayalam Extra"/>
+                <w:color w:val="000000"/>
+                <w:sz w:val="32"/>
+                <w:szCs w:val="40"/>
+              </w:rPr>
+              <w:t>Zy</w:t>
+            </w:r>
+            <w:r>
+              <w:rPr>
+                <w:rFonts w:ascii="BRH Malayalam Extra" w:hAnsi="BRH Malayalam Extra" w:cs="BRH Malayalam Extra"/>
+                <w:color w:val="000000"/>
+                <w:sz w:val="26"/>
+                <w:szCs w:val="40"/>
+              </w:rPr>
+              <w:t>–</w:t>
+            </w:r>
+            <w:r>
+              <w:rPr>
+                <w:rFonts w:ascii="BRH Malayalam Extra" w:hAnsi="BRH Malayalam Extra" w:cs="BRH Malayalam Extra"/>
+                <w:color w:val="000000"/>
+                <w:sz w:val="32"/>
+                <w:szCs w:val="40"/>
+              </w:rPr>
+              <w:t xml:space="preserve"> |</w:t>
+            </w:r>
+          </w:p>
+        </w:tc>
+        <w:tc>
+          <w:tcPr>
+            <w:tcW w:w="7371" w:type="dxa"/>
+          </w:tcPr>
+          <w:p>
+            <w:pPr>
+              <w:widowControl w:val="0"/>
+              <w:autoSpaceDE w:val="0"/>
+              <w:autoSpaceDN w:val="0"/>
+              <w:adjustRightInd w:val="0"/>
+              <w:spacing w:line="240" w:lineRule="auto"/>
+              <w:rPr>
+                <w:rFonts w:ascii="BRH Malayalam Extra" w:hAnsi="BRH Malayalam Extra" w:cs="BRH Malayalam Extra"/>
+                <w:color w:val="000000"/>
+                <w:sz w:val="32"/>
+                <w:szCs w:val="40"/>
+              </w:rPr>
+            </w:pPr>
+            <w:r>
+              <w:rPr>
+                <w:rFonts w:cs="BRH Malayalam Extra"/>
+                <w:color w:val="000000"/>
+                <w:szCs w:val="40"/>
+              </w:rPr>
+              <w:t>34</w:t>
+            </w:r>
+            <w:r>
+              <w:rPr>
+                <w:rFonts w:ascii="BRH Malayalam Extra" w:hAnsi="BRH Malayalam Extra" w:cs="BRH Malayalam Extra"/>
+                <w:color w:val="000000"/>
+                <w:sz w:val="32"/>
+                <w:szCs w:val="40"/>
+              </w:rPr>
+              <w:t>)</w:t>
+            </w:r>
+            <w:r>
+              <w:rPr>
+                <w:rFonts w:ascii="BRH Malayalam Extra" w:hAnsi="BRH Malayalam Extra" w:cs="BRH Malayalam Extra"/>
+                <w:color w:val="000000"/>
+                <w:sz w:val="32"/>
+                <w:szCs w:val="40"/>
+              </w:rPr>
+              <w:tab/>
+            </w:r>
+            <w:r>
+              <w:rPr>
+                <w:rFonts w:cs="BRH Malayalam Extra"/>
+                <w:color w:val="000000"/>
+                <w:szCs w:val="40"/>
+              </w:rPr>
+              <w:t>1</w:t>
+            </w:r>
+            <w:r>
+              <w:rPr>
+                <w:rFonts w:ascii="BRH Malayalam Extra" w:hAnsi="BRH Malayalam Extra" w:cs="BRH Malayalam Extra"/>
+                <w:color w:val="000000"/>
+                <w:sz w:val="32"/>
+                <w:szCs w:val="40"/>
+              </w:rPr>
+              <w:t>.</w:t>
+            </w:r>
+            <w:r>
+              <w:rPr>
+                <w:rFonts w:cs="BRH Malayalam Extra"/>
+                <w:color w:val="000000"/>
+                <w:szCs w:val="40"/>
+              </w:rPr>
+              <w:t>7</w:t>
+            </w:r>
+            <w:r>
+              <w:rPr>
+                <w:rFonts w:ascii="BRH Malayalam Extra" w:hAnsi="BRH Malayalam Extra" w:cs="BRH Malayalam Extra"/>
+                <w:color w:val="000000"/>
+                <w:sz w:val="32"/>
+                <w:szCs w:val="40"/>
+              </w:rPr>
+              <w:t>.</w:t>
+            </w:r>
+            <w:r>
+              <w:rPr>
+                <w:rFonts w:cs="BRH Malayalam Extra"/>
+                <w:color w:val="000000"/>
+                <w:szCs w:val="40"/>
+              </w:rPr>
+              <w:t>8</w:t>
+            </w:r>
+            <w:r>
+              <w:rPr>
+                <w:rFonts w:ascii="BRH Malayalam Extra" w:hAnsi="BRH Malayalam Extra" w:cs="BRH Malayalam Extra"/>
+                <w:color w:val="000000"/>
+                <w:sz w:val="32"/>
+                <w:szCs w:val="40"/>
+              </w:rPr>
+              <w:t>.</w:t>
+            </w:r>
+            <w:r>
+              <w:rPr>
+                <w:rFonts w:cs="BRH Malayalam Extra"/>
+                <w:color w:val="000000"/>
+                <w:szCs w:val="40"/>
+              </w:rPr>
+              <w:t>1</w:t>
+            </w:r>
+            <w:r>
+              <w:rPr>
+                <w:rFonts w:ascii="BRH Malayalam Extra" w:hAnsi="BRH Malayalam Extra" w:cs="BRH Malayalam Extra"/>
+                <w:color w:val="000000"/>
+                <w:sz w:val="32"/>
+                <w:szCs w:val="40"/>
+              </w:rPr>
+              <w:t>(</w:t>
+            </w:r>
+            <w:r>
+              <w:rPr>
+                <w:rFonts w:cs="BRH Malayalam Extra"/>
+                <w:color w:val="000000"/>
+                <w:szCs w:val="40"/>
+              </w:rPr>
+              <w:t>29</w:t>
+            </w:r>
+            <w:r>
+              <w:rPr>
+                <w:rFonts w:ascii="BRH Malayalam Extra" w:hAnsi="BRH Malayalam Extra" w:cs="BRH Malayalam Extra"/>
+                <w:color w:val="000000"/>
+                <w:sz w:val="32"/>
+                <w:szCs w:val="40"/>
+              </w:rPr>
+              <w:t>)</w:t>
+            </w:r>
+            <w:proofErr w:type="gramStart"/>
+            <w:r>
+              <w:rPr>
+                <w:rFonts w:ascii="BRH Malayalam Extra" w:hAnsi="BRH Malayalam Extra" w:cs="BRH Malayalam Extra"/>
+                <w:color w:val="000000"/>
+                <w:sz w:val="32"/>
+                <w:szCs w:val="40"/>
+              </w:rPr>
+              <w:t>-  px</w:t>
+            </w:r>
+            <w:proofErr w:type="gramEnd"/>
+            <w:r>
+              <w:rPr>
+                <w:rFonts w:ascii="BRH Malayalam Extra" w:hAnsi="BRH Malayalam Extra" w:cs="BRH Malayalam Extra"/>
+                <w:color w:val="000000"/>
+                <w:sz w:val="32"/>
+                <w:szCs w:val="40"/>
+              </w:rPr>
+              <w:t>¥R—r¡ | px</w:t>
+            </w:r>
+            <w:r>
+              <w:rPr>
+                <w:rFonts w:ascii="BRH Malayalam Extra" w:hAnsi="BRH Malayalam Extra" w:cs="BRH Malayalam Extra"/>
+                <w:color w:val="000000"/>
+                <w:sz w:val="26"/>
+                <w:szCs w:val="40"/>
+              </w:rPr>
+              <w:t>–</w:t>
+            </w:r>
+            <w:r>
+              <w:rPr>
+                <w:rFonts w:ascii="BRH Malayalam Extra" w:hAnsi="BRH Malayalam Extra" w:cs="BRH Malayalam Extra"/>
+                <w:color w:val="000000"/>
+                <w:sz w:val="32"/>
+                <w:szCs w:val="40"/>
+              </w:rPr>
+              <w:t>Ry</w:t>
+            </w:r>
+            <w:r>
+              <w:rPr>
+                <w:rFonts w:ascii="BRH Malayalam Extra" w:hAnsi="BRH Malayalam Extra" w:cs="BRH Malayalam Extra"/>
+                <w:color w:val="000000"/>
+                <w:sz w:val="26"/>
+                <w:szCs w:val="40"/>
+              </w:rPr>
+              <w:t>–</w:t>
+            </w:r>
+            <w:r>
+              <w:rPr>
+                <w:rFonts w:ascii="BRH Malayalam Extra" w:hAnsi="BRH Malayalam Extra" w:cs="BRH Malayalam Extra"/>
+                <w:color w:val="000000"/>
+                <w:sz w:val="32"/>
+                <w:szCs w:val="40"/>
+              </w:rPr>
+              <w:t>dz</w:t>
+            </w:r>
+            <w:r>
+              <w:rPr>
+                <w:rFonts w:ascii="BRH Malayalam Extra" w:hAnsi="BRH Malayalam Extra" w:cs="BRH Malayalam Extra"/>
+                <w:color w:val="000000"/>
+                <w:sz w:val="26"/>
+                <w:szCs w:val="40"/>
+              </w:rPr>
+              <w:t>–</w:t>
+            </w:r>
+            <w:r>
+              <w:rPr>
+                <w:rFonts w:ascii="BRH Malayalam Extra" w:hAnsi="BRH Malayalam Extra" w:cs="BRH Malayalam Extra"/>
+                <w:color w:val="000000"/>
+                <w:sz w:val="32"/>
+                <w:szCs w:val="40"/>
+                <w:highlight w:val="green"/>
+              </w:rPr>
+              <w:t>p</w:t>
+            </w:r>
+            <w:r>
+              <w:rPr>
+                <w:rFonts w:ascii="BRH Malayalam Extra" w:hAnsi="BRH Malayalam Extra" w:cs="BRH Malayalam Extra"/>
+                <w:color w:val="000000"/>
+                <w:sz w:val="26"/>
+                <w:szCs w:val="40"/>
+                <w:highlight w:val="green"/>
+              </w:rPr>
+              <w:t>–</w:t>
+            </w:r>
+            <w:r>
+              <w:rPr>
+                <w:rFonts w:ascii="BRH Malayalam Extra" w:hAnsi="BRH Malayalam Extra" w:cs="BRH Malayalam Extra"/>
+                <w:color w:val="000000"/>
+                <w:sz w:val="32"/>
+                <w:szCs w:val="40"/>
+                <w:highlight w:val="green"/>
+              </w:rPr>
+              <w:t>Zy</w:t>
+            </w:r>
+            <w:r>
+              <w:rPr>
+                <w:rFonts w:ascii="BRH Malayalam Extra" w:hAnsi="BRH Malayalam Extra" w:cs="BRH Malayalam Extra"/>
+                <w:color w:val="000000"/>
+                <w:sz w:val="26"/>
+                <w:szCs w:val="40"/>
+              </w:rPr>
+              <w:t>–</w:t>
+            </w:r>
+            <w:r>
+              <w:rPr>
+                <w:rFonts w:ascii="BRH Malayalam Extra" w:hAnsi="BRH Malayalam Extra" w:cs="BRH Malayalam Extra"/>
+                <w:color w:val="000000"/>
+                <w:sz w:val="32"/>
+                <w:szCs w:val="40"/>
+              </w:rPr>
+              <w:t xml:space="preserve"> |</w:t>
+            </w:r>
+          </w:p>
+          <w:p>
+            <w:pPr>
+              <w:widowControl w:val="0"/>
+              <w:autoSpaceDE w:val="0"/>
+              <w:autoSpaceDN w:val="0"/>
+              <w:adjustRightInd w:val="0"/>
+              <w:spacing w:line="240" w:lineRule="auto"/>
+              <w:rPr>
+                <w:rFonts w:ascii="BRH Malayalam Extra" w:hAnsi="BRH Malayalam Extra" w:cs="BRH Malayalam Extra"/>
+                <w:color w:val="000000"/>
+                <w:sz w:val="32"/>
+                <w:szCs w:val="40"/>
+              </w:rPr>
+            </w:pPr>
+            <w:r>
+              <w:rPr>
+                <w:rFonts w:ascii="BRH Malayalam Extra" w:hAnsi="BRH Malayalam Extra" w:cs="BRH Malayalam Extra"/>
+                <w:color w:val="000000"/>
+                <w:sz w:val="32"/>
+                <w:szCs w:val="40"/>
+              </w:rPr>
+              <w:t>px¥R—r¡ pxRy</w:t>
+            </w:r>
+            <w:r>
+              <w:rPr>
+                <w:rFonts w:ascii="BRH Malayalam Extra" w:hAnsi="BRH Malayalam Extra" w:cs="BRH Malayalam Extra"/>
+                <w:color w:val="000000"/>
+                <w:sz w:val="32"/>
+                <w:szCs w:val="40"/>
+                <w:highlight w:val="green"/>
+              </w:rPr>
+              <w:t>dz</w:t>
+            </w:r>
+            <w:r>
+              <w:rPr>
+                <w:rFonts w:ascii="BRH Malayalam Extra" w:hAnsi="BRH Malayalam Extra" w:cs="BRH Malayalam Extra"/>
+                <w:color w:val="000000"/>
+                <w:sz w:val="32"/>
+                <w:szCs w:val="40"/>
+              </w:rPr>
+              <w:t>p</w:t>
+            </w:r>
+            <w:r>
+              <w:rPr>
+                <w:rFonts w:ascii="BRH Malayalam Extra" w:hAnsi="BRH Malayalam Extra" w:cs="BRH Malayalam Extra"/>
+                <w:color w:val="000000"/>
+                <w:sz w:val="32"/>
+                <w:szCs w:val="40"/>
+                <w:highlight w:val="green"/>
+              </w:rPr>
+              <w:t>Zy</w:t>
+            </w:r>
+            <w:r>
+              <w:rPr>
+                <w:rFonts w:ascii="BRH Malayalam Extra" w:hAnsi="BRH Malayalam Extra" w:cs="BRH Malayalam Extra"/>
+                <w:color w:val="000000"/>
+                <w:sz w:val="32"/>
+                <w:szCs w:val="40"/>
+              </w:rPr>
+              <w:t xml:space="preserve"> pxRy</w:t>
+            </w:r>
+            <w:r>
+              <w:rPr>
+                <w:rFonts w:ascii="BRH Malayalam Extra" w:hAnsi="BRH Malayalam Extra" w:cs="BRH Malayalam Extra"/>
+                <w:color w:val="000000"/>
+                <w:sz w:val="32"/>
+                <w:szCs w:val="40"/>
+                <w:highlight w:val="green"/>
+              </w:rPr>
+              <w:t>dz</w:t>
+            </w:r>
+            <w:r>
+              <w:rPr>
+                <w:rFonts w:ascii="BRH Malayalam Extra" w:hAnsi="BRH Malayalam Extra" w:cs="BRH Malayalam Extra"/>
+                <w:color w:val="000000"/>
+                <w:sz w:val="32"/>
+                <w:szCs w:val="40"/>
+              </w:rPr>
+              <w:t>pZy</w:t>
+            </w:r>
+            <w:r>
+              <w:rPr>
+                <w:rFonts w:ascii="BRH Malayalam Extra" w:hAnsi="BRH Malayalam Extra" w:cs="BRH Malayalam Extra"/>
+                <w:color w:val="000000"/>
+                <w:sz w:val="26"/>
+                <w:szCs w:val="40"/>
+              </w:rPr>
+              <w:t>–</w:t>
+            </w:r>
+            <w:r>
+              <w:rPr>
+                <w:rFonts w:ascii="BRH Malayalam Extra" w:hAnsi="BRH Malayalam Extra" w:cs="BRH Malayalam Extra"/>
+                <w:color w:val="000000"/>
+                <w:sz w:val="32"/>
+                <w:szCs w:val="40"/>
+              </w:rPr>
+              <w:t xml:space="preserve"> px¥R—r¡</w:t>
+            </w:r>
+            <w:r>
+              <w:rPr>
+                <w:rFonts w:ascii="BRH Malayalam Extra" w:hAnsi="BRH Malayalam Extra" w:cs="BRH Malayalam Extra"/>
+                <w:color w:val="000000"/>
+                <w:sz w:val="26"/>
+                <w:szCs w:val="40"/>
+              </w:rPr>
+              <w:t>–</w:t>
+            </w:r>
+            <w:r>
+              <w:rPr>
+                <w:rFonts w:ascii="BRH Malayalam Extra" w:hAnsi="BRH Malayalam Extra" w:cs="BRH Malayalam Extra"/>
+                <w:color w:val="000000"/>
+                <w:sz w:val="32"/>
+                <w:szCs w:val="40"/>
+              </w:rPr>
+              <w:t xml:space="preserve"> </w:t>
+            </w:r>
+          </w:p>
+          <w:p>
+            <w:pPr>
+              <w:widowControl w:val="0"/>
+              <w:autoSpaceDE w:val="0"/>
+              <w:autoSpaceDN w:val="0"/>
+              <w:adjustRightInd w:val="0"/>
+              <w:spacing w:line="240" w:lineRule="auto"/>
+              <w:rPr>
+                <w:rFonts w:ascii="BRH Malayalam Extra" w:hAnsi="BRH Malayalam Extra" w:cs="BRH Malayalam Extra"/>
+                <w:color w:val="000000"/>
+                <w:sz w:val="32"/>
+                <w:szCs w:val="40"/>
+              </w:rPr>
+            </w:pPr>
+            <w:r>
+              <w:rPr>
+                <w:rFonts w:ascii="BRH Malayalam Extra" w:hAnsi="BRH Malayalam Extra" w:cs="BRH Malayalam Extra"/>
+                <w:color w:val="000000"/>
+                <w:sz w:val="32"/>
+                <w:szCs w:val="40"/>
+              </w:rPr>
+              <w:t>px¥R—r¡ pxRy</w:t>
+            </w:r>
+            <w:r>
+              <w:rPr>
+                <w:rFonts w:ascii="BRH Malayalam Extra" w:hAnsi="BRH Malayalam Extra" w:cs="BRH Malayalam Extra"/>
+                <w:color w:val="000000"/>
+                <w:sz w:val="32"/>
+                <w:szCs w:val="40"/>
+                <w:highlight w:val="green"/>
+              </w:rPr>
+              <w:t>dz</w:t>
+            </w:r>
+            <w:r>
+              <w:rPr>
+                <w:rFonts w:ascii="BRH Malayalam Extra" w:hAnsi="BRH Malayalam Extra" w:cs="BRH Malayalam Extra"/>
+                <w:color w:val="000000"/>
+                <w:sz w:val="32"/>
+                <w:szCs w:val="40"/>
+              </w:rPr>
+              <w:t>p</w:t>
+            </w:r>
+            <w:r>
+              <w:rPr>
+                <w:rFonts w:ascii="BRH Malayalam Extra" w:hAnsi="BRH Malayalam Extra" w:cs="BRH Malayalam Extra"/>
+                <w:color w:val="000000"/>
+                <w:sz w:val="32"/>
+                <w:szCs w:val="40"/>
+                <w:highlight w:val="green"/>
+              </w:rPr>
+              <w:t>Zy</w:t>
+            </w:r>
+            <w:r>
+              <w:rPr>
+                <w:rFonts w:ascii="BRH Malayalam Extra" w:hAnsi="BRH Malayalam Extra" w:cs="BRH Malayalam Extra"/>
+                <w:color w:val="000000"/>
+                <w:sz w:val="32"/>
+                <w:szCs w:val="40"/>
+              </w:rPr>
+              <w:t xml:space="preserve"> | </w:t>
+            </w:r>
+          </w:p>
+          <w:p>
+            <w:pPr>
+              <w:widowControl w:val="0"/>
+              <w:autoSpaceDE w:val="0"/>
+              <w:autoSpaceDN w:val="0"/>
+              <w:adjustRightInd w:val="0"/>
+              <w:spacing w:line="240" w:lineRule="auto"/>
+              <w:rPr>
+                <w:rFonts w:ascii="BRH Malayalam Extra" w:hAnsi="BRH Malayalam Extra" w:cs="BRH Malayalam Extra"/>
+                <w:color w:val="000000"/>
+                <w:sz w:val="32"/>
+                <w:szCs w:val="40"/>
+              </w:rPr>
+            </w:pPr>
+            <w:r>
+              <w:rPr>
+                <w:rFonts w:cs="BRH Malayalam Extra"/>
+                <w:color w:val="000000"/>
+                <w:szCs w:val="40"/>
+              </w:rPr>
+              <w:t>35</w:t>
+            </w:r>
+            <w:r>
+              <w:rPr>
+                <w:rFonts w:ascii="BRH Malayalam Extra" w:hAnsi="BRH Malayalam Extra" w:cs="BRH Malayalam Extra"/>
+                <w:color w:val="000000"/>
+                <w:sz w:val="32"/>
+                <w:szCs w:val="40"/>
+              </w:rPr>
+              <w:t>)</w:t>
+            </w:r>
+            <w:r>
+              <w:rPr>
+                <w:rFonts w:ascii="BRH Malayalam Extra" w:hAnsi="BRH Malayalam Extra" w:cs="BRH Malayalam Extra"/>
+                <w:color w:val="000000"/>
+                <w:sz w:val="32"/>
+                <w:szCs w:val="40"/>
+              </w:rPr>
+              <w:tab/>
+            </w:r>
+            <w:r>
+              <w:rPr>
+                <w:rFonts w:cs="BRH Malayalam Extra"/>
+                <w:color w:val="000000"/>
+                <w:szCs w:val="40"/>
+              </w:rPr>
+              <w:t>1</w:t>
+            </w:r>
+            <w:r>
+              <w:rPr>
+                <w:rFonts w:ascii="BRH Malayalam Extra" w:hAnsi="BRH Malayalam Extra" w:cs="BRH Malayalam Extra"/>
+                <w:color w:val="000000"/>
+                <w:sz w:val="32"/>
+                <w:szCs w:val="40"/>
+              </w:rPr>
+              <w:t>.</w:t>
+            </w:r>
+            <w:r>
+              <w:rPr>
+                <w:rFonts w:cs="BRH Malayalam Extra"/>
+                <w:color w:val="000000"/>
+                <w:szCs w:val="40"/>
+              </w:rPr>
+              <w:t>7</w:t>
+            </w:r>
+            <w:r>
+              <w:rPr>
+                <w:rFonts w:ascii="BRH Malayalam Extra" w:hAnsi="BRH Malayalam Extra" w:cs="BRH Malayalam Extra"/>
+                <w:color w:val="000000"/>
+                <w:sz w:val="32"/>
+                <w:szCs w:val="40"/>
+              </w:rPr>
+              <w:t>.</w:t>
+            </w:r>
+            <w:r>
+              <w:rPr>
+                <w:rFonts w:cs="BRH Malayalam Extra"/>
+                <w:color w:val="000000"/>
+                <w:szCs w:val="40"/>
+              </w:rPr>
+              <w:t>8</w:t>
+            </w:r>
+            <w:r>
+              <w:rPr>
+                <w:rFonts w:ascii="BRH Malayalam Extra" w:hAnsi="BRH Malayalam Extra" w:cs="BRH Malayalam Extra"/>
+                <w:color w:val="000000"/>
+                <w:sz w:val="32"/>
+                <w:szCs w:val="40"/>
+              </w:rPr>
+              <w:t>.</w:t>
+            </w:r>
+            <w:r>
+              <w:rPr>
+                <w:rFonts w:cs="BRH Malayalam Extra"/>
+                <w:color w:val="000000"/>
+                <w:szCs w:val="40"/>
+              </w:rPr>
+              <w:t>1</w:t>
+            </w:r>
+            <w:r>
+              <w:rPr>
+                <w:rFonts w:ascii="BRH Malayalam Extra" w:hAnsi="BRH Malayalam Extra" w:cs="BRH Malayalam Extra"/>
+                <w:color w:val="000000"/>
+                <w:sz w:val="32"/>
+                <w:szCs w:val="40"/>
+              </w:rPr>
+              <w:t>(</w:t>
+            </w:r>
+            <w:r>
+              <w:rPr>
+                <w:rFonts w:cs="BRH Malayalam Extra"/>
+                <w:color w:val="000000"/>
+                <w:szCs w:val="40"/>
+              </w:rPr>
+              <w:t>30</w:t>
+            </w:r>
+            <w:r>
+              <w:rPr>
+                <w:rFonts w:ascii="BRH Malayalam Extra" w:hAnsi="BRH Malayalam Extra" w:cs="BRH Malayalam Extra"/>
+                <w:color w:val="000000"/>
+                <w:sz w:val="32"/>
+                <w:szCs w:val="40"/>
+              </w:rPr>
+              <w:t>)</w:t>
+            </w:r>
+            <w:proofErr w:type="gramStart"/>
+            <w:r>
+              <w:rPr>
+                <w:rFonts w:ascii="BRH Malayalam Extra" w:hAnsi="BRH Malayalam Extra" w:cs="BRH Malayalam Extra"/>
+                <w:color w:val="000000"/>
+                <w:sz w:val="32"/>
+                <w:szCs w:val="40"/>
+              </w:rPr>
+              <w:t>-  px</w:t>
+            </w:r>
+            <w:proofErr w:type="gramEnd"/>
+            <w:r>
+              <w:rPr>
+                <w:rFonts w:ascii="BRH Malayalam Extra" w:hAnsi="BRH Malayalam Extra" w:cs="BRH Malayalam Extra"/>
+                <w:color w:val="000000"/>
+                <w:sz w:val="26"/>
+                <w:szCs w:val="40"/>
+              </w:rPr>
+              <w:t>–</w:t>
+            </w:r>
+            <w:r>
+              <w:rPr>
+                <w:rFonts w:ascii="BRH Malayalam Extra" w:hAnsi="BRH Malayalam Extra" w:cs="BRH Malayalam Extra"/>
+                <w:color w:val="000000"/>
+                <w:sz w:val="32"/>
+                <w:szCs w:val="40"/>
+              </w:rPr>
+              <w:t>Ry</w:t>
+            </w:r>
+            <w:r>
+              <w:rPr>
+                <w:rFonts w:ascii="BRH Malayalam Extra" w:hAnsi="BRH Malayalam Extra" w:cs="BRH Malayalam Extra"/>
+                <w:color w:val="000000"/>
+                <w:sz w:val="26"/>
+                <w:szCs w:val="40"/>
+              </w:rPr>
+              <w:t>–</w:t>
+            </w:r>
+            <w:r>
+              <w:rPr>
+                <w:rFonts w:ascii="BRH Malayalam Extra" w:hAnsi="BRH Malayalam Extra" w:cs="BRH Malayalam Extra"/>
+                <w:color w:val="000000"/>
+                <w:sz w:val="32"/>
+                <w:szCs w:val="40"/>
+              </w:rPr>
+              <w:t>dz</w:t>
+            </w:r>
+            <w:r>
+              <w:rPr>
+                <w:rFonts w:ascii="BRH Malayalam Extra" w:hAnsi="BRH Malayalam Extra" w:cs="BRH Malayalam Extra"/>
+                <w:color w:val="000000"/>
+                <w:sz w:val="26"/>
+                <w:szCs w:val="40"/>
+              </w:rPr>
+              <w:t>–</w:t>
+            </w:r>
+            <w:r>
+              <w:rPr>
+                <w:rFonts w:ascii="BRH Malayalam Extra" w:hAnsi="BRH Malayalam Extra" w:cs="BRH Malayalam Extra"/>
+                <w:color w:val="000000"/>
+                <w:sz w:val="32"/>
+                <w:szCs w:val="40"/>
+                <w:highlight w:val="green"/>
+              </w:rPr>
+              <w:t>p</w:t>
+            </w:r>
+            <w:r>
+              <w:rPr>
+                <w:rFonts w:ascii="BRH Malayalam Extra" w:hAnsi="BRH Malayalam Extra" w:cs="BRH Malayalam Extra"/>
+                <w:color w:val="000000"/>
+                <w:sz w:val="26"/>
+                <w:szCs w:val="40"/>
+                <w:highlight w:val="green"/>
+              </w:rPr>
+              <w:t>–</w:t>
+            </w:r>
+            <w:r>
+              <w:rPr>
+                <w:rFonts w:ascii="BRH Malayalam Extra" w:hAnsi="BRH Malayalam Extra" w:cs="BRH Malayalam Extra"/>
+                <w:color w:val="000000"/>
+                <w:sz w:val="32"/>
+                <w:szCs w:val="40"/>
+                <w:highlight w:val="green"/>
+              </w:rPr>
+              <w:t>Zy</w:t>
+            </w:r>
+            <w:r>
+              <w:rPr>
+                <w:rFonts w:ascii="BRH Malayalam Extra" w:hAnsi="BRH Malayalam Extra" w:cs="BRH Malayalam Extra"/>
+                <w:color w:val="000000"/>
+                <w:sz w:val="26"/>
+                <w:szCs w:val="40"/>
+              </w:rPr>
+              <w:t>–</w:t>
+            </w:r>
+            <w:r>
+              <w:rPr>
+                <w:rFonts w:ascii="BRH Malayalam Extra" w:hAnsi="BRH Malayalam Extra" w:cs="BRH Malayalam Extra"/>
+                <w:color w:val="000000"/>
+                <w:sz w:val="32"/>
+                <w:szCs w:val="40"/>
+              </w:rPr>
+              <w:t xml:space="preserve"> |</w:t>
+            </w:r>
+            <w:r>
+              <w:rPr>
+                <w:rFonts w:ascii="BRH Malayalam Extra" w:hAnsi="BRH Malayalam Extra" w:cs="BRH Malayalam Extra"/>
+                <w:color w:val="000000"/>
+                <w:sz w:val="32"/>
+                <w:szCs w:val="40"/>
+              </w:rPr>
+              <w:t xml:space="preserve"> </w:t>
+            </w:r>
+            <w:r>
+              <w:rPr>
+                <w:rFonts w:ascii="BRH Malayalam Extra" w:hAnsi="BRH Malayalam Extra" w:cs="BRH Malayalam Extra"/>
+                <w:color w:val="000000"/>
+                <w:sz w:val="32"/>
+                <w:szCs w:val="40"/>
+              </w:rPr>
+              <w:t>Aqûx©— |</w:t>
+            </w:r>
+          </w:p>
+          <w:p>
+            <w:pPr>
+              <w:widowControl w:val="0"/>
+              <w:autoSpaceDE w:val="0"/>
+              <w:autoSpaceDN w:val="0"/>
+              <w:adjustRightInd w:val="0"/>
+              <w:spacing w:line="240" w:lineRule="auto"/>
+              <w:rPr>
+                <w:rFonts w:ascii="BRH Malayalam Extra" w:hAnsi="BRH Malayalam Extra" w:cs="BRH Malayalam Extra"/>
+                <w:color w:val="000000"/>
+                <w:sz w:val="32"/>
+                <w:szCs w:val="40"/>
+              </w:rPr>
+            </w:pPr>
+            <w:r>
+              <w:rPr>
+                <w:rFonts w:ascii="BRH Malayalam Extra" w:hAnsi="BRH Malayalam Extra" w:cs="BRH Malayalam Extra"/>
+                <w:color w:val="000000"/>
+                <w:sz w:val="32"/>
+                <w:szCs w:val="40"/>
+              </w:rPr>
+              <w:t>px</w:t>
+            </w:r>
+            <w:r>
+              <w:rPr>
+                <w:rFonts w:ascii="BRH Malayalam Extra" w:hAnsi="BRH Malayalam Extra" w:cs="BRH Malayalam Extra"/>
+                <w:color w:val="000000"/>
+                <w:sz w:val="26"/>
+                <w:szCs w:val="40"/>
+              </w:rPr>
+              <w:t>–</w:t>
+            </w:r>
+            <w:r>
+              <w:rPr>
+                <w:rFonts w:ascii="BRH Malayalam Extra" w:hAnsi="BRH Malayalam Extra" w:cs="BRH Malayalam Extra"/>
+                <w:color w:val="000000"/>
+                <w:sz w:val="32"/>
+                <w:szCs w:val="40"/>
+              </w:rPr>
+              <w:t>Ry</w:t>
+            </w:r>
+            <w:r>
+              <w:rPr>
+                <w:rFonts w:ascii="BRH Malayalam Extra" w:hAnsi="BRH Malayalam Extra" w:cs="BRH Malayalam Extra"/>
+                <w:color w:val="000000"/>
+                <w:sz w:val="26"/>
+                <w:szCs w:val="40"/>
+              </w:rPr>
+              <w:t>–</w:t>
+            </w:r>
+            <w:r>
+              <w:rPr>
+                <w:rFonts w:ascii="BRH Malayalam Extra" w:hAnsi="BRH Malayalam Extra" w:cs="BRH Malayalam Extra"/>
+                <w:color w:val="000000"/>
+                <w:sz w:val="32"/>
+                <w:szCs w:val="40"/>
+              </w:rPr>
+              <w:t>dz</w:t>
+            </w:r>
+            <w:r>
+              <w:rPr>
+                <w:rFonts w:ascii="BRH Malayalam Extra" w:hAnsi="BRH Malayalam Extra" w:cs="BRH Malayalam Extra"/>
+                <w:color w:val="000000"/>
+                <w:sz w:val="26"/>
+                <w:szCs w:val="40"/>
+              </w:rPr>
+              <w:t>–</w:t>
+            </w:r>
+            <w:r>
+              <w:rPr>
+                <w:rFonts w:ascii="BRH Malayalam Extra" w:hAnsi="BRH Malayalam Extra" w:cs="BRH Malayalam Extra"/>
+                <w:color w:val="000000"/>
+                <w:sz w:val="32"/>
+                <w:szCs w:val="40"/>
+                <w:highlight w:val="green"/>
+              </w:rPr>
+              <w:t>p</w:t>
+            </w:r>
+            <w:r>
+              <w:rPr>
+                <w:rFonts w:ascii="BRH Malayalam Extra" w:hAnsi="BRH Malayalam Extra" w:cs="BRH Malayalam Extra"/>
+                <w:color w:val="000000"/>
+                <w:sz w:val="26"/>
+                <w:szCs w:val="40"/>
+              </w:rPr>
+              <w:t>–</w:t>
+            </w:r>
+            <w:r>
+              <w:rPr>
+                <w:rFonts w:ascii="BRH Malayalam Extra" w:hAnsi="BRH Malayalam Extra" w:cs="BRH Malayalam Extra"/>
+                <w:color w:val="000000"/>
+                <w:sz w:val="32"/>
+                <w:szCs w:val="40"/>
+              </w:rPr>
+              <w:t xml:space="preserve"> Zõqûx</w:t>
+            </w:r>
+            <w:r>
+              <w:rPr>
+                <w:rFonts w:ascii="BRH Malayalam Extra" w:hAnsi="BRH Malayalam Extra" w:cs="BRH Malayalam Extra"/>
+                <w:color w:val="000000"/>
+                <w:sz w:val="26"/>
+                <w:szCs w:val="40"/>
+              </w:rPr>
+              <w:t>–</w:t>
+            </w:r>
+            <w:r>
+              <w:rPr>
+                <w:rFonts w:ascii="BRH Malayalam Extra" w:hAnsi="BRH Malayalam Extra" w:cs="BRH Malayalam Extra"/>
+                <w:color w:val="000000"/>
+                <w:sz w:val="32"/>
+                <w:szCs w:val="40"/>
+              </w:rPr>
+              <w:t xml:space="preserve"> dqûx©—. pxRy</w:t>
+            </w:r>
+            <w:r>
+              <w:rPr>
+                <w:rFonts w:ascii="BRH Malayalam Extra" w:hAnsi="BRH Malayalam Extra" w:cs="BRH Malayalam Extra"/>
+                <w:color w:val="000000"/>
+                <w:sz w:val="32"/>
+                <w:szCs w:val="40"/>
+                <w:highlight w:val="green"/>
+              </w:rPr>
+              <w:t>dz</w:t>
+            </w:r>
+            <w:r>
+              <w:rPr>
+                <w:rFonts w:ascii="BRH Malayalam Extra" w:hAnsi="BRH Malayalam Extra" w:cs="BRH Malayalam Extra"/>
+                <w:color w:val="000000"/>
+                <w:sz w:val="32"/>
+                <w:szCs w:val="40"/>
+              </w:rPr>
+              <w:t>p</w:t>
+            </w:r>
+            <w:r>
+              <w:rPr>
+                <w:rFonts w:ascii="BRH Malayalam Extra" w:hAnsi="BRH Malayalam Extra" w:cs="BRH Malayalam Extra"/>
+                <w:color w:val="000000"/>
+                <w:sz w:val="32"/>
+                <w:szCs w:val="40"/>
+                <w:highlight w:val="green"/>
+              </w:rPr>
+              <w:t>Zy</w:t>
+            </w:r>
+            <w:r>
+              <w:rPr>
+                <w:rFonts w:ascii="BRH Malayalam Extra" w:hAnsi="BRH Malayalam Extra" w:cs="BRH Malayalam Extra"/>
+                <w:color w:val="000000"/>
+                <w:sz w:val="32"/>
+                <w:szCs w:val="40"/>
+              </w:rPr>
+              <w:t xml:space="preserve"> pxRy</w:t>
+            </w:r>
+            <w:r>
+              <w:rPr>
+                <w:rFonts w:ascii="BRH Malayalam Extra" w:hAnsi="BRH Malayalam Extra" w:cs="BRH Malayalam Extra"/>
+                <w:color w:val="000000"/>
+                <w:sz w:val="32"/>
+                <w:szCs w:val="40"/>
+                <w:highlight w:val="green"/>
+              </w:rPr>
+              <w:t>dzp</w:t>
+            </w:r>
+            <w:r>
+              <w:rPr>
+                <w:rFonts w:ascii="BRH Malayalam Extra" w:hAnsi="BRH Malayalam Extra" w:cs="BRH Malayalam Extra"/>
+                <w:color w:val="000000"/>
+                <w:sz w:val="26"/>
+                <w:szCs w:val="40"/>
+              </w:rPr>
+              <w:t>–</w:t>
+            </w:r>
+            <w:r>
+              <w:rPr>
+                <w:rFonts w:ascii="BRH Malayalam Extra" w:hAnsi="BRH Malayalam Extra" w:cs="BRH Malayalam Extra"/>
+                <w:color w:val="000000"/>
+                <w:sz w:val="32"/>
+                <w:szCs w:val="40"/>
+              </w:rPr>
+              <w:t xml:space="preserve"> Zõqûx©— |</w:t>
+            </w:r>
+            <w:r>
+              <w:rPr>
+                <w:rFonts w:ascii="BRH Malayalam Extra" w:hAnsi="BRH Malayalam Extra" w:cs="BRH Malayalam Extra"/>
+                <w:color w:val="000000"/>
+                <w:sz w:val="32"/>
+                <w:szCs w:val="40"/>
+              </w:rPr>
+              <w:t xml:space="preserve"> </w:t>
+            </w:r>
+          </w:p>
+          <w:p>
+            <w:pPr>
+              <w:widowControl w:val="0"/>
+              <w:autoSpaceDE w:val="0"/>
+              <w:autoSpaceDN w:val="0"/>
+              <w:adjustRightInd w:val="0"/>
+              <w:spacing w:line="240" w:lineRule="auto"/>
+              <w:rPr>
+                <w:rFonts w:ascii="BRH Malayalam Extra" w:hAnsi="BRH Malayalam Extra" w:cs="BRH Malayalam Extra"/>
+                <w:color w:val="000000"/>
+                <w:sz w:val="32"/>
+                <w:szCs w:val="40"/>
+              </w:rPr>
+            </w:pPr>
+            <w:r>
+              <w:rPr>
+                <w:rFonts w:cs="BRH Malayalam Extra"/>
+                <w:color w:val="000000"/>
+                <w:szCs w:val="40"/>
+              </w:rPr>
+              <w:t>36</w:t>
+            </w:r>
+            <w:r>
+              <w:rPr>
+                <w:rFonts w:ascii="BRH Malayalam Extra" w:hAnsi="BRH Malayalam Extra" w:cs="BRH Malayalam Extra"/>
+                <w:color w:val="000000"/>
+                <w:sz w:val="32"/>
+                <w:szCs w:val="40"/>
+              </w:rPr>
+              <w:t>)</w:t>
+            </w:r>
+            <w:r>
+              <w:rPr>
+                <w:rFonts w:ascii="BRH Malayalam Extra" w:hAnsi="BRH Malayalam Extra" w:cs="BRH Malayalam Extra"/>
+                <w:color w:val="000000"/>
+                <w:sz w:val="32"/>
+                <w:szCs w:val="40"/>
+              </w:rPr>
+              <w:tab/>
+            </w:r>
+            <w:r>
+              <w:rPr>
+                <w:rFonts w:cs="BRH Malayalam Extra"/>
+                <w:color w:val="000000"/>
+                <w:szCs w:val="40"/>
+              </w:rPr>
+              <w:t>1</w:t>
+            </w:r>
+            <w:r>
+              <w:rPr>
+                <w:rFonts w:ascii="BRH Malayalam Extra" w:hAnsi="BRH Malayalam Extra" w:cs="BRH Malayalam Extra"/>
+                <w:color w:val="000000"/>
+                <w:sz w:val="32"/>
+                <w:szCs w:val="40"/>
+              </w:rPr>
+              <w:t>.</w:t>
+            </w:r>
+            <w:r>
+              <w:rPr>
+                <w:rFonts w:cs="BRH Malayalam Extra"/>
+                <w:color w:val="000000"/>
+                <w:szCs w:val="40"/>
+              </w:rPr>
+              <w:t>7</w:t>
+            </w:r>
+            <w:r>
+              <w:rPr>
+                <w:rFonts w:ascii="BRH Malayalam Extra" w:hAnsi="BRH Malayalam Extra" w:cs="BRH Malayalam Extra"/>
+                <w:color w:val="000000"/>
+                <w:sz w:val="32"/>
+                <w:szCs w:val="40"/>
+              </w:rPr>
+              <w:t>.</w:t>
+            </w:r>
+            <w:r>
+              <w:rPr>
+                <w:rFonts w:cs="BRH Malayalam Extra"/>
+                <w:color w:val="000000"/>
+                <w:szCs w:val="40"/>
+              </w:rPr>
+              <w:t>8</w:t>
+            </w:r>
+            <w:r>
+              <w:rPr>
+                <w:rFonts w:ascii="BRH Malayalam Extra" w:hAnsi="BRH Malayalam Extra" w:cs="BRH Malayalam Extra"/>
+                <w:color w:val="000000"/>
+                <w:sz w:val="32"/>
+                <w:szCs w:val="40"/>
+              </w:rPr>
+              <w:t>.</w:t>
+            </w:r>
+            <w:r>
+              <w:rPr>
+                <w:rFonts w:cs="BRH Malayalam Extra"/>
+                <w:color w:val="000000"/>
+                <w:szCs w:val="40"/>
+              </w:rPr>
+              <w:t>1</w:t>
+            </w:r>
+            <w:r>
+              <w:rPr>
+                <w:rFonts w:ascii="BRH Malayalam Extra" w:hAnsi="BRH Malayalam Extra" w:cs="BRH Malayalam Extra"/>
+                <w:color w:val="000000"/>
+                <w:sz w:val="32"/>
+                <w:szCs w:val="40"/>
+              </w:rPr>
+              <w:t>(</w:t>
+            </w:r>
+            <w:r>
+              <w:rPr>
+                <w:rFonts w:cs="BRH Malayalam Extra"/>
+                <w:color w:val="000000"/>
+                <w:szCs w:val="40"/>
+              </w:rPr>
+              <w:t>30</w:t>
+            </w:r>
+            <w:r>
+              <w:rPr>
+                <w:rFonts w:ascii="BRH Malayalam Extra" w:hAnsi="BRH Malayalam Extra" w:cs="BRH Malayalam Extra"/>
+                <w:color w:val="000000"/>
+                <w:sz w:val="32"/>
+                <w:szCs w:val="40"/>
+              </w:rPr>
+              <w:t>)</w:t>
+            </w:r>
+            <w:proofErr w:type="gramStart"/>
+            <w:r>
+              <w:rPr>
+                <w:rFonts w:ascii="BRH Malayalam Extra" w:hAnsi="BRH Malayalam Extra" w:cs="BRH Malayalam Extra"/>
+                <w:color w:val="000000"/>
+                <w:sz w:val="32"/>
+                <w:szCs w:val="40"/>
+              </w:rPr>
+              <w:t>-  px</w:t>
+            </w:r>
+            <w:proofErr w:type="gramEnd"/>
+            <w:r>
+              <w:rPr>
+                <w:rFonts w:ascii="BRH Malayalam Extra" w:hAnsi="BRH Malayalam Extra" w:cs="BRH Malayalam Extra"/>
+                <w:color w:val="000000"/>
+                <w:sz w:val="26"/>
+                <w:szCs w:val="40"/>
+              </w:rPr>
+              <w:t>–</w:t>
+            </w:r>
+            <w:r>
+              <w:rPr>
+                <w:rFonts w:ascii="BRH Malayalam Extra" w:hAnsi="BRH Malayalam Extra" w:cs="BRH Malayalam Extra"/>
+                <w:color w:val="000000"/>
+                <w:sz w:val="32"/>
+                <w:szCs w:val="40"/>
+              </w:rPr>
+              <w:t>Ry</w:t>
+            </w:r>
+            <w:r>
+              <w:rPr>
+                <w:rFonts w:ascii="BRH Malayalam Extra" w:hAnsi="BRH Malayalam Extra" w:cs="BRH Malayalam Extra"/>
+                <w:color w:val="000000"/>
+                <w:sz w:val="26"/>
+                <w:szCs w:val="40"/>
+              </w:rPr>
+              <w:t>–</w:t>
+            </w:r>
+            <w:r>
+              <w:rPr>
+                <w:rFonts w:ascii="BRH Malayalam Extra" w:hAnsi="BRH Malayalam Extra" w:cs="BRH Malayalam Extra"/>
+                <w:color w:val="000000"/>
+                <w:sz w:val="32"/>
+                <w:szCs w:val="40"/>
+              </w:rPr>
+              <w:t>dz</w:t>
+            </w:r>
+            <w:r>
+              <w:rPr>
+                <w:rFonts w:ascii="BRH Malayalam Extra" w:hAnsi="BRH Malayalam Extra" w:cs="BRH Malayalam Extra"/>
+                <w:color w:val="000000"/>
+                <w:sz w:val="26"/>
+                <w:szCs w:val="40"/>
+              </w:rPr>
+              <w:t>–</w:t>
+            </w:r>
+            <w:r>
+              <w:rPr>
+                <w:rFonts w:ascii="BRH Malayalam Extra" w:hAnsi="BRH Malayalam Extra" w:cs="BRH Malayalam Extra"/>
+                <w:color w:val="000000"/>
+                <w:sz w:val="32"/>
+                <w:szCs w:val="40"/>
+                <w:highlight w:val="green"/>
+              </w:rPr>
+              <w:t>p</w:t>
+            </w:r>
+            <w:r>
+              <w:rPr>
+                <w:rFonts w:ascii="BRH Malayalam Extra" w:hAnsi="BRH Malayalam Extra" w:cs="BRH Malayalam Extra"/>
+                <w:color w:val="000000"/>
+                <w:sz w:val="26"/>
+                <w:szCs w:val="40"/>
+                <w:highlight w:val="green"/>
+              </w:rPr>
+              <w:t>–</w:t>
+            </w:r>
+            <w:r>
+              <w:rPr>
+                <w:rFonts w:ascii="BRH Malayalam Extra" w:hAnsi="BRH Malayalam Extra" w:cs="BRH Malayalam Extra"/>
+                <w:color w:val="000000"/>
+                <w:sz w:val="32"/>
+                <w:szCs w:val="40"/>
+                <w:highlight w:val="green"/>
+              </w:rPr>
+              <w:t>Zy</w:t>
+            </w:r>
+            <w:r>
+              <w:rPr>
+                <w:rFonts w:ascii="BRH Malayalam Extra" w:hAnsi="BRH Malayalam Extra" w:cs="BRH Malayalam Extra"/>
+                <w:color w:val="000000"/>
+                <w:sz w:val="26"/>
+                <w:szCs w:val="40"/>
+              </w:rPr>
+              <w:t>–</w:t>
+            </w:r>
+            <w:r>
+              <w:rPr>
+                <w:rFonts w:ascii="BRH Malayalam Extra" w:hAnsi="BRH Malayalam Extra" w:cs="BRH Malayalam Extra"/>
+                <w:color w:val="000000"/>
+                <w:sz w:val="32"/>
+                <w:szCs w:val="40"/>
+              </w:rPr>
+              <w:t xml:space="preserve"> — |</w:t>
+            </w:r>
+          </w:p>
+          <w:p>
+            <w:pPr>
+              <w:widowControl w:val="0"/>
+              <w:autoSpaceDE w:val="0"/>
+              <w:autoSpaceDN w:val="0"/>
+              <w:adjustRightInd w:val="0"/>
+              <w:spacing w:line="240" w:lineRule="auto"/>
+              <w:rPr>
+                <w:rFonts w:ascii="BRH Malayalam Extra" w:hAnsi="BRH Malayalam Extra" w:cs="BRH Malayalam Extra"/>
+                <w:color w:val="000000"/>
+                <w:sz w:val="32"/>
+                <w:szCs w:val="40"/>
+              </w:rPr>
+            </w:pPr>
+            <w:r>
+              <w:rPr>
+                <w:rFonts w:ascii="BRH Malayalam Extra" w:hAnsi="BRH Malayalam Extra" w:cs="BRH Malayalam Extra"/>
+                <w:color w:val="000000"/>
+                <w:sz w:val="32"/>
+                <w:szCs w:val="40"/>
+              </w:rPr>
+              <w:t>px</w:t>
+            </w:r>
+            <w:r>
+              <w:rPr>
+                <w:rFonts w:ascii="BRH Malayalam Extra" w:hAnsi="BRH Malayalam Extra" w:cs="BRH Malayalam Extra"/>
+                <w:color w:val="000000"/>
+                <w:sz w:val="26"/>
+                <w:szCs w:val="40"/>
+              </w:rPr>
+              <w:t>–</w:t>
+            </w:r>
+            <w:r>
+              <w:rPr>
+                <w:rFonts w:ascii="BRH Malayalam Extra" w:hAnsi="BRH Malayalam Extra" w:cs="BRH Malayalam Extra"/>
+                <w:color w:val="000000"/>
+                <w:sz w:val="32"/>
+                <w:szCs w:val="40"/>
+              </w:rPr>
+              <w:t>Ry</w:t>
+            </w:r>
+            <w:r>
+              <w:rPr>
+                <w:rFonts w:ascii="BRH Malayalam Extra" w:hAnsi="BRH Malayalam Extra" w:cs="BRH Malayalam Extra"/>
+                <w:color w:val="000000"/>
+                <w:sz w:val="26"/>
+                <w:szCs w:val="40"/>
+              </w:rPr>
+              <w:t>–</w:t>
+            </w:r>
+            <w:r>
+              <w:rPr>
+                <w:rFonts w:ascii="BRH Malayalam Extra" w:hAnsi="BRH Malayalam Extra" w:cs="BRH Malayalam Extra"/>
+                <w:color w:val="000000"/>
+                <w:sz w:val="32"/>
+                <w:szCs w:val="40"/>
+              </w:rPr>
+              <w:t>dz</w:t>
+            </w:r>
+            <w:r>
+              <w:rPr>
+                <w:rFonts w:ascii="BRH Malayalam Extra" w:hAnsi="BRH Malayalam Extra" w:cs="BRH Malayalam Extra"/>
+                <w:color w:val="000000"/>
+                <w:sz w:val="26"/>
+                <w:szCs w:val="40"/>
+              </w:rPr>
+              <w:t>–</w:t>
+            </w:r>
+            <w:r>
+              <w:rPr>
+                <w:rFonts w:ascii="BRH Malayalam Extra" w:hAnsi="BRH Malayalam Extra" w:cs="BRH Malayalam Extra"/>
+                <w:color w:val="000000"/>
+                <w:sz w:val="32"/>
+                <w:szCs w:val="40"/>
+              </w:rPr>
+              <w:t>p</w:t>
+            </w:r>
+            <w:r>
+              <w:rPr>
+                <w:rFonts w:ascii="BRH Malayalam Extra" w:hAnsi="BRH Malayalam Extra" w:cs="BRH Malayalam Extra"/>
+                <w:color w:val="000000"/>
+                <w:sz w:val="26"/>
+                <w:szCs w:val="40"/>
+              </w:rPr>
+              <w:t>–</w:t>
+            </w:r>
+            <w:r>
+              <w:rPr>
+                <w:rFonts w:ascii="BRH Malayalam Extra" w:hAnsi="BRH Malayalam Extra" w:cs="BRH Malayalam Extra"/>
+                <w:color w:val="000000"/>
+                <w:sz w:val="32"/>
+                <w:szCs w:val="40"/>
+              </w:rPr>
+              <w:t>ZzZy— pxRydz - p</w:t>
+            </w:r>
+            <w:r>
+              <w:rPr>
+                <w:rFonts w:ascii="BRH Malayalam Extra" w:hAnsi="BRH Malayalam Extra" w:cs="BRH Malayalam Extra"/>
+                <w:color w:val="000000"/>
+                <w:sz w:val="26"/>
+                <w:szCs w:val="40"/>
+              </w:rPr>
+              <w:t>–</w:t>
+            </w:r>
+            <w:r>
+              <w:rPr>
+                <w:rFonts w:ascii="BRH Malayalam Extra" w:hAnsi="BRH Malayalam Extra" w:cs="BRH Malayalam Extra"/>
+                <w:color w:val="000000"/>
+                <w:sz w:val="32"/>
+                <w:szCs w:val="40"/>
+              </w:rPr>
+              <w:t>Zy</w:t>
+            </w:r>
+            <w:r>
+              <w:rPr>
+                <w:rFonts w:ascii="BRH Malayalam Extra" w:hAnsi="BRH Malayalam Extra" w:cs="BRH Malayalam Extra"/>
+                <w:color w:val="000000"/>
+                <w:sz w:val="26"/>
+                <w:szCs w:val="40"/>
+              </w:rPr>
+              <w:t>–</w:t>
+            </w:r>
+            <w:r>
+              <w:rPr>
+                <w:rFonts w:ascii="BRH Malayalam Extra" w:hAnsi="BRH Malayalam Extra" w:cs="BRH Malayalam Extra"/>
+                <w:color w:val="000000"/>
+                <w:sz w:val="32"/>
+                <w:szCs w:val="40"/>
+              </w:rPr>
+              <w:t xml:space="preserve"> | </w:t>
+            </w:r>
+          </w:p>
+          <w:p>
+            <w:pPr>
+              <w:widowControl w:val="0"/>
+              <w:autoSpaceDE w:val="0"/>
+              <w:autoSpaceDN w:val="0"/>
+              <w:adjustRightInd w:val="0"/>
+              <w:spacing w:before="0" w:line="240" w:lineRule="auto"/>
+              <w:rPr>
+                <w:rFonts w:cs="BRH Malayalam Extra"/>
+                <w:szCs w:val="44"/>
+              </w:rPr>
+            </w:pPr>
+          </w:p>
+        </w:tc>
+      </w:tr>
+    </w:tbl>
+    <w:p>
+      <w:pPr>
+        <w:spacing w:before="0" w:line="240" w:lineRule="auto"/>
+        <w:jc w:val="center"/>
+        <w:rPr>
+          <w:b/>
+          <w:bCs/>
+          <w:sz w:val="32"/>
+          <w:szCs w:val="32"/>
+          <w:u w:val="single"/>
+        </w:rPr>
+      </w:pPr>
+    </w:p>
+    <w:p>
+      <w:pPr>
+        <w:spacing w:before="0" w:line="240" w:lineRule="auto"/>
+        <w:jc w:val="center"/>
+        <w:rPr>
+          <w:b/>
+          <w:bCs/>
+          <w:sz w:val="32"/>
+          <w:szCs w:val="32"/>
+          <w:u w:val="single"/>
+        </w:rPr>
+      </w:pPr>
+    </w:p>
+    <w:p>
+      <w:pPr>
+        <w:spacing w:before="0" w:line="240" w:lineRule="auto"/>
+        <w:jc w:val="center"/>
+        <w:rPr>
+          <w:b/>
+          <w:bCs/>
+          <w:sz w:val="32"/>
+          <w:szCs w:val="32"/>
+          <w:u w:val="single"/>
+        </w:rPr>
+      </w:pPr>
+    </w:p>
+    <w:p>
+      <w:pPr>
+        <w:spacing w:before="0" w:line="240" w:lineRule="auto"/>
+        <w:jc w:val="center"/>
+        <w:rPr>
+          <w:b/>
+          <w:bCs/>
+          <w:sz w:val="32"/>
+          <w:szCs w:val="32"/>
+          <w:u w:val="single"/>
+        </w:rPr>
+      </w:pPr>
+    </w:p>
     <w:p>
       <w:pPr>
         <w:spacing w:before="0" w:line="240" w:lineRule="auto"/>
@@ -220,6 +2884,7 @@
                 <w:rFonts w:cs="BRH Malayalam Extra"/>
                 <w:szCs w:val="40"/>
               </w:rPr>
+              <w:lastRenderedPageBreak/>
               <w:t>23</w:t>
             </w:r>
             <w:r>
@@ -311,7 +2976,25 @@
                 <w:sz w:val="32"/>
                 <w:szCs w:val="40"/>
               </w:rPr>
-              <w:t>)-  Ap—tyZx |</w:t>
+              <w:t>)</w:t>
+            </w:r>
+            <w:proofErr w:type="gramStart"/>
+            <w:r>
+              <w:rPr>
+                <w:rFonts w:ascii="BRH Malayalam Extra" w:hAnsi="BRH Malayalam Extra" w:cs="BRH Malayalam Extra"/>
+                <w:sz w:val="32"/>
+                <w:szCs w:val="40"/>
+              </w:rPr>
+              <w:t>-  Ap</w:t>
+            </w:r>
+            <w:proofErr w:type="gramEnd"/>
+            <w:r>
+              <w:rPr>
+                <w:rFonts w:ascii="BRH Malayalam Extra" w:hAnsi="BRH Malayalam Extra" w:cs="BRH Malayalam Extra"/>
+                <w:sz w:val="32"/>
+                <w:szCs w:val="40"/>
+              </w:rPr>
+              <w:t>—tyZx |</w:t>
             </w:r>
           </w:p>
           <w:p>
@@ -514,7 +3197,25 @@
                 <w:sz w:val="32"/>
                 <w:szCs w:val="40"/>
               </w:rPr>
-              <w:t>)-  Ap—tyZx |</w:t>
+              <w:t>)</w:t>
+            </w:r>
+            <w:proofErr w:type="gramStart"/>
+            <w:r>
+              <w:rPr>
+                <w:rFonts w:ascii="BRH Malayalam Extra" w:hAnsi="BRH Malayalam Extra" w:cs="BRH Malayalam Extra"/>
+                <w:sz w:val="32"/>
+                <w:szCs w:val="40"/>
+              </w:rPr>
+              <w:t>-  Ap</w:t>
+            </w:r>
+            <w:proofErr w:type="gramEnd"/>
+            <w:r>
+              <w:rPr>
+                <w:rFonts w:ascii="BRH Malayalam Extra" w:hAnsi="BRH Malayalam Extra" w:cs="BRH Malayalam Extra"/>
+                <w:sz w:val="32"/>
+                <w:szCs w:val="40"/>
+              </w:rPr>
+              <w:t>—tyZx |</w:t>
             </w:r>
           </w:p>
           <w:p>
@@ -722,7 +3423,25 @@
                 <w:sz w:val="32"/>
                 <w:szCs w:val="40"/>
               </w:rPr>
-              <w:t>)-  ¥b</w:t>
+              <w:t>)</w:t>
+            </w:r>
+            <w:proofErr w:type="gramStart"/>
+            <w:r>
+              <w:rPr>
+                <w:rFonts w:ascii="BRH Malayalam Extra" w:hAnsi="BRH Malayalam Extra" w:cs="BRH Malayalam Extra"/>
+                <w:sz w:val="32"/>
+                <w:szCs w:val="40"/>
+              </w:rPr>
+              <w:t>-  ¥</w:t>
+            </w:r>
+            <w:proofErr w:type="gramEnd"/>
+            <w:r>
+              <w:rPr>
+                <w:rFonts w:ascii="BRH Malayalam Extra" w:hAnsi="BRH Malayalam Extra" w:cs="BRH Malayalam Extra"/>
+                <w:sz w:val="32"/>
+                <w:szCs w:val="40"/>
+              </w:rPr>
+              <w:t>b</w:t>
             </w:r>
             <w:r>
               <w:rPr>
@@ -966,7 +3685,25 @@
                 <w:sz w:val="32"/>
                 <w:szCs w:val="40"/>
               </w:rPr>
-              <w:t>)-  ¥b</w:t>
+              <w:t>)</w:t>
+            </w:r>
+            <w:proofErr w:type="gramStart"/>
+            <w:r>
+              <w:rPr>
+                <w:rFonts w:ascii="BRH Malayalam Extra" w:hAnsi="BRH Malayalam Extra" w:cs="BRH Malayalam Extra"/>
+                <w:sz w:val="32"/>
+                <w:szCs w:val="40"/>
+              </w:rPr>
+              <w:t>-  ¥</w:t>
+            </w:r>
+            <w:proofErr w:type="gramEnd"/>
+            <w:r>
+              <w:rPr>
+                <w:rFonts w:ascii="BRH Malayalam Extra" w:hAnsi="BRH Malayalam Extra" w:cs="BRH Malayalam Extra"/>
+                <w:sz w:val="32"/>
+                <w:szCs w:val="40"/>
+              </w:rPr>
+              <w:t>b</w:t>
             </w:r>
             <w:r>
               <w:rPr>
@@ -2368,8 +5105,18 @@
                 <w:sz w:val="32"/>
                 <w:szCs w:val="40"/>
               </w:rPr>
-              <w:t>)-  P</w:t>
-            </w:r>
+              <w:t>)</w:t>
+            </w:r>
+            <w:proofErr w:type="gramStart"/>
+            <w:r>
+              <w:rPr>
+                <w:rFonts w:ascii="BRH Malayalam Extra" w:hAnsi="BRH Malayalam Extra" w:cs="BRH Malayalam Extra"/>
+                <w:sz w:val="32"/>
+                <w:szCs w:val="40"/>
+              </w:rPr>
+              <w:t>-  P</w:t>
+            </w:r>
+            <w:proofErr w:type="gramEnd"/>
             <w:r>
               <w:rPr>
                 <w:rFonts w:ascii="BRH Malayalam Extra" w:hAnsi="BRH Malayalam Extra" w:cs="BRH Malayalam Extra"/>
@@ -2650,8 +5397,18 @@
                 <w:sz w:val="32"/>
                 <w:szCs w:val="40"/>
               </w:rPr>
-              <w:t>)-  D</w:t>
-            </w:r>
+              <w:t>)</w:t>
+            </w:r>
+            <w:proofErr w:type="gramStart"/>
+            <w:r>
+              <w:rPr>
+                <w:rFonts w:ascii="BRH Malayalam Extra" w:hAnsi="BRH Malayalam Extra" w:cs="BRH Malayalam Extra"/>
+                <w:sz w:val="32"/>
+                <w:szCs w:val="40"/>
+              </w:rPr>
+              <w:t>-  D</w:t>
+            </w:r>
+            <w:proofErr w:type="gramEnd"/>
             <w:r>
               <w:rPr>
                 <w:rFonts w:ascii="BRH Malayalam Extra" w:hAnsi="BRH Malayalam Extra" w:cs="BRH Malayalam Extra"/>
@@ -2943,8 +5700,18 @@
                 <w:sz w:val="32"/>
                 <w:szCs w:val="40"/>
               </w:rPr>
-              <w:t>)-  j</w:t>
-            </w:r>
+              <w:t>)</w:t>
+            </w:r>
+            <w:proofErr w:type="gramStart"/>
+            <w:r>
+              <w:rPr>
+                <w:rFonts w:ascii="BRH Malayalam Extra" w:hAnsi="BRH Malayalam Extra" w:cs="BRH Malayalam Extra"/>
+                <w:sz w:val="32"/>
+                <w:szCs w:val="40"/>
+              </w:rPr>
+              <w:t>-  j</w:t>
+            </w:r>
+            <w:proofErr w:type="gramEnd"/>
             <w:r>
               <w:rPr>
                 <w:rFonts w:ascii="BRH Malayalam Extra" w:hAnsi="BRH Malayalam Extra" w:cs="BRH Malayalam Extra"/>
@@ -3166,7 +5933,25 @@
                 <w:sz w:val="32"/>
                 <w:szCs w:val="40"/>
               </w:rPr>
-              <w:t>)-  Ad¡— | ky</w:t>
+              <w:t>)</w:t>
+            </w:r>
+            <w:proofErr w:type="gramStart"/>
+            <w:r>
+              <w:rPr>
+                <w:rFonts w:ascii="BRH Malayalam Extra" w:hAnsi="BRH Malayalam Extra" w:cs="BRH Malayalam Extra"/>
+                <w:sz w:val="32"/>
+                <w:szCs w:val="40"/>
+              </w:rPr>
+              <w:t>-  Ad</w:t>
+            </w:r>
+            <w:proofErr w:type="gramEnd"/>
+            <w:r>
+              <w:rPr>
+                <w:rFonts w:ascii="BRH Malayalam Extra" w:hAnsi="BRH Malayalam Extra" w:cs="BRH Malayalam Extra"/>
+                <w:sz w:val="32"/>
+                <w:szCs w:val="40"/>
+              </w:rPr>
+              <w:t>¡— | ky</w:t>
             </w:r>
             <w:r>
               <w:rPr>
@@ -3385,8 +6170,18 @@
                 <w:sz w:val="32"/>
                 <w:szCs w:val="40"/>
               </w:rPr>
-              <w:t>)-  j</w:t>
-            </w:r>
+              <w:t>)</w:t>
+            </w:r>
+            <w:proofErr w:type="gramStart"/>
+            <w:r>
+              <w:rPr>
+                <w:rFonts w:ascii="BRH Malayalam Extra" w:hAnsi="BRH Malayalam Extra" w:cs="BRH Malayalam Extra"/>
+                <w:sz w:val="32"/>
+                <w:szCs w:val="40"/>
+              </w:rPr>
+              <w:t>-  j</w:t>
+            </w:r>
+            <w:proofErr w:type="gramEnd"/>
             <w:r>
               <w:rPr>
                 <w:rFonts w:ascii="BRH Malayalam Extra" w:hAnsi="BRH Malayalam Extra" w:cs="BRH Malayalam Extra"/>
@@ -3600,7 +6395,25 @@
                 <w:sz w:val="32"/>
                 <w:szCs w:val="40"/>
               </w:rPr>
-              <w:t>)-  Ad¡— | ky</w:t>
+              <w:t>)</w:t>
+            </w:r>
+            <w:proofErr w:type="gramStart"/>
+            <w:r>
+              <w:rPr>
+                <w:rFonts w:ascii="BRH Malayalam Extra" w:hAnsi="BRH Malayalam Extra" w:cs="BRH Malayalam Extra"/>
+                <w:sz w:val="32"/>
+                <w:szCs w:val="40"/>
+              </w:rPr>
+              <w:t>-  Ad</w:t>
+            </w:r>
+            <w:proofErr w:type="gramEnd"/>
+            <w:r>
+              <w:rPr>
+                <w:rFonts w:ascii="BRH Malayalam Extra" w:hAnsi="BRH Malayalam Extra" w:cs="BRH Malayalam Extra"/>
+                <w:sz w:val="32"/>
+                <w:szCs w:val="40"/>
+              </w:rPr>
+              <w:t>¡— | ky</w:t>
             </w:r>
             <w:r>
               <w:rPr>
@@ -3733,7 +6546,6 @@
                 <w:rFonts w:cs="BRH Malayalam Extra"/>
                 <w:szCs w:val="40"/>
               </w:rPr>
-              <w:lastRenderedPageBreak/>
               <w:t>15</w:t>
             </w:r>
             <w:r>
@@ -3825,8 +6637,18 @@
                 <w:sz w:val="32"/>
                 <w:szCs w:val="40"/>
               </w:rPr>
-              <w:t>)-  j</w:t>
-            </w:r>
+              <w:t>)</w:t>
+            </w:r>
+            <w:proofErr w:type="gramStart"/>
+            <w:r>
+              <w:rPr>
+                <w:rFonts w:ascii="BRH Malayalam Extra" w:hAnsi="BRH Malayalam Extra" w:cs="BRH Malayalam Extra"/>
+                <w:sz w:val="32"/>
+                <w:szCs w:val="40"/>
+              </w:rPr>
+              <w:t>-  j</w:t>
+            </w:r>
+            <w:proofErr w:type="gramEnd"/>
             <w:r>
               <w:rPr>
                 <w:rFonts w:ascii="BRH Malayalam Extra" w:hAnsi="BRH Malayalam Extra" w:cs="BRH Malayalam Extra"/>
@@ -4044,8 +6866,18 @@
                 <w:sz w:val="32"/>
                 <w:szCs w:val="40"/>
               </w:rPr>
-              <w:t>)-  j</w:t>
-            </w:r>
+              <w:t>)</w:t>
+            </w:r>
+            <w:proofErr w:type="gramStart"/>
+            <w:r>
+              <w:rPr>
+                <w:rFonts w:ascii="BRH Malayalam Extra" w:hAnsi="BRH Malayalam Extra" w:cs="BRH Malayalam Extra"/>
+                <w:sz w:val="32"/>
+                <w:szCs w:val="40"/>
+              </w:rPr>
+              <w:t>-  j</w:t>
+            </w:r>
+            <w:proofErr w:type="gramEnd"/>
             <w:r>
               <w:rPr>
                 <w:rFonts w:ascii="BRH Malayalam Extra" w:hAnsi="BRH Malayalam Extra" w:cs="BRH Malayalam Extra"/>
@@ -4177,6 +7009,7 @@
                 <w:rFonts w:cs="BRH Malayalam Extra"/>
                 <w:szCs w:val="40"/>
               </w:rPr>
+              <w:lastRenderedPageBreak/>
               <w:t>37</w:t>
             </w:r>
             <w:r>
@@ -4268,8 +7101,18 @@
                 <w:sz w:val="32"/>
                 <w:szCs w:val="40"/>
               </w:rPr>
-              <w:t>)-  j</w:t>
-            </w:r>
+              <w:t>)</w:t>
+            </w:r>
+            <w:proofErr w:type="gramStart"/>
+            <w:r>
+              <w:rPr>
+                <w:rFonts w:ascii="BRH Malayalam Extra" w:hAnsi="BRH Malayalam Extra" w:cs="BRH Malayalam Extra"/>
+                <w:sz w:val="32"/>
+                <w:szCs w:val="40"/>
+              </w:rPr>
+              <w:t>-  j</w:t>
+            </w:r>
+            <w:proofErr w:type="gramEnd"/>
             <w:r>
               <w:rPr>
                 <w:rFonts w:ascii="BRH Malayalam Extra" w:hAnsi="BRH Malayalam Extra" w:cs="BRH Malayalam Extra"/>
@@ -4487,8 +7330,18 @@
                 <w:sz w:val="32"/>
                 <w:szCs w:val="40"/>
               </w:rPr>
-              <w:t>)-  j</w:t>
-            </w:r>
+              <w:t>)</w:t>
+            </w:r>
+            <w:proofErr w:type="gramStart"/>
+            <w:r>
+              <w:rPr>
+                <w:rFonts w:ascii="BRH Malayalam Extra" w:hAnsi="BRH Malayalam Extra" w:cs="BRH Malayalam Extra"/>
+                <w:sz w:val="32"/>
+                <w:szCs w:val="40"/>
+              </w:rPr>
+              <w:t>-  j</w:t>
+            </w:r>
+            <w:proofErr w:type="gramEnd"/>
             <w:r>
               <w:rPr>
                 <w:rFonts w:ascii="BRH Malayalam Extra" w:hAnsi="BRH Malayalam Extra" w:cs="BRH Malayalam Extra"/>
@@ -4711,7 +7564,25 @@
                 <w:sz w:val="32"/>
                 <w:szCs w:val="40"/>
               </w:rPr>
-              <w:t>)-  Bd¡—ræ¡hzJ |</w:t>
+              <w:t>)</w:t>
+            </w:r>
+            <w:proofErr w:type="gramStart"/>
+            <w:r>
+              <w:rPr>
+                <w:rFonts w:ascii="BRH Malayalam Extra" w:hAnsi="BRH Malayalam Extra" w:cs="BRH Malayalam Extra"/>
+                <w:sz w:val="32"/>
+                <w:szCs w:val="40"/>
+              </w:rPr>
+              <w:t>-  Bd</w:t>
+            </w:r>
+            <w:proofErr w:type="gramEnd"/>
+            <w:r>
+              <w:rPr>
+                <w:rFonts w:ascii="BRH Malayalam Extra" w:hAnsi="BRH Malayalam Extra" w:cs="BRH Malayalam Extra"/>
+                <w:sz w:val="32"/>
+                <w:szCs w:val="40"/>
+              </w:rPr>
+              <w:t>¡—ræ¡hzJ |</w:t>
             </w:r>
           </w:p>
           <w:p>
@@ -4915,7 +7786,25 @@
                 <w:sz w:val="32"/>
                 <w:szCs w:val="40"/>
               </w:rPr>
-              <w:t>)-  Bd¡—ræ¡hzJ |</w:t>
+              <w:t>)</w:t>
+            </w:r>
+            <w:proofErr w:type="gramStart"/>
+            <w:r>
+              <w:rPr>
+                <w:rFonts w:ascii="BRH Malayalam Extra" w:hAnsi="BRH Malayalam Extra" w:cs="BRH Malayalam Extra"/>
+                <w:sz w:val="32"/>
+                <w:szCs w:val="40"/>
+              </w:rPr>
+              <w:t>-  Bd</w:t>
+            </w:r>
+            <w:proofErr w:type="gramEnd"/>
+            <w:r>
+              <w:rPr>
+                <w:rFonts w:ascii="BRH Malayalam Extra" w:hAnsi="BRH Malayalam Extra" w:cs="BRH Malayalam Extra"/>
+                <w:sz w:val="32"/>
+                <w:szCs w:val="40"/>
+              </w:rPr>
+              <w:t>¡—ræ¡hzJ |</w:t>
             </w:r>
           </w:p>
           <w:p>
@@ -5143,7 +8032,25 @@
                 <w:sz w:val="32"/>
                 <w:szCs w:val="40"/>
               </w:rPr>
-              <w:t>)-  Bty—Zx²yJ |</w:t>
+              <w:t>)</w:t>
+            </w:r>
+            <w:proofErr w:type="gramStart"/>
+            <w:r>
+              <w:rPr>
+                <w:rFonts w:ascii="BRH Malayalam Extra" w:hAnsi="BRH Malayalam Extra" w:cs="BRH Malayalam Extra"/>
+                <w:sz w:val="32"/>
+                <w:szCs w:val="40"/>
+              </w:rPr>
+              <w:t>-  Bty</w:t>
+            </w:r>
+            <w:proofErr w:type="gramEnd"/>
+            <w:r>
+              <w:rPr>
+                <w:rFonts w:ascii="BRH Malayalam Extra" w:hAnsi="BRH Malayalam Extra" w:cs="BRH Malayalam Extra"/>
+                <w:sz w:val="32"/>
+                <w:szCs w:val="40"/>
+              </w:rPr>
+              <w:t>—Zx²yJ |</w:t>
             </w:r>
           </w:p>
           <w:p>
@@ -5353,7 +8260,25 @@
                 <w:sz w:val="32"/>
                 <w:szCs w:val="40"/>
               </w:rPr>
-              <w:t>)-  Bty—Zx²yJ |</w:t>
+              <w:t>)</w:t>
+            </w:r>
+            <w:proofErr w:type="gramStart"/>
+            <w:r>
+              <w:rPr>
+                <w:rFonts w:ascii="BRH Malayalam Extra" w:hAnsi="BRH Malayalam Extra" w:cs="BRH Malayalam Extra"/>
+                <w:sz w:val="32"/>
+                <w:szCs w:val="40"/>
+              </w:rPr>
+              <w:t>-  Bty</w:t>
+            </w:r>
+            <w:proofErr w:type="gramEnd"/>
+            <w:r>
+              <w:rPr>
+                <w:rFonts w:ascii="BRH Malayalam Extra" w:hAnsi="BRH Malayalam Extra" w:cs="BRH Malayalam Extra"/>
+                <w:sz w:val="32"/>
+                <w:szCs w:val="40"/>
+              </w:rPr>
+              <w:t>—Zx²yJ |</w:t>
             </w:r>
           </w:p>
           <w:p>
@@ -5568,8 +8493,18 @@
                 <w:sz w:val="32"/>
                 <w:szCs w:val="40"/>
               </w:rPr>
-              <w:t>)-  A</w:t>
-            </w:r>
+              <w:t>)</w:t>
+            </w:r>
+            <w:proofErr w:type="gramStart"/>
+            <w:r>
+              <w:rPr>
+                <w:rFonts w:ascii="BRH Malayalam Extra" w:hAnsi="BRH Malayalam Extra" w:cs="BRH Malayalam Extra"/>
+                <w:sz w:val="32"/>
+                <w:szCs w:val="40"/>
+              </w:rPr>
+              <w:t>-  A</w:t>
+            </w:r>
+            <w:proofErr w:type="gramEnd"/>
             <w:r>
               <w:rPr>
                 <w:rFonts w:ascii="BRH Malayalam Extra" w:hAnsi="BRH Malayalam Extra" w:cs="BRH Malayalam Extra"/>
@@ -5833,8 +8768,18 @@
                 <w:sz w:val="32"/>
                 <w:szCs w:val="40"/>
               </w:rPr>
-              <w:t>)-  A</w:t>
-            </w:r>
+              <w:t>)</w:t>
+            </w:r>
+            <w:proofErr w:type="gramStart"/>
+            <w:r>
+              <w:rPr>
+                <w:rFonts w:ascii="BRH Malayalam Extra" w:hAnsi="BRH Malayalam Extra" w:cs="BRH Malayalam Extra"/>
+                <w:sz w:val="32"/>
+                <w:szCs w:val="40"/>
+              </w:rPr>
+              <w:t>-  A</w:t>
+            </w:r>
+            <w:proofErr w:type="gramEnd"/>
             <w:r>
               <w:rPr>
                 <w:rFonts w:ascii="BRH Malayalam Extra" w:hAnsi="BRH Malayalam Extra" w:cs="BRH Malayalam Extra"/>
@@ -6133,8 +9078,18 @@
                 <w:sz w:val="32"/>
                 <w:szCs w:val="40"/>
               </w:rPr>
-              <w:t>)-  px</w:t>
-            </w:r>
+              <w:t>)</w:t>
+            </w:r>
+            <w:proofErr w:type="gramStart"/>
+            <w:r>
+              <w:rPr>
+                <w:rFonts w:ascii="BRH Malayalam Extra" w:hAnsi="BRH Malayalam Extra" w:cs="BRH Malayalam Extra"/>
+                <w:sz w:val="32"/>
+                <w:szCs w:val="40"/>
+              </w:rPr>
+              <w:t>-  px</w:t>
+            </w:r>
+            <w:proofErr w:type="gramEnd"/>
             <w:r>
               <w:rPr>
                 <w:rFonts w:ascii="BRH Malayalam Extra" w:hAnsi="BRH Malayalam Extra" w:cs="BRH Malayalam Extra"/>
@@ -6439,8 +9394,18 @@
                 <w:sz w:val="32"/>
                 <w:szCs w:val="40"/>
               </w:rPr>
-              <w:t>)-  px</w:t>
-            </w:r>
+              <w:t>)</w:t>
+            </w:r>
+            <w:proofErr w:type="gramStart"/>
+            <w:r>
+              <w:rPr>
+                <w:rFonts w:ascii="BRH Malayalam Extra" w:hAnsi="BRH Malayalam Extra" w:cs="BRH Malayalam Extra"/>
+                <w:sz w:val="32"/>
+                <w:szCs w:val="40"/>
+              </w:rPr>
+              <w:t>-  px</w:t>
+            </w:r>
+            <w:proofErr w:type="gramEnd"/>
             <w:r>
               <w:rPr>
                 <w:rFonts w:ascii="BRH Malayalam Extra" w:hAnsi="BRH Malayalam Extra" w:cs="BRH Malayalam Extra"/>
@@ -6683,7 +9648,6 @@
                 <w:szCs w:val="40"/>
                 <w:lang w:val="it-IT"/>
               </w:rPr>
-              <w:lastRenderedPageBreak/>
               <w:t>10</w:t>
             </w:r>
             <w:r>
@@ -7332,6 +10296,7 @@
                 <w:szCs w:val="40"/>
                 <w:lang w:val="it-IT"/>
               </w:rPr>
+              <w:lastRenderedPageBreak/>
               <w:t>E</w:t>
             </w:r>
             <w:r>
@@ -7438,6 +10403,7 @@
                 <w:szCs w:val="40"/>
                 <w:lang w:val="it-IT"/>
               </w:rPr>
+              <w:lastRenderedPageBreak/>
               <w:t>10</w:t>
             </w:r>
             <w:r>
@@ -8288,6 +11254,7 @@
                 <w:szCs w:val="40"/>
                 <w:lang w:val="it-IT"/>
               </w:rPr>
+              <w:lastRenderedPageBreak/>
               <w:t>E</w:t>
             </w:r>
             <w:r>
@@ -8397,6 +11364,7 @@
                 <w:rFonts w:cs="BRH Malayalam Extra"/>
                 <w:szCs w:val="40"/>
               </w:rPr>
+              <w:lastRenderedPageBreak/>
               <w:t>52</w:t>
             </w:r>
             <w:r>
@@ -8488,8 +11456,18 @@
                 <w:sz w:val="32"/>
                 <w:szCs w:val="40"/>
               </w:rPr>
-              <w:t>)-  sû</w:t>
-            </w:r>
+              <w:t>)</w:t>
+            </w:r>
+            <w:proofErr w:type="gramStart"/>
+            <w:r>
+              <w:rPr>
+                <w:rFonts w:ascii="BRH Malayalam Extra" w:hAnsi="BRH Malayalam Extra" w:cs="BRH Malayalam Extra"/>
+                <w:sz w:val="32"/>
+                <w:szCs w:val="40"/>
+              </w:rPr>
+              <w:t>-  sû</w:t>
+            </w:r>
+            <w:proofErr w:type="gramEnd"/>
             <w:r>
               <w:rPr>
                 <w:rFonts w:ascii="BRH Malayalam Extra" w:hAnsi="BRH Malayalam Extra" w:cs="BRH Malayalam Extra"/>
@@ -8698,8 +11676,18 @@
                 <w:sz w:val="32"/>
                 <w:szCs w:val="40"/>
               </w:rPr>
-              <w:t>)-  sû</w:t>
-            </w:r>
+              <w:t>)</w:t>
+            </w:r>
+            <w:proofErr w:type="gramStart"/>
+            <w:r>
+              <w:rPr>
+                <w:rFonts w:ascii="BRH Malayalam Extra" w:hAnsi="BRH Malayalam Extra" w:cs="BRH Malayalam Extra"/>
+                <w:sz w:val="32"/>
+                <w:szCs w:val="40"/>
+              </w:rPr>
+              <w:t>-  sû</w:t>
+            </w:r>
+            <w:proofErr w:type="gramEnd"/>
             <w:r>
               <w:rPr>
                 <w:rFonts w:ascii="BRH Malayalam Extra" w:hAnsi="BRH Malayalam Extra" w:cs="BRH Malayalam Extra"/>
@@ -8913,7 +11901,25 @@
                 <w:sz w:val="32"/>
                 <w:szCs w:val="40"/>
               </w:rPr>
-              <w:t>)-  pxRy—dJ | px</w:t>
+              <w:t>)</w:t>
+            </w:r>
+            <w:proofErr w:type="gramStart"/>
+            <w:r>
+              <w:rPr>
+                <w:rFonts w:ascii="BRH Malayalam Extra" w:hAnsi="BRH Malayalam Extra" w:cs="BRH Malayalam Extra"/>
+                <w:sz w:val="32"/>
+                <w:szCs w:val="40"/>
+              </w:rPr>
+              <w:t>-  pxRy</w:t>
+            </w:r>
+            <w:proofErr w:type="gramEnd"/>
+            <w:r>
+              <w:rPr>
+                <w:rFonts w:ascii="BRH Malayalam Extra" w:hAnsi="BRH Malayalam Extra" w:cs="BRH Malayalam Extra"/>
+                <w:sz w:val="32"/>
+                <w:szCs w:val="40"/>
+              </w:rPr>
+              <w:t>—dJ | px</w:t>
             </w:r>
             <w:r>
               <w:rPr>
@@ -9232,8 +12238,18 @@
                 <w:sz w:val="32"/>
                 <w:szCs w:val="40"/>
               </w:rPr>
-              <w:t>)-  px</w:t>
-            </w:r>
+              <w:t>)</w:t>
+            </w:r>
+            <w:proofErr w:type="gramStart"/>
+            <w:r>
+              <w:rPr>
+                <w:rFonts w:ascii="BRH Malayalam Extra" w:hAnsi="BRH Malayalam Extra" w:cs="BRH Malayalam Extra"/>
+                <w:sz w:val="32"/>
+                <w:szCs w:val="40"/>
+              </w:rPr>
+              <w:t>-  px</w:t>
+            </w:r>
+            <w:proofErr w:type="gramEnd"/>
             <w:r>
               <w:rPr>
                 <w:rFonts w:ascii="BRH Malayalam Extra" w:hAnsi="BRH Malayalam Extra" w:cs="BRH Malayalam Extra"/>
@@ -9618,8 +12634,18 @@
                 <w:sz w:val="32"/>
                 <w:szCs w:val="40"/>
               </w:rPr>
-              <w:t>)-  px</w:t>
-            </w:r>
+              <w:t>)</w:t>
+            </w:r>
+            <w:proofErr w:type="gramStart"/>
+            <w:r>
+              <w:rPr>
+                <w:rFonts w:ascii="BRH Malayalam Extra" w:hAnsi="BRH Malayalam Extra" w:cs="BRH Malayalam Extra"/>
+                <w:sz w:val="32"/>
+                <w:szCs w:val="40"/>
+              </w:rPr>
+              <w:t>-  px</w:t>
+            </w:r>
+            <w:proofErr w:type="gramEnd"/>
             <w:r>
               <w:rPr>
                 <w:rFonts w:ascii="BRH Malayalam Extra" w:hAnsi="BRH Malayalam Extra" w:cs="BRH Malayalam Extra"/>
@@ -9916,7 +12942,25 @@
                 <w:sz w:val="32"/>
                 <w:szCs w:val="40"/>
               </w:rPr>
-              <w:t>)-  pxRy—dJ | px</w:t>
+              <w:t>)</w:t>
+            </w:r>
+            <w:proofErr w:type="gramStart"/>
+            <w:r>
+              <w:rPr>
+                <w:rFonts w:ascii="BRH Malayalam Extra" w:hAnsi="BRH Malayalam Extra" w:cs="BRH Malayalam Extra"/>
+                <w:sz w:val="32"/>
+                <w:szCs w:val="40"/>
+              </w:rPr>
+              <w:t>-  pxRy</w:t>
+            </w:r>
+            <w:proofErr w:type="gramEnd"/>
+            <w:r>
+              <w:rPr>
+                <w:rFonts w:ascii="BRH Malayalam Extra" w:hAnsi="BRH Malayalam Extra" w:cs="BRH Malayalam Extra"/>
+                <w:sz w:val="32"/>
+                <w:szCs w:val="40"/>
+              </w:rPr>
+              <w:t>—dJ | px</w:t>
             </w:r>
             <w:r>
               <w:rPr>
@@ -10229,8 +13273,18 @@
                 <w:sz w:val="32"/>
                 <w:szCs w:val="40"/>
               </w:rPr>
-              <w:t>)-  px</w:t>
-            </w:r>
+              <w:t>)</w:t>
+            </w:r>
+            <w:proofErr w:type="gramStart"/>
+            <w:r>
+              <w:rPr>
+                <w:rFonts w:ascii="BRH Malayalam Extra" w:hAnsi="BRH Malayalam Extra" w:cs="BRH Malayalam Extra"/>
+                <w:sz w:val="32"/>
+                <w:szCs w:val="40"/>
+              </w:rPr>
+              <w:t>-  px</w:t>
+            </w:r>
+            <w:proofErr w:type="gramEnd"/>
             <w:r>
               <w:rPr>
                 <w:rFonts w:ascii="BRH Malayalam Extra" w:hAnsi="BRH Malayalam Extra" w:cs="BRH Malayalam Extra"/>
@@ -10622,8 +13676,18 @@
                 <w:sz w:val="32"/>
                 <w:szCs w:val="40"/>
               </w:rPr>
-              <w:t>)-  px</w:t>
-            </w:r>
+              <w:t>)</w:t>
+            </w:r>
+            <w:proofErr w:type="gramStart"/>
+            <w:r>
+              <w:rPr>
+                <w:rFonts w:ascii="BRH Malayalam Extra" w:hAnsi="BRH Malayalam Extra" w:cs="BRH Malayalam Extra"/>
+                <w:sz w:val="32"/>
+                <w:szCs w:val="40"/>
+              </w:rPr>
+              <w:t>-  px</w:t>
+            </w:r>
+            <w:proofErr w:type="gramEnd"/>
             <w:r>
               <w:rPr>
                 <w:rFonts w:ascii="BRH Malayalam Extra" w:hAnsi="BRH Malayalam Extra" w:cs="BRH Malayalam Extra"/>
@@ -10852,7 +13916,6 @@
                 <w:rFonts w:cs="BRH Malayalam Extra"/>
                 <w:szCs w:val="40"/>
               </w:rPr>
-              <w:lastRenderedPageBreak/>
               <w:t>20</w:t>
             </w:r>
             <w:r>
@@ -10944,7 +14007,25 @@
                 <w:sz w:val="32"/>
                 <w:szCs w:val="40"/>
               </w:rPr>
-              <w:t>)-  pxRy—dJ | px</w:t>
+              <w:t>)</w:t>
+            </w:r>
+            <w:proofErr w:type="gramStart"/>
+            <w:r>
+              <w:rPr>
+                <w:rFonts w:ascii="BRH Malayalam Extra" w:hAnsi="BRH Malayalam Extra" w:cs="BRH Malayalam Extra"/>
+                <w:sz w:val="32"/>
+                <w:szCs w:val="40"/>
+              </w:rPr>
+              <w:t>-  pxRy</w:t>
+            </w:r>
+            <w:proofErr w:type="gramEnd"/>
+            <w:r>
+              <w:rPr>
+                <w:rFonts w:ascii="BRH Malayalam Extra" w:hAnsi="BRH Malayalam Extra" w:cs="BRH Malayalam Extra"/>
+                <w:sz w:val="32"/>
+                <w:szCs w:val="40"/>
+              </w:rPr>
+              <w:t>—dJ | px</w:t>
             </w:r>
             <w:r>
               <w:rPr>
@@ -11244,8 +14325,18 @@
                 <w:sz w:val="32"/>
                 <w:szCs w:val="40"/>
               </w:rPr>
-              <w:t>)-  px</w:t>
-            </w:r>
+              <w:t>)</w:t>
+            </w:r>
+            <w:proofErr w:type="gramStart"/>
+            <w:r>
+              <w:rPr>
+                <w:rFonts w:ascii="BRH Malayalam Extra" w:hAnsi="BRH Malayalam Extra" w:cs="BRH Malayalam Extra"/>
+                <w:sz w:val="32"/>
+                <w:szCs w:val="40"/>
+              </w:rPr>
+              <w:t>-  px</w:t>
+            </w:r>
+            <w:proofErr w:type="gramEnd"/>
             <w:r>
               <w:rPr>
                 <w:rFonts w:ascii="BRH Malayalam Extra" w:hAnsi="BRH Malayalam Extra" w:cs="BRH Malayalam Extra"/>
@@ -11323,6 +14414,7 @@
                 <w:sz w:val="32"/>
                 <w:szCs w:val="40"/>
               </w:rPr>
+              <w:lastRenderedPageBreak/>
               <w:t>px</w:t>
             </w:r>
             <w:r>
@@ -11631,8 +14723,18 @@
                 <w:sz w:val="32"/>
                 <w:szCs w:val="40"/>
               </w:rPr>
-              <w:t>)-  px</w:t>
-            </w:r>
+              <w:t>)</w:t>
+            </w:r>
+            <w:proofErr w:type="gramStart"/>
+            <w:r>
+              <w:rPr>
+                <w:rFonts w:ascii="BRH Malayalam Extra" w:hAnsi="BRH Malayalam Extra" w:cs="BRH Malayalam Extra"/>
+                <w:sz w:val="32"/>
+                <w:szCs w:val="40"/>
+              </w:rPr>
+              <w:t>-  px</w:t>
+            </w:r>
+            <w:proofErr w:type="gramEnd"/>
             <w:r>
               <w:rPr>
                 <w:rFonts w:ascii="BRH Malayalam Extra" w:hAnsi="BRH Malayalam Extra" w:cs="BRH Malayalam Extra"/>
@@ -11919,8 +15021,18 @@
                 <w:sz w:val="32"/>
                 <w:szCs w:val="40"/>
               </w:rPr>
-              <w:t>)-  öe</w:t>
-            </w:r>
+              <w:t>)</w:t>
+            </w:r>
+            <w:proofErr w:type="gramStart"/>
+            <w:r>
+              <w:rPr>
+                <w:rFonts w:ascii="BRH Malayalam Extra" w:hAnsi="BRH Malayalam Extra" w:cs="BRH Malayalam Extra"/>
+                <w:sz w:val="32"/>
+                <w:szCs w:val="40"/>
+              </w:rPr>
+              <w:t>-  öe</w:t>
+            </w:r>
+            <w:proofErr w:type="gramEnd"/>
             <w:r>
               <w:rPr>
                 <w:rFonts w:ascii="BRH Malayalam Extra" w:hAnsi="BRH Malayalam Extra" w:cs="BRH Malayalam Extra"/>
@@ -12046,6 +15158,7 @@
                 <w:rFonts w:cs="BRH Malayalam Extra"/>
                 <w:szCs w:val="40"/>
               </w:rPr>
+              <w:lastRenderedPageBreak/>
               <w:t>20</w:t>
             </w:r>
             <w:r>
@@ -12137,7 +15250,25 @@
                 <w:sz w:val="32"/>
                 <w:szCs w:val="40"/>
               </w:rPr>
-              <w:t>)-  pxRy—dJ | px</w:t>
+              <w:t>)</w:t>
+            </w:r>
+            <w:proofErr w:type="gramStart"/>
+            <w:r>
+              <w:rPr>
+                <w:rFonts w:ascii="BRH Malayalam Extra" w:hAnsi="BRH Malayalam Extra" w:cs="BRH Malayalam Extra"/>
+                <w:sz w:val="32"/>
+                <w:szCs w:val="40"/>
+              </w:rPr>
+              <w:t>-  pxRy</w:t>
+            </w:r>
+            <w:proofErr w:type="gramEnd"/>
+            <w:r>
+              <w:rPr>
+                <w:rFonts w:ascii="BRH Malayalam Extra" w:hAnsi="BRH Malayalam Extra" w:cs="BRH Malayalam Extra"/>
+                <w:sz w:val="32"/>
+                <w:szCs w:val="40"/>
+              </w:rPr>
+              <w:t>—dJ | px</w:t>
             </w:r>
             <w:r>
               <w:rPr>
@@ -12451,8 +15582,18 @@
                 <w:sz w:val="32"/>
                 <w:szCs w:val="40"/>
               </w:rPr>
-              <w:t>)-  px</w:t>
-            </w:r>
+              <w:t>)</w:t>
+            </w:r>
+            <w:proofErr w:type="gramStart"/>
+            <w:r>
+              <w:rPr>
+                <w:rFonts w:ascii="BRH Malayalam Extra" w:hAnsi="BRH Malayalam Extra" w:cs="BRH Malayalam Extra"/>
+                <w:sz w:val="32"/>
+                <w:szCs w:val="40"/>
+              </w:rPr>
+              <w:t>-  px</w:t>
+            </w:r>
+            <w:proofErr w:type="gramEnd"/>
             <w:r>
               <w:rPr>
                 <w:rFonts w:ascii="BRH Malayalam Extra" w:hAnsi="BRH Malayalam Extra" w:cs="BRH Malayalam Extra"/>
@@ -12539,6 +15680,7 @@
                 <w:sz w:val="32"/>
                 <w:szCs w:val="40"/>
               </w:rPr>
+              <w:lastRenderedPageBreak/>
               <w:t>px</w:t>
             </w:r>
             <w:r>
@@ -12822,8 +15964,18 @@
                 <w:sz w:val="32"/>
                 <w:szCs w:val="40"/>
               </w:rPr>
-              <w:t>)-  px</w:t>
-            </w:r>
+              <w:t>)</w:t>
+            </w:r>
+            <w:proofErr w:type="gramStart"/>
+            <w:r>
+              <w:rPr>
+                <w:rFonts w:ascii="BRH Malayalam Extra" w:hAnsi="BRH Malayalam Extra" w:cs="BRH Malayalam Extra"/>
+                <w:sz w:val="32"/>
+                <w:szCs w:val="40"/>
+              </w:rPr>
+              <w:t>-  px</w:t>
+            </w:r>
+            <w:proofErr w:type="gramEnd"/>
             <w:r>
               <w:rPr>
                 <w:rFonts w:ascii="BRH Malayalam Extra" w:hAnsi="BRH Malayalam Extra" w:cs="BRH Malayalam Extra"/>
@@ -13118,8 +16270,18 @@
                 <w:sz w:val="32"/>
                 <w:szCs w:val="40"/>
               </w:rPr>
-              <w:t>)-  öe</w:t>
-            </w:r>
+              <w:t>)</w:t>
+            </w:r>
+            <w:proofErr w:type="gramStart"/>
+            <w:r>
+              <w:rPr>
+                <w:rFonts w:ascii="BRH Malayalam Extra" w:hAnsi="BRH Malayalam Extra" w:cs="BRH Malayalam Extra"/>
+                <w:sz w:val="32"/>
+                <w:szCs w:val="40"/>
+              </w:rPr>
+              <w:t>-  öe</w:t>
+            </w:r>
+            <w:proofErr w:type="gramEnd"/>
             <w:r>
               <w:rPr>
                 <w:rFonts w:ascii="BRH Malayalam Extra" w:hAnsi="BRH Malayalam Extra" w:cs="BRH Malayalam Extra"/>
@@ -13259,6 +16421,7 @@
                 <w:rFonts w:cs="BRH Malayalam Extra"/>
                 <w:szCs w:val="40"/>
               </w:rPr>
+              <w:lastRenderedPageBreak/>
               <w:t>49</w:t>
             </w:r>
             <w:r>
@@ -13350,7 +16513,25 @@
                 <w:sz w:val="32"/>
                 <w:szCs w:val="40"/>
               </w:rPr>
-              <w:t>)-  ¥Px</w:t>
+              <w:t>)</w:t>
+            </w:r>
+            <w:proofErr w:type="gramStart"/>
+            <w:r>
+              <w:rPr>
+                <w:rFonts w:ascii="BRH Malayalam Extra" w:hAnsi="BRH Malayalam Extra" w:cs="BRH Malayalam Extra"/>
+                <w:sz w:val="32"/>
+                <w:szCs w:val="40"/>
+              </w:rPr>
+              <w:t>-  ¥</w:t>
+            </w:r>
+            <w:proofErr w:type="gramEnd"/>
+            <w:r>
+              <w:rPr>
+                <w:rFonts w:ascii="BRH Malayalam Extra" w:hAnsi="BRH Malayalam Extra" w:cs="BRH Malayalam Extra"/>
+                <w:sz w:val="32"/>
+                <w:szCs w:val="40"/>
+              </w:rPr>
+              <w:t>Px</w:t>
             </w:r>
             <w:r>
               <w:rPr>
@@ -13600,7 +16781,25 @@
                 <w:sz w:val="32"/>
                 <w:szCs w:val="40"/>
               </w:rPr>
-              <w:t>)-  ¥Px</w:t>
+              <w:t>)</w:t>
+            </w:r>
+            <w:proofErr w:type="gramStart"/>
+            <w:r>
+              <w:rPr>
+                <w:rFonts w:ascii="BRH Malayalam Extra" w:hAnsi="BRH Malayalam Extra" w:cs="BRH Malayalam Extra"/>
+                <w:sz w:val="32"/>
+                <w:szCs w:val="40"/>
+              </w:rPr>
+              <w:t>-  ¥</w:t>
+            </w:r>
+            <w:proofErr w:type="gramEnd"/>
+            <w:r>
+              <w:rPr>
+                <w:rFonts w:ascii="BRH Malayalam Extra" w:hAnsi="BRH Malayalam Extra" w:cs="BRH Malayalam Extra"/>
+                <w:sz w:val="32"/>
+                <w:szCs w:val="40"/>
+              </w:rPr>
+              <w:t>Px</w:t>
             </w:r>
             <w:r>
               <w:rPr>
@@ -13847,8 +17046,18 @@
                 <w:sz w:val="32"/>
                 <w:szCs w:val="40"/>
               </w:rPr>
-              <w:t>)-  sy</w:t>
-            </w:r>
+              <w:t>)</w:t>
+            </w:r>
+            <w:proofErr w:type="gramStart"/>
+            <w:r>
+              <w:rPr>
+                <w:rFonts w:ascii="BRH Malayalam Extra" w:hAnsi="BRH Malayalam Extra" w:cs="BRH Malayalam Extra"/>
+                <w:sz w:val="32"/>
+                <w:szCs w:val="40"/>
+              </w:rPr>
+              <w:t>-  sy</w:t>
+            </w:r>
+            <w:proofErr w:type="gramEnd"/>
             <w:r>
               <w:rPr>
                 <w:rFonts w:ascii="BRH Malayalam Extra" w:hAnsi="BRH Malayalam Extra" w:cs="BRH Malayalam Extra"/>
@@ -14089,8 +17298,18 @@
                 <w:sz w:val="32"/>
                 <w:szCs w:val="40"/>
               </w:rPr>
-              <w:t>)-  sy</w:t>
-            </w:r>
+              <w:t>)</w:t>
+            </w:r>
+            <w:proofErr w:type="gramStart"/>
+            <w:r>
+              <w:rPr>
+                <w:rFonts w:ascii="BRH Malayalam Extra" w:hAnsi="BRH Malayalam Extra" w:cs="BRH Malayalam Extra"/>
+                <w:sz w:val="32"/>
+                <w:szCs w:val="40"/>
+              </w:rPr>
+              <w:t>-  sy</w:t>
+            </w:r>
+            <w:proofErr w:type="gramEnd"/>
             <w:r>
               <w:rPr>
                 <w:rFonts w:ascii="BRH Malayalam Extra" w:hAnsi="BRH Malayalam Extra" w:cs="BRH Malayalam Extra"/>
@@ -14236,7 +17455,6 @@
                 <w:rFonts w:cs="BRH Malayalam Extra"/>
                 <w:szCs w:val="40"/>
               </w:rPr>
-              <w:lastRenderedPageBreak/>
               <w:t>14</w:t>
             </w:r>
             <w:r>
@@ -14328,7 +17546,25 @@
                 <w:sz w:val="32"/>
                 <w:szCs w:val="40"/>
               </w:rPr>
-              <w:t xml:space="preserve">)-  pyrê¡—J | öZõ—±¥kY | </w:t>
+              <w:t>)</w:t>
+            </w:r>
+            <w:proofErr w:type="gramStart"/>
+            <w:r>
+              <w:rPr>
+                <w:rFonts w:ascii="BRH Malayalam Extra" w:hAnsi="BRH Malayalam Extra" w:cs="BRH Malayalam Extra"/>
+                <w:sz w:val="32"/>
+                <w:szCs w:val="40"/>
+              </w:rPr>
+              <w:t>-  pyrê</w:t>
+            </w:r>
+            <w:proofErr w:type="gramEnd"/>
+            <w:r>
+              <w:rPr>
+                <w:rFonts w:ascii="BRH Malayalam Extra" w:hAnsi="BRH Malayalam Extra" w:cs="BRH Malayalam Extra"/>
+                <w:sz w:val="32"/>
+                <w:szCs w:val="40"/>
+              </w:rPr>
+              <w:t xml:space="preserve">¡—J | öZõ—±¥kY | </w:t>
             </w:r>
           </w:p>
           <w:p>
@@ -14611,7 +17847,25 @@
                 <w:sz w:val="32"/>
                 <w:szCs w:val="40"/>
               </w:rPr>
-              <w:t xml:space="preserve">)-  öZõ—±¥kY | öZz© | </w:t>
+              <w:t>)</w:t>
+            </w:r>
+            <w:proofErr w:type="gramStart"/>
+            <w:r>
+              <w:rPr>
+                <w:rFonts w:ascii="BRH Malayalam Extra" w:hAnsi="BRH Malayalam Extra" w:cs="BRH Malayalam Extra"/>
+                <w:sz w:val="32"/>
+                <w:szCs w:val="40"/>
+              </w:rPr>
+              <w:t>-  öZõ</w:t>
+            </w:r>
+            <w:proofErr w:type="gramEnd"/>
+            <w:r>
+              <w:rPr>
+                <w:rFonts w:ascii="BRH Malayalam Extra" w:hAnsi="BRH Malayalam Extra" w:cs="BRH Malayalam Extra"/>
+                <w:sz w:val="32"/>
+                <w:szCs w:val="40"/>
+              </w:rPr>
+              <w:t xml:space="preserve">—±¥kY | öZz© | </w:t>
             </w:r>
           </w:p>
           <w:p>
@@ -14633,6 +17887,7 @@
                 <w:sz w:val="32"/>
                 <w:szCs w:val="40"/>
               </w:rPr>
+              <w:lastRenderedPageBreak/>
               <w:t>öZõ—±¥</w:t>
             </w:r>
             <w:r>
@@ -14668,7 +17923,43 @@
                 <w:sz w:val="32"/>
                 <w:szCs w:val="40"/>
               </w:rPr>
-              <w:t xml:space="preserve"> öZz(MÞ§) ösëz(MÞ§) ösëõ—±¥kY</w:t>
+              <w:t xml:space="preserve"> </w:t>
+            </w:r>
+            <w:proofErr w:type="gramStart"/>
+            <w:r>
+              <w:rPr>
+                <w:rFonts w:ascii="BRH Malayalam Extra" w:hAnsi="BRH Malayalam Extra" w:cs="BRH Malayalam Extra"/>
+                <w:sz w:val="32"/>
+                <w:szCs w:val="40"/>
+              </w:rPr>
+              <w:t>öZz(</w:t>
+            </w:r>
+            <w:proofErr w:type="gramEnd"/>
+            <w:r>
+              <w:rPr>
+                <w:rFonts w:ascii="BRH Malayalam Extra" w:hAnsi="BRH Malayalam Extra" w:cs="BRH Malayalam Extra"/>
+                <w:sz w:val="32"/>
+                <w:szCs w:val="40"/>
+              </w:rPr>
+              <w:t xml:space="preserve">MÞ§) </w:t>
+            </w:r>
+            <w:proofErr w:type="gramStart"/>
+            <w:r>
+              <w:rPr>
+                <w:rFonts w:ascii="BRH Malayalam Extra" w:hAnsi="BRH Malayalam Extra" w:cs="BRH Malayalam Extra"/>
+                <w:sz w:val="32"/>
+                <w:szCs w:val="40"/>
+              </w:rPr>
+              <w:t>ösëz(</w:t>
+            </w:r>
+            <w:proofErr w:type="gramEnd"/>
+            <w:r>
+              <w:rPr>
+                <w:rFonts w:ascii="BRH Malayalam Extra" w:hAnsi="BRH Malayalam Extra" w:cs="BRH Malayalam Extra"/>
+                <w:sz w:val="32"/>
+                <w:szCs w:val="40"/>
+              </w:rPr>
+              <w:t>MÞ§) ösëõ—±¥kY</w:t>
             </w:r>
             <w:r>
               <w:rPr>
@@ -14773,6 +18064,7 @@
                 <w:rFonts w:cs="BRH Malayalam Extra"/>
                 <w:szCs w:val="40"/>
               </w:rPr>
+              <w:lastRenderedPageBreak/>
               <w:t>14</w:t>
             </w:r>
             <w:r>
@@ -14864,7 +18156,25 @@
                 <w:sz w:val="32"/>
                 <w:szCs w:val="40"/>
               </w:rPr>
-              <w:t xml:space="preserve">)-  pyrê¡—J | öZõ—±¥kY | </w:t>
+              <w:t>)</w:t>
+            </w:r>
+            <w:proofErr w:type="gramStart"/>
+            <w:r>
+              <w:rPr>
+                <w:rFonts w:ascii="BRH Malayalam Extra" w:hAnsi="BRH Malayalam Extra" w:cs="BRH Malayalam Extra"/>
+                <w:sz w:val="32"/>
+                <w:szCs w:val="40"/>
+              </w:rPr>
+              <w:t>-  pyrê</w:t>
+            </w:r>
+            <w:proofErr w:type="gramEnd"/>
+            <w:r>
+              <w:rPr>
+                <w:rFonts w:ascii="BRH Malayalam Extra" w:hAnsi="BRH Malayalam Extra" w:cs="BRH Malayalam Extra"/>
+                <w:sz w:val="32"/>
+                <w:szCs w:val="40"/>
+              </w:rPr>
+              <w:t xml:space="preserve">¡—J | öZõ—±¥kY | </w:t>
             </w:r>
           </w:p>
           <w:p>
@@ -15144,7 +18454,25 @@
                 <w:sz w:val="32"/>
                 <w:szCs w:val="40"/>
               </w:rPr>
-              <w:t xml:space="preserve">)-  öZõ—±¥kY | öZz© | </w:t>
+              <w:t>)</w:t>
+            </w:r>
+            <w:proofErr w:type="gramStart"/>
+            <w:r>
+              <w:rPr>
+                <w:rFonts w:ascii="BRH Malayalam Extra" w:hAnsi="BRH Malayalam Extra" w:cs="BRH Malayalam Extra"/>
+                <w:sz w:val="32"/>
+                <w:szCs w:val="40"/>
+              </w:rPr>
+              <w:t>-  öZõ</w:t>
+            </w:r>
+            <w:proofErr w:type="gramEnd"/>
+            <w:r>
+              <w:rPr>
+                <w:rFonts w:ascii="BRH Malayalam Extra" w:hAnsi="BRH Malayalam Extra" w:cs="BRH Malayalam Extra"/>
+                <w:sz w:val="32"/>
+                <w:szCs w:val="40"/>
+              </w:rPr>
+              <w:t xml:space="preserve">—±¥kY | öZz© | </w:t>
             </w:r>
           </w:p>
           <w:p>
@@ -15166,6 +18494,7 @@
                 <w:sz w:val="32"/>
                 <w:szCs w:val="40"/>
               </w:rPr>
+              <w:lastRenderedPageBreak/>
               <w:t>öZõ—±¥</w:t>
             </w:r>
             <w:r>
@@ -15192,7 +18521,43 @@
                 <w:sz w:val="32"/>
                 <w:szCs w:val="40"/>
               </w:rPr>
-              <w:t xml:space="preserve"> öZz(MÞ§) ösëz(MÞ§) ösëõ—±¥kY</w:t>
+              <w:t xml:space="preserve"> </w:t>
+            </w:r>
+            <w:proofErr w:type="gramStart"/>
+            <w:r>
+              <w:rPr>
+                <w:rFonts w:ascii="BRH Malayalam Extra" w:hAnsi="BRH Malayalam Extra" w:cs="BRH Malayalam Extra"/>
+                <w:sz w:val="32"/>
+                <w:szCs w:val="40"/>
+              </w:rPr>
+              <w:t>öZz(</w:t>
+            </w:r>
+            <w:proofErr w:type="gramEnd"/>
+            <w:r>
+              <w:rPr>
+                <w:rFonts w:ascii="BRH Malayalam Extra" w:hAnsi="BRH Malayalam Extra" w:cs="BRH Malayalam Extra"/>
+                <w:sz w:val="32"/>
+                <w:szCs w:val="40"/>
+              </w:rPr>
+              <w:t xml:space="preserve">MÞ§) </w:t>
+            </w:r>
+            <w:proofErr w:type="gramStart"/>
+            <w:r>
+              <w:rPr>
+                <w:rFonts w:ascii="BRH Malayalam Extra" w:hAnsi="BRH Malayalam Extra" w:cs="BRH Malayalam Extra"/>
+                <w:sz w:val="32"/>
+                <w:szCs w:val="40"/>
+              </w:rPr>
+              <w:t>ösëz(</w:t>
+            </w:r>
+            <w:proofErr w:type="gramEnd"/>
+            <w:r>
+              <w:rPr>
+                <w:rFonts w:ascii="BRH Malayalam Extra" w:hAnsi="BRH Malayalam Extra" w:cs="BRH Malayalam Extra"/>
+                <w:sz w:val="32"/>
+                <w:szCs w:val="40"/>
+              </w:rPr>
+              <w:t>MÞ§) ösëõ—±¥kY</w:t>
             </w:r>
             <w:r>
               <w:rPr>
@@ -15292,6 +18657,7 @@
                 <w:rFonts w:cs="BRH Malayalam Extra"/>
                 <w:szCs w:val="40"/>
               </w:rPr>
+              <w:lastRenderedPageBreak/>
               <w:t>35</w:t>
             </w:r>
             <w:r>
@@ -15383,8 +18749,18 @@
                 <w:sz w:val="32"/>
                 <w:szCs w:val="40"/>
               </w:rPr>
-              <w:t>)-  cx</w:t>
-            </w:r>
+              <w:t>)</w:t>
+            </w:r>
+            <w:proofErr w:type="gramStart"/>
+            <w:r>
+              <w:rPr>
+                <w:rFonts w:ascii="BRH Malayalam Extra" w:hAnsi="BRH Malayalam Extra" w:cs="BRH Malayalam Extra"/>
+                <w:sz w:val="32"/>
+                <w:szCs w:val="40"/>
+              </w:rPr>
+              <w:t>-  cx</w:t>
+            </w:r>
+            <w:proofErr w:type="gramEnd"/>
             <w:r>
               <w:rPr>
                 <w:rFonts w:ascii="BRH Malayalam Extra" w:hAnsi="BRH Malayalam Extra" w:cs="BRH Malayalam Extra"/>
@@ -15622,7 +18998,25 @@
                 <w:sz w:val="32"/>
                 <w:szCs w:val="40"/>
               </w:rPr>
-              <w:t>)-  rW—±¥kY | rU§ |</w:t>
+              <w:t>)</w:t>
+            </w:r>
+            <w:proofErr w:type="gramStart"/>
+            <w:r>
+              <w:rPr>
+                <w:rFonts w:ascii="BRH Malayalam Extra" w:hAnsi="BRH Malayalam Extra" w:cs="BRH Malayalam Extra"/>
+                <w:sz w:val="32"/>
+                <w:szCs w:val="40"/>
+              </w:rPr>
+              <w:t>-  rW</w:t>
+            </w:r>
+            <w:proofErr w:type="gramEnd"/>
+            <w:r>
+              <w:rPr>
+                <w:rFonts w:ascii="BRH Malayalam Extra" w:hAnsi="BRH Malayalam Extra" w:cs="BRH Malayalam Extra"/>
+                <w:sz w:val="32"/>
+                <w:szCs w:val="40"/>
+              </w:rPr>
+              <w:t>—±¥kY | rU§ |</w:t>
             </w:r>
           </w:p>
           <w:p>
@@ -15856,8 +19250,18 @@
                 <w:sz w:val="32"/>
                 <w:szCs w:val="40"/>
               </w:rPr>
-              <w:t>)-  cx</w:t>
-            </w:r>
+              <w:t>)</w:t>
+            </w:r>
+            <w:proofErr w:type="gramStart"/>
+            <w:r>
+              <w:rPr>
+                <w:rFonts w:ascii="BRH Malayalam Extra" w:hAnsi="BRH Malayalam Extra" w:cs="BRH Malayalam Extra"/>
+                <w:sz w:val="32"/>
+                <w:szCs w:val="40"/>
+              </w:rPr>
+              <w:t>-  cx</w:t>
+            </w:r>
+            <w:proofErr w:type="gramEnd"/>
             <w:r>
               <w:rPr>
                 <w:rFonts w:ascii="BRH Malayalam Extra" w:hAnsi="BRH Malayalam Extra" w:cs="BRH Malayalam Extra"/>
@@ -16087,7 +19491,25 @@
                 <w:sz w:val="32"/>
                 <w:szCs w:val="40"/>
               </w:rPr>
-              <w:t>)-  rW—±¥kY | rU§ |</w:t>
+              <w:t>)</w:t>
+            </w:r>
+            <w:proofErr w:type="gramStart"/>
+            <w:r>
+              <w:rPr>
+                <w:rFonts w:ascii="BRH Malayalam Extra" w:hAnsi="BRH Malayalam Extra" w:cs="BRH Malayalam Extra"/>
+                <w:sz w:val="32"/>
+                <w:szCs w:val="40"/>
+              </w:rPr>
+              <w:t>-  rW</w:t>
+            </w:r>
+            <w:proofErr w:type="gramEnd"/>
+            <w:r>
+              <w:rPr>
+                <w:rFonts w:ascii="BRH Malayalam Extra" w:hAnsi="BRH Malayalam Extra" w:cs="BRH Malayalam Extra"/>
+                <w:sz w:val="32"/>
+                <w:szCs w:val="40"/>
+              </w:rPr>
+              <w:t>—±¥kY | rU§ |</w:t>
             </w:r>
           </w:p>
           <w:p>
@@ -16317,8 +19739,18 @@
                 <w:sz w:val="32"/>
                 <w:szCs w:val="40"/>
               </w:rPr>
-              <w:t>)-  iy</w:t>
-            </w:r>
+              <w:t>)</w:t>
+            </w:r>
+            <w:proofErr w:type="gramStart"/>
+            <w:r>
+              <w:rPr>
+                <w:rFonts w:ascii="BRH Malayalam Extra" w:hAnsi="BRH Malayalam Extra" w:cs="BRH Malayalam Extra"/>
+                <w:sz w:val="32"/>
+                <w:szCs w:val="40"/>
+              </w:rPr>
+              <w:t>-  iy</w:t>
+            </w:r>
+            <w:proofErr w:type="gramEnd"/>
             <w:r>
               <w:rPr>
                 <w:rFonts w:ascii="BRH Malayalam Extra" w:hAnsi="BRH Malayalam Extra" w:cs="BRH Malayalam Extra"/>
@@ -16501,7 +19933,6 @@
                 <w:rFonts w:cs="BRH Malayalam Extra"/>
                 <w:szCs w:val="40"/>
               </w:rPr>
-              <w:lastRenderedPageBreak/>
               <w:t>57</w:t>
             </w:r>
             <w:r>
@@ -16593,7 +20024,25 @@
                 <w:sz w:val="32"/>
                 <w:szCs w:val="40"/>
               </w:rPr>
-              <w:t>)-  dpx˜±¥kY | öZy</w:t>
+              <w:t>)</w:t>
+            </w:r>
+            <w:proofErr w:type="gramStart"/>
+            <w:r>
+              <w:rPr>
+                <w:rFonts w:ascii="BRH Malayalam Extra" w:hAnsi="BRH Malayalam Extra" w:cs="BRH Malayalam Extra"/>
+                <w:sz w:val="32"/>
+                <w:szCs w:val="40"/>
+              </w:rPr>
+              <w:t>-  dpx</w:t>
+            </w:r>
+            <w:proofErr w:type="gramEnd"/>
+            <w:r>
+              <w:rPr>
+                <w:rFonts w:ascii="BRH Malayalam Extra" w:hAnsi="BRH Malayalam Extra" w:cs="BRH Malayalam Extra"/>
+                <w:sz w:val="32"/>
+                <w:szCs w:val="40"/>
+              </w:rPr>
+              <w:t>˜±¥kY | öZy</w:t>
             </w:r>
             <w:r>
               <w:rPr>
@@ -16742,6 +20191,7 @@
                 <w:sz w:val="32"/>
                 <w:szCs w:val="40"/>
               </w:rPr>
+              <w:lastRenderedPageBreak/>
               <w:t>dpx˜±¥kY öZy</w:t>
             </w:r>
             <w:r>
@@ -16882,8 +20332,18 @@
                 <w:sz w:val="32"/>
                 <w:szCs w:val="40"/>
               </w:rPr>
-              <w:t>)-  iy</w:t>
-            </w:r>
+              <w:t>)</w:t>
+            </w:r>
+            <w:proofErr w:type="gramStart"/>
+            <w:r>
+              <w:rPr>
+                <w:rFonts w:ascii="BRH Malayalam Extra" w:hAnsi="BRH Malayalam Extra" w:cs="BRH Malayalam Extra"/>
+                <w:sz w:val="32"/>
+                <w:szCs w:val="40"/>
+              </w:rPr>
+              <w:t>-  iy</w:t>
+            </w:r>
+            <w:proofErr w:type="gramEnd"/>
             <w:r>
               <w:rPr>
                 <w:rFonts w:ascii="BRH Malayalam Extra" w:hAnsi="BRH Malayalam Extra" w:cs="BRH Malayalam Extra"/>
@@ -17036,7 +20496,6 @@
                 <w:rFonts w:cs="BRH Malayalam Extra"/>
                 <w:szCs w:val="40"/>
               </w:rPr>
-              <w:lastRenderedPageBreak/>
               <w:t>57</w:t>
             </w:r>
             <w:r>
@@ -17128,7 +20587,25 @@
                 <w:sz w:val="32"/>
                 <w:szCs w:val="40"/>
               </w:rPr>
-              <w:t>)-  dpx˜±¥kY | öZy</w:t>
+              <w:t>)</w:t>
+            </w:r>
+            <w:proofErr w:type="gramStart"/>
+            <w:r>
+              <w:rPr>
+                <w:rFonts w:ascii="BRH Malayalam Extra" w:hAnsi="BRH Malayalam Extra" w:cs="BRH Malayalam Extra"/>
+                <w:sz w:val="32"/>
+                <w:szCs w:val="40"/>
+              </w:rPr>
+              <w:t>-  dpx</w:t>
+            </w:r>
+            <w:proofErr w:type="gramEnd"/>
+            <w:r>
+              <w:rPr>
+                <w:rFonts w:ascii="BRH Malayalam Extra" w:hAnsi="BRH Malayalam Extra" w:cs="BRH Malayalam Extra"/>
+                <w:sz w:val="32"/>
+                <w:szCs w:val="40"/>
+              </w:rPr>
+              <w:t>˜±¥kY | öZy</w:t>
             </w:r>
             <w:r>
               <w:rPr>
@@ -17269,6 +20746,7 @@
                 <w:sz w:val="32"/>
                 <w:szCs w:val="40"/>
               </w:rPr>
+              <w:lastRenderedPageBreak/>
               <w:t>dpx˜±¥kY öZy</w:t>
             </w:r>
             <w:r>
@@ -17414,8 +20892,18 @@
                 <w:sz w:val="32"/>
                 <w:szCs w:val="40"/>
               </w:rPr>
-              <w:t>)-  A</w:t>
-            </w:r>
+              <w:t>)</w:t>
+            </w:r>
+            <w:proofErr w:type="gramStart"/>
+            <w:r>
+              <w:rPr>
+                <w:rFonts w:ascii="BRH Malayalam Extra" w:hAnsi="BRH Malayalam Extra" w:cs="BRH Malayalam Extra"/>
+                <w:sz w:val="32"/>
+                <w:szCs w:val="40"/>
+              </w:rPr>
+              <w:t>-  A</w:t>
+            </w:r>
+            <w:proofErr w:type="gramEnd"/>
             <w:r>
               <w:rPr>
                 <w:rFonts w:ascii="BRH Malayalam Extra" w:hAnsi="BRH Malayalam Extra" w:cs="BRH Malayalam Extra"/>
@@ -17672,8 +21160,18 @@
                 <w:sz w:val="32"/>
                 <w:szCs w:val="40"/>
               </w:rPr>
-              <w:t>)-  A</w:t>
-            </w:r>
+              <w:t>)</w:t>
+            </w:r>
+            <w:proofErr w:type="gramStart"/>
+            <w:r>
+              <w:rPr>
+                <w:rFonts w:ascii="BRH Malayalam Extra" w:hAnsi="BRH Malayalam Extra" w:cs="BRH Malayalam Extra"/>
+                <w:sz w:val="32"/>
+                <w:szCs w:val="40"/>
+              </w:rPr>
+              <w:t>-  A</w:t>
+            </w:r>
+            <w:proofErr w:type="gramEnd"/>
             <w:r>
               <w:rPr>
                 <w:rFonts w:ascii="BRH Malayalam Extra" w:hAnsi="BRH Malayalam Extra" w:cs="BRH Malayalam Extra"/>
@@ -17927,8 +21425,18 @@
                 <w:sz w:val="32"/>
                 <w:szCs w:val="40"/>
               </w:rPr>
-              <w:t>)-  Zûx</w:t>
-            </w:r>
+              <w:t>)</w:t>
+            </w:r>
+            <w:proofErr w:type="gramStart"/>
+            <w:r>
+              <w:rPr>
+                <w:rFonts w:ascii="BRH Malayalam Extra" w:hAnsi="BRH Malayalam Extra" w:cs="BRH Malayalam Extra"/>
+                <w:sz w:val="32"/>
+                <w:szCs w:val="40"/>
+              </w:rPr>
+              <w:t>-  Zûx</w:t>
+            </w:r>
+            <w:proofErr w:type="gramEnd"/>
             <w:r>
               <w:rPr>
                 <w:rFonts w:ascii="BRH Malayalam Extra" w:hAnsi="BRH Malayalam Extra" w:cs="BRH Malayalam Extra"/>
@@ -18106,8 +21614,18 @@
                 <w:sz w:val="32"/>
                 <w:szCs w:val="40"/>
               </w:rPr>
-              <w:t>)-  Zûx</w:t>
-            </w:r>
+              <w:t>)</w:t>
+            </w:r>
+            <w:proofErr w:type="gramStart"/>
+            <w:r>
+              <w:rPr>
+                <w:rFonts w:ascii="BRH Malayalam Extra" w:hAnsi="BRH Malayalam Extra" w:cs="BRH Malayalam Extra"/>
+                <w:sz w:val="32"/>
+                <w:szCs w:val="40"/>
+              </w:rPr>
+              <w:t>-  Zûx</w:t>
+            </w:r>
+            <w:proofErr w:type="gramEnd"/>
             <w:r>
               <w:rPr>
                 <w:rFonts w:ascii="BRH Malayalam Extra" w:hAnsi="BRH Malayalam Extra" w:cs="BRH Malayalam Extra"/>
@@ -18281,8 +21799,18 @@
                 <w:sz w:val="32"/>
                 <w:szCs w:val="40"/>
               </w:rPr>
-              <w:t>)-  A</w:t>
-            </w:r>
+              <w:t>)</w:t>
+            </w:r>
+            <w:proofErr w:type="gramStart"/>
+            <w:r>
+              <w:rPr>
+                <w:rFonts w:ascii="BRH Malayalam Extra" w:hAnsi="BRH Malayalam Extra" w:cs="BRH Malayalam Extra"/>
+                <w:sz w:val="32"/>
+                <w:szCs w:val="40"/>
+              </w:rPr>
+              <w:t>-  A</w:t>
+            </w:r>
+            <w:proofErr w:type="gramEnd"/>
             <w:r>
               <w:rPr>
                 <w:rFonts w:ascii="BRH Malayalam Extra" w:hAnsi="BRH Malayalam Extra" w:cs="BRH Malayalam Extra"/>
@@ -18602,8 +22130,18 @@
                 <w:sz w:val="32"/>
                 <w:szCs w:val="40"/>
               </w:rPr>
-              <w:t>)-  A</w:t>
-            </w:r>
+              <w:t>)</w:t>
+            </w:r>
+            <w:proofErr w:type="gramStart"/>
+            <w:r>
+              <w:rPr>
+                <w:rFonts w:ascii="BRH Malayalam Extra" w:hAnsi="BRH Malayalam Extra" w:cs="BRH Malayalam Extra"/>
+                <w:sz w:val="32"/>
+                <w:szCs w:val="40"/>
+              </w:rPr>
+              <w:t>-  A</w:t>
+            </w:r>
+            <w:proofErr w:type="gramEnd"/>
             <w:r>
               <w:rPr>
                 <w:rFonts w:ascii="BRH Malayalam Extra" w:hAnsi="BRH Malayalam Extra" w:cs="BRH Malayalam Extra"/>
@@ -18940,7 +22478,25 @@
                 <w:sz w:val="32"/>
                 <w:szCs w:val="40"/>
               </w:rPr>
-              <w:t>)-  ZZ§ | t</w:t>
+              <w:t>)</w:t>
+            </w:r>
+            <w:proofErr w:type="gramStart"/>
+            <w:r>
+              <w:rPr>
+                <w:rFonts w:ascii="BRH Malayalam Extra" w:hAnsi="BRH Malayalam Extra" w:cs="BRH Malayalam Extra"/>
+                <w:sz w:val="32"/>
+                <w:szCs w:val="40"/>
+              </w:rPr>
+              <w:t>-  ZZ</w:t>
+            </w:r>
+            <w:proofErr w:type="gramEnd"/>
+            <w:r>
+              <w:rPr>
+                <w:rFonts w:ascii="BRH Malayalam Extra" w:hAnsi="BRH Malayalam Extra" w:cs="BRH Malayalam Extra"/>
+                <w:sz w:val="32"/>
+                <w:szCs w:val="40"/>
+              </w:rPr>
+              <w:t>§ | t</w:t>
             </w:r>
             <w:r>
               <w:rPr>
@@ -19191,8 +22747,18 @@
                 <w:sz w:val="32"/>
                 <w:szCs w:val="40"/>
               </w:rPr>
-              <w:t>)-  t</w:t>
-            </w:r>
+              <w:t>)</w:t>
+            </w:r>
+            <w:proofErr w:type="gramStart"/>
+            <w:r>
+              <w:rPr>
+                <w:rFonts w:ascii="BRH Malayalam Extra" w:hAnsi="BRH Malayalam Extra" w:cs="BRH Malayalam Extra"/>
+                <w:sz w:val="32"/>
+                <w:szCs w:val="40"/>
+              </w:rPr>
+              <w:t>-  t</w:t>
+            </w:r>
+            <w:proofErr w:type="gramEnd"/>
             <w:r>
               <w:rPr>
                 <w:rFonts w:ascii="BRH Malayalam Extra" w:hAnsi="BRH Malayalam Extra" w:cs="BRH Malayalam Extra"/>
@@ -19468,8 +23034,18 @@
                 <w:sz w:val="32"/>
                 <w:szCs w:val="40"/>
               </w:rPr>
-              <w:t>)-  t</w:t>
-            </w:r>
+              <w:t>)</w:t>
+            </w:r>
+            <w:proofErr w:type="gramStart"/>
+            <w:r>
+              <w:rPr>
+                <w:rFonts w:ascii="BRH Malayalam Extra" w:hAnsi="BRH Malayalam Extra" w:cs="BRH Malayalam Extra"/>
+                <w:sz w:val="32"/>
+                <w:szCs w:val="40"/>
+              </w:rPr>
+              <w:t>-  t</w:t>
+            </w:r>
+            <w:proofErr w:type="gramEnd"/>
             <w:r>
               <w:rPr>
                 <w:rFonts w:ascii="BRH Malayalam Extra" w:hAnsi="BRH Malayalam Extra" w:cs="BRH Malayalam Extra"/>
@@ -19718,7 +23294,25 @@
                 <w:sz w:val="32"/>
                 <w:szCs w:val="40"/>
               </w:rPr>
-              <w:t>)-  ZZ§ | t</w:t>
+              <w:t>)</w:t>
+            </w:r>
+            <w:proofErr w:type="gramStart"/>
+            <w:r>
+              <w:rPr>
+                <w:rFonts w:ascii="BRH Malayalam Extra" w:hAnsi="BRH Malayalam Extra" w:cs="BRH Malayalam Extra"/>
+                <w:sz w:val="32"/>
+                <w:szCs w:val="40"/>
+              </w:rPr>
+              <w:t>-  ZZ</w:t>
+            </w:r>
+            <w:proofErr w:type="gramEnd"/>
+            <w:r>
+              <w:rPr>
+                <w:rFonts w:ascii="BRH Malayalam Extra" w:hAnsi="BRH Malayalam Extra" w:cs="BRH Malayalam Extra"/>
+                <w:sz w:val="32"/>
+                <w:szCs w:val="40"/>
+              </w:rPr>
+              <w:t>§ | t</w:t>
             </w:r>
             <w:r>
               <w:rPr>
@@ -19960,8 +23554,18 @@
                 <w:sz w:val="32"/>
                 <w:szCs w:val="40"/>
               </w:rPr>
-              <w:t>)-  t</w:t>
-            </w:r>
+              <w:t>)</w:t>
+            </w:r>
+            <w:proofErr w:type="gramStart"/>
+            <w:r>
+              <w:rPr>
+                <w:rFonts w:ascii="BRH Malayalam Extra" w:hAnsi="BRH Malayalam Extra" w:cs="BRH Malayalam Extra"/>
+                <w:sz w:val="32"/>
+                <w:szCs w:val="40"/>
+              </w:rPr>
+              <w:t>-  t</w:t>
+            </w:r>
+            <w:proofErr w:type="gramEnd"/>
             <w:r>
               <w:rPr>
                 <w:rFonts w:ascii="BRH Malayalam Extra" w:hAnsi="BRH Malayalam Extra" w:cs="BRH Malayalam Extra"/>
@@ -20235,8 +23839,18 @@
                 <w:sz w:val="32"/>
                 <w:szCs w:val="40"/>
               </w:rPr>
-              <w:t>)-  t</w:t>
-            </w:r>
+              <w:t>)</w:t>
+            </w:r>
+            <w:proofErr w:type="gramStart"/>
+            <w:r>
+              <w:rPr>
+                <w:rFonts w:ascii="BRH Malayalam Extra" w:hAnsi="BRH Malayalam Extra" w:cs="BRH Malayalam Extra"/>
+                <w:sz w:val="32"/>
+                <w:szCs w:val="40"/>
+              </w:rPr>
+              <w:t>-  t</w:t>
+            </w:r>
+            <w:proofErr w:type="gramEnd"/>
             <w:r>
               <w:rPr>
                 <w:rFonts w:ascii="BRH Malayalam Extra" w:hAnsi="BRH Malayalam Extra" w:cs="BRH Malayalam Extra"/>
@@ -20472,6 +24086,7 @@
         </w:rPr>
         <w:t xml:space="preserve"> </w:t>
       </w:r>
+      <w:proofErr w:type="gramStart"/>
       <w:r>
         <w:rPr>
           <w:b/>
@@ -20490,7 +24105,18 @@
           <w:szCs w:val="32"/>
           <w:u w:val="single"/>
         </w:rPr>
-        <w:t xml:space="preserve"> Corrections – Observed Prior to </w:t>
+        <w:t xml:space="preserve"> Corrections</w:t>
+      </w:r>
+      <w:proofErr w:type="gramEnd"/>
+      <w:r>
+        <w:rPr>
+          <w:b/>
+          <w:bCs/>
+          <w:sz w:val="32"/>
+          <w:szCs w:val="32"/>
+          <w:u w:val="single"/>
+        </w:rPr>
+        <w:t xml:space="preserve"> – Observed Prior to </w:t>
       </w:r>
       <w:r>
         <w:rPr>
@@ -20813,7 +24439,7 @@
 </file>
 
 <file path=word/endnotes.xml><?xml version="1.0" encoding="utf-8"?>
-<w:endnotes xmlns:wpc="http://schemas.microsoft.com/office/word/2010/wordprocessingCanvas" xmlns:cx="http://schemas.microsoft.com/office/drawing/2014/chartex" xmlns:cx1="http://schemas.microsoft.com/office/drawing/2015/9/8/chartex" xmlns:cx2="http://schemas.microsoft.com/office/drawing/2015/10/21/chartex" xmlns:cx3="http://schemas.microsoft.com/office/drawing/2016/5/9/chartex" xmlns:cx4="http://schemas.microsoft.com/office/drawing/2016/5/10/chartex" xmlns:cx5="http://schemas.microsoft.com/office/drawing/2016/5/11/chartex" xmlns:cx6="http://schemas.microsoft.com/office/drawing/2016/5/12/chartex" xmlns:cx7="http://schemas.microsoft.com/office/drawing/2016/5/13/chartex" xmlns:cx8="http://schemas.microsoft.com/office/drawing/2016/5/14/chartex" xmlns:mc="http://schemas.openxmlformats.org/markup-compatibility/2006" xmlns:aink="http://schemas.microsoft.com/office/drawing/2016/ink" xmlns:am3d="http://schemas.microsoft.com/office/drawing/2017/model3d" xmlns:o="urn:schemas-microsoft-com:office:office" xmlns:oel="http://schemas.microsoft.com/office/2019/extlst" xmlns:r="http://schemas.openxmlformats.org/officeDocument/2006/relationships" xmlns:m="http://schemas.openxmlformats.org/officeDocument/2006/math" xmlns:v="urn:schemas-microsoft-com:vml" xmlns:wp14="http://schemas.microsoft.com/office/word/2010/wordprocessingDrawing" xmlns:wp="http://schemas.openxmlformats.org/drawingml/2006/wordprocessingDrawing" xmlns:w10="urn:schemas-microsoft-com:office:word" xmlns:w="http://schemas.openxmlformats.org/wordprocessingml/2006/main" xmlns:w14="http://schemas.microsoft.com/office/word/2010/wordml" xmlns:w15="http://schemas.microsoft.com/office/word/2012/wordml" xmlns:w16cex="http://schemas.microsoft.com/office/word/2018/wordml/cex" xmlns:w16cid="http://schemas.microsoft.com/office/word/2016/wordml/cid" xmlns:w16="http://schemas.microsoft.com/office/word/2018/wordml" xmlns:w16sdtdh="http://schemas.microsoft.com/office/word/2020/wordml/sdtdatahash" xmlns:w16se="http://schemas.microsoft.com/office/word/2015/wordml/symex" xmlns:wpg="http://schemas.microsoft.com/office/word/2010/wordprocessingGroup" xmlns:wpi="http://schemas.microsoft.com/office/word/2010/wordprocessingInk" xmlns:wne="http://schemas.microsoft.com/office/word/2006/wordml" xmlns:wps="http://schemas.microsoft.com/office/word/2010/wordprocessingShape" mc:Ignorable="w14 w15 w16se w16cid w16 w16cex w16sdtdh wp14">
+<w:endnotes xmlns:wpc="http://schemas.microsoft.com/office/word/2010/wordprocessingCanvas" xmlns:cx="http://schemas.microsoft.com/office/drawing/2014/chartex" xmlns:cx1="http://schemas.microsoft.com/office/drawing/2015/9/8/chartex" xmlns:cx2="http://schemas.microsoft.com/office/drawing/2015/10/21/chartex" xmlns:cx3="http://schemas.microsoft.com/office/drawing/2016/5/9/chartex" xmlns:cx4="http://schemas.microsoft.com/office/drawing/2016/5/10/chartex" xmlns:cx5="http://schemas.microsoft.com/office/drawing/2016/5/11/chartex" xmlns:cx6="http://schemas.microsoft.com/office/drawing/2016/5/12/chartex" xmlns:cx7="http://schemas.microsoft.com/office/drawing/2016/5/13/chartex" xmlns:cx8="http://schemas.microsoft.com/office/drawing/2016/5/14/chartex" xmlns:mc="http://schemas.openxmlformats.org/markup-compatibility/2006" xmlns:aink="http://schemas.microsoft.com/office/drawing/2016/ink" xmlns:am3d="http://schemas.microsoft.com/office/drawing/2017/model3d" xmlns:o="urn:schemas-microsoft-com:office:office" xmlns:oel="http://schemas.microsoft.com/office/2019/extlst" xmlns:r="http://schemas.openxmlformats.org/officeDocument/2006/relationships" xmlns:m="http://schemas.openxmlformats.org/officeDocument/2006/math" xmlns:v="urn:schemas-microsoft-com:vml" xmlns:wp14="http://schemas.microsoft.com/office/word/2010/wordprocessingDrawing" xmlns:wp="http://schemas.openxmlformats.org/drawingml/2006/wordprocessingDrawing" xmlns:w10="urn:schemas-microsoft-com:office:word" xmlns:w="http://schemas.openxmlformats.org/wordprocessingml/2006/main" xmlns:w14="http://schemas.microsoft.com/office/word/2010/wordml" xmlns:w15="http://schemas.microsoft.com/office/word/2012/wordml" xmlns:w16cex="http://schemas.microsoft.com/office/word/2018/wordml/cex" xmlns:w16cid="http://schemas.microsoft.com/office/word/2016/wordml/cid" xmlns:w16="http://schemas.microsoft.com/office/word/2018/wordml" xmlns:w16du="http://schemas.microsoft.com/office/word/2023/wordml/word16du" xmlns:w16sdtdh="http://schemas.microsoft.com/office/word/2020/wordml/sdtdatahash" xmlns:w16sdtfl="http://schemas.microsoft.com/office/word/2024/wordml/sdtformatlock" xmlns:w16se="http://schemas.microsoft.com/office/word/2015/wordml/symex" xmlns:wpg="http://schemas.microsoft.com/office/word/2010/wordprocessingGroup" xmlns:wpi="http://schemas.microsoft.com/office/word/2010/wordprocessingInk" xmlns:wne="http://schemas.microsoft.com/office/word/2006/wordml" xmlns:wps="http://schemas.microsoft.com/office/word/2010/wordprocessingShape" mc:Ignorable="w14 w15 w16se w16cid w16 w16cex w16sdtdh w16sdtfl w16du wp14">
   <w:endnote w:type="separator" w:id="-1">
     <w:p>
       <w:pPr>
@@ -20838,7 +24464,7 @@
 </file>
 
 <file path=word/footer1.xml><?xml version="1.0" encoding="utf-8"?>
-<w:ftr xmlns:wpc="http://schemas.microsoft.com/office/word/2010/wordprocessingCanvas" xmlns:cx="http://schemas.microsoft.com/office/drawing/2014/chartex" xmlns:cx1="http://schemas.microsoft.com/office/drawing/2015/9/8/chartex" xmlns:cx2="http://schemas.microsoft.com/office/drawing/2015/10/21/chartex" xmlns:cx3="http://schemas.microsoft.com/office/drawing/2016/5/9/chartex" xmlns:cx4="http://schemas.microsoft.com/office/drawing/2016/5/10/chartex" xmlns:cx5="http://schemas.microsoft.com/office/drawing/2016/5/11/chartex" xmlns:cx6="http://schemas.microsoft.com/office/drawing/2016/5/12/chartex" xmlns:cx7="http://schemas.microsoft.com/office/drawing/2016/5/13/chartex" xmlns:cx8="http://schemas.microsoft.com/office/drawing/2016/5/14/chartex" xmlns:mc="http://schemas.openxmlformats.org/markup-compatibility/2006" xmlns:aink="http://schemas.microsoft.com/office/drawing/2016/ink" xmlns:am3d="http://schemas.microsoft.com/office/drawing/2017/model3d" xmlns:o="urn:schemas-microsoft-com:office:office" xmlns:oel="http://schemas.microsoft.com/office/2019/extlst" xmlns:r="http://schemas.openxmlformats.org/officeDocument/2006/relationships" xmlns:m="http://schemas.openxmlformats.org/officeDocument/2006/math" xmlns:v="urn:schemas-microsoft-com:vml" xmlns:wp14="http://schemas.microsoft.com/office/word/2010/wordprocessingDrawing" xmlns:wp="http://schemas.openxmlformats.org/drawingml/2006/wordprocessingDrawing" xmlns:w10="urn:schemas-microsoft-com:office:word" xmlns:w="http://schemas.openxmlformats.org/wordprocessingml/2006/main" xmlns:w14="http://schemas.microsoft.com/office/word/2010/wordml" xmlns:w15="http://schemas.microsoft.com/office/word/2012/wordml" xmlns:w16cex="http://schemas.microsoft.com/office/word/2018/wordml/cex" xmlns:w16cid="http://schemas.microsoft.com/office/word/2016/wordml/cid" xmlns:w16="http://schemas.microsoft.com/office/word/2018/wordml" xmlns:w16sdtdh="http://schemas.microsoft.com/office/word/2020/wordml/sdtdatahash" xmlns:w16se="http://schemas.microsoft.com/office/word/2015/wordml/symex" xmlns:wpg="http://schemas.microsoft.com/office/word/2010/wordprocessingGroup" xmlns:wpi="http://schemas.microsoft.com/office/word/2010/wordprocessingInk" xmlns:wne="http://schemas.microsoft.com/office/word/2006/wordml" xmlns:wps="http://schemas.microsoft.com/office/word/2010/wordprocessingShape" mc:Ignorable="w14 w15 w16se w16cid w16 w16cex w16sdtdh wp14">
+<w:ftr xmlns:wpc="http://schemas.microsoft.com/office/word/2010/wordprocessingCanvas" xmlns:cx="http://schemas.microsoft.com/office/drawing/2014/chartex" xmlns:cx1="http://schemas.microsoft.com/office/drawing/2015/9/8/chartex" xmlns:cx2="http://schemas.microsoft.com/office/drawing/2015/10/21/chartex" xmlns:cx3="http://schemas.microsoft.com/office/drawing/2016/5/9/chartex" xmlns:cx4="http://schemas.microsoft.com/office/drawing/2016/5/10/chartex" xmlns:cx5="http://schemas.microsoft.com/office/drawing/2016/5/11/chartex" xmlns:cx6="http://schemas.microsoft.com/office/drawing/2016/5/12/chartex" xmlns:cx7="http://schemas.microsoft.com/office/drawing/2016/5/13/chartex" xmlns:cx8="http://schemas.microsoft.com/office/drawing/2016/5/14/chartex" xmlns:mc="http://schemas.openxmlformats.org/markup-compatibility/2006" xmlns:aink="http://schemas.microsoft.com/office/drawing/2016/ink" xmlns:am3d="http://schemas.microsoft.com/office/drawing/2017/model3d" xmlns:o="urn:schemas-microsoft-com:office:office" xmlns:oel="http://schemas.microsoft.com/office/2019/extlst" xmlns:r="http://schemas.openxmlformats.org/officeDocument/2006/relationships" xmlns:m="http://schemas.openxmlformats.org/officeDocument/2006/math" xmlns:v="urn:schemas-microsoft-com:vml" xmlns:wp14="http://schemas.microsoft.com/office/word/2010/wordprocessingDrawing" xmlns:wp="http://schemas.openxmlformats.org/drawingml/2006/wordprocessingDrawing" xmlns:w10="urn:schemas-microsoft-com:office:word" xmlns:w="http://schemas.openxmlformats.org/wordprocessingml/2006/main" xmlns:w14="http://schemas.microsoft.com/office/word/2010/wordml" xmlns:w15="http://schemas.microsoft.com/office/word/2012/wordml" xmlns:w16cex="http://schemas.microsoft.com/office/word/2018/wordml/cex" xmlns:w16cid="http://schemas.microsoft.com/office/word/2016/wordml/cid" xmlns:w16="http://schemas.microsoft.com/office/word/2018/wordml" xmlns:w16du="http://schemas.microsoft.com/office/word/2023/wordml/word16du" xmlns:w16sdtdh="http://schemas.microsoft.com/office/word/2020/wordml/sdtdatahash" xmlns:w16sdtfl="http://schemas.microsoft.com/office/word/2024/wordml/sdtformatlock" xmlns:w16se="http://schemas.microsoft.com/office/word/2015/wordml/symex" xmlns:wpg="http://schemas.microsoft.com/office/word/2010/wordprocessingGroup" xmlns:wpi="http://schemas.microsoft.com/office/word/2010/wordprocessingInk" xmlns:wne="http://schemas.microsoft.com/office/word/2006/wordml" xmlns:wps="http://schemas.microsoft.com/office/word/2010/wordprocessingShape" mc:Ignorable="w14 w15 w16se w16cid w16 w16cex w16sdtdh w16sdtfl w16du wp14">
   <w:p>
     <w:pPr>
       <w:pBdr>
@@ -21020,7 +24646,7 @@
 </file>
 
 <file path=word/footer2.xml><?xml version="1.0" encoding="utf-8"?>
-<w:ftr xmlns:wpc="http://schemas.microsoft.com/office/word/2010/wordprocessingCanvas" xmlns:cx="http://schemas.microsoft.com/office/drawing/2014/chartex" xmlns:cx1="http://schemas.microsoft.com/office/drawing/2015/9/8/chartex" xmlns:cx2="http://schemas.microsoft.com/office/drawing/2015/10/21/chartex" xmlns:cx3="http://schemas.microsoft.com/office/drawing/2016/5/9/chartex" xmlns:cx4="http://schemas.microsoft.com/office/drawing/2016/5/10/chartex" xmlns:cx5="http://schemas.microsoft.com/office/drawing/2016/5/11/chartex" xmlns:cx6="http://schemas.microsoft.com/office/drawing/2016/5/12/chartex" xmlns:cx7="http://schemas.microsoft.com/office/drawing/2016/5/13/chartex" xmlns:cx8="http://schemas.microsoft.com/office/drawing/2016/5/14/chartex" xmlns:mc="http://schemas.openxmlformats.org/markup-compatibility/2006" xmlns:aink="http://schemas.microsoft.com/office/drawing/2016/ink" xmlns:am3d="http://schemas.microsoft.com/office/drawing/2017/model3d" xmlns:o="urn:schemas-microsoft-com:office:office" xmlns:oel="http://schemas.microsoft.com/office/2019/extlst" xmlns:r="http://schemas.openxmlformats.org/officeDocument/2006/relationships" xmlns:m="http://schemas.openxmlformats.org/officeDocument/2006/math" xmlns:v="urn:schemas-microsoft-com:vml" xmlns:wp14="http://schemas.microsoft.com/office/word/2010/wordprocessingDrawing" xmlns:wp="http://schemas.openxmlformats.org/drawingml/2006/wordprocessingDrawing" xmlns:w10="urn:schemas-microsoft-com:office:word" xmlns:w="http://schemas.openxmlformats.org/wordprocessingml/2006/main" xmlns:w14="http://schemas.microsoft.com/office/word/2010/wordml" xmlns:w15="http://schemas.microsoft.com/office/word/2012/wordml" xmlns:w16cex="http://schemas.microsoft.com/office/word/2018/wordml/cex" xmlns:w16cid="http://schemas.microsoft.com/office/word/2016/wordml/cid" xmlns:w16="http://schemas.microsoft.com/office/word/2018/wordml" xmlns:w16sdtdh="http://schemas.microsoft.com/office/word/2020/wordml/sdtdatahash" xmlns:w16se="http://schemas.microsoft.com/office/word/2015/wordml/symex" xmlns:wpg="http://schemas.microsoft.com/office/word/2010/wordprocessingGroup" xmlns:wpi="http://schemas.microsoft.com/office/word/2010/wordprocessingInk" xmlns:wne="http://schemas.microsoft.com/office/word/2006/wordml" xmlns:wps="http://schemas.microsoft.com/office/word/2010/wordprocessingShape" mc:Ignorable="w14 w15 w16se w16cid w16 w16cex w16sdtdh wp14">
+<w:ftr xmlns:wpc="http://schemas.microsoft.com/office/word/2010/wordprocessingCanvas" xmlns:cx="http://schemas.microsoft.com/office/drawing/2014/chartex" xmlns:cx1="http://schemas.microsoft.com/office/drawing/2015/9/8/chartex" xmlns:cx2="http://schemas.microsoft.com/office/drawing/2015/10/21/chartex" xmlns:cx3="http://schemas.microsoft.com/office/drawing/2016/5/9/chartex" xmlns:cx4="http://schemas.microsoft.com/office/drawing/2016/5/10/chartex" xmlns:cx5="http://schemas.microsoft.com/office/drawing/2016/5/11/chartex" xmlns:cx6="http://schemas.microsoft.com/office/drawing/2016/5/12/chartex" xmlns:cx7="http://schemas.microsoft.com/office/drawing/2016/5/13/chartex" xmlns:cx8="http://schemas.microsoft.com/office/drawing/2016/5/14/chartex" xmlns:mc="http://schemas.openxmlformats.org/markup-compatibility/2006" xmlns:aink="http://schemas.microsoft.com/office/drawing/2016/ink" xmlns:am3d="http://schemas.microsoft.com/office/drawing/2017/model3d" xmlns:o="urn:schemas-microsoft-com:office:office" xmlns:oel="http://schemas.microsoft.com/office/2019/extlst" xmlns:r="http://schemas.openxmlformats.org/officeDocument/2006/relationships" xmlns:m="http://schemas.openxmlformats.org/officeDocument/2006/math" xmlns:v="urn:schemas-microsoft-com:vml" xmlns:wp14="http://schemas.microsoft.com/office/word/2010/wordprocessingDrawing" xmlns:wp="http://schemas.openxmlformats.org/drawingml/2006/wordprocessingDrawing" xmlns:w10="urn:schemas-microsoft-com:office:word" xmlns:w="http://schemas.openxmlformats.org/wordprocessingml/2006/main" xmlns:w14="http://schemas.microsoft.com/office/word/2010/wordml" xmlns:w15="http://schemas.microsoft.com/office/word/2012/wordml" xmlns:w16cex="http://schemas.microsoft.com/office/word/2018/wordml/cex" xmlns:w16cid="http://schemas.microsoft.com/office/word/2016/wordml/cid" xmlns:w16="http://schemas.microsoft.com/office/word/2018/wordml" xmlns:w16du="http://schemas.microsoft.com/office/word/2023/wordml/word16du" xmlns:w16sdtdh="http://schemas.microsoft.com/office/word/2020/wordml/sdtdatahash" xmlns:w16sdtfl="http://schemas.microsoft.com/office/word/2024/wordml/sdtformatlock" xmlns:w16se="http://schemas.microsoft.com/office/word/2015/wordml/symex" xmlns:wpg="http://schemas.microsoft.com/office/word/2010/wordprocessingGroup" xmlns:wpi="http://schemas.microsoft.com/office/word/2010/wordprocessingInk" xmlns:wne="http://schemas.microsoft.com/office/word/2006/wordml" xmlns:wps="http://schemas.microsoft.com/office/word/2010/wordprocessingShape" mc:Ignorable="w14 w15 w16se w16cid w16 w16cex w16sdtdh w16sdtfl w16du wp14">
   <w:p>
     <w:pPr>
       <w:pBdr>
@@ -21216,7 +24842,7 @@
 </file>
 
 <file path=word/footnotes.xml><?xml version="1.0" encoding="utf-8"?>
-<w:footnotes xmlns:wpc="http://schemas.microsoft.com/office/word/2010/wordprocessingCanvas" xmlns:cx="http://schemas.microsoft.com/office/drawing/2014/chartex" xmlns:cx1="http://schemas.microsoft.com/office/drawing/2015/9/8/chartex" xmlns:cx2="http://schemas.microsoft.com/office/drawing/2015/10/21/chartex" xmlns:cx3="http://schemas.microsoft.com/office/drawing/2016/5/9/chartex" xmlns:cx4="http://schemas.microsoft.com/office/drawing/2016/5/10/chartex" xmlns:cx5="http://schemas.microsoft.com/office/drawing/2016/5/11/chartex" xmlns:cx6="http://schemas.microsoft.com/office/drawing/2016/5/12/chartex" xmlns:cx7="http://schemas.microsoft.com/office/drawing/2016/5/13/chartex" xmlns:cx8="http://schemas.microsoft.com/office/drawing/2016/5/14/chartex" xmlns:mc="http://schemas.openxmlformats.org/markup-compatibility/2006" xmlns:aink="http://schemas.microsoft.com/office/drawing/2016/ink" xmlns:am3d="http://schemas.microsoft.com/office/drawing/2017/model3d" xmlns:o="urn:schemas-microsoft-com:office:office" xmlns:oel="http://schemas.microsoft.com/office/2019/extlst" xmlns:r="http://schemas.openxmlformats.org/officeDocument/2006/relationships" xmlns:m="http://schemas.openxmlformats.org/officeDocument/2006/math" xmlns:v="urn:schemas-microsoft-com:vml" xmlns:wp14="http://schemas.microsoft.com/office/word/2010/wordprocessingDrawing" xmlns:wp="http://schemas.openxmlformats.org/drawingml/2006/wordprocessingDrawing" xmlns:w10="urn:schemas-microsoft-com:office:word" xmlns:w="http://schemas.openxmlformats.org/wordprocessingml/2006/main" xmlns:w14="http://schemas.microsoft.com/office/word/2010/wordml" xmlns:w15="http://schemas.microsoft.com/office/word/2012/wordml" xmlns:w16cex="http://schemas.microsoft.com/office/word/2018/wordml/cex" xmlns:w16cid="http://schemas.microsoft.com/office/word/2016/wordml/cid" xmlns:w16="http://schemas.microsoft.com/office/word/2018/wordml" xmlns:w16sdtdh="http://schemas.microsoft.com/office/word/2020/wordml/sdtdatahash" xmlns:w16se="http://schemas.microsoft.com/office/word/2015/wordml/symex" xmlns:wpg="http://schemas.microsoft.com/office/word/2010/wordprocessingGroup" xmlns:wpi="http://schemas.microsoft.com/office/word/2010/wordprocessingInk" xmlns:wne="http://schemas.microsoft.com/office/word/2006/wordml" xmlns:wps="http://schemas.microsoft.com/office/word/2010/wordprocessingShape" mc:Ignorable="w14 w15 w16se w16cid w16 w16cex w16sdtdh wp14">
+<w:footnotes xmlns:wpc="http://schemas.microsoft.com/office/word/2010/wordprocessingCanvas" xmlns:cx="http://schemas.microsoft.com/office/drawing/2014/chartex" xmlns:cx1="http://schemas.microsoft.com/office/drawing/2015/9/8/chartex" xmlns:cx2="http://schemas.microsoft.com/office/drawing/2015/10/21/chartex" xmlns:cx3="http://schemas.microsoft.com/office/drawing/2016/5/9/chartex" xmlns:cx4="http://schemas.microsoft.com/office/drawing/2016/5/10/chartex" xmlns:cx5="http://schemas.microsoft.com/office/drawing/2016/5/11/chartex" xmlns:cx6="http://schemas.microsoft.com/office/drawing/2016/5/12/chartex" xmlns:cx7="http://schemas.microsoft.com/office/drawing/2016/5/13/chartex" xmlns:cx8="http://schemas.microsoft.com/office/drawing/2016/5/14/chartex" xmlns:mc="http://schemas.openxmlformats.org/markup-compatibility/2006" xmlns:aink="http://schemas.microsoft.com/office/drawing/2016/ink" xmlns:am3d="http://schemas.microsoft.com/office/drawing/2017/model3d" xmlns:o="urn:schemas-microsoft-com:office:office" xmlns:oel="http://schemas.microsoft.com/office/2019/extlst" xmlns:r="http://schemas.openxmlformats.org/officeDocument/2006/relationships" xmlns:m="http://schemas.openxmlformats.org/officeDocument/2006/math" xmlns:v="urn:schemas-microsoft-com:vml" xmlns:wp14="http://schemas.microsoft.com/office/word/2010/wordprocessingDrawing" xmlns:wp="http://schemas.openxmlformats.org/drawingml/2006/wordprocessingDrawing" xmlns:w10="urn:schemas-microsoft-com:office:word" xmlns:w="http://schemas.openxmlformats.org/wordprocessingml/2006/main" xmlns:w14="http://schemas.microsoft.com/office/word/2010/wordml" xmlns:w15="http://schemas.microsoft.com/office/word/2012/wordml" xmlns:w16cex="http://schemas.microsoft.com/office/word/2018/wordml/cex" xmlns:w16cid="http://schemas.microsoft.com/office/word/2016/wordml/cid" xmlns:w16="http://schemas.microsoft.com/office/word/2018/wordml" xmlns:w16du="http://schemas.microsoft.com/office/word/2023/wordml/word16du" xmlns:w16sdtdh="http://schemas.microsoft.com/office/word/2020/wordml/sdtdatahash" xmlns:w16sdtfl="http://schemas.microsoft.com/office/word/2024/wordml/sdtformatlock" xmlns:w16se="http://schemas.microsoft.com/office/word/2015/wordml/symex" xmlns:wpg="http://schemas.microsoft.com/office/word/2010/wordprocessingGroup" xmlns:wpi="http://schemas.microsoft.com/office/word/2010/wordprocessingInk" xmlns:wne="http://schemas.microsoft.com/office/word/2006/wordml" xmlns:wps="http://schemas.microsoft.com/office/word/2010/wordprocessingShape" mc:Ignorable="w14 w15 w16se w16cid w16 w16cex w16sdtdh w16sdtfl w16du wp14">
   <w:footnote w:type="separator" w:id="-1">
     <w:p>
       <w:pPr>
@@ -21241,7 +24867,7 @@
 </file>
 
 <file path=word/header1.xml><?xml version="1.0" encoding="utf-8"?>
-<w:hdr xmlns:wpc="http://schemas.microsoft.com/office/word/2010/wordprocessingCanvas" xmlns:cx="http://schemas.microsoft.com/office/drawing/2014/chartex" xmlns:cx1="http://schemas.microsoft.com/office/drawing/2015/9/8/chartex" xmlns:cx2="http://schemas.microsoft.com/office/drawing/2015/10/21/chartex" xmlns:cx3="http://schemas.microsoft.com/office/drawing/2016/5/9/chartex" xmlns:cx4="http://schemas.microsoft.com/office/drawing/2016/5/10/chartex" xmlns:cx5="http://schemas.microsoft.com/office/drawing/2016/5/11/chartex" xmlns:cx6="http://schemas.microsoft.com/office/drawing/2016/5/12/chartex" xmlns:cx7="http://schemas.microsoft.com/office/drawing/2016/5/13/chartex" xmlns:cx8="http://schemas.microsoft.com/office/drawing/2016/5/14/chartex" xmlns:mc="http://schemas.openxmlformats.org/markup-compatibility/2006" xmlns:aink="http://schemas.microsoft.com/office/drawing/2016/ink" xmlns:am3d="http://schemas.microsoft.com/office/drawing/2017/model3d" xmlns:o="urn:schemas-microsoft-com:office:office" xmlns:oel="http://schemas.microsoft.com/office/2019/extlst" xmlns:r="http://schemas.openxmlformats.org/officeDocument/2006/relationships" xmlns:m="http://schemas.openxmlformats.org/officeDocument/2006/math" xmlns:v="urn:schemas-microsoft-com:vml" xmlns:wp14="http://schemas.microsoft.com/office/word/2010/wordprocessingDrawing" xmlns:wp="http://schemas.openxmlformats.org/drawingml/2006/wordprocessingDrawing" xmlns:w10="urn:schemas-microsoft-com:office:word" xmlns:w="http://schemas.openxmlformats.org/wordprocessingml/2006/main" xmlns:w14="http://schemas.microsoft.com/office/word/2010/wordml" xmlns:w15="http://schemas.microsoft.com/office/word/2012/wordml" xmlns:w16cex="http://schemas.microsoft.com/office/word/2018/wordml/cex" xmlns:w16cid="http://schemas.microsoft.com/office/word/2016/wordml/cid" xmlns:w16="http://schemas.microsoft.com/office/word/2018/wordml" xmlns:w16sdtdh="http://schemas.microsoft.com/office/word/2020/wordml/sdtdatahash" xmlns:w16se="http://schemas.microsoft.com/office/word/2015/wordml/symex" xmlns:wpg="http://schemas.microsoft.com/office/word/2010/wordprocessingGroup" xmlns:wpi="http://schemas.microsoft.com/office/word/2010/wordprocessingInk" xmlns:wne="http://schemas.microsoft.com/office/word/2006/wordml" xmlns:wps="http://schemas.microsoft.com/office/word/2010/wordprocessingShape" mc:Ignorable="w14 w15 w16se w16cid w16 w16cex w16sdtdh wp14">
+<w:hdr xmlns:wpc="http://schemas.microsoft.com/office/word/2010/wordprocessingCanvas" xmlns:cx="http://schemas.microsoft.com/office/drawing/2014/chartex" xmlns:cx1="http://schemas.microsoft.com/office/drawing/2015/9/8/chartex" xmlns:cx2="http://schemas.microsoft.com/office/drawing/2015/10/21/chartex" xmlns:cx3="http://schemas.microsoft.com/office/drawing/2016/5/9/chartex" xmlns:cx4="http://schemas.microsoft.com/office/drawing/2016/5/10/chartex" xmlns:cx5="http://schemas.microsoft.com/office/drawing/2016/5/11/chartex" xmlns:cx6="http://schemas.microsoft.com/office/drawing/2016/5/12/chartex" xmlns:cx7="http://schemas.microsoft.com/office/drawing/2016/5/13/chartex" xmlns:cx8="http://schemas.microsoft.com/office/drawing/2016/5/14/chartex" xmlns:mc="http://schemas.openxmlformats.org/markup-compatibility/2006" xmlns:aink="http://schemas.microsoft.com/office/drawing/2016/ink" xmlns:am3d="http://schemas.microsoft.com/office/drawing/2017/model3d" xmlns:o="urn:schemas-microsoft-com:office:office" xmlns:oel="http://schemas.microsoft.com/office/2019/extlst" xmlns:r="http://schemas.openxmlformats.org/officeDocument/2006/relationships" xmlns:m="http://schemas.openxmlformats.org/officeDocument/2006/math" xmlns:v="urn:schemas-microsoft-com:vml" xmlns:wp14="http://schemas.microsoft.com/office/word/2010/wordprocessingDrawing" xmlns:wp="http://schemas.openxmlformats.org/drawingml/2006/wordprocessingDrawing" xmlns:w10="urn:schemas-microsoft-com:office:word" xmlns:w="http://schemas.openxmlformats.org/wordprocessingml/2006/main" xmlns:w14="http://schemas.microsoft.com/office/word/2010/wordml" xmlns:w15="http://schemas.microsoft.com/office/word/2012/wordml" xmlns:w16cex="http://schemas.microsoft.com/office/word/2018/wordml/cex" xmlns:w16cid="http://schemas.microsoft.com/office/word/2016/wordml/cid" xmlns:w16="http://schemas.microsoft.com/office/word/2018/wordml" xmlns:w16du="http://schemas.microsoft.com/office/word/2023/wordml/word16du" xmlns:w16sdtdh="http://schemas.microsoft.com/office/word/2020/wordml/sdtdatahash" xmlns:w16sdtfl="http://schemas.microsoft.com/office/word/2024/wordml/sdtformatlock" xmlns:w16se="http://schemas.microsoft.com/office/word/2015/wordml/symex" xmlns:wpg="http://schemas.microsoft.com/office/word/2010/wordprocessingGroup" xmlns:wpi="http://schemas.microsoft.com/office/word/2010/wordprocessingInk" xmlns:wne="http://schemas.microsoft.com/office/word/2006/wordml" xmlns:wps="http://schemas.microsoft.com/office/word/2010/wordprocessingShape" mc:Ignorable="w14 w15 w16se w16cid w16 w16cex w16sdtdh w16sdtfl w16du wp14">
   <w:p>
     <w:pPr>
       <w:pStyle w:val="Header"/>
@@ -21262,7 +24888,7 @@
 </file>
 
 <file path=word/header2.xml><?xml version="1.0" encoding="utf-8"?>
-<w:hdr xmlns:wpc="http://schemas.microsoft.com/office/word/2010/wordprocessingCanvas" xmlns:cx="http://schemas.microsoft.com/office/drawing/2014/chartex" xmlns:cx1="http://schemas.microsoft.com/office/drawing/2015/9/8/chartex" xmlns:cx2="http://schemas.microsoft.com/office/drawing/2015/10/21/chartex" xmlns:cx3="http://schemas.microsoft.com/office/drawing/2016/5/9/chartex" xmlns:cx4="http://schemas.microsoft.com/office/drawing/2016/5/10/chartex" xmlns:cx5="http://schemas.microsoft.com/office/drawing/2016/5/11/chartex" xmlns:cx6="http://schemas.microsoft.com/office/drawing/2016/5/12/chartex" xmlns:cx7="http://schemas.microsoft.com/office/drawing/2016/5/13/chartex" xmlns:cx8="http://schemas.microsoft.com/office/drawing/2016/5/14/chartex" xmlns:mc="http://schemas.openxmlformats.org/markup-compatibility/2006" xmlns:aink="http://schemas.microsoft.com/office/drawing/2016/ink" xmlns:am3d="http://schemas.microsoft.com/office/drawing/2017/model3d" xmlns:o="urn:schemas-microsoft-com:office:office" xmlns:oel="http://schemas.microsoft.com/office/2019/extlst" xmlns:r="http://schemas.openxmlformats.org/officeDocument/2006/relationships" xmlns:m="http://schemas.openxmlformats.org/officeDocument/2006/math" xmlns:v="urn:schemas-microsoft-com:vml" xmlns:wp14="http://schemas.microsoft.com/office/word/2010/wordprocessingDrawing" xmlns:wp="http://schemas.openxmlformats.org/drawingml/2006/wordprocessingDrawing" xmlns:w10="urn:schemas-microsoft-com:office:word" xmlns:w="http://schemas.openxmlformats.org/wordprocessingml/2006/main" xmlns:w14="http://schemas.microsoft.com/office/word/2010/wordml" xmlns:w15="http://schemas.microsoft.com/office/word/2012/wordml" xmlns:w16cex="http://schemas.microsoft.com/office/word/2018/wordml/cex" xmlns:w16cid="http://schemas.microsoft.com/office/word/2016/wordml/cid" xmlns:w16="http://schemas.microsoft.com/office/word/2018/wordml" xmlns:w16sdtdh="http://schemas.microsoft.com/office/word/2020/wordml/sdtdatahash" xmlns:w16se="http://schemas.microsoft.com/office/word/2015/wordml/symex" xmlns:wpg="http://schemas.microsoft.com/office/word/2010/wordprocessingGroup" xmlns:wpi="http://schemas.microsoft.com/office/word/2010/wordprocessingInk" xmlns:wne="http://schemas.microsoft.com/office/word/2006/wordml" xmlns:wps="http://schemas.microsoft.com/office/word/2010/wordprocessingShape" mc:Ignorable="w14 w15 w16se w16cid w16 w16cex w16sdtdh wp14">
+<w:hdr xmlns:wpc="http://schemas.microsoft.com/office/word/2010/wordprocessingCanvas" xmlns:cx="http://schemas.microsoft.com/office/drawing/2014/chartex" xmlns:cx1="http://schemas.microsoft.com/office/drawing/2015/9/8/chartex" xmlns:cx2="http://schemas.microsoft.com/office/drawing/2015/10/21/chartex" xmlns:cx3="http://schemas.microsoft.com/office/drawing/2016/5/9/chartex" xmlns:cx4="http://schemas.microsoft.com/office/drawing/2016/5/10/chartex" xmlns:cx5="http://schemas.microsoft.com/office/drawing/2016/5/11/chartex" xmlns:cx6="http://schemas.microsoft.com/office/drawing/2016/5/12/chartex" xmlns:cx7="http://schemas.microsoft.com/office/drawing/2016/5/13/chartex" xmlns:cx8="http://schemas.microsoft.com/office/drawing/2016/5/14/chartex" xmlns:mc="http://schemas.openxmlformats.org/markup-compatibility/2006" xmlns:aink="http://schemas.microsoft.com/office/drawing/2016/ink" xmlns:am3d="http://schemas.microsoft.com/office/drawing/2017/model3d" xmlns:o="urn:schemas-microsoft-com:office:office" xmlns:oel="http://schemas.microsoft.com/office/2019/extlst" xmlns:r="http://schemas.openxmlformats.org/officeDocument/2006/relationships" xmlns:m="http://schemas.openxmlformats.org/officeDocument/2006/math" xmlns:v="urn:schemas-microsoft-com:vml" xmlns:wp14="http://schemas.microsoft.com/office/word/2010/wordprocessingDrawing" xmlns:wp="http://schemas.openxmlformats.org/drawingml/2006/wordprocessingDrawing" xmlns:w10="urn:schemas-microsoft-com:office:word" xmlns:w="http://schemas.openxmlformats.org/wordprocessingml/2006/main" xmlns:w14="http://schemas.microsoft.com/office/word/2010/wordml" xmlns:w15="http://schemas.microsoft.com/office/word/2012/wordml" xmlns:w16cex="http://schemas.microsoft.com/office/word/2018/wordml/cex" xmlns:w16cid="http://schemas.microsoft.com/office/word/2016/wordml/cid" xmlns:w16="http://schemas.microsoft.com/office/word/2018/wordml" xmlns:w16du="http://schemas.microsoft.com/office/word/2023/wordml/word16du" xmlns:w16sdtdh="http://schemas.microsoft.com/office/word/2020/wordml/sdtdatahash" xmlns:w16sdtfl="http://schemas.microsoft.com/office/word/2024/wordml/sdtformatlock" xmlns:w16se="http://schemas.microsoft.com/office/word/2015/wordml/symex" xmlns:wpg="http://schemas.microsoft.com/office/word/2010/wordprocessingGroup" xmlns:wpi="http://schemas.microsoft.com/office/word/2010/wordprocessingInk" xmlns:wne="http://schemas.microsoft.com/office/word/2006/wordml" xmlns:wps="http://schemas.microsoft.com/office/word/2010/wordprocessingShape" mc:Ignorable="w14 w15 w16se w16cid w16 w16cex w16sdtdh w16sdtfl w16du wp14">
   <w:p>
     <w:pPr>
       <w:pStyle w:val="Header"/>
@@ -21275,7 +24901,7 @@
 </file>
 
 <file path=word/styles.xml><?xml version="1.0" encoding="utf-8"?>
-<w:styles xmlns:mc="http://schemas.openxmlformats.org/markup-compatibility/2006" xmlns:r="http://schemas.openxmlformats.org/officeDocument/2006/relationships" xmlns:w="http://schemas.openxmlformats.org/wordprocessingml/2006/main" xmlns:w14="http://schemas.microsoft.com/office/word/2010/wordml" xmlns:w15="http://schemas.microsoft.com/office/word/2012/wordml" xmlns:w16cex="http://schemas.microsoft.com/office/word/2018/wordml/cex" xmlns:w16cid="http://schemas.microsoft.com/office/word/2016/wordml/cid" xmlns:w16="http://schemas.microsoft.com/office/word/2018/wordml" xmlns:w16sdtdh="http://schemas.microsoft.com/office/word/2020/wordml/sdtdatahash" xmlns:w16se="http://schemas.microsoft.com/office/word/2015/wordml/symex" mc:Ignorable="w14 w15 w16se w16cid w16 w16cex w16sdtdh">
+<w:styles xmlns:mc="http://schemas.openxmlformats.org/markup-compatibility/2006" xmlns:r="http://schemas.openxmlformats.org/officeDocument/2006/relationships" xmlns:w="http://schemas.openxmlformats.org/wordprocessingml/2006/main" xmlns:w14="http://schemas.microsoft.com/office/word/2010/wordml" xmlns:w15="http://schemas.microsoft.com/office/word/2012/wordml" xmlns:w16cex="http://schemas.microsoft.com/office/word/2018/wordml/cex" xmlns:w16cid="http://schemas.microsoft.com/office/word/2016/wordml/cid" xmlns:w16="http://schemas.microsoft.com/office/word/2018/wordml" xmlns:w16du="http://schemas.microsoft.com/office/word/2023/wordml/word16du" xmlns:w16sdtdh="http://schemas.microsoft.com/office/word/2020/wordml/sdtdatahash" xmlns:w16sdtfl="http://schemas.microsoft.com/office/word/2024/wordml/sdtformatlock" xmlns:w16se="http://schemas.microsoft.com/office/word/2015/wordml/symex" mc:Ignorable="w14 w15 w16se w16cid w16 w16cex w16sdtdh w16sdtfl w16du">
   <w:docDefaults>
     <w:rPrDefault>
       <w:rPr>

</xml_diff>